<commit_message>
Launcher migrated to WindowsApp SDK | Drag&Drop player change | game without buttons improved
</commit_message>
<xml_diff>
--- a/Documentation/Dokumentáció.docx
+++ b/Documentation/Dokumentáció.docx
@@ -385,13 +385,8 @@
           </w:p>
           <w:p>
             <w:r>
-              <w:t xml:space="preserve">programtervező informatikus </w:t>
-            </w:r>
-            <w:proofErr w:type="spellStart"/>
-            <w:r>
-              <w:t>BSc</w:t>
-            </w:r>
-            <w:proofErr w:type="spellEnd"/>
+              <w:t>programtervező informatikus BSc</w:t>
+            </w:r>
           </w:p>
         </w:tc>
       </w:tr>
@@ -576,7 +571,7 @@
           <w:r>
             <w:fldChar w:fldCharType="separate"/>
           </w:r>
-          <w:hyperlink w:anchor="_Toc99294227" w:history="1">
+          <w:hyperlink w:anchor="_Toc99662371" w:history="1">
             <w:r>
               <w:rPr>
                 <w:rStyle w:val="Hiperhivatkozs"/>
@@ -619,7 +614,7 @@
                 <w:noProof/>
                 <w:webHidden/>
               </w:rPr>
-              <w:instrText xml:space="preserve"> PAGEREF _Toc99294227 \h </w:instrText>
+              <w:instrText xml:space="preserve"> PAGEREF _Toc99662371 \h </w:instrText>
             </w:r>
             <w:r>
               <w:rPr>
@@ -660,7 +655,7 @@
               <w:lang w:eastAsia="hu-HU"/>
             </w:rPr>
           </w:pPr>
-          <w:hyperlink w:anchor="_Toc99294228" w:history="1">
+          <w:hyperlink w:anchor="_Toc99662372" w:history="1">
             <w:r>
               <w:rPr>
                 <w:rStyle w:val="Hiperhivatkozs"/>
@@ -703,7 +698,7 @@
                 <w:noProof/>
                 <w:webHidden/>
               </w:rPr>
-              <w:instrText xml:space="preserve"> PAGEREF _Toc99294228 \h </w:instrText>
+              <w:instrText xml:space="preserve"> PAGEREF _Toc99662372 \h </w:instrText>
             </w:r>
             <w:r>
               <w:rPr>
@@ -748,7 +743,7 @@
               <w:lang w:eastAsia="hu-HU"/>
             </w:rPr>
           </w:pPr>
-          <w:hyperlink w:anchor="_Toc99294229" w:history="1">
+          <w:hyperlink w:anchor="_Toc99662373" w:history="1">
             <w:r>
               <w:rPr>
                 <w:rStyle w:val="Hiperhivatkozs"/>
@@ -791,7 +786,7 @@
                 <w:noProof/>
                 <w:webHidden/>
               </w:rPr>
-              <w:instrText xml:space="preserve"> PAGEREF _Toc99294229 \h </w:instrText>
+              <w:instrText xml:space="preserve"> PAGEREF _Toc99662373 \h </w:instrText>
             </w:r>
             <w:r>
               <w:rPr>
@@ -836,7 +831,7 @@
               <w:lang w:eastAsia="hu-HU"/>
             </w:rPr>
           </w:pPr>
-          <w:hyperlink w:anchor="_Toc99294230" w:history="1">
+          <w:hyperlink w:anchor="_Toc99662374" w:history="1">
             <w:r>
               <w:rPr>
                 <w:rStyle w:val="Hiperhivatkozs"/>
@@ -879,7 +874,7 @@
                 <w:noProof/>
                 <w:webHidden/>
               </w:rPr>
-              <w:instrText xml:space="preserve"> PAGEREF _Toc99294230 \h </w:instrText>
+              <w:instrText xml:space="preserve"> PAGEREF _Toc99662374 \h </w:instrText>
             </w:r>
             <w:r>
               <w:rPr>
@@ -918,10 +913,13 @@
               <w:tab w:val="right" w:leader="dot" w:pos="8493"/>
             </w:tabs>
             <w:rPr>
+              <w:rFonts w:asciiTheme="minorHAnsi" w:eastAsiaTheme="minorEastAsia" w:hAnsiTheme="minorHAnsi"/>
               <w:noProof/>
+              <w:sz w:val="22"/>
+              <w:lang w:eastAsia="hu-HU"/>
             </w:rPr>
           </w:pPr>
-          <w:hyperlink w:anchor="_Toc99294231" w:history="1">
+          <w:hyperlink w:anchor="_Toc99662375" w:history="1">
             <w:r>
               <w:rPr>
                 <w:rStyle w:val="Hiperhivatkozs"/>
@@ -931,7 +929,10 @@
             </w:r>
             <w:r>
               <w:rPr>
-                <w:noProof/>
+                <w:rFonts w:asciiTheme="minorHAnsi" w:eastAsiaTheme="minorEastAsia" w:hAnsiTheme="minorHAnsi"/>
+                <w:noProof/>
+                <w:sz w:val="22"/>
+                <w:lang w:eastAsia="hu-HU"/>
               </w:rPr>
               <w:tab/>
             </w:r>
@@ -961,7 +962,7 @@
                 <w:noProof/>
                 <w:webHidden/>
               </w:rPr>
-              <w:instrText xml:space="preserve"> PAGEREF _Toc99294231 \h </w:instrText>
+              <w:instrText xml:space="preserve"> PAGEREF _Toc99662375 \h </w:instrText>
             </w:r>
             <w:r>
               <w:rPr>
@@ -1000,10 +1001,13 @@
               <w:tab w:val="right" w:leader="dot" w:pos="8493"/>
             </w:tabs>
             <w:rPr>
+              <w:rFonts w:asciiTheme="minorHAnsi" w:eastAsiaTheme="minorEastAsia" w:hAnsiTheme="minorHAnsi"/>
               <w:noProof/>
+              <w:sz w:val="22"/>
+              <w:lang w:eastAsia="hu-HU"/>
             </w:rPr>
           </w:pPr>
-          <w:hyperlink w:anchor="_Toc99294232" w:history="1">
+          <w:hyperlink w:anchor="_Toc99662376" w:history="1">
             <w:r>
               <w:rPr>
                 <w:rStyle w:val="Hiperhivatkozs"/>
@@ -1013,7 +1017,10 @@
             </w:r>
             <w:r>
               <w:rPr>
-                <w:noProof/>
+                <w:rFonts w:asciiTheme="minorHAnsi" w:eastAsiaTheme="minorEastAsia" w:hAnsiTheme="minorHAnsi"/>
+                <w:noProof/>
+                <w:sz w:val="22"/>
+                <w:lang w:eastAsia="hu-HU"/>
               </w:rPr>
               <w:tab/>
             </w:r>
@@ -1043,7 +1050,7 @@
                 <w:noProof/>
                 <w:webHidden/>
               </w:rPr>
-              <w:instrText xml:space="preserve"> PAGEREF _Toc99294232 \h </w:instrText>
+              <w:instrText xml:space="preserve"> PAGEREF _Toc99662376 \h </w:instrText>
             </w:r>
             <w:r>
               <w:rPr>
@@ -1084,7 +1091,7 @@
               <w:lang w:eastAsia="hu-HU"/>
             </w:rPr>
           </w:pPr>
-          <w:hyperlink w:anchor="_Toc99294233" w:history="1">
+          <w:hyperlink w:anchor="_Toc99662377" w:history="1">
             <w:r>
               <w:rPr>
                 <w:rStyle w:val="Hiperhivatkozs"/>
@@ -1127,7 +1134,7 @@
                 <w:noProof/>
                 <w:webHidden/>
               </w:rPr>
-              <w:instrText xml:space="preserve"> PAGEREF _Toc99294233 \h </w:instrText>
+              <w:instrText xml:space="preserve"> PAGEREF _Toc99662377 \h </w:instrText>
             </w:r>
             <w:r>
               <w:rPr>
@@ -1147,7 +1154,7 @@
                 <w:noProof/>
                 <w:webHidden/>
               </w:rPr>
-              <w:t>8</w:t>
+              <w:t>7</w:t>
             </w:r>
             <w:r>
               <w:rPr>
@@ -1168,7 +1175,7 @@
               <w:lang w:eastAsia="hu-HU"/>
             </w:rPr>
           </w:pPr>
-          <w:hyperlink w:anchor="_Toc99294234" w:history="1">
+          <w:hyperlink w:anchor="_Toc99662378" w:history="1">
             <w:r>
               <w:rPr>
                 <w:rStyle w:val="Hiperhivatkozs"/>
@@ -1211,7 +1218,7 @@
                 <w:noProof/>
                 <w:webHidden/>
               </w:rPr>
-              <w:instrText xml:space="preserve"> PAGEREF _Toc99294234 \h </w:instrText>
+              <w:instrText xml:space="preserve"> PAGEREF _Toc99662378 \h </w:instrText>
             </w:r>
             <w:r>
               <w:rPr>
@@ -1231,7 +1238,271 @@
                 <w:noProof/>
                 <w:webHidden/>
               </w:rPr>
-              <w:t>8</w:t>
+              <w:t>7</w:t>
+            </w:r>
+            <w:r>
+              <w:rPr>
+                <w:noProof/>
+                <w:webHidden/>
+              </w:rPr>
+              <w:fldChar w:fldCharType="end"/>
+            </w:r>
+          </w:hyperlink>
+        </w:p>
+        <w:p>
+          <w:pPr>
+            <w:pStyle w:val="TJ2"/>
+            <w:tabs>
+              <w:tab w:val="left" w:pos="880"/>
+              <w:tab w:val="right" w:leader="dot" w:pos="8493"/>
+            </w:tabs>
+            <w:rPr>
+              <w:rFonts w:asciiTheme="minorHAnsi" w:eastAsiaTheme="minorEastAsia" w:hAnsiTheme="minorHAnsi"/>
+              <w:noProof/>
+              <w:sz w:val="22"/>
+              <w:lang w:eastAsia="hu-HU"/>
+            </w:rPr>
+          </w:pPr>
+          <w:hyperlink w:anchor="_Toc99662379" w:history="1">
+            <w:r>
+              <w:rPr>
+                <w:rStyle w:val="Hiperhivatkozs"/>
+                <w:noProof/>
+              </w:rPr>
+              <w:t>4.1.</w:t>
+            </w:r>
+            <w:r>
+              <w:rPr>
+                <w:rFonts w:asciiTheme="minorHAnsi" w:eastAsiaTheme="minorEastAsia" w:hAnsiTheme="minorHAnsi"/>
+                <w:noProof/>
+                <w:sz w:val="22"/>
+                <w:lang w:eastAsia="hu-HU"/>
+              </w:rPr>
+              <w:tab/>
+            </w:r>
+            <w:r>
+              <w:rPr>
+                <w:rStyle w:val="Hiperhivatkozs"/>
+                <w:noProof/>
+              </w:rPr>
+              <w:t>Főbb tervezési irányvonalak</w:t>
+            </w:r>
+            <w:r>
+              <w:rPr>
+                <w:noProof/>
+                <w:webHidden/>
+              </w:rPr>
+              <w:tab/>
+            </w:r>
+            <w:r>
+              <w:rPr>
+                <w:noProof/>
+                <w:webHidden/>
+              </w:rPr>
+              <w:fldChar w:fldCharType="begin"/>
+            </w:r>
+            <w:r>
+              <w:rPr>
+                <w:noProof/>
+                <w:webHidden/>
+              </w:rPr>
+              <w:instrText xml:space="preserve"> PAGEREF _Toc99662379 \h </w:instrText>
+            </w:r>
+            <w:r>
+              <w:rPr>
+                <w:noProof/>
+                <w:webHidden/>
+              </w:rPr>
+            </w:r>
+            <w:r>
+              <w:rPr>
+                <w:noProof/>
+                <w:webHidden/>
+              </w:rPr>
+              <w:fldChar w:fldCharType="separate"/>
+            </w:r>
+            <w:r>
+              <w:rPr>
+                <w:noProof/>
+                <w:webHidden/>
+              </w:rPr>
+              <w:t>7</w:t>
+            </w:r>
+            <w:r>
+              <w:rPr>
+                <w:noProof/>
+                <w:webHidden/>
+              </w:rPr>
+              <w:fldChar w:fldCharType="end"/>
+            </w:r>
+          </w:hyperlink>
+        </w:p>
+        <w:p>
+          <w:pPr>
+            <w:pStyle w:val="TJ2"/>
+            <w:tabs>
+              <w:tab w:val="left" w:pos="880"/>
+              <w:tab w:val="right" w:leader="dot" w:pos="8493"/>
+            </w:tabs>
+            <w:rPr>
+              <w:rFonts w:asciiTheme="minorHAnsi" w:eastAsiaTheme="minorEastAsia" w:hAnsiTheme="minorHAnsi"/>
+              <w:noProof/>
+              <w:sz w:val="22"/>
+              <w:lang w:eastAsia="hu-HU"/>
+            </w:rPr>
+          </w:pPr>
+          <w:hyperlink w:anchor="_Toc99662380" w:history="1">
+            <w:r>
+              <w:rPr>
+                <w:rStyle w:val="Hiperhivatkozs"/>
+                <w:noProof/>
+              </w:rPr>
+              <w:t>4.2.</w:t>
+            </w:r>
+            <w:r>
+              <w:rPr>
+                <w:rFonts w:asciiTheme="minorHAnsi" w:eastAsiaTheme="minorEastAsia" w:hAnsiTheme="minorHAnsi"/>
+                <w:noProof/>
+                <w:sz w:val="22"/>
+                <w:lang w:eastAsia="hu-HU"/>
+              </w:rPr>
+              <w:tab/>
+            </w:r>
+            <w:r>
+              <w:rPr>
+                <w:rStyle w:val="Hiperhivatkozs"/>
+                <w:noProof/>
+              </w:rPr>
+              <w:t>Architekturális döntések</w:t>
+            </w:r>
+            <w:r>
+              <w:rPr>
+                <w:noProof/>
+                <w:webHidden/>
+              </w:rPr>
+              <w:tab/>
+            </w:r>
+            <w:r>
+              <w:rPr>
+                <w:noProof/>
+                <w:webHidden/>
+              </w:rPr>
+              <w:fldChar w:fldCharType="begin"/>
+            </w:r>
+            <w:r>
+              <w:rPr>
+                <w:noProof/>
+                <w:webHidden/>
+              </w:rPr>
+              <w:instrText xml:space="preserve"> PAGEREF _Toc99662380 \h </w:instrText>
+            </w:r>
+            <w:r>
+              <w:rPr>
+                <w:noProof/>
+                <w:webHidden/>
+              </w:rPr>
+            </w:r>
+            <w:r>
+              <w:rPr>
+                <w:noProof/>
+                <w:webHidden/>
+              </w:rPr>
+              <w:fldChar w:fldCharType="separate"/>
+            </w:r>
+            <w:r>
+              <w:rPr>
+                <w:noProof/>
+                <w:webHidden/>
+              </w:rPr>
+              <w:t>9</w:t>
+            </w:r>
+            <w:r>
+              <w:rPr>
+                <w:noProof/>
+                <w:webHidden/>
+              </w:rPr>
+              <w:fldChar w:fldCharType="end"/>
+            </w:r>
+          </w:hyperlink>
+        </w:p>
+        <w:p>
+          <w:pPr>
+            <w:pStyle w:val="TJ2"/>
+            <w:tabs>
+              <w:tab w:val="left" w:pos="880"/>
+              <w:tab w:val="right" w:leader="dot" w:pos="8493"/>
+            </w:tabs>
+            <w:rPr>
+              <w:rFonts w:asciiTheme="minorHAnsi" w:eastAsiaTheme="minorEastAsia" w:hAnsiTheme="minorHAnsi"/>
+              <w:noProof/>
+              <w:sz w:val="22"/>
+              <w:lang w:eastAsia="hu-HU"/>
+            </w:rPr>
+          </w:pPr>
+          <w:hyperlink w:anchor="_Toc99662381" w:history="1">
+            <w:r>
+              <w:rPr>
+                <w:rStyle w:val="Hiperhivatkozs"/>
+                <w:noProof/>
+              </w:rPr>
+              <w:t>4.3.</w:t>
+            </w:r>
+            <w:r>
+              <w:rPr>
+                <w:rFonts w:asciiTheme="minorHAnsi" w:eastAsiaTheme="minorEastAsia" w:hAnsiTheme="minorHAnsi"/>
+                <w:noProof/>
+                <w:sz w:val="22"/>
+                <w:lang w:eastAsia="hu-HU"/>
+              </w:rPr>
+              <w:tab/>
+            </w:r>
+            <w:r>
+              <w:rPr>
+                <w:rStyle w:val="Hiperhivatkozs"/>
+                <w:noProof/>
+              </w:rPr>
+              <w:t>Az Adatelérési réteg</w:t>
+            </w:r>
+            <w:r>
+              <w:rPr>
+                <w:noProof/>
+                <w:webHidden/>
+              </w:rPr>
+              <w:tab/>
+            </w:r>
+            <w:r>
+              <w:rPr>
+                <w:noProof/>
+                <w:webHidden/>
+              </w:rPr>
+              <w:fldChar w:fldCharType="begin"/>
+            </w:r>
+            <w:r>
+              <w:rPr>
+                <w:noProof/>
+                <w:webHidden/>
+              </w:rPr>
+              <w:instrText xml:space="preserve"> PAGEREF _Toc99662381 \h </w:instrText>
+            </w:r>
+            <w:r>
+              <w:rPr>
+                <w:noProof/>
+                <w:webHidden/>
+              </w:rPr>
+            </w:r>
+            <w:r>
+              <w:rPr>
+                <w:noProof/>
+                <w:webHidden/>
+              </w:rPr>
+              <w:fldChar w:fldCharType="separate"/>
+            </w:r>
+            <w:r>
+              <w:rPr>
+                <w:noProof/>
+                <w:webHidden/>
+              </w:rPr>
+              <w:t>11</w:t>
             </w:r>
             <w:r>
               <w:rPr>
@@ -1252,7 +1523,7 @@
               <w:lang w:eastAsia="hu-HU"/>
             </w:rPr>
           </w:pPr>
-          <w:hyperlink w:anchor="_Toc99294235" w:history="1">
+          <w:hyperlink w:anchor="_Toc99662382" w:history="1">
             <w:r>
               <w:rPr>
                 <w:rStyle w:val="Hiperhivatkozs"/>
@@ -1295,7 +1566,7 @@
                 <w:noProof/>
                 <w:webHidden/>
               </w:rPr>
-              <w:instrText xml:space="preserve"> PAGEREF _Toc99294235 \h </w:instrText>
+              <w:instrText xml:space="preserve"> PAGEREF _Toc99662382 \h </w:instrText>
             </w:r>
             <w:r>
               <w:rPr>
@@ -1315,7 +1586,7 @@
                 <w:noProof/>
                 <w:webHidden/>
               </w:rPr>
-              <w:t>8</w:t>
+              <w:t>11</w:t>
             </w:r>
             <w:r>
               <w:rPr>
@@ -1336,7 +1607,7 @@
               <w:lang w:eastAsia="hu-HU"/>
             </w:rPr>
           </w:pPr>
-          <w:hyperlink w:anchor="_Toc99294236" w:history="1">
+          <w:hyperlink w:anchor="_Toc99662383" w:history="1">
             <w:r>
               <w:rPr>
                 <w:rStyle w:val="Hiperhivatkozs"/>
@@ -1379,7 +1650,7 @@
                 <w:noProof/>
                 <w:webHidden/>
               </w:rPr>
-              <w:instrText xml:space="preserve"> PAGEREF _Toc99294236 \h </w:instrText>
+              <w:instrText xml:space="preserve"> PAGEREF _Toc99662383 \h </w:instrText>
             </w:r>
             <w:r>
               <w:rPr>
@@ -1399,7 +1670,7 @@
                 <w:noProof/>
                 <w:webHidden/>
               </w:rPr>
-              <w:t>8</w:t>
+              <w:t>11</w:t>
             </w:r>
             <w:r>
               <w:rPr>
@@ -1420,7 +1691,7 @@
               <w:lang w:eastAsia="hu-HU"/>
             </w:rPr>
           </w:pPr>
-          <w:hyperlink w:anchor="_Toc99294237" w:history="1">
+          <w:hyperlink w:anchor="_Toc99662384" w:history="1">
             <w:r>
               <w:rPr>
                 <w:rStyle w:val="Hiperhivatkozs"/>
@@ -1463,7 +1734,7 @@
                 <w:noProof/>
                 <w:webHidden/>
               </w:rPr>
-              <w:instrText xml:space="preserve"> PAGEREF _Toc99294237 \h </w:instrText>
+              <w:instrText xml:space="preserve"> PAGEREF _Toc99662384 \h </w:instrText>
             </w:r>
             <w:r>
               <w:rPr>
@@ -1483,7 +1754,7 @@
                 <w:noProof/>
                 <w:webHidden/>
               </w:rPr>
-              <w:t>9</w:t>
+              <w:t>12</w:t>
             </w:r>
             <w:r>
               <w:rPr>
@@ -1522,7 +1793,7 @@
           <w:numId w:val="2"/>
         </w:numPr>
       </w:pPr>
-      <w:bookmarkStart w:id="0" w:name="_Toc99294227"/>
+      <w:bookmarkStart w:id="0" w:name="_Toc99662371"/>
       <w:r>
         <w:lastRenderedPageBreak/>
         <w:t>Témabejelentő</w:t>
@@ -1603,7 +1874,7 @@
           <w:numId w:val="2"/>
         </w:numPr>
       </w:pPr>
-      <w:bookmarkStart w:id="1" w:name="_Toc99294228"/>
+      <w:bookmarkStart w:id="1" w:name="_Toc99662372"/>
       <w:r>
         <w:t>Bevezetés</w:t>
       </w:r>
@@ -1617,7 +1888,7 @@
           <w:numId w:val="2"/>
         </w:numPr>
       </w:pPr>
-      <w:bookmarkStart w:id="2" w:name="_Toc99294229"/>
+      <w:bookmarkStart w:id="2" w:name="_Toc99662373"/>
       <w:r>
         <w:t>A dolgozat tartalma</w:t>
       </w:r>
@@ -1686,6 +1957,14 @@
       </w:r>
       <w:r>
         <w:t>z alkalmazás belekerült a korábban említett indító-alkalmazásba, de önállóan is használható.</w:t>
+      </w:r>
+    </w:p>
+    <w:p>
+      <w:r>
+        <w:t xml:space="preserve">A szakdolgozat két alkalmazást tartalmaz, de mivel </w:t>
+      </w:r>
+      <w:r>
+        <w:t>mindkettőt ugyanolyan tervezési szempontok mentén, nagyon hasonlóan került megvalósításra, ezért a továbbiakban általánosan mindkettőre vonatkozóan írom a tudnivalókat. Ha valamely szempontnál a két alkalmazás eltér, akkor térek ki külön egyesével rájuk.</w:t>
       </w:r>
     </w:p>
     <w:p>
@@ -1696,7 +1975,7 @@
           <w:numId w:val="2"/>
         </w:numPr>
       </w:pPr>
-      <w:bookmarkStart w:id="3" w:name="_Toc99294230"/>
+      <w:bookmarkStart w:id="3" w:name="_Toc99662374"/>
       <w:r>
         <w:t>Mindent vagy semmit</w:t>
       </w:r>
@@ -1710,7 +1989,7 @@
           <w:numId w:val="2"/>
         </w:numPr>
       </w:pPr>
-      <w:bookmarkStart w:id="4" w:name="_Toc99294231"/>
+      <w:bookmarkStart w:id="4" w:name="_Toc99662375"/>
       <w:r>
         <w:t>Az eredeti vetélkedő</w:t>
       </w:r>
@@ -1732,21 +2011,14 @@
         <w:rPr>
           <w:shd w:val="clear" w:color="auto" w:fill="FFFFFF"/>
         </w:rPr>
-        <w:t xml:space="preserve">A vetélkedő 1997-ben indult az akkor újnak számító TV2 képernyőjén, és minden hétköznap az esti műsorsávban jelentkezett. A játék fődíja egy autó volt, ezen kívül pénz- és tárgynyeremények sokasága talált gazdára minden adásban. Az egész az amerikai </w:t>
-      </w:r>
-      <w:proofErr w:type="spellStart"/>
+        <w:t xml:space="preserve">A vetélkedő 1997-ben indult az akkor újnak számító TV2 képernyőjén, és minden hétköznap az esti műsorsávban jelentkezett. A játék fődíja egy autó volt, ezen kívül pénz- és tárgynyeremények sokasága talált gazdára minden adásban. Az egész az amerikai Joepardy című kvízműsorra épült. Minden adásban három játékos versenyzett, a nap győztese pedig eldönthette, hogy megtartja-e azt a pénzt, amit nyert és kiszáll, vagy </w:t>
+      </w:r>
       <w:r>
         <w:rPr>
           <w:shd w:val="clear" w:color="auto" w:fill="FFFFFF"/>
         </w:rPr>
-        <w:t>Joepardy</w:t>
-      </w:r>
-      <w:proofErr w:type="spellEnd"/>
-      <w:r>
-        <w:rPr>
-          <w:shd w:val="clear" w:color="auto" w:fill="FFFFFF"/>
-        </w:rPr>
-        <w:t xml:space="preserve"> című kvízműsorra épült. Minden adásban három játékos versenyzett, a nap győztese pedig eldönthette, hogy megtartja-e azt a pénzt, amit nyert és kiszáll, vagy visszatér a következő adásra. Aki egy bizonyos számú játékban részt vett az vihette haza a főnyereményt, az autót.</w:t>
+        <w:lastRenderedPageBreak/>
+        <w:t>visszatér a következő adásra. Aki egy bizonyos számú játékban részt vett az vihette haza a főnyereményt, az autót.</w:t>
       </w:r>
       <w:r>
         <w:rPr>
@@ -1823,9 +2095,8 @@
           <w:numId w:val="2"/>
         </w:numPr>
       </w:pPr>
-      <w:bookmarkStart w:id="5" w:name="_Toc99294232"/>
-      <w:r>
-        <w:lastRenderedPageBreak/>
+      <w:bookmarkStart w:id="5" w:name="_Toc99662376"/>
+      <w:r>
         <w:t>Saját szabályok</w:t>
       </w:r>
       <w:bookmarkEnd w:id="5"/>
@@ -1934,15 +2205,7 @@
         <w:t xml:space="preserve"> (logikai áramkörök segítségével)</w:t>
       </w:r>
       <w:r>
-        <w:t xml:space="preserve"> biztosítja, hogy </w:t>
-      </w:r>
-      <w:proofErr w:type="spellStart"/>
-      <w:r>
-        <w:t>eztkövetően</w:t>
-      </w:r>
-      <w:proofErr w:type="spellEnd"/>
-      <w:r>
-        <w:t xml:space="preserve"> más gomb</w:t>
+        <w:t xml:space="preserve"> biztosítja, hogy eztkövetően más gomb</w:t>
       </w:r>
       <w:r>
         <w:t>ok lenyomására ne világítson a saját lámpájuk, tehát mindig csak az elsőként lenyomott gombhoz tartozó lámpa világítson. A központi egységen található „nullázó” gomb lenyomásával alaphelyzetbe állíthatjuk a rendszert</w:t>
@@ -1985,26 +2248,14 @@
     </w:p>
     <w:p>
       <w:r>
-        <w:t xml:space="preserve">A játékosok számától, és az alkalomtól függően lehet egyéni, vagy </w:t>
-      </w:r>
-      <w:proofErr w:type="spellStart"/>
-      <w:r>
-        <w:t>csapatos</w:t>
-      </w:r>
-      <w:proofErr w:type="spellEnd"/>
-      <w:r>
-        <w:t xml:space="preserve"> játék. Egyéni játék esetén mindenki egyedül áll ki a gombokhoz és versenyez, míg </w:t>
-      </w:r>
-      <w:proofErr w:type="spellStart"/>
-      <w:r>
-        <w:t>csapatos</w:t>
-      </w:r>
-      <w:proofErr w:type="spellEnd"/>
-      <w:r>
-        <w:t xml:space="preserve"> játéknál az egész csapat egyszerre használja ugyanazt a nyomógombot válaszadási szándékának jelzéséhez.</w:t>
-      </w:r>
-      <w:r>
-        <w:t xml:space="preserve"> (Az egyszerűség kedvéért a továbbiakban nem különböztetünk meg egyéni játékost, mivel az felfogható egy egyszemélyes csapatként is.)</w:t>
+        <w:t>A játékosok számától, és az alkalomtól függően lehet egyéni, vagy csapatos játék. Egyéni játék esetén mindenki egyedül áll ki a gombokhoz és versenyez, míg csapatos játéknál az egész csapat egyszerre használja ugyanazt a nyomógombot válaszadási szándékának jelzéséhez.</w:t>
+      </w:r>
+      <w:r>
+        <w:t xml:space="preserve"> (Az egyszerűség kedvéért a továbbiakban nem különböztetünk meg egyéni </w:t>
+      </w:r>
+      <w:r>
+        <w:lastRenderedPageBreak/>
+        <w:t>játékost, mivel az felfogható egy egyszemélyes csapatként is.)</w:t>
       </w:r>
       <w:r>
         <w:t xml:space="preserve"> </w:t>
@@ -2070,30 +2321,13 @@
         </w:numPr>
       </w:pPr>
       <w:r>
-        <w:lastRenderedPageBreak/>
-        <w:t>az egy körben szereplő csapatok száma minél egyenletesebb legyen (</w:t>
-      </w:r>
-      <w:proofErr w:type="spellStart"/>
-      <w:r>
-        <w:t>pl</w:t>
-      </w:r>
-      <w:proofErr w:type="spellEnd"/>
-      <w:r>
-        <w:t>: 9 csapat</w:t>
+        <w:t>az egy körben szereplő csapatok száma minél egyenletesebb legyen (pl: 9 csapat</w:t>
       </w:r>
       <w:r>
         <w:t>, és n = 1</w:t>
       </w:r>
       <w:r>
-        <w:t xml:space="preserve"> esetén rossz megoldás 2 négyfős és 1 </w:t>
-      </w:r>
-      <w:proofErr w:type="spellStart"/>
-      <w:r>
-        <w:t>egyfős</w:t>
-      </w:r>
-      <w:proofErr w:type="spellEnd"/>
-      <w:r>
-        <w:t xml:space="preserve"> kör kialakítása. Az optimális megoldás 3 háromfős kör</w:t>
+        <w:t xml:space="preserve"> esetén rossz megoldás 2 négyfős és 1 egyfős kör kialakítása. Az optimális megoldás 3 háromfős kör</w:t>
       </w:r>
       <w:r>
         <w:t>.</w:t>
@@ -2136,15 +2370,7 @@
         <w:t>, fontos azonban, hogy a helytelen válaszokért a megválaszolt kérdés pont értékével megegyező levonás jár.</w:t>
       </w:r>
       <w:r>
-        <w:t xml:space="preserve"> (A csapatok akár negatív </w:t>
-      </w:r>
-      <w:proofErr w:type="spellStart"/>
-      <w:r>
-        <w:t>összpontszámot</w:t>
-      </w:r>
-      <w:proofErr w:type="spellEnd"/>
-      <w:r>
-        <w:t xml:space="preserve"> is elérhetnek.)</w:t>
+        <w:t xml:space="preserve"> (A csapatok akár negatív összpontszámot is elérhetnek.)</w:t>
       </w:r>
       <w:r>
         <w:t xml:space="preserve"> </w:t>
@@ -2211,26 +2437,11 @@
     </w:p>
     <w:p>
       <w:r>
+        <w:lastRenderedPageBreak/>
         <w:t>A tematikus és a villámkérdéses szakasz lejátszására is korlátozott idő áll rendelkezésre.</w:t>
       </w:r>
       <w:r>
-        <w:t xml:space="preserve"> A csapatok által az egyes körökben megszerzett pontszám összeadódik, ez </w:t>
-      </w:r>
-      <w:proofErr w:type="spellStart"/>
-      <w:r>
-        <w:t>képzi</w:t>
-      </w:r>
-      <w:proofErr w:type="spellEnd"/>
-      <w:r>
-        <w:t xml:space="preserve"> majd az </w:t>
-      </w:r>
-      <w:proofErr w:type="spellStart"/>
-      <w:r>
-        <w:t>összpontszámot</w:t>
-      </w:r>
-      <w:proofErr w:type="spellEnd"/>
-      <w:r>
-        <w:t>.</w:t>
+        <w:t xml:space="preserve"> A csapatok által az egyes körökben megszerzett pontszám összeadódik, ez képzi majd az összpontszámot.</w:t>
       </w:r>
     </w:p>
     <w:p>
@@ -2244,11 +2455,7 @@
         <w:t>ök végeztével kezdődik a sorban utánuk következő, egészen addig, amíg az összes kört le ne játszották a résztvevők. Ekkor következik a döntő kör</w:t>
       </w:r>
       <w:r>
-        <w:t xml:space="preserve">, melynek szabályai megegyezni a korábbiakkal. A döntő résztvevői az első 4 legmagasabb összesített </w:t>
-      </w:r>
-      <w:r>
-        <w:lastRenderedPageBreak/>
-        <w:t>pontszámmal rendelkező</w:t>
+        <w:t>, melynek szabályai megegyezni a korábbiakkal. A döntő résztvevői az első 4 legmagasabb összesített pontszámmal rendelkező</w:t>
       </w:r>
       <w:r>
         <w:t xml:space="preserve"> </w:t>
@@ -2277,15 +2484,7 @@
         <w:t xml:space="preserve">A játék során használt kérdéssorok megjelenítéséhez, a csapatok pontszámainak kijelzéséhez, és az idő méréséhez jelenleg egy általam ismeretlen személy által, a 2000-es években készített program van használatban. </w:t>
       </w:r>
       <w:r>
-        <w:t xml:space="preserve">A programot egy ember kezeli, aki egyrészt figyeli a játékosok által kért kérdést, és mindig azt jeleníti meg a képernyőn, másrészt </w:t>
-      </w:r>
-      <w:proofErr w:type="gramStart"/>
-      <w:r>
-        <w:t>figyeli</w:t>
-      </w:r>
-      <w:proofErr w:type="gramEnd"/>
-      <w:r>
-        <w:t xml:space="preserve"> hogy a játékmester elfogadta-e a választ, és ez alapján adja meg/vonja le a pontokat a csapatoktól.</w:t>
+        <w:t>A programot egy ember kezeli, aki egyrészt figyeli a játékosok által kért kérdést, és mindig azt jeleníti meg a képernyőn, másrészt figyeli hogy a játékmester elfogadta-e a választ, és ez alapján adja meg/vonja le a pontokat a csapatoktól.</w:t>
       </w:r>
     </w:p>
     <w:p>
@@ -2304,7 +2503,7 @@
           <w:numId w:val="2"/>
         </w:numPr>
       </w:pPr>
-      <w:bookmarkStart w:id="6" w:name="_Toc99294233"/>
+      <w:bookmarkStart w:id="6" w:name="_Toc99662377"/>
       <w:r>
         <w:t>Felhasználói dokumentáció</w:t>
       </w:r>
@@ -2318,7 +2517,7 @@
           <w:numId w:val="2"/>
         </w:numPr>
       </w:pPr>
-      <w:bookmarkStart w:id="7" w:name="_Toc99294234"/>
+      <w:bookmarkStart w:id="7" w:name="_Toc99662378"/>
       <w:r>
         <w:t>Fejlesztői dokumentáció</w:t>
       </w:r>
@@ -2332,9 +2531,11 @@
           <w:numId w:val="2"/>
         </w:numPr>
       </w:pPr>
-      <w:r>
-        <w:t>Igényfelmérés</w:t>
-      </w:r>
+      <w:bookmarkStart w:id="8" w:name="_Toc99662379"/>
+      <w:r>
+        <w:t>Főbb tervezési irányvonalak</w:t>
+      </w:r>
+      <w:bookmarkEnd w:id="8"/>
     </w:p>
     <w:p>
       <w:r>
@@ -2346,6 +2547,7 @@
     </w:p>
     <w:p>
       <w:r>
+        <w:lastRenderedPageBreak/>
         <w:t>Mivel a készítendő alkalmazásnál a funkciót tartottam elsődleges fontosságúnak, ezért az 1. és 2. ábrán látható visszajelzések fontos útmutatásként szolgáltak, hogy milyen mélységben kell „hozzányúlnom”, vagyis módosítanom, esetleg kivennem, az eddig használt funkciókhoz.</w:t>
       </w:r>
     </w:p>
@@ -2357,7 +2559,6 @@
         <w:rPr>
           <w:noProof/>
         </w:rPr>
-        <w:lastRenderedPageBreak/>
         <w:drawing>
           <wp:inline distT="0" distB="0" distL="0" distR="0" wp14:anchorId="7A78BA9F" wp14:editId="049C70E8">
             <wp:extent cx="5399405" cy="2273300"/>
@@ -2527,15 +2728,11 @@
     </w:p>
     <w:p>
       <w:r>
-        <w:t xml:space="preserve">A funkció után a megjelenés volt számomra a következő prioritás. Véleményem szerint lehet egy alkalmazás bármennyire fejlett, és funkcionálisan tökéletes, ha nem frissítik a megjelenését, az </w:t>
-      </w:r>
-      <w:proofErr w:type="spellStart"/>
-      <w:r>
-        <w:t>évenkét</w:t>
-      </w:r>
-      <w:proofErr w:type="spellEnd"/>
-      <w:r>
-        <w:t xml:space="preserve"> változó UI/UX igények és trendek fokozatosan elavulttá teszik a felhasználók szemében. Bár a meglévő program elég egyedi a maga műfajában, de korábbi állításomat a 3. ábrán látható eredmény igazolni látszik.</w:t>
+        <w:t xml:space="preserve">A funkció után a megjelenés volt számomra a következő prioritás. Véleményem szerint lehet egy alkalmazás bármennyire fejlett, és funkcionálisan tökéletes, ha nem frissítik a megjelenését, az évenkét változó UI/UX igények és trendek fokozatosan elavulttá teszik </w:t>
+      </w:r>
+      <w:r>
+        <w:lastRenderedPageBreak/>
+        <w:t>a felhasználók szemében. Bár a meglévő program elég egyedi a maga műfajában, de korábbi állításomat a 3. ábrán látható eredmény igazolni látszik.</w:t>
       </w:r>
     </w:p>
     <w:p>
@@ -2546,7 +2743,6 @@
         <w:rPr>
           <w:noProof/>
         </w:rPr>
-        <w:lastRenderedPageBreak/>
         <w:drawing>
           <wp:inline distT="0" distB="0" distL="0" distR="0" wp14:anchorId="0B4558EC" wp14:editId="7E711DE3">
             <wp:extent cx="5399405" cy="2273300"/>
@@ -2628,10 +2824,331 @@
     </w:p>
     <w:p>
       <w:r>
-        <w:t>A</w:t>
-      </w:r>
-    </w:p>
-    <w:p/>
+        <w:t>Míg az előző két szempont talán felhasználóként a leglényegesebb, addig fejlesztőként a már a témabejelentőben is szereplő bővíthetőség kritikusan fontos. Mivel az alkalmazás</w:t>
+      </w:r>
+      <w:r>
+        <w:t xml:space="preserve">t a jövőben több területen tervezem továbbfejleszteni, ezért </w:t>
+      </w:r>
+      <w:r>
+        <w:t>értékesebbnek tartok egy</w:t>
+      </w:r>
+      <w:r>
+        <w:t xml:space="preserve"> átláthatóan, és </w:t>
+      </w:r>
+      <w:r>
+        <w:t>koherensen megírtat, egy extra funkciókkal telerakott  és/vagy leg elkápráztatóbb UI megoldásokat használó, de kevésbé fejlesztő barát alkalmazásnál.</w:t>
+      </w:r>
+    </w:p>
+    <w:p>
+      <w:r>
+        <w:t>Összegezve: A fejlesztés során a prioritások sorrendben a következőként alakulnak</w:t>
+      </w:r>
+      <w:r>
+        <w:t>:</w:t>
+      </w:r>
+    </w:p>
+    <w:p>
+      <w:pPr>
+        <w:pStyle w:val="Listaszerbekezds"/>
+        <w:numPr>
+          <w:ilvl w:val="0"/>
+          <w:numId w:val="18"/>
+        </w:numPr>
+      </w:pPr>
+      <w:r>
+        <w:t>Bővíthetőség, átláthatóság</w:t>
+      </w:r>
+    </w:p>
+    <w:p>
+      <w:pPr>
+        <w:pStyle w:val="Listaszerbekezds"/>
+        <w:numPr>
+          <w:ilvl w:val="0"/>
+          <w:numId w:val="18"/>
+        </w:numPr>
+      </w:pPr>
+      <w:r>
+        <w:t>Funkcionalitás</w:t>
+      </w:r>
+    </w:p>
+    <w:p>
+      <w:pPr>
+        <w:pStyle w:val="Listaszerbekezds"/>
+        <w:numPr>
+          <w:ilvl w:val="0"/>
+          <w:numId w:val="18"/>
+        </w:numPr>
+      </w:pPr>
+      <w:r>
+        <w:t>Kinézet</w:t>
+      </w:r>
+    </w:p>
+    <w:p>
+      <w:pPr>
+        <w:pStyle w:val="Cmsor2"/>
+        <w:numPr>
+          <w:ilvl w:val="1"/>
+          <w:numId w:val="2"/>
+        </w:numPr>
+      </w:pPr>
+      <w:bookmarkStart w:id="9" w:name="_Toc99662380"/>
+      <w:r>
+        <w:t>Architekturális döntések</w:t>
+      </w:r>
+      <w:bookmarkEnd w:id="9"/>
+    </w:p>
+    <w:p>
+      <w:r>
+        <w:t>Az alkalmazás</w:t>
+      </w:r>
+      <w:r>
+        <w:t xml:space="preserve"> egy asztali alkalmazás. 2022-ben valóban szokatlan lehet</w:t>
+      </w:r>
+      <w:r>
+        <w:t xml:space="preserve"> egy</w:t>
+      </w:r>
+      <w:r>
+        <w:t xml:space="preserve"> dedikáltan asztali alkalmazást készíteni</w:t>
+      </w:r>
+      <w:r>
+        <w:t xml:space="preserve">, ám ebben az esetben vannak olyan körülmények, amik </w:t>
+      </w:r>
+      <w:r>
+        <w:t xml:space="preserve">ezt </w:t>
+      </w:r>
+      <w:r>
+        <w:t>indokolttá teszik. A közösségünkben meglévő régi program</w:t>
+      </w:r>
+      <w:r>
+        <w:t xml:space="preserve"> (aminek az utódjaként ez készült) igénybevételeire</w:t>
+      </w:r>
+      <w:r>
+        <w:t xml:space="preserve">, </w:t>
+      </w:r>
+      <w:r>
+        <w:t>jelentős hányadban olyan környezetben kerül sor, ahol nincs, vagy csak akadozó internetkapcsolat áll rendelkezésre. Ezen okból kizárható a kizárólag online működtetett alkalmazás. A fennmaradó offline platformok közül a PC-s megvalósításon kívül minden más irreleváns lett volna.</w:t>
+      </w:r>
+    </w:p>
+    <w:p>
+      <w:r>
+        <w:lastRenderedPageBreak/>
+        <w:t>A következő fontos döntés, a környezet kiválasztása volt. Mivel Windowson kívül más operációs rendszerre megvalósítani nem lett volna értelme, ezért kézenfekvő választás volt a .NET keretrendszer egy Windows specifikus szegmense.</w:t>
+      </w:r>
+    </w:p>
+    <w:p>
+      <w:r>
+        <w:t>A választott környezet</w:t>
+      </w:r>
+      <w:r>
+        <w:t xml:space="preserve"> eleinte az UWP</w:t>
+      </w:r>
+      <w:r>
+        <w:rPr>
+          <w:rStyle w:val="Lbjegyzet-hivatkozs"/>
+        </w:rPr>
+        <w:footnoteReference w:id="3"/>
+      </w:r>
+      <w:r>
+        <w:t xml:space="preserve"> volt, de </w:t>
+      </w:r>
+      <w:r>
+        <w:t>idő közben a Microsoft kiadta az új MAUI</w:t>
+      </w:r>
+      <w:r>
+        <w:rPr>
+          <w:rStyle w:val="Lbjegyzet-hivatkozs"/>
+        </w:rPr>
+        <w:footnoteReference w:id="4"/>
+      </w:r>
+      <w:r>
+        <w:t xml:space="preserve"> </w:t>
+      </w:r>
+      <w:r>
+        <w:t>rendszerbe illeszkedő WinUI 3</w:t>
+      </w:r>
+      <w:r>
+        <w:rPr>
+          <w:rStyle w:val="Lbjegyzet-hivatkozs"/>
+        </w:rPr>
+        <w:footnoteReference w:id="5"/>
+      </w:r>
+      <w:r>
+        <w:t xml:space="preserve"> </w:t>
+      </w:r>
+      <w:r>
+        <w:t>(és ezzel együtt a Windows App SDK</w:t>
+      </w:r>
+      <w:r>
+        <w:rPr>
+          <w:rStyle w:val="Lbjegyzet-hivatkozs"/>
+        </w:rPr>
+        <w:footnoteReference w:id="6"/>
+      </w:r>
+      <w:r>
+        <w:t xml:space="preserve">) első stabil verzióját. </w:t>
+      </w:r>
+      <w:r>
+        <w:t>Ez a</w:t>
+      </w:r>
+      <w:r>
+        <w:t>z újszerű platform a</w:t>
+      </w:r>
+      <w:r>
+        <w:t xml:space="preserve"> korábban lefektetett szempontok </w:t>
+      </w:r>
+      <w:r>
+        <w:t>közül a funkcionális helyességet nem befolyásolja, de a másik kettőben komoly előrelépés figelhető meg az UWP-hez képest. Általában elmondható, hogy egy újabb rendszer lévén jobban teljesíti az egyszerű bővíthetőséggel és fenntarthatósággal szemben támasztott követelményeinket, ám ezt csak fokozza</w:t>
+      </w:r>
+      <w:r>
+        <w:t>, hogy a Microsoft megszűntette az UWP platform támogatottságát, a Windows App SDK javára, valamint</w:t>
+      </w:r>
+      <w:r>
+        <w:t xml:space="preserve"> </w:t>
+      </w:r>
+      <w:r>
+        <w:t xml:space="preserve">hogy a Windows 11 operációs rendszer későbbi verzióiban várhatóan nem fognak futni az UWP-ra írt alkalmazások. A WinUI 3 </w:t>
+      </w:r>
+      <w:r>
+        <w:t xml:space="preserve">tovább bővíti majd az előd amúgysem szegényes eszköztárát a felhasználói felület megvalósításához. </w:t>
+      </w:r>
+    </w:p>
+    <w:p>
+      <w:r>
+        <w:t xml:space="preserve">Ezek alapján az alkalmazás </w:t>
+      </w:r>
+      <w:r>
+        <w:t>a következők szerint került megvalósításra:</w:t>
+      </w:r>
+    </w:p>
+    <w:p>
+      <w:pPr>
+        <w:pStyle w:val="Listaszerbekezds"/>
+        <w:numPr>
+          <w:ilvl w:val="0"/>
+          <w:numId w:val="20"/>
+        </w:numPr>
+      </w:pPr>
+      <w:r>
+        <w:t>Windows App SDK-t és WinUI 3-at használ</w:t>
+      </w:r>
+    </w:p>
+    <w:p>
+      <w:pPr>
+        <w:pStyle w:val="Listaszerbekezds"/>
+        <w:numPr>
+          <w:ilvl w:val="0"/>
+          <w:numId w:val="20"/>
+        </w:numPr>
+      </w:pPr>
+      <w:r>
+        <w:t>Szerkezete</w:t>
+      </w:r>
+      <w:r>
+        <w:t xml:space="preserve"> a</w:t>
+      </w:r>
+      <w:r>
+        <w:t xml:space="preserve"> platformhoz illő MVVM architektúrát követ</w:t>
+      </w:r>
+    </w:p>
+    <w:p>
+      <w:pPr>
+        <w:pStyle w:val="Listaszerbekezds"/>
+        <w:numPr>
+          <w:ilvl w:val="0"/>
+          <w:numId w:val="20"/>
+        </w:numPr>
+      </w:pPr>
+      <w:r>
+        <w:t xml:space="preserve">A model és view-model részek C# nyelven, a view pedig </w:t>
+      </w:r>
+      <w:r>
+        <w:t>XAML leíró nyelven kerültek megvalósításra</w:t>
+      </w:r>
+    </w:p>
+    <w:p>
+      <w:pPr>
+        <w:pStyle w:val="Listaszerbekezds"/>
+        <w:numPr>
+          <w:ilvl w:val="0"/>
+          <w:numId w:val="20"/>
+        </w:numPr>
+      </w:pPr>
+      <w:r>
+        <w:t>Az alkalmazás .NET 5 és C# 9 szabványokat támogat</w:t>
+      </w:r>
+    </w:p>
+    <w:p>
+      <w:r>
+        <w:t>Az alkalmazá</w:t>
+      </w:r>
+      <w:r>
+        <w:t xml:space="preserve">s a </w:t>
+      </w:r>
+      <w:r>
+        <w:t>Visual Studio 2019</w:t>
+      </w:r>
+      <w:r>
+        <w:t xml:space="preserve"> fejlesztői környezeteben készült</w:t>
+      </w:r>
+      <w:r>
+        <w:t>, és a további fejlesztői tevékenység zökkenőmentes folytatá</w:t>
+      </w:r>
+      <w:r>
+        <w:t>sához is ez javasolt. Régebbi és újabb verziók</w:t>
+      </w:r>
+      <w:r>
+        <w:t xml:space="preserve"> használata </w:t>
+      </w:r>
+      <w:r>
+        <w:t>az esetlegesen fellépő átmeneti problémák miatt lassíthatja a fejlesztési folyamatot.</w:t>
+      </w:r>
+      <w:r>
+        <w:t xml:space="preserve"> </w:t>
+      </w:r>
+    </w:p>
+    <w:p>
+      <w:r>
+        <w:t xml:space="preserve">A projekt létrehozásakor a Visual Studioba kiegészítőként telepíthető </w:t>
+      </w:r>
+      <w:r>
+        <w:t>Windows Template Studio-t vettem igénybe, amely néhány alapvető funkcióhoz szükséges sablonnal látta el az újonnan létrehozott alkalmazást. (Mivel a projektet</w:t>
+      </w:r>
+      <w:r>
+        <w:t xml:space="preserve"> eredetileg UWP projektként </w:t>
+      </w:r>
+      <w:r>
+        <w:lastRenderedPageBreak/>
+        <w:t>hoztam létre és csak később döntöttem a migrálásáról, ezért a</w:t>
+      </w:r>
+      <w:r>
+        <w:t>z akkor készült</w:t>
+      </w:r>
+      <w:r>
+        <w:t xml:space="preserve"> sablonok sem feltétlenül egyeznek meg egy </w:t>
+      </w:r>
+      <w:r>
+        <w:t>újonnan generálttal.)</w:t>
+      </w:r>
+    </w:p>
+    <w:p>
+      <w:pPr>
+        <w:pStyle w:val="Cmsor2"/>
+        <w:numPr>
+          <w:ilvl w:val="1"/>
+          <w:numId w:val="2"/>
+        </w:numPr>
+      </w:pPr>
+      <w:bookmarkStart w:id="10" w:name="_Toc99662381"/>
+      <w:r>
+        <w:t>Az Adatelérési réteg</w:t>
+      </w:r>
+      <w:bookmarkEnd w:id="10"/>
+    </w:p>
+    <w:p>
+      <w:r>
+        <w:t>Adatelérési rétegről csak a Mindent vagy semmit programnál beszélhetünk, ebben az alfejezetben erről lesz szó.</w:t>
+      </w:r>
+    </w:p>
     <w:p>
       <w:pPr>
         <w:pStyle w:val="Cmsor1"/>
@@ -2640,11 +3157,11 @@
           <w:numId w:val="2"/>
         </w:numPr>
       </w:pPr>
-      <w:bookmarkStart w:id="8" w:name="_Toc99294235"/>
+      <w:bookmarkStart w:id="11" w:name="_Toc99662382"/>
       <w:r>
         <w:t>Összegzés</w:t>
       </w:r>
-      <w:bookmarkEnd w:id="8"/>
+      <w:bookmarkEnd w:id="11"/>
     </w:p>
     <w:p>
       <w:pPr>
@@ -2654,11 +3171,11 @@
           <w:numId w:val="2"/>
         </w:numPr>
       </w:pPr>
-      <w:bookmarkStart w:id="9" w:name="_Toc99294236"/>
+      <w:bookmarkStart w:id="12" w:name="_Toc99662383"/>
       <w:r>
         <w:t>További fejlesztési lehetőségek</w:t>
       </w:r>
-      <w:bookmarkEnd w:id="9"/>
+      <w:bookmarkEnd w:id="12"/>
     </w:p>
     <w:p>
       <w:pPr>
@@ -2673,7 +3190,7 @@
         <w:br w:type="page"/>
       </w:r>
     </w:p>
-    <w:bookmarkStart w:id="10" w:name="_Toc99294237" w:displacedByCustomXml="next"/>
+    <w:bookmarkStart w:id="13" w:name="_Toc99662384" w:displacedByCustomXml="next"/>
     <w:sdt>
       <w:sdtPr>
         <w:rPr>
@@ -2700,7 +3217,7 @@
           <w:r>
             <w:t>Hivatkozások</w:t>
           </w:r>
-          <w:bookmarkEnd w:id="10"/>
+          <w:bookmarkEnd w:id="13"/>
         </w:p>
         <w:sdt>
           <w:sdtPr>
@@ -2851,12 +3368,207 @@
       </w:r>
     </w:p>
   </w:footnote>
+  <w:footnote w:id="3">
+    <w:p>
+      <w:pPr>
+        <w:pStyle w:val="Lbjegyzetszveg"/>
+      </w:pPr>
+      <w:r>
+        <w:rPr>
+          <w:rStyle w:val="Lbjegyzet-hivatkozs"/>
+        </w:rPr>
+        <w:footnoteRef/>
+      </w:r>
+      <w:r>
+        <w:t xml:space="preserve"> </w:t>
+      </w:r>
+      <w:r>
+        <w:t>https://docs.microsoft.com/en-us/windows/uwp/get-started/universal-application-platform-guide</w:t>
+      </w:r>
+    </w:p>
+  </w:footnote>
+  <w:footnote w:id="4">
+    <w:p>
+      <w:pPr>
+        <w:pStyle w:val="Lbjegyzetszveg"/>
+      </w:pPr>
+      <w:r>
+        <w:rPr>
+          <w:rStyle w:val="Lbjegyzet-hivatkozs"/>
+        </w:rPr>
+        <w:footnoteRef/>
+      </w:r>
+      <w:r>
+        <w:t xml:space="preserve"> </w:t>
+      </w:r>
+      <w:r>
+        <w:t>https://docs.microsoft.com/en-us/dotnet/maui/what-is-maui</w:t>
+      </w:r>
+    </w:p>
+  </w:footnote>
+  <w:footnote w:id="5">
+    <w:p>
+      <w:pPr>
+        <w:pStyle w:val="Lbjegyzetszveg"/>
+      </w:pPr>
+      <w:r>
+        <w:rPr>
+          <w:rStyle w:val="Lbjegyzet-hivatkozs"/>
+        </w:rPr>
+        <w:footnoteRef/>
+      </w:r>
+      <w:r>
+        <w:t xml:space="preserve"> </w:t>
+      </w:r>
+      <w:r>
+        <w:t>https://docs.microsoft.com/en-us/windows/apps/winui/winui3/</w:t>
+      </w:r>
+    </w:p>
+  </w:footnote>
+  <w:footnote w:id="6">
+    <w:p>
+      <w:pPr>
+        <w:pStyle w:val="Lbjegyzetszveg"/>
+      </w:pPr>
+      <w:r>
+        <w:rPr>
+          <w:rStyle w:val="Lbjegyzet-hivatkozs"/>
+        </w:rPr>
+        <w:footnoteRef/>
+      </w:r>
+      <w:r>
+        <w:t xml:space="preserve"> </w:t>
+      </w:r>
+      <w:r>
+        <w:t xml:space="preserve">Korábban Project Reunion (bővebben: </w:t>
+      </w:r>
+      <w:r>
+        <w:t>https://docs.microsoft.com/en-us/windows/apps/windows-app-sdk/</w:t>
+      </w:r>
+      <w:r>
+        <w:t>)</w:t>
+      </w:r>
+    </w:p>
+  </w:footnote>
 </w:footnotes>
 </file>
 
 <file path=word/numbering.xml><?xml version="1.0" encoding="utf-8"?>
 <w:numbering xmlns:wpc="http://schemas.microsoft.com/office/word/2010/wordprocessingCanvas" xmlns:cx="http://schemas.microsoft.com/office/drawing/2014/chartex" xmlns:cx1="http://schemas.microsoft.com/office/drawing/2015/9/8/chartex" xmlns:cx2="http://schemas.microsoft.com/office/drawing/2015/10/21/chartex" xmlns:cx3="http://schemas.microsoft.com/office/drawing/2016/5/9/chartex" xmlns:cx4="http://schemas.microsoft.com/office/drawing/2016/5/10/chartex" xmlns:cx5="http://schemas.microsoft.com/office/drawing/2016/5/11/chartex" xmlns:cx6="http://schemas.microsoft.com/office/drawing/2016/5/12/chartex" xmlns:cx7="http://schemas.microsoft.com/office/drawing/2016/5/13/chartex" xmlns:cx8="http://schemas.microsoft.com/office/drawing/2016/5/14/chartex" xmlns:mc="http://schemas.openxmlformats.org/markup-compatibility/2006" xmlns:aink="http://schemas.microsoft.com/office/drawing/2016/ink" xmlns:am3d="http://schemas.microsoft.com/office/drawing/2017/model3d" xmlns:o="urn:schemas-microsoft-com:office:office" xmlns:r="http://schemas.openxmlformats.org/officeDocument/2006/relationships" xmlns:m="http://schemas.openxmlformats.org/officeDocument/2006/math" xmlns:v="urn:schemas-microsoft-com:vml" xmlns:wp14="http://schemas.microsoft.com/office/word/2010/wordprocessingDrawing" xmlns:wp="http://schemas.openxmlformats.org/drawingml/2006/wordprocessingDrawing" xmlns:w10="urn:schemas-microsoft-com:office:word" xmlns:w="http://schemas.openxmlformats.org/wordprocessingml/2006/main" xmlns:w14="http://schemas.microsoft.com/office/word/2010/wordml" xmlns:w15="http://schemas.microsoft.com/office/word/2012/wordml" xmlns:w16cex="http://schemas.microsoft.com/office/word/2018/wordml/cex" xmlns:w16cid="http://schemas.microsoft.com/office/word/2016/wordml/cid" xmlns:w16="http://schemas.microsoft.com/office/word/2018/wordml" xmlns:w16sdtdh="http://schemas.microsoft.com/office/word/2020/wordml/sdtdatahash" xmlns:w16se="http://schemas.microsoft.com/office/word/2015/wordml/symex" xmlns:wpg="http://schemas.microsoft.com/office/word/2010/wordprocessingGroup" xmlns:wpi="http://schemas.microsoft.com/office/word/2010/wordprocessingInk" xmlns:wne="http://schemas.microsoft.com/office/word/2006/wordml" xmlns:wps="http://schemas.microsoft.com/office/word/2010/wordprocessingShape" mc:Ignorable="w14 w15 w16se w16cid w16 w16cex w16sdtdh wp14">
   <w:abstractNum w:abstractNumId="0" w15:restartNumberingAfterBreak="0">
+    <w:nsid w:val="02E7760E"/>
+    <w:multiLevelType w:val="hybridMultilevel"/>
+    <w:tmpl w:val="90B28A06"/>
+    <w:lvl w:ilvl="0" w:tplc="040E0001">
+      <w:start w:val="1"/>
+      <w:numFmt w:val="bullet"/>
+      <w:lvlText w:val=""/>
+      <w:lvlJc w:val="left"/>
+      <w:pPr>
+        <w:ind w:left="720" w:hanging="360"/>
+      </w:pPr>
+      <w:rPr>
+        <w:rFonts w:ascii="Symbol" w:hAnsi="Symbol" w:hint="default"/>
+      </w:rPr>
+    </w:lvl>
+    <w:lvl w:ilvl="1" w:tplc="040E0003" w:tentative="1">
+      <w:start w:val="1"/>
+      <w:numFmt w:val="bullet"/>
+      <w:lvlText w:val="o"/>
+      <w:lvlJc w:val="left"/>
+      <w:pPr>
+        <w:ind w:left="1440" w:hanging="360"/>
+      </w:pPr>
+      <w:rPr>
+        <w:rFonts w:ascii="Courier New" w:hAnsi="Courier New" w:cs="Courier New" w:hint="default"/>
+      </w:rPr>
+    </w:lvl>
+    <w:lvl w:ilvl="2" w:tplc="040E0005" w:tentative="1">
+      <w:start w:val="1"/>
+      <w:numFmt w:val="bullet"/>
+      <w:lvlText w:val=""/>
+      <w:lvlJc w:val="left"/>
+      <w:pPr>
+        <w:ind w:left="2160" w:hanging="360"/>
+      </w:pPr>
+      <w:rPr>
+        <w:rFonts w:ascii="Wingdings" w:hAnsi="Wingdings" w:hint="default"/>
+      </w:rPr>
+    </w:lvl>
+    <w:lvl w:ilvl="3" w:tplc="040E0001" w:tentative="1">
+      <w:start w:val="1"/>
+      <w:numFmt w:val="bullet"/>
+      <w:lvlText w:val=""/>
+      <w:lvlJc w:val="left"/>
+      <w:pPr>
+        <w:ind w:left="2880" w:hanging="360"/>
+      </w:pPr>
+      <w:rPr>
+        <w:rFonts w:ascii="Symbol" w:hAnsi="Symbol" w:hint="default"/>
+      </w:rPr>
+    </w:lvl>
+    <w:lvl w:ilvl="4" w:tplc="040E0003" w:tentative="1">
+      <w:start w:val="1"/>
+      <w:numFmt w:val="bullet"/>
+      <w:lvlText w:val="o"/>
+      <w:lvlJc w:val="left"/>
+      <w:pPr>
+        <w:ind w:left="3600" w:hanging="360"/>
+      </w:pPr>
+      <w:rPr>
+        <w:rFonts w:ascii="Courier New" w:hAnsi="Courier New" w:cs="Courier New" w:hint="default"/>
+      </w:rPr>
+    </w:lvl>
+    <w:lvl w:ilvl="5" w:tplc="040E0005" w:tentative="1">
+      <w:start w:val="1"/>
+      <w:numFmt w:val="bullet"/>
+      <w:lvlText w:val=""/>
+      <w:lvlJc w:val="left"/>
+      <w:pPr>
+        <w:ind w:left="4320" w:hanging="360"/>
+      </w:pPr>
+      <w:rPr>
+        <w:rFonts w:ascii="Wingdings" w:hAnsi="Wingdings" w:hint="default"/>
+      </w:rPr>
+    </w:lvl>
+    <w:lvl w:ilvl="6" w:tplc="040E0001" w:tentative="1">
+      <w:start w:val="1"/>
+      <w:numFmt w:val="bullet"/>
+      <w:lvlText w:val=""/>
+      <w:lvlJc w:val="left"/>
+      <w:pPr>
+        <w:ind w:left="5040" w:hanging="360"/>
+      </w:pPr>
+      <w:rPr>
+        <w:rFonts w:ascii="Symbol" w:hAnsi="Symbol" w:hint="default"/>
+      </w:rPr>
+    </w:lvl>
+    <w:lvl w:ilvl="7" w:tplc="040E0003" w:tentative="1">
+      <w:start w:val="1"/>
+      <w:numFmt w:val="bullet"/>
+      <w:lvlText w:val="o"/>
+      <w:lvlJc w:val="left"/>
+      <w:pPr>
+        <w:ind w:left="5760" w:hanging="360"/>
+      </w:pPr>
+      <w:rPr>
+        <w:rFonts w:ascii="Courier New" w:hAnsi="Courier New" w:cs="Courier New" w:hint="default"/>
+      </w:rPr>
+    </w:lvl>
+    <w:lvl w:ilvl="8" w:tplc="040E0005" w:tentative="1">
+      <w:start w:val="1"/>
+      <w:numFmt w:val="bullet"/>
+      <w:lvlText w:val=""/>
+      <w:lvlJc w:val="left"/>
+      <w:pPr>
+        <w:ind w:left="6480" w:hanging="360"/>
+      </w:pPr>
+      <w:rPr>
+        <w:rFonts w:ascii="Wingdings" w:hAnsi="Wingdings" w:hint="default"/>
+      </w:rPr>
+    </w:lvl>
+  </w:abstractNum>
+  <w:abstractNum w:abstractNumId="1" w15:restartNumberingAfterBreak="0">
     <w:nsid w:val="03AD2872"/>
     <w:multiLevelType w:val="multilevel"/>
     <w:tmpl w:val="040E001F"/>
@@ -2942,7 +3654,7 @@
       </w:pPr>
     </w:lvl>
   </w:abstractNum>
-  <w:abstractNum w:abstractNumId="1" w15:restartNumberingAfterBreak="0">
+  <w:abstractNum w:abstractNumId="2" w15:restartNumberingAfterBreak="0">
     <w:nsid w:val="16044123"/>
     <w:multiLevelType w:val="hybridMultilevel"/>
     <w:tmpl w:val="5D50240A"/>
@@ -3055,7 +3767,7 @@
       </w:rPr>
     </w:lvl>
   </w:abstractNum>
-  <w:abstractNum w:abstractNumId="2" w15:restartNumberingAfterBreak="0">
+  <w:abstractNum w:abstractNumId="3" w15:restartNumberingAfterBreak="0">
     <w:nsid w:val="170C63ED"/>
     <w:multiLevelType w:val="multilevel"/>
     <w:tmpl w:val="040E001F"/>
@@ -3141,7 +3853,93 @@
       </w:pPr>
     </w:lvl>
   </w:abstractNum>
-  <w:abstractNum w:abstractNumId="3" w15:restartNumberingAfterBreak="0">
+  <w:abstractNum w:abstractNumId="4" w15:restartNumberingAfterBreak="0">
+    <w:nsid w:val="1DA33A3F"/>
+    <w:multiLevelType w:val="hybridMultilevel"/>
+    <w:tmpl w:val="82429640"/>
+    <w:lvl w:ilvl="0" w:tplc="040E000F">
+      <w:start w:val="1"/>
+      <w:numFmt w:val="decimal"/>
+      <w:lvlText w:val="%1."/>
+      <w:lvlJc w:val="left"/>
+      <w:pPr>
+        <w:ind w:left="720" w:hanging="360"/>
+      </w:pPr>
+    </w:lvl>
+    <w:lvl w:ilvl="1" w:tplc="040E0019" w:tentative="1">
+      <w:start w:val="1"/>
+      <w:numFmt w:val="lowerLetter"/>
+      <w:lvlText w:val="%2."/>
+      <w:lvlJc w:val="left"/>
+      <w:pPr>
+        <w:ind w:left="1440" w:hanging="360"/>
+      </w:pPr>
+    </w:lvl>
+    <w:lvl w:ilvl="2" w:tplc="040E001B" w:tentative="1">
+      <w:start w:val="1"/>
+      <w:numFmt w:val="lowerRoman"/>
+      <w:lvlText w:val="%3."/>
+      <w:lvlJc w:val="right"/>
+      <w:pPr>
+        <w:ind w:left="2160" w:hanging="180"/>
+      </w:pPr>
+    </w:lvl>
+    <w:lvl w:ilvl="3" w:tplc="040E000F" w:tentative="1">
+      <w:start w:val="1"/>
+      <w:numFmt w:val="decimal"/>
+      <w:lvlText w:val="%4."/>
+      <w:lvlJc w:val="left"/>
+      <w:pPr>
+        <w:ind w:left="2880" w:hanging="360"/>
+      </w:pPr>
+    </w:lvl>
+    <w:lvl w:ilvl="4" w:tplc="040E0019" w:tentative="1">
+      <w:start w:val="1"/>
+      <w:numFmt w:val="lowerLetter"/>
+      <w:lvlText w:val="%5."/>
+      <w:lvlJc w:val="left"/>
+      <w:pPr>
+        <w:ind w:left="3600" w:hanging="360"/>
+      </w:pPr>
+    </w:lvl>
+    <w:lvl w:ilvl="5" w:tplc="040E001B" w:tentative="1">
+      <w:start w:val="1"/>
+      <w:numFmt w:val="lowerRoman"/>
+      <w:lvlText w:val="%6."/>
+      <w:lvlJc w:val="right"/>
+      <w:pPr>
+        <w:ind w:left="4320" w:hanging="180"/>
+      </w:pPr>
+    </w:lvl>
+    <w:lvl w:ilvl="6" w:tplc="040E000F" w:tentative="1">
+      <w:start w:val="1"/>
+      <w:numFmt w:val="decimal"/>
+      <w:lvlText w:val="%7."/>
+      <w:lvlJc w:val="left"/>
+      <w:pPr>
+        <w:ind w:left="5040" w:hanging="360"/>
+      </w:pPr>
+    </w:lvl>
+    <w:lvl w:ilvl="7" w:tplc="040E0019" w:tentative="1">
+      <w:start w:val="1"/>
+      <w:numFmt w:val="lowerLetter"/>
+      <w:lvlText w:val="%8."/>
+      <w:lvlJc w:val="left"/>
+      <w:pPr>
+        <w:ind w:left="5760" w:hanging="360"/>
+      </w:pPr>
+    </w:lvl>
+    <w:lvl w:ilvl="8" w:tplc="040E001B" w:tentative="1">
+      <w:start w:val="1"/>
+      <w:numFmt w:val="lowerRoman"/>
+      <w:lvlText w:val="%9."/>
+      <w:lvlJc w:val="right"/>
+      <w:pPr>
+        <w:ind w:left="6480" w:hanging="180"/>
+      </w:pPr>
+    </w:lvl>
+  </w:abstractNum>
+  <w:abstractNum w:abstractNumId="5" w15:restartNumberingAfterBreak="0">
     <w:nsid w:val="20BA41D4"/>
     <w:multiLevelType w:val="hybridMultilevel"/>
     <w:tmpl w:val="641AC6D6"/>
@@ -3230,7 +4028,7 @@
       </w:pPr>
     </w:lvl>
   </w:abstractNum>
-  <w:abstractNum w:abstractNumId="4" w15:restartNumberingAfterBreak="0">
+  <w:abstractNum w:abstractNumId="6" w15:restartNumberingAfterBreak="0">
     <w:nsid w:val="211149C6"/>
     <w:multiLevelType w:val="multilevel"/>
     <w:tmpl w:val="040E001F"/>
@@ -3316,7 +4114,7 @@
       </w:pPr>
     </w:lvl>
   </w:abstractNum>
-  <w:abstractNum w:abstractNumId="5" w15:restartNumberingAfterBreak="0">
+  <w:abstractNum w:abstractNumId="7" w15:restartNumberingAfterBreak="0">
     <w:nsid w:val="2EC902CD"/>
     <w:multiLevelType w:val="multilevel"/>
     <w:tmpl w:val="040E001F"/>
@@ -3402,7 +4200,93 @@
       </w:pPr>
     </w:lvl>
   </w:abstractNum>
-  <w:abstractNum w:abstractNumId="6" w15:restartNumberingAfterBreak="0">
+  <w:abstractNum w:abstractNumId="8" w15:restartNumberingAfterBreak="0">
+    <w:nsid w:val="2F662714"/>
+    <w:multiLevelType w:val="multilevel"/>
+    <w:tmpl w:val="040E001F"/>
+    <w:lvl w:ilvl="0">
+      <w:start w:val="1"/>
+      <w:numFmt w:val="decimal"/>
+      <w:lvlText w:val="%1."/>
+      <w:lvlJc w:val="left"/>
+      <w:pPr>
+        <w:ind w:left="360" w:hanging="360"/>
+      </w:pPr>
+    </w:lvl>
+    <w:lvl w:ilvl="1">
+      <w:start w:val="1"/>
+      <w:numFmt w:val="decimal"/>
+      <w:lvlText w:val="%1.%2."/>
+      <w:lvlJc w:val="left"/>
+      <w:pPr>
+        <w:ind w:left="792" w:hanging="432"/>
+      </w:pPr>
+    </w:lvl>
+    <w:lvl w:ilvl="2">
+      <w:start w:val="1"/>
+      <w:numFmt w:val="decimal"/>
+      <w:lvlText w:val="%1.%2.%3."/>
+      <w:lvlJc w:val="left"/>
+      <w:pPr>
+        <w:ind w:left="1224" w:hanging="504"/>
+      </w:pPr>
+    </w:lvl>
+    <w:lvl w:ilvl="3">
+      <w:start w:val="1"/>
+      <w:numFmt w:val="decimal"/>
+      <w:lvlText w:val="%1.%2.%3.%4."/>
+      <w:lvlJc w:val="left"/>
+      <w:pPr>
+        <w:ind w:left="1728" w:hanging="648"/>
+      </w:pPr>
+    </w:lvl>
+    <w:lvl w:ilvl="4">
+      <w:start w:val="1"/>
+      <w:numFmt w:val="decimal"/>
+      <w:lvlText w:val="%1.%2.%3.%4.%5."/>
+      <w:lvlJc w:val="left"/>
+      <w:pPr>
+        <w:ind w:left="2232" w:hanging="792"/>
+      </w:pPr>
+    </w:lvl>
+    <w:lvl w:ilvl="5">
+      <w:start w:val="1"/>
+      <w:numFmt w:val="decimal"/>
+      <w:lvlText w:val="%1.%2.%3.%4.%5.%6."/>
+      <w:lvlJc w:val="left"/>
+      <w:pPr>
+        <w:ind w:left="2736" w:hanging="936"/>
+      </w:pPr>
+    </w:lvl>
+    <w:lvl w:ilvl="6">
+      <w:start w:val="1"/>
+      <w:numFmt w:val="decimal"/>
+      <w:lvlText w:val="%1.%2.%3.%4.%5.%6.%7."/>
+      <w:lvlJc w:val="left"/>
+      <w:pPr>
+        <w:ind w:left="3240" w:hanging="1080"/>
+      </w:pPr>
+    </w:lvl>
+    <w:lvl w:ilvl="7">
+      <w:start w:val="1"/>
+      <w:numFmt w:val="decimal"/>
+      <w:lvlText w:val="%1.%2.%3.%4.%5.%6.%7.%8."/>
+      <w:lvlJc w:val="left"/>
+      <w:pPr>
+        <w:ind w:left="3744" w:hanging="1224"/>
+      </w:pPr>
+    </w:lvl>
+    <w:lvl w:ilvl="8">
+      <w:start w:val="1"/>
+      <w:numFmt w:val="decimal"/>
+      <w:lvlText w:val="%1.%2.%3.%4.%5.%6.%7.%8.%9."/>
+      <w:lvlJc w:val="left"/>
+      <w:pPr>
+        <w:ind w:left="4320" w:hanging="1440"/>
+      </w:pPr>
+    </w:lvl>
+  </w:abstractNum>
+  <w:abstractNum w:abstractNumId="9" w15:restartNumberingAfterBreak="0">
     <w:nsid w:val="327E478B"/>
     <w:multiLevelType w:val="hybridMultilevel"/>
     <w:tmpl w:val="AD74DD44"/>
@@ -3515,7 +4399,7 @@
       </w:rPr>
     </w:lvl>
   </w:abstractNum>
-  <w:abstractNum w:abstractNumId="7" w15:restartNumberingAfterBreak="0">
+  <w:abstractNum w:abstractNumId="10" w15:restartNumberingAfterBreak="0">
     <w:nsid w:val="38CD5647"/>
     <w:multiLevelType w:val="multilevel"/>
     <w:tmpl w:val="040E001F"/>
@@ -3601,7 +4485,7 @@
       </w:pPr>
     </w:lvl>
   </w:abstractNum>
-  <w:abstractNum w:abstractNumId="8" w15:restartNumberingAfterBreak="0">
+  <w:abstractNum w:abstractNumId="11" w15:restartNumberingAfterBreak="0">
     <w:nsid w:val="3AE10F87"/>
     <w:multiLevelType w:val="multilevel"/>
     <w:tmpl w:val="040E001F"/>
@@ -3687,7 +4571,7 @@
       </w:pPr>
     </w:lvl>
   </w:abstractNum>
-  <w:abstractNum w:abstractNumId="9" w15:restartNumberingAfterBreak="0">
+  <w:abstractNum w:abstractNumId="12" w15:restartNumberingAfterBreak="0">
     <w:nsid w:val="3B4208E2"/>
     <w:multiLevelType w:val="multilevel"/>
     <w:tmpl w:val="040E001F"/>
@@ -3773,7 +4657,7 @@
       </w:pPr>
     </w:lvl>
   </w:abstractNum>
-  <w:abstractNum w:abstractNumId="10" w15:restartNumberingAfterBreak="0">
+  <w:abstractNum w:abstractNumId="13" w15:restartNumberingAfterBreak="0">
     <w:nsid w:val="3CDE4A3C"/>
     <w:multiLevelType w:val="multilevel"/>
     <w:tmpl w:val="040E001F"/>
@@ -3859,7 +4743,7 @@
       </w:pPr>
     </w:lvl>
   </w:abstractNum>
-  <w:abstractNum w:abstractNumId="11" w15:restartNumberingAfterBreak="0">
+  <w:abstractNum w:abstractNumId="14" w15:restartNumberingAfterBreak="0">
     <w:nsid w:val="3DED76C4"/>
     <w:multiLevelType w:val="multilevel"/>
     <w:tmpl w:val="040E001F"/>
@@ -3945,7 +4829,7 @@
       </w:pPr>
     </w:lvl>
   </w:abstractNum>
-  <w:abstractNum w:abstractNumId="12" w15:restartNumberingAfterBreak="0">
+  <w:abstractNum w:abstractNumId="15" w15:restartNumberingAfterBreak="0">
     <w:nsid w:val="430670CF"/>
     <w:multiLevelType w:val="multilevel"/>
     <w:tmpl w:val="040E001F"/>
@@ -4031,7 +4915,7 @@
       </w:pPr>
     </w:lvl>
   </w:abstractNum>
-  <w:abstractNum w:abstractNumId="13" w15:restartNumberingAfterBreak="0">
+  <w:abstractNum w:abstractNumId="16" w15:restartNumberingAfterBreak="0">
     <w:nsid w:val="5BC7225D"/>
     <w:multiLevelType w:val="multilevel"/>
     <w:tmpl w:val="040E001F"/>
@@ -4117,7 +5001,7 @@
       </w:pPr>
     </w:lvl>
   </w:abstractNum>
-  <w:abstractNum w:abstractNumId="14" w15:restartNumberingAfterBreak="0">
+  <w:abstractNum w:abstractNumId="17" w15:restartNumberingAfterBreak="0">
     <w:nsid w:val="670D2D53"/>
     <w:multiLevelType w:val="multilevel"/>
     <w:tmpl w:val="040E001F"/>
@@ -4203,7 +5087,7 @@
       </w:pPr>
     </w:lvl>
   </w:abstractNum>
-  <w:abstractNum w:abstractNumId="15" w15:restartNumberingAfterBreak="0">
+  <w:abstractNum w:abstractNumId="18" w15:restartNumberingAfterBreak="0">
     <w:nsid w:val="68B40037"/>
     <w:multiLevelType w:val="multilevel"/>
     <w:tmpl w:val="040E001F"/>
@@ -4289,7 +5173,7 @@
       </w:pPr>
     </w:lvl>
   </w:abstractNum>
-  <w:abstractNum w:abstractNumId="16" w15:restartNumberingAfterBreak="0">
+  <w:abstractNum w:abstractNumId="19" w15:restartNumberingAfterBreak="0">
     <w:nsid w:val="725D337F"/>
     <w:multiLevelType w:val="multilevel"/>
     <w:tmpl w:val="040E001F"/>
@@ -4378,56 +5262,154 @@
       </w:pPr>
     </w:lvl>
   </w:abstractNum>
+  <w:abstractNum w:abstractNumId="20" w15:restartNumberingAfterBreak="0">
+    <w:nsid w:val="7C1D25AC"/>
+    <w:multiLevelType w:val="multilevel"/>
+    <w:tmpl w:val="040E001F"/>
+    <w:lvl w:ilvl="0">
+      <w:start w:val="1"/>
+      <w:numFmt w:val="decimal"/>
+      <w:lvlText w:val="%1."/>
+      <w:lvlJc w:val="left"/>
+      <w:pPr>
+        <w:ind w:left="360" w:hanging="360"/>
+      </w:pPr>
+    </w:lvl>
+    <w:lvl w:ilvl="1">
+      <w:start w:val="1"/>
+      <w:numFmt w:val="decimal"/>
+      <w:lvlText w:val="%1.%2."/>
+      <w:lvlJc w:val="left"/>
+      <w:pPr>
+        <w:ind w:left="792" w:hanging="432"/>
+      </w:pPr>
+    </w:lvl>
+    <w:lvl w:ilvl="2">
+      <w:start w:val="1"/>
+      <w:numFmt w:val="decimal"/>
+      <w:lvlText w:val="%1.%2.%3."/>
+      <w:lvlJc w:val="left"/>
+      <w:pPr>
+        <w:ind w:left="1224" w:hanging="504"/>
+      </w:pPr>
+    </w:lvl>
+    <w:lvl w:ilvl="3">
+      <w:start w:val="1"/>
+      <w:numFmt w:val="decimal"/>
+      <w:lvlText w:val="%1.%2.%3.%4."/>
+      <w:lvlJc w:val="left"/>
+      <w:pPr>
+        <w:ind w:left="1728" w:hanging="648"/>
+      </w:pPr>
+    </w:lvl>
+    <w:lvl w:ilvl="4">
+      <w:start w:val="1"/>
+      <w:numFmt w:val="decimal"/>
+      <w:lvlText w:val="%1.%2.%3.%4.%5."/>
+      <w:lvlJc w:val="left"/>
+      <w:pPr>
+        <w:ind w:left="2232" w:hanging="792"/>
+      </w:pPr>
+    </w:lvl>
+    <w:lvl w:ilvl="5">
+      <w:start w:val="1"/>
+      <w:numFmt w:val="decimal"/>
+      <w:lvlText w:val="%1.%2.%3.%4.%5.%6."/>
+      <w:lvlJc w:val="left"/>
+      <w:pPr>
+        <w:ind w:left="2736" w:hanging="936"/>
+      </w:pPr>
+    </w:lvl>
+    <w:lvl w:ilvl="6">
+      <w:start w:val="1"/>
+      <w:numFmt w:val="decimal"/>
+      <w:lvlText w:val="%1.%2.%3.%4.%5.%6.%7."/>
+      <w:lvlJc w:val="left"/>
+      <w:pPr>
+        <w:ind w:left="3240" w:hanging="1080"/>
+      </w:pPr>
+    </w:lvl>
+    <w:lvl w:ilvl="7">
+      <w:start w:val="1"/>
+      <w:numFmt w:val="decimal"/>
+      <w:lvlText w:val="%1.%2.%3.%4.%5.%6.%7.%8."/>
+      <w:lvlJc w:val="left"/>
+      <w:pPr>
+        <w:ind w:left="3744" w:hanging="1224"/>
+      </w:pPr>
+    </w:lvl>
+    <w:lvl w:ilvl="8">
+      <w:start w:val="1"/>
+      <w:numFmt w:val="decimal"/>
+      <w:lvlText w:val="%1.%2.%3.%4.%5.%6.%7.%8.%9."/>
+      <w:lvlJc w:val="left"/>
+      <w:pPr>
+        <w:ind w:left="4320" w:hanging="1440"/>
+      </w:pPr>
+    </w:lvl>
+  </w:abstractNum>
   <w:num w:numId="1">
+    <w:abstractNumId w:val="5"/>
+  </w:num>
+  <w:num w:numId="2">
+    <w:abstractNumId w:val="19"/>
+  </w:num>
+  <w:num w:numId="3">
     <w:abstractNumId w:val="3"/>
   </w:num>
-  <w:num w:numId="2">
+  <w:num w:numId="4">
+    <w:abstractNumId w:val="14"/>
+  </w:num>
+  <w:num w:numId="5">
+    <w:abstractNumId w:val="7"/>
+  </w:num>
+  <w:num w:numId="6">
+    <w:abstractNumId w:val="17"/>
+  </w:num>
+  <w:num w:numId="7">
+    <w:abstractNumId w:val="15"/>
+  </w:num>
+  <w:num w:numId="8">
+    <w:abstractNumId w:val="6"/>
+  </w:num>
+  <w:num w:numId="9">
     <w:abstractNumId w:val="16"/>
   </w:num>
-  <w:num w:numId="3">
+  <w:num w:numId="10">
+    <w:abstractNumId w:val="13"/>
+  </w:num>
+  <w:num w:numId="11">
+    <w:abstractNumId w:val="11"/>
+  </w:num>
+  <w:num w:numId="12">
+    <w:abstractNumId w:val="10"/>
+  </w:num>
+  <w:num w:numId="13">
+    <w:abstractNumId w:val="1"/>
+  </w:num>
+  <w:num w:numId="14">
     <w:abstractNumId w:val="2"/>
   </w:num>
-  <w:num w:numId="4">
-    <w:abstractNumId w:val="11"/>
+  <w:num w:numId="15">
+    <w:abstractNumId w:val="9"/>
   </w:num>
-  <w:num w:numId="5">
-    <w:abstractNumId w:val="5"/>
+  <w:num w:numId="16">
+    <w:abstractNumId w:val="18"/>
   </w:num>
-  <w:num w:numId="6">
-    <w:abstractNumId w:val="14"/>
-  </w:num>
-  <w:num w:numId="7">
+  <w:num w:numId="17">
     <w:abstractNumId w:val="12"/>
   </w:num>
-  <w:num w:numId="8">
+  <w:num w:numId="18">
     <w:abstractNumId w:val="4"/>
   </w:num>
-  <w:num w:numId="9">
-    <w:abstractNumId w:val="13"/>
-  </w:num>
-  <w:num w:numId="10">
-    <w:abstractNumId w:val="10"/>
-  </w:num>
-  <w:num w:numId="11">
+  <w:num w:numId="19">
     <w:abstractNumId w:val="8"/>
   </w:num>
-  <w:num w:numId="12">
-    <w:abstractNumId w:val="7"/>
-  </w:num>
-  <w:num w:numId="13">
+  <w:num w:numId="20">
     <w:abstractNumId w:val="0"/>
   </w:num>
-  <w:num w:numId="14">
-    <w:abstractNumId w:val="1"/>
-  </w:num>
-  <w:num w:numId="15">
-    <w:abstractNumId w:val="6"/>
-  </w:num>
-  <w:num w:numId="16">
-    <w:abstractNumId w:val="15"/>
-  </w:num>
-  <w:num w:numId="17">
-    <w:abstractNumId w:val="9"/>
+  <w:num w:numId="21">
+    <w:abstractNumId w:val="20"/>
   </w:num>
 </w:numbering>
 </file>

</xml_diff>

<commit_message>
Migrations compressed, Tests added
</commit_message>
<xml_diff>
--- a/Documentation/Dokumentáció.docx
+++ b/Documentation/Dokumentáció.docx
@@ -576,7 +576,7 @@
           <w:r>
             <w:fldChar w:fldCharType="separate"/>
           </w:r>
-          <w:hyperlink w:anchor="_Toc101185262" w:history="1">
+          <w:hyperlink w:anchor="_Toc101375273" w:history="1">
             <w:r>
               <w:rPr>
                 <w:rStyle w:val="Hiperhivatkozs"/>
@@ -619,7 +619,7 @@
                 <w:noProof/>
                 <w:webHidden/>
               </w:rPr>
-              <w:instrText xml:space="preserve"> PAGEREF _Toc101185262 \h </w:instrText>
+              <w:instrText xml:space="preserve"> PAGEREF _Toc101375273 \h </w:instrText>
             </w:r>
             <w:r>
               <w:rPr>
@@ -660,7 +660,7 @@
               <w:lang w:eastAsia="hu-HU"/>
             </w:rPr>
           </w:pPr>
-          <w:hyperlink w:anchor="_Toc101185263" w:history="1">
+          <w:hyperlink w:anchor="_Toc101375274" w:history="1">
             <w:r>
               <w:rPr>
                 <w:rStyle w:val="Hiperhivatkozs"/>
@@ -703,7 +703,7 @@
                 <w:noProof/>
                 <w:webHidden/>
               </w:rPr>
-              <w:instrText xml:space="preserve"> PAGEREF _Toc101185263 \h </w:instrText>
+              <w:instrText xml:space="preserve"> PAGEREF _Toc101375274 \h </w:instrText>
             </w:r>
             <w:r>
               <w:rPr>
@@ -748,7 +748,7 @@
               <w:lang w:eastAsia="hu-HU"/>
             </w:rPr>
           </w:pPr>
-          <w:hyperlink w:anchor="_Toc101185264" w:history="1">
+          <w:hyperlink w:anchor="_Toc101375275" w:history="1">
             <w:r>
               <w:rPr>
                 <w:rStyle w:val="Hiperhivatkozs"/>
@@ -791,7 +791,7 @@
                 <w:noProof/>
                 <w:webHidden/>
               </w:rPr>
-              <w:instrText xml:space="preserve"> PAGEREF _Toc101185264 \h </w:instrText>
+              <w:instrText xml:space="preserve"> PAGEREF _Toc101375275 \h </w:instrText>
             </w:r>
             <w:r>
               <w:rPr>
@@ -836,7 +836,7 @@
               <w:lang w:eastAsia="hu-HU"/>
             </w:rPr>
           </w:pPr>
-          <w:hyperlink w:anchor="_Toc101185265" w:history="1">
+          <w:hyperlink w:anchor="_Toc101375276" w:history="1">
             <w:r>
               <w:rPr>
                 <w:rStyle w:val="Hiperhivatkozs"/>
@@ -879,7 +879,7 @@
                 <w:noProof/>
                 <w:webHidden/>
               </w:rPr>
-              <w:instrText xml:space="preserve"> PAGEREF _Toc101185265 \h </w:instrText>
+              <w:instrText xml:space="preserve"> PAGEREF _Toc101375276 \h </w:instrText>
             </w:r>
             <w:r>
               <w:rPr>
@@ -924,7 +924,7 @@
               <w:lang w:eastAsia="hu-HU"/>
             </w:rPr>
           </w:pPr>
-          <w:hyperlink w:anchor="_Toc101185266" w:history="1">
+          <w:hyperlink w:anchor="_Toc101375277" w:history="1">
             <w:r>
               <w:rPr>
                 <w:rStyle w:val="Hiperhivatkozs"/>
@@ -967,7 +967,7 @@
                 <w:noProof/>
                 <w:webHidden/>
               </w:rPr>
-              <w:instrText xml:space="preserve"> PAGEREF _Toc101185266 \h </w:instrText>
+              <w:instrText xml:space="preserve"> PAGEREF _Toc101375277 \h </w:instrText>
             </w:r>
             <w:r>
               <w:rPr>
@@ -1012,7 +1012,7 @@
               <w:lang w:eastAsia="hu-HU"/>
             </w:rPr>
           </w:pPr>
-          <w:hyperlink w:anchor="_Toc101185267" w:history="1">
+          <w:hyperlink w:anchor="_Toc101375278" w:history="1">
             <w:r>
               <w:rPr>
                 <w:rStyle w:val="Hiperhivatkozs"/>
@@ -1055,7 +1055,7 @@
                 <w:noProof/>
                 <w:webHidden/>
               </w:rPr>
-              <w:instrText xml:space="preserve"> PAGEREF _Toc101185267 \h </w:instrText>
+              <w:instrText xml:space="preserve"> PAGEREF _Toc101375278 \h </w:instrText>
             </w:r>
             <w:r>
               <w:rPr>
@@ -1096,7 +1096,7 @@
               <w:lang w:eastAsia="hu-HU"/>
             </w:rPr>
           </w:pPr>
-          <w:hyperlink w:anchor="_Toc101185268" w:history="1">
+          <w:hyperlink w:anchor="_Toc101375279" w:history="1">
             <w:r>
               <w:rPr>
                 <w:rStyle w:val="Hiperhivatkozs"/>
@@ -1139,7 +1139,7 @@
                 <w:noProof/>
                 <w:webHidden/>
               </w:rPr>
-              <w:instrText xml:space="preserve"> PAGEREF _Toc101185268 \h </w:instrText>
+              <w:instrText xml:space="preserve"> PAGEREF _Toc101375279 \h </w:instrText>
             </w:r>
             <w:r>
               <w:rPr>
@@ -1184,7 +1184,7 @@
               <w:lang w:eastAsia="hu-HU"/>
             </w:rPr>
           </w:pPr>
-          <w:hyperlink w:anchor="_Toc101185269" w:history="1">
+          <w:hyperlink w:anchor="_Toc101375280" w:history="1">
             <w:r>
               <w:rPr>
                 <w:rStyle w:val="Hiperhivatkozs"/>
@@ -1227,7 +1227,7 @@
                 <w:noProof/>
                 <w:webHidden/>
               </w:rPr>
-              <w:instrText xml:space="preserve"> PAGEREF _Toc101185269 \h </w:instrText>
+              <w:instrText xml:space="preserve"> PAGEREF _Toc101375280 \h </w:instrText>
             </w:r>
             <w:r>
               <w:rPr>
@@ -1272,7 +1272,7 @@
               <w:lang w:eastAsia="hu-HU"/>
             </w:rPr>
           </w:pPr>
-          <w:hyperlink w:anchor="_Toc101185270" w:history="1">
+          <w:hyperlink w:anchor="_Toc101375281" w:history="1">
             <w:r>
               <w:rPr>
                 <w:rStyle w:val="Hiperhivatkozs"/>
@@ -1315,7 +1315,7 @@
                 <w:noProof/>
                 <w:webHidden/>
               </w:rPr>
-              <w:instrText xml:space="preserve"> PAGEREF _Toc101185270 \h </w:instrText>
+              <w:instrText xml:space="preserve"> PAGEREF _Toc101375281 \h </w:instrText>
             </w:r>
             <w:r>
               <w:rPr>
@@ -1360,7 +1360,7 @@
               <w:lang w:eastAsia="hu-HU"/>
             </w:rPr>
           </w:pPr>
-          <w:hyperlink w:anchor="_Toc101185271" w:history="1">
+          <w:hyperlink w:anchor="_Toc101375282" w:history="1">
             <w:r>
               <w:rPr>
                 <w:rStyle w:val="Hiperhivatkozs"/>
@@ -1403,7 +1403,7 @@
                 <w:noProof/>
                 <w:webHidden/>
               </w:rPr>
-              <w:instrText xml:space="preserve"> PAGEREF _Toc101185271 \h </w:instrText>
+              <w:instrText xml:space="preserve"> PAGEREF _Toc101375282 \h </w:instrText>
             </w:r>
             <w:r>
               <w:rPr>
@@ -1444,7 +1444,7 @@
               <w:lang w:eastAsia="hu-HU"/>
             </w:rPr>
           </w:pPr>
-          <w:hyperlink w:anchor="_Toc101185272" w:history="1">
+          <w:hyperlink w:anchor="_Toc101375283" w:history="1">
             <w:r>
               <w:rPr>
                 <w:rStyle w:val="Hiperhivatkozs"/>
@@ -1487,7 +1487,7 @@
                 <w:noProof/>
                 <w:webHidden/>
               </w:rPr>
-              <w:instrText xml:space="preserve"> PAGEREF _Toc101185272 \h </w:instrText>
+              <w:instrText xml:space="preserve"> PAGEREF _Toc101375283 \h </w:instrText>
             </w:r>
             <w:r>
               <w:rPr>
@@ -1532,7 +1532,7 @@
               <w:lang w:eastAsia="hu-HU"/>
             </w:rPr>
           </w:pPr>
-          <w:hyperlink w:anchor="_Toc101185273" w:history="1">
+          <w:hyperlink w:anchor="_Toc101375284" w:history="1">
             <w:r>
               <w:rPr>
                 <w:rStyle w:val="Hiperhivatkozs"/>
@@ -1575,7 +1575,7 @@
                 <w:noProof/>
                 <w:webHidden/>
               </w:rPr>
-              <w:instrText xml:space="preserve"> PAGEREF _Toc101185273 \h </w:instrText>
+              <w:instrText xml:space="preserve"> PAGEREF _Toc101375284 \h </w:instrText>
             </w:r>
             <w:r>
               <w:rPr>
@@ -1620,7 +1620,7 @@
               <w:lang w:eastAsia="hu-HU"/>
             </w:rPr>
           </w:pPr>
-          <w:hyperlink w:anchor="_Toc101185274" w:history="1">
+          <w:hyperlink w:anchor="_Toc101375285" w:history="1">
             <w:r>
               <w:rPr>
                 <w:rStyle w:val="Hiperhivatkozs"/>
@@ -1663,7 +1663,7 @@
                 <w:noProof/>
                 <w:webHidden/>
               </w:rPr>
-              <w:instrText xml:space="preserve"> PAGEREF _Toc101185274 \h </w:instrText>
+              <w:instrText xml:space="preserve"> PAGEREF _Toc101375285 \h </w:instrText>
             </w:r>
             <w:r>
               <w:rPr>
@@ -1708,7 +1708,7 @@
               <w:lang w:eastAsia="hu-HU"/>
             </w:rPr>
           </w:pPr>
-          <w:hyperlink w:anchor="_Toc101185275" w:history="1">
+          <w:hyperlink w:anchor="_Toc101375286" w:history="1">
             <w:r>
               <w:rPr>
                 <w:rStyle w:val="Hiperhivatkozs"/>
@@ -1751,7 +1751,7 @@
                 <w:noProof/>
                 <w:webHidden/>
               </w:rPr>
-              <w:instrText xml:space="preserve"> PAGEREF _Toc101185275 \h </w:instrText>
+              <w:instrText xml:space="preserve"> PAGEREF _Toc101375286 \h </w:instrText>
             </w:r>
             <w:r>
               <w:rPr>
@@ -1796,7 +1796,7 @@
               <w:lang w:eastAsia="hu-HU"/>
             </w:rPr>
           </w:pPr>
-          <w:hyperlink w:anchor="_Toc101185276" w:history="1">
+          <w:hyperlink w:anchor="_Toc101375287" w:history="1">
             <w:r>
               <w:rPr>
                 <w:rStyle w:val="Hiperhivatkozs"/>
@@ -1839,7 +1839,7 @@
                 <w:noProof/>
                 <w:webHidden/>
               </w:rPr>
-              <w:instrText xml:space="preserve"> PAGEREF _Toc101185276 \h </w:instrText>
+              <w:instrText xml:space="preserve"> PAGEREF _Toc101375287 \h </w:instrText>
             </w:r>
             <w:r>
               <w:rPr>
@@ -1884,7 +1884,7 @@
               <w:lang w:eastAsia="hu-HU"/>
             </w:rPr>
           </w:pPr>
-          <w:hyperlink w:anchor="_Toc101185277" w:history="1">
+          <w:hyperlink w:anchor="_Toc101375288" w:history="1">
             <w:r>
               <w:rPr>
                 <w:rStyle w:val="Hiperhivatkozs"/>
@@ -1927,7 +1927,7 @@
                 <w:noProof/>
                 <w:webHidden/>
               </w:rPr>
-              <w:instrText xml:space="preserve"> PAGEREF _Toc101185277 \h </w:instrText>
+              <w:instrText xml:space="preserve"> PAGEREF _Toc101375288 \h </w:instrText>
             </w:r>
             <w:r>
               <w:rPr>
@@ -1972,7 +1972,7 @@
               <w:lang w:eastAsia="hu-HU"/>
             </w:rPr>
           </w:pPr>
-          <w:hyperlink w:anchor="_Toc101185278" w:history="1">
+          <w:hyperlink w:anchor="_Toc101375289" w:history="1">
             <w:r>
               <w:rPr>
                 <w:rStyle w:val="Hiperhivatkozs"/>
@@ -2015,7 +2015,7 @@
                 <w:noProof/>
                 <w:webHidden/>
               </w:rPr>
-              <w:instrText xml:space="preserve"> PAGEREF _Toc101185278 \h </w:instrText>
+              <w:instrText xml:space="preserve"> PAGEREF _Toc101375289 \h </w:instrText>
             </w:r>
             <w:r>
               <w:rPr>
@@ -2060,7 +2060,7 @@
               <w:lang w:eastAsia="hu-HU"/>
             </w:rPr>
           </w:pPr>
-          <w:hyperlink w:anchor="_Toc101185279" w:history="1">
+          <w:hyperlink w:anchor="_Toc101375290" w:history="1">
             <w:r>
               <w:rPr>
                 <w:rStyle w:val="Hiperhivatkozs"/>
@@ -2103,7 +2103,7 @@
                 <w:noProof/>
                 <w:webHidden/>
               </w:rPr>
-              <w:instrText xml:space="preserve"> PAGEREF _Toc101185279 \h </w:instrText>
+              <w:instrText xml:space="preserve"> PAGEREF _Toc101375290 \h </w:instrText>
             </w:r>
             <w:r>
               <w:rPr>
@@ -2148,7 +2148,7 @@
               <w:lang w:eastAsia="hu-HU"/>
             </w:rPr>
           </w:pPr>
-          <w:hyperlink w:anchor="_Toc101185280" w:history="1">
+          <w:hyperlink w:anchor="_Toc101375291" w:history="1">
             <w:r>
               <w:rPr>
                 <w:rStyle w:val="Hiperhivatkozs"/>
@@ -2191,7 +2191,7 @@
                 <w:noProof/>
                 <w:webHidden/>
               </w:rPr>
-              <w:instrText xml:space="preserve"> PAGEREF _Toc101185280 \h </w:instrText>
+              <w:instrText xml:space="preserve"> PAGEREF _Toc101375291 \h </w:instrText>
             </w:r>
             <w:r>
               <w:rPr>
@@ -2236,7 +2236,7 @@
               <w:lang w:eastAsia="hu-HU"/>
             </w:rPr>
           </w:pPr>
-          <w:hyperlink w:anchor="_Toc101185281" w:history="1">
+          <w:hyperlink w:anchor="_Toc101375292" w:history="1">
             <w:r>
               <w:rPr>
                 <w:rStyle w:val="Hiperhivatkozs"/>
@@ -2279,7 +2279,7 @@
                 <w:noProof/>
                 <w:webHidden/>
               </w:rPr>
-              <w:instrText xml:space="preserve"> PAGEREF _Toc101185281 \h </w:instrText>
+              <w:instrText xml:space="preserve"> PAGEREF _Toc101375292 \h </w:instrText>
             </w:r>
             <w:r>
               <w:rPr>
@@ -2324,7 +2324,7 @@
               <w:lang w:eastAsia="hu-HU"/>
             </w:rPr>
           </w:pPr>
-          <w:hyperlink w:anchor="_Toc101185282" w:history="1">
+          <w:hyperlink w:anchor="_Toc101375293" w:history="1">
             <w:r>
               <w:rPr>
                 <w:rStyle w:val="Hiperhivatkozs"/>
@@ -2367,7 +2367,7 @@
                 <w:noProof/>
                 <w:webHidden/>
               </w:rPr>
-              <w:instrText xml:space="preserve"> PAGEREF _Toc101185282 \h </w:instrText>
+              <w:instrText xml:space="preserve"> PAGEREF _Toc101375293 \h </w:instrText>
             </w:r>
             <w:r>
               <w:rPr>
@@ -2412,7 +2412,7 @@
               <w:lang w:eastAsia="hu-HU"/>
             </w:rPr>
           </w:pPr>
-          <w:hyperlink w:anchor="_Toc101185283" w:history="1">
+          <w:hyperlink w:anchor="_Toc101375294" w:history="1">
             <w:r>
               <w:rPr>
                 <w:rStyle w:val="Hiperhivatkozs"/>
@@ -2455,7 +2455,7 @@
                 <w:noProof/>
                 <w:webHidden/>
               </w:rPr>
-              <w:instrText xml:space="preserve"> PAGEREF _Toc101185283 \h </w:instrText>
+              <w:instrText xml:space="preserve"> PAGEREF _Toc101375294 \h </w:instrText>
             </w:r>
             <w:r>
               <w:rPr>
@@ -2500,7 +2500,7 @@
               <w:lang w:eastAsia="hu-HU"/>
             </w:rPr>
           </w:pPr>
-          <w:hyperlink w:anchor="_Toc101185284" w:history="1">
+          <w:hyperlink w:anchor="_Toc101375295" w:history="1">
             <w:r>
               <w:rPr>
                 <w:rStyle w:val="Hiperhivatkozs"/>
@@ -2543,7 +2543,7 @@
                 <w:noProof/>
                 <w:webHidden/>
               </w:rPr>
-              <w:instrText xml:space="preserve"> PAGEREF _Toc101185284 \h </w:instrText>
+              <w:instrText xml:space="preserve"> PAGEREF _Toc101375295 \h </w:instrText>
             </w:r>
             <w:r>
               <w:rPr>
@@ -2588,7 +2588,7 @@
               <w:lang w:eastAsia="hu-HU"/>
             </w:rPr>
           </w:pPr>
-          <w:hyperlink w:anchor="_Toc101185285" w:history="1">
+          <w:hyperlink w:anchor="_Toc101375296" w:history="1">
             <w:r>
               <w:rPr>
                 <w:rStyle w:val="Hiperhivatkozs"/>
@@ -2631,7 +2631,7 @@
                 <w:noProof/>
                 <w:webHidden/>
               </w:rPr>
-              <w:instrText xml:space="preserve"> PAGEREF _Toc101185285 \h </w:instrText>
+              <w:instrText xml:space="preserve"> PAGEREF _Toc101375296 \h </w:instrText>
             </w:r>
             <w:r>
               <w:rPr>
@@ -2676,7 +2676,7 @@
               <w:lang w:eastAsia="hu-HU"/>
             </w:rPr>
           </w:pPr>
-          <w:hyperlink w:anchor="_Toc101185286" w:history="1">
+          <w:hyperlink w:anchor="_Toc101375297" w:history="1">
             <w:r>
               <w:rPr>
                 <w:rStyle w:val="Hiperhivatkozs"/>
@@ -2698,6 +2698,182 @@
                 <w:rStyle w:val="Hiperhivatkozs"/>
                 <w:noProof/>
               </w:rPr>
+              <w:t>Unit-tesztek</w:t>
+            </w:r>
+            <w:r>
+              <w:rPr>
+                <w:noProof/>
+                <w:webHidden/>
+              </w:rPr>
+              <w:tab/>
+            </w:r>
+            <w:r>
+              <w:rPr>
+                <w:noProof/>
+                <w:webHidden/>
+              </w:rPr>
+              <w:fldChar w:fldCharType="begin"/>
+            </w:r>
+            <w:r>
+              <w:rPr>
+                <w:noProof/>
+                <w:webHidden/>
+              </w:rPr>
+              <w:instrText xml:space="preserve"> PAGEREF _Toc101375297 \h </w:instrText>
+            </w:r>
+            <w:r>
+              <w:rPr>
+                <w:noProof/>
+                <w:webHidden/>
+              </w:rPr>
+            </w:r>
+            <w:r>
+              <w:rPr>
+                <w:noProof/>
+                <w:webHidden/>
+              </w:rPr>
+              <w:fldChar w:fldCharType="separate"/>
+            </w:r>
+            <w:r>
+              <w:rPr>
+                <w:noProof/>
+                <w:webHidden/>
+              </w:rPr>
+              <w:t>14</w:t>
+            </w:r>
+            <w:r>
+              <w:rPr>
+                <w:noProof/>
+                <w:webHidden/>
+              </w:rPr>
+              <w:fldChar w:fldCharType="end"/>
+            </w:r>
+          </w:hyperlink>
+        </w:p>
+        <w:p>
+          <w:pPr>
+            <w:pStyle w:val="TJ3"/>
+            <w:tabs>
+              <w:tab w:val="left" w:pos="1320"/>
+              <w:tab w:val="right" w:leader="dot" w:pos="8493"/>
+            </w:tabs>
+            <w:rPr>
+              <w:rFonts w:asciiTheme="minorHAnsi" w:eastAsiaTheme="minorEastAsia" w:hAnsiTheme="minorHAnsi"/>
+              <w:noProof/>
+              <w:sz w:val="22"/>
+              <w:lang w:eastAsia="hu-HU"/>
+            </w:rPr>
+          </w:pPr>
+          <w:hyperlink w:anchor="_Toc101375298" w:history="1">
+            <w:r>
+              <w:rPr>
+                <w:rStyle w:val="Hiperhivatkozs"/>
+                <w:noProof/>
+              </w:rPr>
+              <w:t>4.9.2.</w:t>
+            </w:r>
+            <w:r>
+              <w:rPr>
+                <w:rFonts w:asciiTheme="minorHAnsi" w:eastAsiaTheme="minorEastAsia" w:hAnsiTheme="minorHAnsi"/>
+                <w:noProof/>
+                <w:sz w:val="22"/>
+                <w:lang w:eastAsia="hu-HU"/>
+              </w:rPr>
+              <w:tab/>
+            </w:r>
+            <w:r>
+              <w:rPr>
+                <w:rStyle w:val="Hiperhivatkozs"/>
+                <w:noProof/>
+              </w:rPr>
+              <w:t>Teljesítménytesztek</w:t>
+            </w:r>
+            <w:r>
+              <w:rPr>
+                <w:noProof/>
+                <w:webHidden/>
+              </w:rPr>
+              <w:tab/>
+            </w:r>
+            <w:r>
+              <w:rPr>
+                <w:noProof/>
+                <w:webHidden/>
+              </w:rPr>
+              <w:fldChar w:fldCharType="begin"/>
+            </w:r>
+            <w:r>
+              <w:rPr>
+                <w:noProof/>
+                <w:webHidden/>
+              </w:rPr>
+              <w:instrText xml:space="preserve"> PAGEREF _Toc101375298 \h </w:instrText>
+            </w:r>
+            <w:r>
+              <w:rPr>
+                <w:noProof/>
+                <w:webHidden/>
+              </w:rPr>
+            </w:r>
+            <w:r>
+              <w:rPr>
+                <w:noProof/>
+                <w:webHidden/>
+              </w:rPr>
+              <w:fldChar w:fldCharType="separate"/>
+            </w:r>
+            <w:r>
+              <w:rPr>
+                <w:noProof/>
+                <w:webHidden/>
+              </w:rPr>
+              <w:t>16</w:t>
+            </w:r>
+            <w:r>
+              <w:rPr>
+                <w:noProof/>
+                <w:webHidden/>
+              </w:rPr>
+              <w:fldChar w:fldCharType="end"/>
+            </w:r>
+          </w:hyperlink>
+        </w:p>
+        <w:p>
+          <w:pPr>
+            <w:pStyle w:val="TJ3"/>
+            <w:tabs>
+              <w:tab w:val="left" w:pos="1320"/>
+              <w:tab w:val="right" w:leader="dot" w:pos="8493"/>
+            </w:tabs>
+            <w:rPr>
+              <w:rFonts w:asciiTheme="minorHAnsi" w:eastAsiaTheme="minorEastAsia" w:hAnsiTheme="minorHAnsi"/>
+              <w:noProof/>
+              <w:sz w:val="22"/>
+              <w:lang w:eastAsia="hu-HU"/>
+            </w:rPr>
+          </w:pPr>
+          <w:hyperlink w:anchor="_Toc101375299" w:history="1">
+            <w:r>
+              <w:rPr>
+                <w:rStyle w:val="Hiperhivatkozs"/>
+                <w:noProof/>
+              </w:rPr>
+              <w:t>4.9.3.</w:t>
+            </w:r>
+            <w:r>
+              <w:rPr>
+                <w:rFonts w:asciiTheme="minorHAnsi" w:eastAsiaTheme="minorEastAsia" w:hAnsiTheme="minorHAnsi"/>
+                <w:noProof/>
+                <w:sz w:val="22"/>
+                <w:lang w:eastAsia="hu-HU"/>
+              </w:rPr>
+              <w:tab/>
+            </w:r>
+            <w:r>
+              <w:rPr>
+                <w:rStyle w:val="Hiperhivatkozs"/>
+                <w:noProof/>
+              </w:rPr>
               <w:t>End to end tesztek</w:t>
             </w:r>
             <w:r>
@@ -2719,7 +2895,7 @@
                 <w:noProof/>
                 <w:webHidden/>
               </w:rPr>
-              <w:instrText xml:space="preserve"> PAGEREF _Toc101185286 \h </w:instrText>
+              <w:instrText xml:space="preserve"> PAGEREF _Toc101375299 \h </w:instrText>
             </w:r>
             <w:r>
               <w:rPr>
@@ -2739,7 +2915,7 @@
                 <w:noProof/>
                 <w:webHidden/>
               </w:rPr>
-              <w:t>14</w:t>
+              <w:t>16</w:t>
             </w:r>
             <w:r>
               <w:rPr>
@@ -2760,7 +2936,7 @@
               <w:lang w:eastAsia="hu-HU"/>
             </w:rPr>
           </w:pPr>
-          <w:hyperlink w:anchor="_Toc101185287" w:history="1">
+          <w:hyperlink w:anchor="_Toc101375300" w:history="1">
             <w:r>
               <w:rPr>
                 <w:rStyle w:val="Hiperhivatkozs"/>
@@ -2803,7 +2979,7 @@
                 <w:noProof/>
                 <w:webHidden/>
               </w:rPr>
-              <w:instrText xml:space="preserve"> PAGEREF _Toc101185287 \h </w:instrText>
+              <w:instrText xml:space="preserve"> PAGEREF _Toc101375300 \h </w:instrText>
             </w:r>
             <w:r>
               <w:rPr>
@@ -2823,7 +2999,7 @@
                 <w:noProof/>
                 <w:webHidden/>
               </w:rPr>
-              <w:t>21</w:t>
+              <w:t>22</w:t>
             </w:r>
             <w:r>
               <w:rPr>
@@ -2844,7 +3020,7 @@
               <w:lang w:eastAsia="hu-HU"/>
             </w:rPr>
           </w:pPr>
-          <w:hyperlink w:anchor="_Toc101185288" w:history="1">
+          <w:hyperlink w:anchor="_Toc101375301" w:history="1">
             <w:r>
               <w:rPr>
                 <w:rStyle w:val="Hiperhivatkozs"/>
@@ -2887,7 +3063,7 @@
                 <w:noProof/>
                 <w:webHidden/>
               </w:rPr>
-              <w:instrText xml:space="preserve"> PAGEREF _Toc101185288 \h </w:instrText>
+              <w:instrText xml:space="preserve"> PAGEREF _Toc101375301 \h </w:instrText>
             </w:r>
             <w:r>
               <w:rPr>
@@ -2907,7 +3083,7 @@
                 <w:noProof/>
                 <w:webHidden/>
               </w:rPr>
-              <w:t>21</w:t>
+              <w:t>22</w:t>
             </w:r>
             <w:r>
               <w:rPr>
@@ -2928,7 +3104,7 @@
               <w:lang w:eastAsia="hu-HU"/>
             </w:rPr>
           </w:pPr>
-          <w:hyperlink w:anchor="_Toc101185289" w:history="1">
+          <w:hyperlink w:anchor="_Toc101375302" w:history="1">
             <w:r>
               <w:rPr>
                 <w:rStyle w:val="Hiperhivatkozs"/>
@@ -2971,7 +3147,7 @@
                 <w:noProof/>
                 <w:webHidden/>
               </w:rPr>
-              <w:instrText xml:space="preserve"> PAGEREF _Toc101185289 \h </w:instrText>
+              <w:instrText xml:space="preserve"> PAGEREF _Toc101375302 \h </w:instrText>
             </w:r>
             <w:r>
               <w:rPr>
@@ -2991,7 +3167,7 @@
                 <w:noProof/>
                 <w:webHidden/>
               </w:rPr>
-              <w:t>22</w:t>
+              <w:t>23</w:t>
             </w:r>
             <w:r>
               <w:rPr>
@@ -3021,7 +3197,7 @@
           <w:numId w:val="2"/>
         </w:numPr>
       </w:pPr>
-      <w:bookmarkStart w:id="0" w:name="_Toc101185262"/>
+      <w:bookmarkStart w:id="0" w:name="_Toc101375273"/>
       <w:r>
         <w:lastRenderedPageBreak/>
         <w:t>Témabejelentő</w:t>
@@ -3094,7 +3270,7 @@
           <w:numId w:val="2"/>
         </w:numPr>
       </w:pPr>
-      <w:bookmarkStart w:id="1" w:name="_Toc101185263"/>
+      <w:bookmarkStart w:id="1" w:name="_Toc101375274"/>
       <w:r>
         <w:lastRenderedPageBreak/>
         <w:t>Bevezetés</w:t>
@@ -3109,7 +3285,7 @@
           <w:numId w:val="2"/>
         </w:numPr>
       </w:pPr>
-      <w:bookmarkStart w:id="2" w:name="_Toc101185264"/>
+      <w:bookmarkStart w:id="2" w:name="_Toc101375275"/>
       <w:r>
         <w:t>A dolgozat tartalma</w:t>
       </w:r>
@@ -3196,7 +3372,7 @@
           <w:numId w:val="2"/>
         </w:numPr>
       </w:pPr>
-      <w:bookmarkStart w:id="3" w:name="_Toc101185265"/>
+      <w:bookmarkStart w:id="3" w:name="_Toc101375276"/>
       <w:r>
         <w:t>Mindent vagy semmit</w:t>
       </w:r>
@@ -3210,7 +3386,7 @@
           <w:numId w:val="2"/>
         </w:numPr>
       </w:pPr>
-      <w:bookmarkStart w:id="4" w:name="_Toc101185266"/>
+      <w:bookmarkStart w:id="4" w:name="_Toc101375277"/>
       <w:r>
         <w:t>Az eredeti vetélkedő</w:t>
       </w:r>
@@ -3324,7 +3500,7 @@
           <w:numId w:val="2"/>
         </w:numPr>
       </w:pPr>
-      <w:bookmarkStart w:id="5" w:name="_Toc101185267"/>
+      <w:bookmarkStart w:id="5" w:name="_Toc101375278"/>
       <w:r>
         <w:t>Saját szabályok</w:t>
       </w:r>
@@ -3804,7 +3980,7 @@
           <w:numId w:val="2"/>
         </w:numPr>
       </w:pPr>
-      <w:bookmarkStart w:id="6" w:name="_Toc101185268"/>
+      <w:bookmarkStart w:id="6" w:name="_Toc101375279"/>
       <w:r>
         <w:t>Felhasználói dokumentáció</w:t>
       </w:r>
@@ -3818,7 +3994,7 @@
           <w:numId w:val="2"/>
         </w:numPr>
       </w:pPr>
-      <w:bookmarkStart w:id="7" w:name="_Toc101185269"/>
+      <w:bookmarkStart w:id="7" w:name="_Toc101375280"/>
       <w:r>
         <w:t>Rendszerkövetelmények</w:t>
       </w:r>
@@ -3832,7 +4008,7 @@
           <w:numId w:val="2"/>
         </w:numPr>
       </w:pPr>
-      <w:bookmarkStart w:id="8" w:name="_Toc101185270"/>
+      <w:bookmarkStart w:id="8" w:name="_Toc101375281"/>
       <w:r>
         <w:t>Telepítés</w:t>
       </w:r>
@@ -3846,7 +4022,7 @@
           <w:numId w:val="2"/>
         </w:numPr>
       </w:pPr>
-      <w:bookmarkStart w:id="9" w:name="_Toc101185271"/>
+      <w:bookmarkStart w:id="9" w:name="_Toc101375282"/>
       <w:r>
         <w:t>A program helyes használata</w:t>
       </w:r>
@@ -3860,7 +4036,7 @@
           <w:numId w:val="2"/>
         </w:numPr>
       </w:pPr>
-      <w:bookmarkStart w:id="10" w:name="_Toc101185272"/>
+      <w:bookmarkStart w:id="10" w:name="_Toc101375283"/>
       <w:r>
         <w:t>Fejlesztői dokumentáció</w:t>
       </w:r>
@@ -3874,7 +4050,7 @@
           <w:numId w:val="2"/>
         </w:numPr>
       </w:pPr>
-      <w:bookmarkStart w:id="11" w:name="_Toc101185273"/>
+      <w:bookmarkStart w:id="11" w:name="_Toc101375284"/>
       <w:r>
         <w:t>Főbb tervezési irányvonalak</w:t>
       </w:r>
@@ -3959,14 +4135,27 @@
       <w:pPr>
         <w:pStyle w:val="Kpalrs"/>
       </w:pPr>
-      <w:fldSimple w:instr=" SEQ ábra \* ARABIC ">
-        <w:r>
-          <w:rPr>
-            <w:noProof/>
-          </w:rPr>
-          <w:t>1</w:t>
-        </w:r>
-      </w:fldSimple>
+      <w:r>
+        <w:fldChar w:fldCharType="begin"/>
+      </w:r>
+      <w:r>
+        <w:instrText xml:space="preserve"> SEQ ábra \* ARABIC </w:instrText>
+      </w:r>
+      <w:r>
+        <w:fldChar w:fldCharType="separate"/>
+      </w:r>
+      <w:r>
+        <w:rPr>
+          <w:noProof/>
+        </w:rPr>
+        <w:t>1</w:t>
+      </w:r>
+      <w:r>
+        <w:rPr>
+          <w:noProof/>
+        </w:rPr>
+        <w:fldChar w:fldCharType="end"/>
+      </w:r>
       <w:r>
         <w:t>. ábra A régi program funkcionalitására irányuló kérdésre kapott válaszok aránya</w:t>
       </w:r>
@@ -4023,14 +4212,27 @@
           <w:noProof/>
         </w:rPr>
       </w:pPr>
-      <w:fldSimple w:instr=" SEQ ábra \* ARABIC ">
-        <w:r>
-          <w:rPr>
-            <w:noProof/>
-          </w:rPr>
-          <w:t>2</w:t>
-        </w:r>
-      </w:fldSimple>
+      <w:r>
+        <w:fldChar w:fldCharType="begin"/>
+      </w:r>
+      <w:r>
+        <w:instrText xml:space="preserve"> SEQ ábra \* ARABIC </w:instrText>
+      </w:r>
+      <w:r>
+        <w:fldChar w:fldCharType="separate"/>
+      </w:r>
+      <w:r>
+        <w:rPr>
+          <w:noProof/>
+        </w:rPr>
+        <w:t>2</w:t>
+      </w:r>
+      <w:r>
+        <w:rPr>
+          <w:noProof/>
+        </w:rPr>
+        <w:fldChar w:fldCharType="end"/>
+      </w:r>
       <w:r>
         <w:t>. ábra A régi program esetleges haszontalan funkció</w:t>
       </w:r>
@@ -4122,14 +4324,27 @@
       <w:pPr>
         <w:pStyle w:val="Kpalrs"/>
       </w:pPr>
-      <w:fldSimple w:instr=" SEQ ábra \* ARABIC ">
-        <w:r>
-          <w:rPr>
-            <w:noProof/>
-          </w:rPr>
-          <w:t>3</w:t>
-        </w:r>
-      </w:fldSimple>
+      <w:r>
+        <w:fldChar w:fldCharType="begin"/>
+      </w:r>
+      <w:r>
+        <w:instrText xml:space="preserve"> SEQ ábra \* ARABIC </w:instrText>
+      </w:r>
+      <w:r>
+        <w:fldChar w:fldCharType="separate"/>
+      </w:r>
+      <w:r>
+        <w:rPr>
+          <w:noProof/>
+        </w:rPr>
+        <w:t>3</w:t>
+      </w:r>
+      <w:r>
+        <w:rPr>
+          <w:noProof/>
+        </w:rPr>
+        <w:fldChar w:fldCharType="end"/>
+      </w:r>
       <w:r>
         <w:t>. ábra A régi program kinézetét érintő kérdés</w:t>
       </w:r>
@@ -4217,7 +4432,7 @@
           <w:numId w:val="2"/>
         </w:numPr>
       </w:pPr>
-      <w:bookmarkStart w:id="12" w:name="_Toc101185274"/>
+      <w:bookmarkStart w:id="12" w:name="_Toc101375285"/>
       <w:proofErr w:type="spellStart"/>
       <w:r>
         <w:t>Architekturális</w:t>
@@ -4588,13 +4803,202 @@
           <w:numId w:val="2"/>
         </w:numPr>
       </w:pPr>
-      <w:bookmarkStart w:id="13" w:name="_Toc101185275"/>
-      <w:r>
-        <w:t>Felhasznált programkönyvtárak, függőségek</w:t>
-      </w:r>
-      <w:bookmarkEnd w:id="13"/>
+      <w:r>
+        <w:t>Projektfelépítés</w:t>
+      </w:r>
     </w:p>
-    <w:p/>
+    <w:p>
+      <w:r>
+        <w:t xml:space="preserve">A </w:t>
+      </w:r>
+      <w:proofErr w:type="spellStart"/>
+      <w:r>
+        <w:t>forrsákód</w:t>
+      </w:r>
+      <w:proofErr w:type="spellEnd"/>
+      <w:r>
+        <w:t xml:space="preserve"> az egyes elemek logikai felépítésének szétválaszthatósága, és a könnyebb áttekinthetőség érdekében 3 projectbe rendeződik:</w:t>
+      </w:r>
+    </w:p>
+    <w:p>
+      <w:pPr>
+        <w:rPr>
+          <w:b/>
+          <w:bCs/>
+        </w:rPr>
+      </w:pPr>
+      <w:proofErr w:type="spellStart"/>
+      <w:r>
+        <w:rPr>
+          <w:b/>
+          <w:bCs/>
+        </w:rPr>
+        <w:t>AllOrNothing</w:t>
+      </w:r>
+      <w:proofErr w:type="spellEnd"/>
+    </w:p>
+    <w:p>
+      <w:r>
+        <w:t xml:space="preserve">Ez az alkalmazás fő projektje, itt történik a legtöbb lényeges dolog. Ebben találhatóak meg a megjelenítésért felelős </w:t>
+      </w:r>
+      <w:proofErr w:type="spellStart"/>
+      <w:r>
+        <w:t>View</w:t>
+      </w:r>
+      <w:proofErr w:type="spellEnd"/>
+      <w:r>
+        <w:t xml:space="preserve">-k, a hozzájuk kapcsolódó </w:t>
+      </w:r>
+      <w:proofErr w:type="spellStart"/>
+      <w:r>
+        <w:t>ViewModel</w:t>
+      </w:r>
+      <w:proofErr w:type="spellEnd"/>
+      <w:r>
+        <w:t>-ek</w:t>
+      </w:r>
+      <w:r>
+        <w:t xml:space="preserve">, az alkalmazás tagolt működését </w:t>
+      </w:r>
+      <w:proofErr w:type="spellStart"/>
+      <w:r>
+        <w:t>lehetővétevő</w:t>
+      </w:r>
+      <w:proofErr w:type="spellEnd"/>
+      <w:r>
+        <w:t xml:space="preserve"> Service-ek, és segítő osztályok.</w:t>
+      </w:r>
+    </w:p>
+    <w:p>
+      <w:pPr>
+        <w:rPr>
+          <w:b/>
+          <w:bCs/>
+        </w:rPr>
+      </w:pPr>
+      <w:proofErr w:type="spellStart"/>
+      <w:r>
+        <w:rPr>
+          <w:b/>
+          <w:bCs/>
+        </w:rPr>
+        <w:t>AllOrNothing.Repository</w:t>
+      </w:r>
+      <w:proofErr w:type="spellEnd"/>
+    </w:p>
+    <w:p>
+      <w:r>
+        <w:t xml:space="preserve">Ez az </w:t>
+      </w:r>
+      <w:proofErr w:type="spellStart"/>
+      <w:r>
+        <w:t>elkalmazás</w:t>
+      </w:r>
+      <w:proofErr w:type="spellEnd"/>
+      <w:r>
+        <w:t xml:space="preserve"> adatelérési rétege. Itt kerül </w:t>
+      </w:r>
+      <w:proofErr w:type="spellStart"/>
+      <w:r>
+        <w:t>megvalóósításra</w:t>
+      </w:r>
+      <w:proofErr w:type="spellEnd"/>
+      <w:r>
+        <w:t xml:space="preserve"> a </w:t>
+      </w:r>
+      <w:proofErr w:type="spellStart"/>
+      <w:r>
+        <w:t>Repository</w:t>
+      </w:r>
+      <w:proofErr w:type="spellEnd"/>
+      <w:r>
+        <w:t xml:space="preserve"> és a </w:t>
+      </w:r>
+      <w:proofErr w:type="spellStart"/>
+      <w:r>
+        <w:t>UnitOfWork</w:t>
+      </w:r>
+      <w:proofErr w:type="spellEnd"/>
+      <w:r>
+        <w:t xml:space="preserve"> programtervezési minta, illetve itt található az </w:t>
+      </w:r>
+      <w:proofErr w:type="spellStart"/>
+      <w:r>
+        <w:t>EntityFramework</w:t>
+      </w:r>
+      <w:proofErr w:type="spellEnd"/>
+      <w:r>
+        <w:t xml:space="preserve"> működéséhez szükséges fájlok (migrációs fájlok, </w:t>
+      </w:r>
+      <w:proofErr w:type="spellStart"/>
+      <w:r>
+        <w:t>data</w:t>
+      </w:r>
+      <w:proofErr w:type="spellEnd"/>
+      <w:r>
+        <w:t xml:space="preserve">-context fájlok </w:t>
+      </w:r>
+      <w:proofErr w:type="spellStart"/>
+      <w:r>
+        <w:t>stb</w:t>
+      </w:r>
+      <w:proofErr w:type="spellEnd"/>
+      <w:r>
+        <w:t>…), az adatmodellek kivételével. (</w:t>
+      </w:r>
+      <w:proofErr w:type="spellStart"/>
+      <w:r>
+        <w:t>lsd</w:t>
+      </w:r>
+      <w:proofErr w:type="spellEnd"/>
+      <w:r>
+        <w:t>.</w:t>
+      </w:r>
+      <w:r>
+        <w:t>:</w:t>
+      </w:r>
+      <w:r>
+        <w:t xml:space="preserve"> Adatelérési réteg c. fejezet)</w:t>
+      </w:r>
+    </w:p>
+    <w:p>
+      <w:pPr>
+        <w:rPr>
+          <w:b/>
+          <w:bCs/>
+        </w:rPr>
+      </w:pPr>
+      <w:proofErr w:type="spellStart"/>
+      <w:r>
+        <w:rPr>
+          <w:b/>
+          <w:bCs/>
+        </w:rPr>
+        <w:t>AllOrNothing.Data</w:t>
+      </w:r>
+      <w:proofErr w:type="spellEnd"/>
+    </w:p>
+    <w:p>
+      <w:r>
+        <w:t xml:space="preserve">Ebben a projektben kerültek definiálásra </w:t>
+      </w:r>
+      <w:r>
+        <w:t>az adatok kezeléséhez és tárolásához kapcsolódó adatmodellek.</w:t>
+      </w:r>
+    </w:p>
+    <w:p>
+      <w:pPr>
+        <w:rPr>
+          <w:lang w:val="en-US"/>
+        </w:rPr>
+      </w:pPr>
+      <w:r>
+        <w:rPr>
+          <w:highlight w:val="yellow"/>
+        </w:rPr>
+        <w:t>Test project</w:t>
+      </w:r>
+    </w:p>
     <w:p>
       <w:pPr>
         <w:pStyle w:val="Cmsor2"/>
@@ -4603,41 +5007,14 @@
           <w:numId w:val="2"/>
         </w:numPr>
       </w:pPr>
-      <w:bookmarkStart w:id="14" w:name="_Toc101185276"/>
-      <w:r>
-        <w:t>Indulás, aktiváció</w:t>
-      </w:r>
-      <w:bookmarkEnd w:id="14"/>
+      <w:bookmarkStart w:id="13" w:name="_Toc101375286"/>
+      <w:r>
+        <w:t>Felhasznált programkönyvtárak, függőségek</w:t>
+      </w:r>
+      <w:bookmarkEnd w:id="13"/>
     </w:p>
-    <w:p>
-      <w:r>
-        <w:t xml:space="preserve">Az alkalmazás belépési pontja a </w:t>
-      </w:r>
-      <w:proofErr w:type="spellStart"/>
-      <w:r>
-        <w:t>környzet</w:t>
-      </w:r>
-      <w:proofErr w:type="spellEnd"/>
-      <w:r>
-        <w:t xml:space="preserve"> által generált </w:t>
-      </w:r>
-      <w:proofErr w:type="spellStart"/>
-      <w:r>
-        <w:t>App.g.cs</w:t>
-      </w:r>
-      <w:proofErr w:type="spellEnd"/>
-      <w:r>
-        <w:t xml:space="preserve"> fájlban található, ahol az App osztály </w:t>
-      </w:r>
-      <w:proofErr w:type="spellStart"/>
-      <w:r>
-        <w:t>példányosításával</w:t>
-      </w:r>
-      <w:proofErr w:type="spellEnd"/>
-      <w:r>
-        <w:t xml:space="preserve"> át is tértünk a fejlesztői kódra.</w:t>
-      </w:r>
-    </w:p>
+    <w:p/>
+    <w:p/>
     <w:p>
       <w:pPr>
         <w:pStyle w:val="Cmsor2"/>
@@ -4646,7 +5023,50 @@
           <w:numId w:val="2"/>
         </w:numPr>
       </w:pPr>
-      <w:bookmarkStart w:id="15" w:name="_Toc101185277"/>
+      <w:bookmarkStart w:id="14" w:name="_Toc101375287"/>
+      <w:r>
+        <w:t>Indulás, aktiváció</w:t>
+      </w:r>
+      <w:bookmarkEnd w:id="14"/>
+    </w:p>
+    <w:p>
+      <w:r>
+        <w:t xml:space="preserve">Az alkalmazás belépési pontja a </w:t>
+      </w:r>
+      <w:proofErr w:type="spellStart"/>
+      <w:r>
+        <w:t>környzet</w:t>
+      </w:r>
+      <w:proofErr w:type="spellEnd"/>
+      <w:r>
+        <w:t xml:space="preserve"> által generált </w:t>
+      </w:r>
+      <w:proofErr w:type="spellStart"/>
+      <w:r>
+        <w:t>App.g.cs</w:t>
+      </w:r>
+      <w:proofErr w:type="spellEnd"/>
+      <w:r>
+        <w:t xml:space="preserve"> fájlban található, ahol az App osztály </w:t>
+      </w:r>
+      <w:proofErr w:type="spellStart"/>
+      <w:r>
+        <w:t>példányosításával</w:t>
+      </w:r>
+      <w:proofErr w:type="spellEnd"/>
+      <w:r>
+        <w:t xml:space="preserve"> át is tértünk a fejlesztői kódra.</w:t>
+      </w:r>
+    </w:p>
+    <w:p>
+      <w:pPr>
+        <w:pStyle w:val="Cmsor2"/>
+        <w:numPr>
+          <w:ilvl w:val="1"/>
+          <w:numId w:val="2"/>
+        </w:numPr>
+      </w:pPr>
+      <w:bookmarkStart w:id="15" w:name="_Toc101375288"/>
       <w:r>
         <w:t>Navigáció</w:t>
       </w:r>
@@ -4785,7 +5205,7 @@
           <w:numId w:val="2"/>
         </w:numPr>
       </w:pPr>
-      <w:bookmarkStart w:id="16" w:name="_Toc101185278"/>
+      <w:bookmarkStart w:id="16" w:name="_Toc101375289"/>
       <w:r>
         <w:t>Shell</w:t>
       </w:r>
@@ -4948,7 +5368,6 @@
     </w:p>
     <w:p>
       <w:r>
-        <w:lastRenderedPageBreak/>
         <w:t>A navigáció</w:t>
       </w:r>
       <w:r>
@@ -4979,7 +5398,7 @@
           <w:numId w:val="2"/>
         </w:numPr>
       </w:pPr>
-      <w:bookmarkStart w:id="17" w:name="_Toc101185279"/>
+      <w:bookmarkStart w:id="17" w:name="_Toc101375290"/>
       <w:proofErr w:type="spellStart"/>
       <w:r>
         <w:t>PageService</w:t>
@@ -5043,7 +5462,7 @@
           <w:numId w:val="2"/>
         </w:numPr>
       </w:pPr>
-      <w:bookmarkStart w:id="18" w:name="_Toc101185280"/>
+      <w:bookmarkStart w:id="18" w:name="_Toc101375291"/>
       <w:proofErr w:type="spellStart"/>
       <w:r>
         <w:t>NavigationViewService</w:t>
@@ -5211,7 +5630,7 @@
           <w:numId w:val="2"/>
         </w:numPr>
       </w:pPr>
-      <w:bookmarkStart w:id="19" w:name="_Toc101185281"/>
+      <w:bookmarkStart w:id="19" w:name="_Toc101375292"/>
       <w:proofErr w:type="spellStart"/>
       <w:r>
         <w:t>NavigationService</w:t>
@@ -5308,7 +5727,7 @@
           <w:numId w:val="2"/>
         </w:numPr>
       </w:pPr>
-      <w:bookmarkStart w:id="20" w:name="_Toc101185282"/>
+      <w:bookmarkStart w:id="20" w:name="_Toc101375293"/>
       <w:r>
         <w:lastRenderedPageBreak/>
         <w:t>Játék indítása</w:t>
@@ -5323,7 +5742,7 @@
           <w:numId w:val="2"/>
         </w:numPr>
       </w:pPr>
-      <w:bookmarkStart w:id="21" w:name="_Toc101185283"/>
+      <w:bookmarkStart w:id="21" w:name="_Toc101375294"/>
       <w:r>
         <w:t>Adatok bevitele és szerkesztése</w:t>
       </w:r>
@@ -5337,10 +5756,11 @@
           <w:numId w:val="2"/>
         </w:numPr>
       </w:pPr>
-      <w:bookmarkStart w:id="22" w:name="_Toc101185284"/>
+      <w:bookmarkStart w:id="22" w:name="_Toc101375295"/>
       <w:r>
         <w:t>Az Adatelérési réteg</w:t>
       </w:r>
+      <w:bookmarkStart w:id="23" w:name="_Toc101375296"/>
       <w:bookmarkEnd w:id="22"/>
     </w:p>
     <w:p>
@@ -5351,7 +5771,6 @@
           <w:numId w:val="2"/>
         </w:numPr>
       </w:pPr>
-      <w:bookmarkStart w:id="23" w:name="_Toc101185285"/>
       <w:r>
         <w:t>Tesztelési terv</w:t>
       </w:r>
@@ -5365,7 +5784,752 @@
           <w:numId w:val="2"/>
         </w:numPr>
       </w:pPr>
-      <w:bookmarkStart w:id="24" w:name="_Toc101185286"/>
+      <w:bookmarkStart w:id="24" w:name="_Toc101375297"/>
+      <w:r>
+        <w:t>Unit-</w:t>
+      </w:r>
+      <w:r>
+        <w:t>te</w:t>
+      </w:r>
+      <w:r>
+        <w:t>sztek</w:t>
+      </w:r>
+      <w:bookmarkEnd w:id="24"/>
+    </w:p>
+    <w:p>
+      <w:proofErr w:type="spellStart"/>
+      <w:r>
+        <w:t>asd</w:t>
+      </w:r>
+      <w:proofErr w:type="spellEnd"/>
+    </w:p>
+    <w:p>
+      <w:r>
+        <w:t>Beolvasás fájlból:</w:t>
+      </w:r>
+    </w:p>
+    <w:p>
+      <w:pPr>
+        <w:pStyle w:val="Listaszerbekezds"/>
+        <w:numPr>
+          <w:ilvl w:val="0"/>
+          <w:numId w:val="38"/>
+        </w:numPr>
+      </w:pPr>
+      <w:r>
+        <w:t>Helyes régi</w:t>
+      </w:r>
+    </w:p>
+    <w:p>
+      <w:pPr>
+        <w:pStyle w:val="Listaszerbekezds"/>
+        <w:numPr>
+          <w:ilvl w:val="0"/>
+          <w:numId w:val="38"/>
+        </w:numPr>
+      </w:pPr>
+      <w:r>
+        <w:t>Helytelen régi</w:t>
+      </w:r>
+    </w:p>
+    <w:p>
+      <w:pPr>
+        <w:pStyle w:val="Listaszerbekezds"/>
+        <w:numPr>
+          <w:ilvl w:val="1"/>
+          <w:numId w:val="38"/>
+        </w:numPr>
+      </w:pPr>
+      <w:r>
+        <w:t>kevesebb téma</w:t>
+      </w:r>
+    </w:p>
+    <w:p>
+      <w:pPr>
+        <w:pStyle w:val="Listaszerbekezds"/>
+        <w:numPr>
+          <w:ilvl w:val="1"/>
+          <w:numId w:val="38"/>
+        </w:numPr>
+      </w:pPr>
+      <w:r>
+        <w:t>kevesebb kérdés egy témában</w:t>
+      </w:r>
+    </w:p>
+    <w:p>
+      <w:pPr>
+        <w:pStyle w:val="Listaszerbekezds"/>
+        <w:numPr>
+          <w:ilvl w:val="1"/>
+          <w:numId w:val="38"/>
+        </w:numPr>
+      </w:pPr>
+      <w:r>
+        <w:t>több téma</w:t>
+      </w:r>
+    </w:p>
+    <w:p>
+      <w:pPr>
+        <w:pStyle w:val="Listaszerbekezds"/>
+        <w:numPr>
+          <w:ilvl w:val="1"/>
+          <w:numId w:val="38"/>
+        </w:numPr>
+      </w:pPr>
+      <w:r>
+        <w:t>több kérdés</w:t>
+      </w:r>
+    </w:p>
+    <w:p>
+      <w:pPr>
+        <w:pStyle w:val="Listaszerbekezds"/>
+        <w:numPr>
+          <w:ilvl w:val="1"/>
+          <w:numId w:val="38"/>
+        </w:numPr>
+      </w:pPr>
+      <w:r>
+        <w:t>más elválasztó karakter</w:t>
+      </w:r>
+    </w:p>
+    <w:p>
+      <w:pPr>
+        <w:pStyle w:val="Listaszerbekezds"/>
+        <w:numPr>
+          <w:ilvl w:val="0"/>
+          <w:numId w:val="38"/>
+        </w:numPr>
+      </w:pPr>
+      <w:r>
+        <w:t>Helyes új</w:t>
+      </w:r>
+    </w:p>
+    <w:p>
+      <w:pPr>
+        <w:pStyle w:val="Listaszerbekezds"/>
+        <w:numPr>
+          <w:ilvl w:val="1"/>
+          <w:numId w:val="38"/>
+        </w:numPr>
+      </w:pPr>
+      <w:r>
+        <w:t>nincs megadva szerző</w:t>
+      </w:r>
+    </w:p>
+    <w:p>
+      <w:pPr>
+        <w:pStyle w:val="Listaszerbekezds"/>
+        <w:numPr>
+          <w:ilvl w:val="1"/>
+          <w:numId w:val="38"/>
+        </w:numPr>
+      </w:pPr>
+      <w:r>
+        <w:t>csak szerző név van</w:t>
+      </w:r>
+    </w:p>
+    <w:p>
+      <w:pPr>
+        <w:pStyle w:val="Listaszerbekezds"/>
+        <w:numPr>
+          <w:ilvl w:val="1"/>
+          <w:numId w:val="38"/>
+        </w:numPr>
+      </w:pPr>
+      <w:r>
+        <w:t xml:space="preserve">csak szerző </w:t>
+      </w:r>
+      <w:proofErr w:type="spellStart"/>
+      <w:r>
+        <w:t>id</w:t>
+      </w:r>
+      <w:proofErr w:type="spellEnd"/>
+      <w:r>
+        <w:t xml:space="preserve"> van</w:t>
+      </w:r>
+    </w:p>
+    <w:p>
+      <w:pPr>
+        <w:pStyle w:val="Listaszerbekezds"/>
+        <w:numPr>
+          <w:ilvl w:val="1"/>
+          <w:numId w:val="38"/>
+        </w:numPr>
+      </w:pPr>
+      <w:r>
+        <w:t>csak intézmény van</w:t>
+      </w:r>
+    </w:p>
+    <w:p>
+      <w:pPr>
+        <w:pStyle w:val="Listaszerbekezds"/>
+        <w:numPr>
+          <w:ilvl w:val="1"/>
+          <w:numId w:val="38"/>
+        </w:numPr>
+      </w:pPr>
+      <w:r>
+        <w:t xml:space="preserve">nincs játékos az </w:t>
+      </w:r>
+      <w:proofErr w:type="spellStart"/>
+      <w:r>
+        <w:t>id</w:t>
+      </w:r>
+      <w:proofErr w:type="spellEnd"/>
+      <w:r>
+        <w:t>-vel</w:t>
+      </w:r>
+    </w:p>
+    <w:p>
+      <w:pPr>
+        <w:pStyle w:val="Listaszerbekezds"/>
+        <w:numPr>
+          <w:ilvl w:val="1"/>
+          <w:numId w:val="38"/>
+        </w:numPr>
+      </w:pPr>
+      <w:r>
+        <w:t xml:space="preserve">van játékos az </w:t>
+      </w:r>
+      <w:proofErr w:type="spellStart"/>
+      <w:r>
+        <w:t>id</w:t>
+      </w:r>
+      <w:proofErr w:type="spellEnd"/>
+      <w:r>
+        <w:t>-vel, de nem a megadott néven</w:t>
+      </w:r>
+    </w:p>
+    <w:p>
+      <w:pPr>
+        <w:pStyle w:val="Listaszerbekezds"/>
+        <w:numPr>
+          <w:ilvl w:val="1"/>
+          <w:numId w:val="38"/>
+        </w:numPr>
+      </w:pPr>
+      <w:r>
+        <w:t>nincs meg</w:t>
+      </w:r>
+      <w:r>
+        <w:t>adva leírás</w:t>
+      </w:r>
+    </w:p>
+    <w:p>
+      <w:pPr>
+        <w:pStyle w:val="Listaszerbekezds"/>
+        <w:numPr>
+          <w:ilvl w:val="1"/>
+          <w:numId w:val="38"/>
+        </w:numPr>
+      </w:pPr>
+      <w:r>
+        <w:t xml:space="preserve">sehol nincs megadva </w:t>
+      </w:r>
+      <w:proofErr w:type="spellStart"/>
+      <w:r>
+        <w:t>imeretkö</w:t>
+      </w:r>
+      <w:r>
+        <w:t>r</w:t>
+      </w:r>
+      <w:proofErr w:type="spellEnd"/>
+    </w:p>
+    <w:p>
+      <w:pPr>
+        <w:pStyle w:val="Listaszerbekezds"/>
+        <w:numPr>
+          <w:ilvl w:val="1"/>
+          <w:numId w:val="38"/>
+        </w:numPr>
+      </w:pPr>
+      <w:r>
+        <w:t>nem mindenhol van megadva ismeretkör</w:t>
+      </w:r>
+    </w:p>
+    <w:p>
+      <w:pPr>
+        <w:pStyle w:val="Listaszerbekezds"/>
+        <w:numPr>
+          <w:ilvl w:val="1"/>
+          <w:numId w:val="38"/>
+        </w:numPr>
+      </w:pPr>
+      <w:r>
+        <w:t>olyan ismeretkör van megadva, ami nem szerepel a rendszerben</w:t>
+      </w:r>
+    </w:p>
+    <w:p>
+      <w:pPr>
+        <w:pStyle w:val="Listaszerbekezds"/>
+        <w:numPr>
+          <w:ilvl w:val="1"/>
+          <w:numId w:val="38"/>
+        </w:numPr>
+      </w:pPr>
+      <w:r>
+        <w:t>egy témánál többször szerepel ugyanaz az ismeretkör</w:t>
+      </w:r>
+    </w:p>
+    <w:p>
+      <w:pPr>
+        <w:pStyle w:val="Listaszerbekezds"/>
+        <w:numPr>
+          <w:ilvl w:val="1"/>
+          <w:numId w:val="38"/>
+        </w:numPr>
+      </w:pPr>
+      <w:r>
+        <w:t>egy kérdéssoron belül többször szerepel ugyanaz az ismeretkör</w:t>
+      </w:r>
+    </w:p>
+    <w:p>
+      <w:pPr>
+        <w:pStyle w:val="Listaszerbekezds"/>
+        <w:numPr>
+          <w:ilvl w:val="0"/>
+          <w:numId w:val="38"/>
+        </w:numPr>
+      </w:pPr>
+      <w:r>
+        <w:t xml:space="preserve">helytelen új </w:t>
+      </w:r>
+    </w:p>
+    <w:p>
+      <w:pPr>
+        <w:pStyle w:val="Listaszerbekezds"/>
+        <w:numPr>
+          <w:ilvl w:val="1"/>
+          <w:numId w:val="38"/>
+        </w:numPr>
+      </w:pPr>
+      <w:r>
+        <w:t>kevesebb téma</w:t>
+      </w:r>
+    </w:p>
+    <w:p>
+      <w:pPr>
+        <w:pStyle w:val="Listaszerbekezds"/>
+        <w:numPr>
+          <w:ilvl w:val="1"/>
+          <w:numId w:val="38"/>
+        </w:numPr>
+      </w:pPr>
+      <w:r>
+        <w:t>kevesebb kérdés egy témában</w:t>
+      </w:r>
+    </w:p>
+    <w:p>
+      <w:pPr>
+        <w:pStyle w:val="Listaszerbekezds"/>
+        <w:numPr>
+          <w:ilvl w:val="1"/>
+          <w:numId w:val="38"/>
+        </w:numPr>
+      </w:pPr>
+      <w:r>
+        <w:t>több téma</w:t>
+      </w:r>
+    </w:p>
+    <w:p>
+      <w:pPr>
+        <w:pStyle w:val="Listaszerbekezds"/>
+        <w:numPr>
+          <w:ilvl w:val="1"/>
+          <w:numId w:val="38"/>
+        </w:numPr>
+      </w:pPr>
+      <w:r>
+        <w:t>több kérdés</w:t>
+      </w:r>
+    </w:p>
+    <w:p>
+      <w:pPr>
+        <w:pStyle w:val="Listaszerbekezds"/>
+        <w:numPr>
+          <w:ilvl w:val="1"/>
+          <w:numId w:val="38"/>
+        </w:numPr>
+      </w:pPr>
+      <w:r>
+        <w:t>más elválasztó karakter</w:t>
+      </w:r>
+    </w:p>
+    <w:p>
+      <w:pPr>
+        <w:pStyle w:val="Listaszerbekezds"/>
+        <w:numPr>
+          <w:ilvl w:val="1"/>
+          <w:numId w:val="38"/>
+        </w:numPr>
+      </w:pPr>
+      <w:r>
+        <w:t xml:space="preserve">érvénytelen </w:t>
+      </w:r>
+      <w:proofErr w:type="spellStart"/>
+      <w:r>
+        <w:t>id</w:t>
+      </w:r>
+      <w:proofErr w:type="spellEnd"/>
+      <w:r>
+        <w:t xml:space="preserve"> van megadva (nem szám, túl nagy szám </w:t>
+      </w:r>
+      <w:proofErr w:type="spellStart"/>
+      <w:r>
+        <w:t>stb</w:t>
+      </w:r>
+      <w:proofErr w:type="spellEnd"/>
+      <w:r>
+        <w:t>)</w:t>
+      </w:r>
+    </w:p>
+    <w:p>
+      <w:r>
+        <w:t>Csapat generálás</w:t>
+      </w:r>
+    </w:p>
+    <w:p>
+      <w:pPr>
+        <w:pStyle w:val="Listaszerbekezds"/>
+        <w:numPr>
+          <w:ilvl w:val="0"/>
+          <w:numId w:val="39"/>
+        </w:numPr>
+      </w:pPr>
+      <w:r>
+        <w:t>normál eset =&gt; mindenki csak egyszer szerepel csapatban összesen</w:t>
+      </w:r>
+    </w:p>
+    <w:p>
+      <w:pPr>
+        <w:pStyle w:val="Listaszerbekezds"/>
+        <w:numPr>
+          <w:ilvl w:val="0"/>
+          <w:numId w:val="39"/>
+        </w:numPr>
+      </w:pPr>
+      <w:r>
+        <w:t>normál eset =&gt; a legnagyobb csapat létszáma maximum M</w:t>
+      </w:r>
+    </w:p>
+    <w:p>
+      <w:pPr>
+        <w:pStyle w:val="Listaszerbekezds"/>
+        <w:numPr>
+          <w:ilvl w:val="0"/>
+          <w:numId w:val="39"/>
+        </w:numPr>
+      </w:pPr>
+      <w:r>
+        <w:t xml:space="preserve">kevesebb </w:t>
+      </w:r>
+      <w:proofErr w:type="gramStart"/>
+      <w:r>
+        <w:t>játékos</w:t>
+      </w:r>
+      <w:proofErr w:type="gramEnd"/>
+      <w:r>
+        <w:t xml:space="preserve"> mint M</w:t>
+      </w:r>
+    </w:p>
+    <w:p>
+      <w:pPr>
+        <w:pStyle w:val="Listaszerbekezds"/>
+        <w:numPr>
+          <w:ilvl w:val="0"/>
+          <w:numId w:val="39"/>
+        </w:numPr>
+      </w:pPr>
+      <w:r>
+        <w:t>több fős csapat =&gt; csapatnév jó-e</w:t>
+      </w:r>
+    </w:p>
+    <w:p>
+      <w:pPr>
+        <w:pStyle w:val="Listaszerbekezds"/>
+        <w:numPr>
+          <w:ilvl w:val="0"/>
+          <w:numId w:val="39"/>
+        </w:numPr>
+      </w:pPr>
+      <w:proofErr w:type="spellStart"/>
+      <w:r>
+        <w:t>egyfős</w:t>
+      </w:r>
+      <w:proofErr w:type="spellEnd"/>
+      <w:r>
+        <w:t xml:space="preserve"> csapat =&gt; csapatnév jó-e</w:t>
+      </w:r>
+    </w:p>
+    <w:p>
+      <w:r>
+        <w:t>Körök generálása</w:t>
+      </w:r>
+    </w:p>
+    <w:p>
+      <w:pPr>
+        <w:pStyle w:val="Listaszerbekezds"/>
+        <w:numPr>
+          <w:ilvl w:val="0"/>
+          <w:numId w:val="40"/>
+        </w:numPr>
+      </w:pPr>
+      <w:r>
+        <w:t>minden körben különböző csapatok szerepel</w:t>
+      </w:r>
+    </w:p>
+    <w:p>
+      <w:pPr>
+        <w:pStyle w:val="Listaszerbekezds"/>
+        <w:numPr>
+          <w:ilvl w:val="0"/>
+          <w:numId w:val="40"/>
+        </w:numPr>
+      </w:pPr>
+      <w:r>
+        <w:t xml:space="preserve">minden körben </w:t>
+      </w:r>
+      <w:proofErr w:type="spellStart"/>
+      <w:r>
+        <w:t>max</w:t>
+      </w:r>
+      <w:proofErr w:type="spellEnd"/>
+      <w:r>
+        <w:t xml:space="preserve"> M csapat szerepel</w:t>
+      </w:r>
+    </w:p>
+    <w:p>
+      <w:pPr>
+        <w:pStyle w:val="Listaszerbekezds"/>
+        <w:numPr>
+          <w:ilvl w:val="0"/>
+          <w:numId w:val="40"/>
+        </w:numPr>
+      </w:pPr>
+      <w:r>
+        <w:t>minden csapat pontosan K körben szerepel</w:t>
+      </w:r>
+    </w:p>
+    <w:p>
+      <w:pPr>
+        <w:pStyle w:val="Listaszerbekezds"/>
+        <w:numPr>
+          <w:ilvl w:val="0"/>
+          <w:numId w:val="40"/>
+        </w:numPr>
+      </w:pPr>
+      <w:r>
+        <w:t>egy csapat &lt;K alkalommal szerepel bármely másik csapat ell</w:t>
+      </w:r>
+      <w:r>
+        <w:t>en</w:t>
+      </w:r>
+    </w:p>
+    <w:p>
+      <w:pPr>
+        <w:pStyle w:val="Listaszerbekezds"/>
+        <w:numPr>
+          <w:ilvl w:val="0"/>
+          <w:numId w:val="40"/>
+        </w:numPr>
+      </w:pPr>
+      <w:r>
+        <w:t>nincs csapat megadva</w:t>
+      </w:r>
+    </w:p>
+    <w:p>
+      <w:pPr>
+        <w:pStyle w:val="Listaszerbekezds"/>
+        <w:numPr>
+          <w:ilvl w:val="0"/>
+          <w:numId w:val="40"/>
+        </w:numPr>
+      </w:pPr>
+      <w:r>
+        <w:t>kevés csapat van megadva (?)</w:t>
+      </w:r>
+    </w:p>
+    <w:p>
+      <w:r>
+        <w:t>Adatelérés tesztje</w:t>
+      </w:r>
+    </w:p>
+    <w:p>
+      <w:pPr>
+        <w:pStyle w:val="Listaszerbekezds"/>
+        <w:numPr>
+          <w:ilvl w:val="0"/>
+          <w:numId w:val="41"/>
+        </w:numPr>
+      </w:pPr>
+      <w:r>
+        <w:t>játékos hozzáadása</w:t>
+      </w:r>
+    </w:p>
+    <w:p>
+      <w:pPr>
+        <w:pStyle w:val="Listaszerbekezds"/>
+        <w:numPr>
+          <w:ilvl w:val="0"/>
+          <w:numId w:val="41"/>
+        </w:numPr>
+      </w:pPr>
+      <w:r>
+        <w:t>játékos módosítása</w:t>
+      </w:r>
+    </w:p>
+    <w:p>
+      <w:pPr>
+        <w:pStyle w:val="Listaszerbekezds"/>
+        <w:numPr>
+          <w:ilvl w:val="0"/>
+          <w:numId w:val="41"/>
+        </w:numPr>
+      </w:pPr>
+      <w:r>
+        <w:t>játékos törlése</w:t>
+      </w:r>
+    </w:p>
+    <w:p>
+      <w:pPr>
+        <w:pStyle w:val="Listaszerbekezds"/>
+        <w:numPr>
+          <w:ilvl w:val="0"/>
+          <w:numId w:val="41"/>
+        </w:numPr>
+      </w:pPr>
+      <w:r>
+        <w:t>kérdéssor</w:t>
+      </w:r>
+      <w:r>
+        <w:t xml:space="preserve"> hozzáadása</w:t>
+      </w:r>
+    </w:p>
+    <w:p>
+      <w:pPr>
+        <w:pStyle w:val="Listaszerbekezds"/>
+        <w:numPr>
+          <w:ilvl w:val="0"/>
+          <w:numId w:val="41"/>
+        </w:numPr>
+      </w:pPr>
+      <w:r>
+        <w:t>kérdéssor módosítása</w:t>
+      </w:r>
+    </w:p>
+    <w:p>
+      <w:pPr>
+        <w:pStyle w:val="Listaszerbekezds"/>
+        <w:numPr>
+          <w:ilvl w:val="0"/>
+          <w:numId w:val="41"/>
+        </w:numPr>
+      </w:pPr>
+      <w:r>
+        <w:t>kérdéssor törlése</w:t>
+      </w:r>
+    </w:p>
+    <w:p>
+      <w:pPr>
+        <w:pStyle w:val="Listaszerbekezds"/>
+        <w:numPr>
+          <w:ilvl w:val="0"/>
+          <w:numId w:val="41"/>
+        </w:numPr>
+      </w:pPr>
+      <w:r>
+        <w:t>kérdés</w:t>
+      </w:r>
+      <w:r>
+        <w:t xml:space="preserve"> hozzáadása</w:t>
+      </w:r>
+    </w:p>
+    <w:p>
+      <w:pPr>
+        <w:pStyle w:val="Listaszerbekezds"/>
+        <w:numPr>
+          <w:ilvl w:val="0"/>
+          <w:numId w:val="41"/>
+        </w:numPr>
+      </w:pPr>
+      <w:r>
+        <w:t>kérdés módosítása</w:t>
+      </w:r>
+    </w:p>
+    <w:p>
+      <w:pPr>
+        <w:pStyle w:val="Listaszerbekezds"/>
+        <w:numPr>
+          <w:ilvl w:val="0"/>
+          <w:numId w:val="41"/>
+        </w:numPr>
+      </w:pPr>
+      <w:r>
+        <w:t>kérdés törlése</w:t>
+      </w:r>
+    </w:p>
+    <w:p>
+      <w:pPr>
+        <w:pStyle w:val="Listaszerbekezds"/>
+        <w:numPr>
+          <w:ilvl w:val="0"/>
+          <w:numId w:val="41"/>
+        </w:numPr>
+      </w:pPr>
+      <w:r>
+        <w:t>ismeretkör</w:t>
+      </w:r>
+      <w:r>
+        <w:t xml:space="preserve"> hozzáadása</w:t>
+      </w:r>
+    </w:p>
+    <w:p>
+      <w:pPr>
+        <w:pStyle w:val="Listaszerbekezds"/>
+        <w:numPr>
+          <w:ilvl w:val="0"/>
+          <w:numId w:val="41"/>
+        </w:numPr>
+      </w:pPr>
+      <w:r>
+        <w:t>ismeretkör módosítása</w:t>
+      </w:r>
+    </w:p>
+    <w:p>
+      <w:pPr>
+        <w:pStyle w:val="Listaszerbekezds"/>
+        <w:numPr>
+          <w:ilvl w:val="0"/>
+          <w:numId w:val="41"/>
+        </w:numPr>
+      </w:pPr>
+      <w:r>
+        <w:t>ismeretkör törlése</w:t>
+      </w:r>
+    </w:p>
+    <w:p>
+      <w:pPr>
+        <w:pStyle w:val="Cmsor3"/>
+        <w:numPr>
+          <w:ilvl w:val="2"/>
+          <w:numId w:val="2"/>
+        </w:numPr>
+      </w:pPr>
+      <w:bookmarkStart w:id="25" w:name="_Toc101375298"/>
+      <w:r>
+        <w:t>Teljesítménytesztek</w:t>
+      </w:r>
+      <w:bookmarkEnd w:id="25"/>
+    </w:p>
+    <w:p>
+      <w:pPr>
+        <w:pStyle w:val="Cmsor3"/>
+        <w:numPr>
+          <w:ilvl w:val="2"/>
+          <w:numId w:val="2"/>
+        </w:numPr>
+      </w:pPr>
+      <w:bookmarkStart w:id="26" w:name="_Toc101375299"/>
       <w:r>
         <w:t xml:space="preserve">End </w:t>
       </w:r>
@@ -5377,7 +6541,7 @@
       <w:r>
         <w:t xml:space="preserve"> end tesztek</w:t>
       </w:r>
-      <w:bookmarkEnd w:id="24"/>
+      <w:bookmarkEnd w:id="26"/>
     </w:p>
     <w:tbl>
       <w:tblPr>
@@ -5839,10 +7003,7 @@
               <w:jc w:val="center"/>
             </w:pPr>
             <w:r>
-              <w:t>1.</w:t>
-            </w:r>
-            <w:r>
-              <w:t>3</w:t>
+              <w:t>1.3</w:t>
             </w:r>
           </w:p>
         </w:tc>
@@ -5982,10 +7143,7 @@
               <w:jc w:val="center"/>
             </w:pPr>
             <w:r>
-              <w:t>1.</w:t>
-            </w:r>
-            <w:r>
-              <w:t>4</w:t>
+              <w:t>1.4</w:t>
             </w:r>
           </w:p>
         </w:tc>
@@ -6104,10 +7262,7 @@
               <w:jc w:val="center"/>
             </w:pPr>
             <w:r>
-              <w:t>1.</w:t>
-            </w:r>
-            <w:r>
-              <w:t>5</w:t>
+              <w:t>1.5</w:t>
             </w:r>
           </w:p>
         </w:tc>
@@ -6207,10 +7362,7 @@
               <w:jc w:val="center"/>
             </w:pPr>
             <w:r>
-              <w:t>1.</w:t>
-            </w:r>
-            <w:r>
-              <w:t>6</w:t>
+              <w:t>1.6</w:t>
             </w:r>
           </w:p>
         </w:tc>
@@ -6267,10 +7419,7 @@
               <w:jc w:val="center"/>
             </w:pPr>
             <w:r>
-              <w:t>The</w:t>
-            </w:r>
-            <w:r>
-              <w:t xml:space="preserve"> </w:t>
+              <w:t xml:space="preserve">The </w:t>
             </w:r>
             <w:proofErr w:type="spellStart"/>
             <w:r>
@@ -6310,11 +7459,11 @@
             </w:r>
             <w:proofErr w:type="spellEnd"/>
             <w:r>
-              <w:t>, and t</w:t>
-            </w:r>
-            <w:proofErr w:type="spellStart"/>
-            <w:r>
-              <w:t>here</w:t>
+              <w:t xml:space="preserve">, and </w:t>
+            </w:r>
+            <w:proofErr w:type="spellStart"/>
+            <w:r>
+              <w:t>there</w:t>
             </w:r>
             <w:proofErr w:type="spellEnd"/>
             <w:r>
@@ -6350,13 +7499,7 @@
             </w:r>
             <w:proofErr w:type="spellEnd"/>
             <w:r>
-              <w:t xml:space="preserve">: </w:t>
-            </w:r>
-            <w:r>
-              <w:t>„Válasszon játékost!”</w:t>
-            </w:r>
-            <w:r>
-              <w:t>.</w:t>
+              <w:t>: „Válasszon játékost!”.</w:t>
             </w:r>
           </w:p>
         </w:tc>
@@ -6372,10 +7515,7 @@
               <w:jc w:val="center"/>
             </w:pPr>
             <w:r>
-              <w:t>1.</w:t>
-            </w:r>
-            <w:r>
-              <w:t>7</w:t>
+              <w:t>1.7</w:t>
             </w:r>
           </w:p>
         </w:tc>
@@ -6464,11 +7604,7 @@
             </w:r>
             <w:proofErr w:type="spellEnd"/>
             <w:r>
-              <w:t xml:space="preserve"> „Név”. The </w:t>
-            </w:r>
-            <w:r>
-              <w:lastRenderedPageBreak/>
-              <w:t xml:space="preserve">„Mentés” and </w:t>
+              <w:t xml:space="preserve"> „Név”. The „Mentés” and </w:t>
             </w:r>
             <w:proofErr w:type="spellStart"/>
             <w:r>
@@ -6516,11 +7652,7 @@
               <w:jc w:val="center"/>
             </w:pPr>
             <w:r>
-              <w:lastRenderedPageBreak/>
-              <w:t>1.</w:t>
-            </w:r>
-            <w:r>
-              <w:t>8</w:t>
+              <w:t>1.8</w:t>
             </w:r>
           </w:p>
         </w:tc>
@@ -6569,10 +7701,7 @@
               <w:t>E2E Test</w:t>
             </w:r>
             <w:r>
-              <w:t>2</w:t>
-            </w:r>
-            <w:r>
-              <w:t>,</w:t>
+              <w:t>2,</w:t>
             </w:r>
           </w:p>
           <w:p>
@@ -6580,13 +7709,7 @@
               <w:jc w:val="center"/>
             </w:pPr>
             <w:r>
-              <w:t>„Becenév”: E2E</w:t>
-            </w:r>
-            <w:r>
-              <w:t>2</w:t>
-            </w:r>
-            <w:r>
-              <w:t xml:space="preserve">, „Intézmény”: </w:t>
+              <w:t xml:space="preserve">„Becenév”: E2E2, „Intézmény”: </w:t>
             </w:r>
             <w:r>
               <w:t>Testing</w:t>
@@ -6648,10 +7771,7 @@
               <w:jc w:val="center"/>
             </w:pPr>
             <w:r>
-              <w:t>1.</w:t>
-            </w:r>
-            <w:r>
-              <w:t>9</w:t>
+              <w:t>1.9</w:t>
             </w:r>
           </w:p>
         </w:tc>
@@ -6751,10 +7871,7 @@
               <w:jc w:val="center"/>
             </w:pPr>
             <w:r>
-              <w:t>1.</w:t>
-            </w:r>
-            <w:r>
-              <w:t>10</w:t>
+              <w:t>1.10</w:t>
             </w:r>
           </w:p>
         </w:tc>
@@ -6827,13 +7944,7 @@
             </w:r>
             <w:proofErr w:type="spellEnd"/>
             <w:r>
-              <w:t xml:space="preserve"> „E2E Test</w:t>
-            </w:r>
-            <w:r>
-              <w:t>2</w:t>
-            </w:r>
-            <w:r>
-              <w:t xml:space="preserve">” is </w:t>
+              <w:t xml:space="preserve"> „E2E Test2” is </w:t>
             </w:r>
             <w:proofErr w:type="spellStart"/>
             <w:r>
@@ -6913,10 +8024,7 @@
               <w:jc w:val="center"/>
             </w:pPr>
             <w:r>
-              <w:t>1.</w:t>
-            </w:r>
-            <w:r>
-              <w:t>11</w:t>
+              <w:t>1.11</w:t>
             </w:r>
           </w:p>
         </w:tc>
@@ -7069,10 +8177,7 @@
               <w:jc w:val="center"/>
             </w:pPr>
             <w:r>
-              <w:t>1.</w:t>
-            </w:r>
-            <w:r>
-              <w:t>12</w:t>
+              <w:t>1.12</w:t>
             </w:r>
           </w:p>
         </w:tc>
@@ -7166,10 +8271,7 @@
               <w:jc w:val="center"/>
             </w:pPr>
             <w:r>
-              <w:t>1.</w:t>
-            </w:r>
-            <w:r>
-              <w:t>13</w:t>
+              <w:t>1.13</w:t>
             </w:r>
           </w:p>
         </w:tc>
@@ -7298,10 +8400,7 @@
               <w:jc w:val="center"/>
             </w:pPr>
             <w:r>
-              <w:t>1.</w:t>
-            </w:r>
-            <w:r>
-              <w:t>14</w:t>
+              <w:t>1.14</w:t>
             </w:r>
           </w:p>
         </w:tc>
@@ -7395,10 +8494,7 @@
               <w:jc w:val="center"/>
             </w:pPr>
             <w:r>
-              <w:t>1.</w:t>
-            </w:r>
-            <w:r>
-              <w:t>15</w:t>
+              <w:t>1.15</w:t>
             </w:r>
           </w:p>
         </w:tc>
@@ -7546,10 +8642,7 @@
               <w:jc w:val="center"/>
             </w:pPr>
             <w:r>
-              <w:t>1.</w:t>
-            </w:r>
-            <w:r>
-              <w:t>16</w:t>
+              <w:t>1.16</w:t>
             </w:r>
           </w:p>
         </w:tc>
@@ -7829,13 +8922,7 @@
               <w:jc w:val="center"/>
             </w:pPr>
             <w:r>
-              <w:t>2</w:t>
-            </w:r>
-            <w:r>
-              <w:t>.</w:t>
-            </w:r>
-            <w:r>
-              <w:t>1</w:t>
+              <w:t>2.1</w:t>
             </w:r>
           </w:p>
         </w:tc>
@@ -7956,10 +9043,7 @@
               <w:jc w:val="center"/>
             </w:pPr>
             <w:r>
-              <w:t>2.</w:t>
-            </w:r>
-            <w:r>
-              <w:t>2</w:t>
+              <w:t>2.2</w:t>
             </w:r>
           </w:p>
         </w:tc>
@@ -8010,13 +9094,7 @@
             </w:r>
             <w:proofErr w:type="spellEnd"/>
             <w:r>
-              <w:t xml:space="preserve"> „</w:t>
-            </w:r>
-            <w:r>
-              <w:t>Kérdéssorok</w:t>
-            </w:r>
-            <w:r>
-              <w:t>”</w:t>
+              <w:t xml:space="preserve"> „Kérdéssorok”</w:t>
             </w:r>
           </w:p>
         </w:tc>
@@ -8102,11 +9180,7 @@
             </w:r>
             <w:proofErr w:type="spellEnd"/>
             <w:r>
-              <w:t xml:space="preserve">. </w:t>
-            </w:r>
-            <w:r>
-              <w:lastRenderedPageBreak/>
-              <w:t xml:space="preserve">The </w:t>
+              <w:t xml:space="preserve">. The </w:t>
             </w:r>
             <w:proofErr w:type="spellStart"/>
             <w:r>
@@ -8186,13 +9260,7 @@
             </w:r>
             <w:proofErr w:type="spellEnd"/>
             <w:r>
-              <w:t xml:space="preserve"> is a text: „Válasszon </w:t>
-            </w:r>
-            <w:r>
-              <w:t>kérdéssort</w:t>
-            </w:r>
-            <w:r>
-              <w:t>!”</w:t>
+              <w:t xml:space="preserve"> is a text: „Válasszon kérdéssort!”</w:t>
             </w:r>
           </w:p>
         </w:tc>
@@ -8208,11 +9276,7 @@
               <w:jc w:val="center"/>
             </w:pPr>
             <w:r>
-              <w:lastRenderedPageBreak/>
-              <w:t>2.</w:t>
-            </w:r>
-            <w:r>
-              <w:t>3</w:t>
+              <w:t>2.3</w:t>
             </w:r>
           </w:p>
         </w:tc>
@@ -8493,10 +9557,7 @@
               <w:jc w:val="center"/>
             </w:pPr>
             <w:r>
-              <w:t>2.</w:t>
-            </w:r>
-            <w:r>
-              <w:t>4</w:t>
+              <w:t>2.4</w:t>
             </w:r>
           </w:p>
         </w:tc>
@@ -8597,10 +9658,7 @@
               <w:jc w:val="center"/>
             </w:pPr>
             <w:r>
-              <w:t>2.</w:t>
-            </w:r>
-            <w:r>
-              <w:t>5</w:t>
+              <w:t>2.5</w:t>
             </w:r>
           </w:p>
         </w:tc>
@@ -8748,10 +9806,7 @@
               <w:jc w:val="center"/>
             </w:pPr>
             <w:r>
-              <w:t>2.</w:t>
-            </w:r>
-            <w:r>
-              <w:t>6</w:t>
+              <w:t>2.6</w:t>
             </w:r>
           </w:p>
         </w:tc>
@@ -8901,10 +9956,7 @@
               <w:jc w:val="center"/>
             </w:pPr>
             <w:r>
-              <w:t>2.</w:t>
-            </w:r>
-            <w:r>
-              <w:t>7</w:t>
+              <w:t>2.7</w:t>
             </w:r>
           </w:p>
         </w:tc>
@@ -9150,10 +10202,7 @@
               <w:jc w:val="center"/>
             </w:pPr>
             <w:r>
-              <w:t>2.</w:t>
-            </w:r>
-            <w:r>
-              <w:t>8</w:t>
+              <w:t>2.8</w:t>
             </w:r>
           </w:p>
         </w:tc>
@@ -9239,10 +10288,7 @@
               <w:jc w:val="center"/>
             </w:pPr>
             <w:r>
-              <w:t>2.</w:t>
-            </w:r>
-            <w:r>
-              <w:t>9</w:t>
+              <w:t>2.9</w:t>
             </w:r>
           </w:p>
         </w:tc>
@@ -9273,10 +10319,7 @@
             </w:r>
             <w:proofErr w:type="gramStart"/>
             <w:r>
-              <w:t>non</w:t>
-            </w:r>
-            <w:r>
-              <w:t>-</w:t>
+              <w:t>non-</w:t>
             </w:r>
             <w:proofErr w:type="spellStart"/>
             <w:r>
@@ -9313,10 +10356,7 @@
             </w:r>
             <w:proofErr w:type="spellStart"/>
             <w:r>
-              <w:t>clikc</w:t>
-            </w:r>
-            <w:r>
-              <w:t>k</w:t>
+              <w:t>clikck</w:t>
             </w:r>
             <w:proofErr w:type="spellEnd"/>
             <w:r>
@@ -9483,13 +10523,7 @@
             </w:r>
             <w:proofErr w:type="spellEnd"/>
             <w:r>
-              <w:t xml:space="preserve"> </w:t>
-            </w:r>
-            <w:r>
-              <w:t>1000</w:t>
-            </w:r>
-            <w:r>
-              <w:t>.</w:t>
+              <w:t xml:space="preserve"> 1000.</w:t>
             </w:r>
           </w:p>
         </w:tc>
@@ -9505,10 +10539,7 @@
               <w:jc w:val="center"/>
             </w:pPr>
             <w:r>
-              <w:t>2.</w:t>
-            </w:r>
-            <w:r>
-              <w:t>10</w:t>
+              <w:t>2.10</w:t>
             </w:r>
           </w:p>
         </w:tc>
@@ -9621,10 +10652,7 @@
               <w:jc w:val="center"/>
             </w:pPr>
             <w:r>
-              <w:t>2.1</w:t>
-            </w:r>
-            <w:r>
-              <w:t>1</w:t>
+              <w:t>2.11</w:t>
             </w:r>
           </w:p>
         </w:tc>
@@ -9723,11 +10751,7 @@
               <w:jc w:val="center"/>
             </w:pPr>
             <w:r>
-              <w:lastRenderedPageBreak/>
-              <w:t>2.1</w:t>
-            </w:r>
-            <w:r>
-              <w:t>2</w:t>
+              <w:t>2.12</w:t>
             </w:r>
           </w:p>
         </w:tc>
@@ -9837,10 +10861,7 @@
               <w:jc w:val="center"/>
             </w:pPr>
             <w:r>
-              <w:t>2.1</w:t>
-            </w:r>
-            <w:r>
-              <w:t>3</w:t>
+              <w:t>2.13</w:t>
             </w:r>
           </w:p>
         </w:tc>
@@ -9982,10 +11003,7 @@
               <w:jc w:val="center"/>
             </w:pPr>
             <w:r>
-              <w:t>2.1</w:t>
-            </w:r>
-            <w:r>
-              <w:t>4</w:t>
+              <w:t>2.14</w:t>
             </w:r>
           </w:p>
         </w:tc>
@@ -10116,10 +11134,7 @@
               <w:jc w:val="center"/>
             </w:pPr>
             <w:r>
-              <w:t>2.1</w:t>
-            </w:r>
-            <w:r>
-              <w:t>5</w:t>
+              <w:t>2.15</w:t>
             </w:r>
           </w:p>
         </w:tc>
@@ -10242,10 +11257,7 @@
               <w:jc w:val="center"/>
             </w:pPr>
             <w:r>
-              <w:t>2.1</w:t>
-            </w:r>
-            <w:r>
-              <w:t>6</w:t>
+              <w:t>2.16</w:t>
             </w:r>
           </w:p>
         </w:tc>
@@ -10323,13 +11335,7 @@
               <w:jc w:val="center"/>
             </w:pPr>
             <w:r>
-              <w:t>„</w:t>
-            </w:r>
-            <w:r>
-              <w:t>földrajz</w:t>
-            </w:r>
-            <w:r>
-              <w:t xml:space="preserve">” is in </w:t>
+              <w:t xml:space="preserve">„földrajz” is in </w:t>
             </w:r>
             <w:proofErr w:type="spellStart"/>
             <w:r>
@@ -10366,10 +11372,7 @@
               <w:jc w:val="center"/>
             </w:pPr>
             <w:r>
-              <w:t>2.1</w:t>
-            </w:r>
-            <w:r>
-              <w:t>7</w:t>
+              <w:t>2.17</w:t>
             </w:r>
           </w:p>
         </w:tc>
@@ -10466,10 +11469,7 @@
               <w:jc w:val="center"/>
             </w:pPr>
             <w:r>
-              <w:t>2.1</w:t>
-            </w:r>
-            <w:r>
-              <w:t>8</w:t>
+              <w:t>2.18</w:t>
             </w:r>
           </w:p>
         </w:tc>
@@ -10743,10 +11743,7 @@
               <w:jc w:val="center"/>
             </w:pPr>
             <w:r>
-              <w:t>2.1</w:t>
-            </w:r>
-            <w:r>
-              <w:t>9</w:t>
+              <w:t>2.19</w:t>
             </w:r>
           </w:p>
         </w:tc>
@@ -10901,10 +11898,7 @@
               <w:jc w:val="center"/>
             </w:pPr>
             <w:r>
-              <w:t>2.</w:t>
-            </w:r>
-            <w:r>
-              <w:t>20</w:t>
+              <w:t>2.20</w:t>
             </w:r>
           </w:p>
         </w:tc>
@@ -10996,10 +11990,7 @@
               <w:jc w:val="center"/>
             </w:pPr>
             <w:r>
-              <w:t>2.</w:t>
-            </w:r>
-            <w:r>
-              <w:t>21</w:t>
+              <w:t>2.21</w:t>
             </w:r>
           </w:p>
         </w:tc>
@@ -11099,10 +12090,7 @@
               <w:jc w:val="center"/>
             </w:pPr>
             <w:r>
-              <w:t>2.</w:t>
-            </w:r>
-            <w:r>
-              <w:t>22</w:t>
+              <w:t>2.22</w:t>
             </w:r>
           </w:p>
         </w:tc>
@@ -11132,10 +12120,7 @@
             </w:r>
             <w:proofErr w:type="spellEnd"/>
             <w:r>
-              <w:t xml:space="preserve"> „Kérdéssor törlése”</w:t>
-            </w:r>
-            <w:r>
-              <w:t xml:space="preserve">, and </w:t>
+              <w:t xml:space="preserve"> „Kérdéssor törlése”, and </w:t>
             </w:r>
             <w:proofErr w:type="spellStart"/>
             <w:r>
@@ -11364,7 +12349,6 @@
           <w:p>
             <w:proofErr w:type="spellStart"/>
             <w:r>
-              <w:lastRenderedPageBreak/>
               <w:t>id</w:t>
             </w:r>
             <w:proofErr w:type="spellEnd"/>
@@ -12614,10 +13598,7 @@
             </w:r>
             <w:proofErr w:type="spellEnd"/>
             <w:r>
-              <w:t xml:space="preserve"> </w:t>
-            </w:r>
-            <w:r>
-              <w:t xml:space="preserve">     a </w:t>
+              <w:t xml:space="preserve">      a </w:t>
             </w:r>
             <w:proofErr w:type="spellStart"/>
             <w:r>
@@ -12641,10 +13622,7 @@
             </w:r>
             <w:proofErr w:type="spellEnd"/>
             <w:r>
-              <w:t xml:space="preserve"> 1</w:t>
-            </w:r>
-            <w:r>
-              <w:t xml:space="preserve">, and </w:t>
+              <w:t xml:space="preserve"> 1, and </w:t>
             </w:r>
             <w:proofErr w:type="spellStart"/>
             <w:r>
@@ -12824,13 +13802,7 @@
             </w:r>
             <w:proofErr w:type="spellEnd"/>
             <w:r>
-              <w:t xml:space="preserve"> „</w:t>
-            </w:r>
-            <w:r>
-              <w:t>Maximális csapatlétszám</w:t>
-            </w:r>
-            <w:r>
-              <w:t xml:space="preserve">” </w:t>
+              <w:t xml:space="preserve"> „Maximális csapatlétszám” </w:t>
             </w:r>
             <w:proofErr w:type="spellStart"/>
             <w:r>
@@ -13694,13 +14666,7 @@
             </w:r>
             <w:proofErr w:type="spellEnd"/>
             <w:r>
-              <w:t xml:space="preserve"> „</w:t>
-            </w:r>
-            <w:r>
-              <w:t>Villám</w:t>
-            </w:r>
-            <w:r>
-              <w:t>”</w:t>
+              <w:t xml:space="preserve"> „Villám”</w:t>
             </w:r>
           </w:p>
         </w:tc>
@@ -13877,13 +14843,7 @@
             </w:r>
             <w:proofErr w:type="spellEnd"/>
             <w:r>
-              <w:t xml:space="preserve"> „</w:t>
-            </w:r>
-            <w:r>
-              <w:t>Villám</w:t>
-            </w:r>
-            <w:r>
-              <w:t>”</w:t>
+              <w:t xml:space="preserve"> „Villám”</w:t>
             </w:r>
           </w:p>
         </w:tc>
@@ -14175,13 +15135,7 @@
             </w:r>
             <w:proofErr w:type="spellEnd"/>
             <w:r>
-              <w:t xml:space="preserve"> „</w:t>
-            </w:r>
-            <w:r>
-              <w:t>Tovább</w:t>
-            </w:r>
-            <w:r>
-              <w:t>”</w:t>
+              <w:t xml:space="preserve"> „Tovább”</w:t>
             </w:r>
           </w:p>
         </w:tc>
@@ -14231,10 +15185,7 @@
             </w:r>
             <w:proofErr w:type="spellEnd"/>
             <w:r>
-              <w:t xml:space="preserve"> „</w:t>
-            </w:r>
-            <w:r>
-              <w:t>Legalább egy játékmódot válasszon ki!”</w:t>
+              <w:t xml:space="preserve"> „Legalább egy játékmódot válasszon ki!”</w:t>
             </w:r>
           </w:p>
         </w:tc>
@@ -14585,7 +15536,6 @@
             </w:r>
             <w:proofErr w:type="spellStart"/>
             <w:r>
-              <w:lastRenderedPageBreak/>
               <w:t>navigation</w:t>
             </w:r>
             <w:proofErr w:type="spellEnd"/>
@@ -15461,12 +16411,11 @@
           <w:numId w:val="2"/>
         </w:numPr>
       </w:pPr>
-      <w:bookmarkStart w:id="25" w:name="_Toc101185287"/>
-      <w:r>
-        <w:lastRenderedPageBreak/>
+      <w:bookmarkStart w:id="27" w:name="_Toc101375300"/>
+      <w:r>
         <w:t>Összegzés</w:t>
       </w:r>
-      <w:bookmarkEnd w:id="25"/>
+      <w:bookmarkEnd w:id="27"/>
     </w:p>
     <w:p>
       <w:pPr>
@@ -15476,11 +16425,11 @@
           <w:numId w:val="2"/>
         </w:numPr>
       </w:pPr>
-      <w:bookmarkStart w:id="26" w:name="_Toc101185288"/>
+      <w:bookmarkStart w:id="28" w:name="_Toc101375301"/>
       <w:r>
         <w:t>További fejlesztési lehetőségek</w:t>
       </w:r>
-      <w:bookmarkEnd w:id="26"/>
+      <w:bookmarkEnd w:id="28"/>
     </w:p>
     <w:p>
       <w:pPr>
@@ -15495,7 +16444,7 @@
         <w:br w:type="page"/>
       </w:r>
     </w:p>
-    <w:bookmarkStart w:id="27" w:name="_Toc101185289" w:displacedByCustomXml="next"/>
+    <w:bookmarkStart w:id="29" w:name="_Toc101375302" w:displacedByCustomXml="next"/>
     <w:sdt>
       <w:sdtPr>
         <w:rPr>
@@ -15522,7 +16471,7 @@
           <w:r>
             <w:t>Hivatkozások</w:t>
           </w:r>
-          <w:bookmarkEnd w:id="27"/>
+          <w:bookmarkEnd w:id="29"/>
         </w:p>
         <w:sdt>
           <w:sdtPr>
@@ -16799,6 +17748,119 @@
     </w:lvl>
   </w:abstractNum>
   <w:abstractNum w:abstractNumId="11" w15:restartNumberingAfterBreak="0">
+    <w:nsid w:val="2A635CA3"/>
+    <w:multiLevelType w:val="hybridMultilevel"/>
+    <w:tmpl w:val="5C00CB28"/>
+    <w:lvl w:ilvl="0" w:tplc="040E0001">
+      <w:start w:val="1"/>
+      <w:numFmt w:val="bullet"/>
+      <w:lvlText w:val=""/>
+      <w:lvlJc w:val="left"/>
+      <w:pPr>
+        <w:ind w:left="720" w:hanging="360"/>
+      </w:pPr>
+      <w:rPr>
+        <w:rFonts w:ascii="Symbol" w:hAnsi="Symbol" w:hint="default"/>
+      </w:rPr>
+    </w:lvl>
+    <w:lvl w:ilvl="1" w:tplc="040E0003" w:tentative="1">
+      <w:start w:val="1"/>
+      <w:numFmt w:val="bullet"/>
+      <w:lvlText w:val="o"/>
+      <w:lvlJc w:val="left"/>
+      <w:pPr>
+        <w:ind w:left="1440" w:hanging="360"/>
+      </w:pPr>
+      <w:rPr>
+        <w:rFonts w:ascii="Courier New" w:hAnsi="Courier New" w:cs="Courier New" w:hint="default"/>
+      </w:rPr>
+    </w:lvl>
+    <w:lvl w:ilvl="2" w:tplc="040E0005" w:tentative="1">
+      <w:start w:val="1"/>
+      <w:numFmt w:val="bullet"/>
+      <w:lvlText w:val=""/>
+      <w:lvlJc w:val="left"/>
+      <w:pPr>
+        <w:ind w:left="2160" w:hanging="360"/>
+      </w:pPr>
+      <w:rPr>
+        <w:rFonts w:ascii="Wingdings" w:hAnsi="Wingdings" w:hint="default"/>
+      </w:rPr>
+    </w:lvl>
+    <w:lvl w:ilvl="3" w:tplc="040E0001" w:tentative="1">
+      <w:start w:val="1"/>
+      <w:numFmt w:val="bullet"/>
+      <w:lvlText w:val=""/>
+      <w:lvlJc w:val="left"/>
+      <w:pPr>
+        <w:ind w:left="2880" w:hanging="360"/>
+      </w:pPr>
+      <w:rPr>
+        <w:rFonts w:ascii="Symbol" w:hAnsi="Symbol" w:hint="default"/>
+      </w:rPr>
+    </w:lvl>
+    <w:lvl w:ilvl="4" w:tplc="040E0003" w:tentative="1">
+      <w:start w:val="1"/>
+      <w:numFmt w:val="bullet"/>
+      <w:lvlText w:val="o"/>
+      <w:lvlJc w:val="left"/>
+      <w:pPr>
+        <w:ind w:left="3600" w:hanging="360"/>
+      </w:pPr>
+      <w:rPr>
+        <w:rFonts w:ascii="Courier New" w:hAnsi="Courier New" w:cs="Courier New" w:hint="default"/>
+      </w:rPr>
+    </w:lvl>
+    <w:lvl w:ilvl="5" w:tplc="040E0005" w:tentative="1">
+      <w:start w:val="1"/>
+      <w:numFmt w:val="bullet"/>
+      <w:lvlText w:val=""/>
+      <w:lvlJc w:val="left"/>
+      <w:pPr>
+        <w:ind w:left="4320" w:hanging="360"/>
+      </w:pPr>
+      <w:rPr>
+        <w:rFonts w:ascii="Wingdings" w:hAnsi="Wingdings" w:hint="default"/>
+      </w:rPr>
+    </w:lvl>
+    <w:lvl w:ilvl="6" w:tplc="040E0001" w:tentative="1">
+      <w:start w:val="1"/>
+      <w:numFmt w:val="bullet"/>
+      <w:lvlText w:val=""/>
+      <w:lvlJc w:val="left"/>
+      <w:pPr>
+        <w:ind w:left="5040" w:hanging="360"/>
+      </w:pPr>
+      <w:rPr>
+        <w:rFonts w:ascii="Symbol" w:hAnsi="Symbol" w:hint="default"/>
+      </w:rPr>
+    </w:lvl>
+    <w:lvl w:ilvl="7" w:tplc="040E0003" w:tentative="1">
+      <w:start w:val="1"/>
+      <w:numFmt w:val="bullet"/>
+      <w:lvlText w:val="o"/>
+      <w:lvlJc w:val="left"/>
+      <w:pPr>
+        <w:ind w:left="5760" w:hanging="360"/>
+      </w:pPr>
+      <w:rPr>
+        <w:rFonts w:ascii="Courier New" w:hAnsi="Courier New" w:cs="Courier New" w:hint="default"/>
+      </w:rPr>
+    </w:lvl>
+    <w:lvl w:ilvl="8" w:tplc="040E0005" w:tentative="1">
+      <w:start w:val="1"/>
+      <w:numFmt w:val="bullet"/>
+      <w:lvlText w:val=""/>
+      <w:lvlJc w:val="left"/>
+      <w:pPr>
+        <w:ind w:left="6480" w:hanging="360"/>
+      </w:pPr>
+      <w:rPr>
+        <w:rFonts w:ascii="Wingdings" w:hAnsi="Wingdings" w:hint="default"/>
+      </w:rPr>
+    </w:lvl>
+  </w:abstractNum>
+  <w:abstractNum w:abstractNumId="12" w15:restartNumberingAfterBreak="0">
     <w:nsid w:val="2EC902CD"/>
     <w:multiLevelType w:val="multilevel"/>
     <w:tmpl w:val="040E001F"/>
@@ -16884,7 +17946,7 @@
       </w:pPr>
     </w:lvl>
   </w:abstractNum>
-  <w:abstractNum w:abstractNumId="12" w15:restartNumberingAfterBreak="0">
+  <w:abstractNum w:abstractNumId="13" w15:restartNumberingAfterBreak="0">
     <w:nsid w:val="2F662714"/>
     <w:multiLevelType w:val="multilevel"/>
     <w:tmpl w:val="040E001F"/>
@@ -16970,7 +18032,7 @@
       </w:pPr>
     </w:lvl>
   </w:abstractNum>
-  <w:abstractNum w:abstractNumId="13" w15:restartNumberingAfterBreak="0">
+  <w:abstractNum w:abstractNumId="14" w15:restartNumberingAfterBreak="0">
     <w:nsid w:val="327E478B"/>
     <w:multiLevelType w:val="hybridMultilevel"/>
     <w:tmpl w:val="AD74DD44"/>
@@ -17083,7 +18145,7 @@
       </w:rPr>
     </w:lvl>
   </w:abstractNum>
-  <w:abstractNum w:abstractNumId="14" w15:restartNumberingAfterBreak="0">
+  <w:abstractNum w:abstractNumId="15" w15:restartNumberingAfterBreak="0">
     <w:nsid w:val="38CD5647"/>
     <w:multiLevelType w:val="multilevel"/>
     <w:tmpl w:val="040E001F"/>
@@ -17169,7 +18231,7 @@
       </w:pPr>
     </w:lvl>
   </w:abstractNum>
-  <w:abstractNum w:abstractNumId="15" w15:restartNumberingAfterBreak="0">
+  <w:abstractNum w:abstractNumId="16" w15:restartNumberingAfterBreak="0">
     <w:nsid w:val="3AE10F87"/>
     <w:multiLevelType w:val="multilevel"/>
     <w:tmpl w:val="040E001F"/>
@@ -17255,7 +18317,7 @@
       </w:pPr>
     </w:lvl>
   </w:abstractNum>
-  <w:abstractNum w:abstractNumId="16" w15:restartNumberingAfterBreak="0">
+  <w:abstractNum w:abstractNumId="17" w15:restartNumberingAfterBreak="0">
     <w:nsid w:val="3B4208E2"/>
     <w:multiLevelType w:val="multilevel"/>
     <w:tmpl w:val="040E001F"/>
@@ -17341,7 +18403,7 @@
       </w:pPr>
     </w:lvl>
   </w:abstractNum>
-  <w:abstractNum w:abstractNumId="17" w15:restartNumberingAfterBreak="0">
+  <w:abstractNum w:abstractNumId="18" w15:restartNumberingAfterBreak="0">
     <w:nsid w:val="3B4C1D22"/>
     <w:multiLevelType w:val="multilevel"/>
     <w:tmpl w:val="040E001F"/>
@@ -17427,7 +18489,120 @@
       </w:pPr>
     </w:lvl>
   </w:abstractNum>
-  <w:abstractNum w:abstractNumId="18" w15:restartNumberingAfterBreak="0">
+  <w:abstractNum w:abstractNumId="19" w15:restartNumberingAfterBreak="0">
+    <w:nsid w:val="3BA86635"/>
+    <w:multiLevelType w:val="hybridMultilevel"/>
+    <w:tmpl w:val="930E1C46"/>
+    <w:lvl w:ilvl="0" w:tplc="040E0001">
+      <w:start w:val="1"/>
+      <w:numFmt w:val="bullet"/>
+      <w:lvlText w:val=""/>
+      <w:lvlJc w:val="left"/>
+      <w:pPr>
+        <w:ind w:left="720" w:hanging="360"/>
+      </w:pPr>
+      <w:rPr>
+        <w:rFonts w:ascii="Symbol" w:hAnsi="Symbol" w:hint="default"/>
+      </w:rPr>
+    </w:lvl>
+    <w:lvl w:ilvl="1" w:tplc="040E0003">
+      <w:start w:val="1"/>
+      <w:numFmt w:val="bullet"/>
+      <w:lvlText w:val="o"/>
+      <w:lvlJc w:val="left"/>
+      <w:pPr>
+        <w:ind w:left="1440" w:hanging="360"/>
+      </w:pPr>
+      <w:rPr>
+        <w:rFonts w:ascii="Courier New" w:hAnsi="Courier New" w:cs="Courier New" w:hint="default"/>
+      </w:rPr>
+    </w:lvl>
+    <w:lvl w:ilvl="2" w:tplc="040E0005" w:tentative="1">
+      <w:start w:val="1"/>
+      <w:numFmt w:val="bullet"/>
+      <w:lvlText w:val=""/>
+      <w:lvlJc w:val="left"/>
+      <w:pPr>
+        <w:ind w:left="2160" w:hanging="360"/>
+      </w:pPr>
+      <w:rPr>
+        <w:rFonts w:ascii="Wingdings" w:hAnsi="Wingdings" w:hint="default"/>
+      </w:rPr>
+    </w:lvl>
+    <w:lvl w:ilvl="3" w:tplc="040E0001" w:tentative="1">
+      <w:start w:val="1"/>
+      <w:numFmt w:val="bullet"/>
+      <w:lvlText w:val=""/>
+      <w:lvlJc w:val="left"/>
+      <w:pPr>
+        <w:ind w:left="2880" w:hanging="360"/>
+      </w:pPr>
+      <w:rPr>
+        <w:rFonts w:ascii="Symbol" w:hAnsi="Symbol" w:hint="default"/>
+      </w:rPr>
+    </w:lvl>
+    <w:lvl w:ilvl="4" w:tplc="040E0003" w:tentative="1">
+      <w:start w:val="1"/>
+      <w:numFmt w:val="bullet"/>
+      <w:lvlText w:val="o"/>
+      <w:lvlJc w:val="left"/>
+      <w:pPr>
+        <w:ind w:left="3600" w:hanging="360"/>
+      </w:pPr>
+      <w:rPr>
+        <w:rFonts w:ascii="Courier New" w:hAnsi="Courier New" w:cs="Courier New" w:hint="default"/>
+      </w:rPr>
+    </w:lvl>
+    <w:lvl w:ilvl="5" w:tplc="040E0005" w:tentative="1">
+      <w:start w:val="1"/>
+      <w:numFmt w:val="bullet"/>
+      <w:lvlText w:val=""/>
+      <w:lvlJc w:val="left"/>
+      <w:pPr>
+        <w:ind w:left="4320" w:hanging="360"/>
+      </w:pPr>
+      <w:rPr>
+        <w:rFonts w:ascii="Wingdings" w:hAnsi="Wingdings" w:hint="default"/>
+      </w:rPr>
+    </w:lvl>
+    <w:lvl w:ilvl="6" w:tplc="040E0001" w:tentative="1">
+      <w:start w:val="1"/>
+      <w:numFmt w:val="bullet"/>
+      <w:lvlText w:val=""/>
+      <w:lvlJc w:val="left"/>
+      <w:pPr>
+        <w:ind w:left="5040" w:hanging="360"/>
+      </w:pPr>
+      <w:rPr>
+        <w:rFonts w:ascii="Symbol" w:hAnsi="Symbol" w:hint="default"/>
+      </w:rPr>
+    </w:lvl>
+    <w:lvl w:ilvl="7" w:tplc="040E0003" w:tentative="1">
+      <w:start w:val="1"/>
+      <w:numFmt w:val="bullet"/>
+      <w:lvlText w:val="o"/>
+      <w:lvlJc w:val="left"/>
+      <w:pPr>
+        <w:ind w:left="5760" w:hanging="360"/>
+      </w:pPr>
+      <w:rPr>
+        <w:rFonts w:ascii="Courier New" w:hAnsi="Courier New" w:cs="Courier New" w:hint="default"/>
+      </w:rPr>
+    </w:lvl>
+    <w:lvl w:ilvl="8" w:tplc="040E0005" w:tentative="1">
+      <w:start w:val="1"/>
+      <w:numFmt w:val="bullet"/>
+      <w:lvlText w:val=""/>
+      <w:lvlJc w:val="left"/>
+      <w:pPr>
+        <w:ind w:left="6480" w:hanging="360"/>
+      </w:pPr>
+      <w:rPr>
+        <w:rFonts w:ascii="Wingdings" w:hAnsi="Wingdings" w:hint="default"/>
+      </w:rPr>
+    </w:lvl>
+  </w:abstractNum>
+  <w:abstractNum w:abstractNumId="20" w15:restartNumberingAfterBreak="0">
     <w:nsid w:val="3CDE4A3C"/>
     <w:multiLevelType w:val="multilevel"/>
     <w:tmpl w:val="040E001F"/>
@@ -17513,7 +18688,7 @@
       </w:pPr>
     </w:lvl>
   </w:abstractNum>
-  <w:abstractNum w:abstractNumId="19" w15:restartNumberingAfterBreak="0">
+  <w:abstractNum w:abstractNumId="21" w15:restartNumberingAfterBreak="0">
     <w:nsid w:val="3DED76C4"/>
     <w:multiLevelType w:val="multilevel"/>
     <w:tmpl w:val="040E001F"/>
@@ -17599,7 +18774,93 @@
       </w:pPr>
     </w:lvl>
   </w:abstractNum>
-  <w:abstractNum w:abstractNumId="20" w15:restartNumberingAfterBreak="0">
+  <w:abstractNum w:abstractNumId="22" w15:restartNumberingAfterBreak="0">
+    <w:nsid w:val="42561840"/>
+    <w:multiLevelType w:val="multilevel"/>
+    <w:tmpl w:val="040E001F"/>
+    <w:lvl w:ilvl="0">
+      <w:start w:val="1"/>
+      <w:numFmt w:val="decimal"/>
+      <w:lvlText w:val="%1."/>
+      <w:lvlJc w:val="left"/>
+      <w:pPr>
+        <w:ind w:left="360" w:hanging="360"/>
+      </w:pPr>
+    </w:lvl>
+    <w:lvl w:ilvl="1">
+      <w:start w:val="1"/>
+      <w:numFmt w:val="decimal"/>
+      <w:lvlText w:val="%1.%2."/>
+      <w:lvlJc w:val="left"/>
+      <w:pPr>
+        <w:ind w:left="792" w:hanging="432"/>
+      </w:pPr>
+    </w:lvl>
+    <w:lvl w:ilvl="2">
+      <w:start w:val="1"/>
+      <w:numFmt w:val="decimal"/>
+      <w:lvlText w:val="%1.%2.%3."/>
+      <w:lvlJc w:val="left"/>
+      <w:pPr>
+        <w:ind w:left="1224" w:hanging="504"/>
+      </w:pPr>
+    </w:lvl>
+    <w:lvl w:ilvl="3">
+      <w:start w:val="1"/>
+      <w:numFmt w:val="decimal"/>
+      <w:lvlText w:val="%1.%2.%3.%4."/>
+      <w:lvlJc w:val="left"/>
+      <w:pPr>
+        <w:ind w:left="1728" w:hanging="648"/>
+      </w:pPr>
+    </w:lvl>
+    <w:lvl w:ilvl="4">
+      <w:start w:val="1"/>
+      <w:numFmt w:val="decimal"/>
+      <w:lvlText w:val="%1.%2.%3.%4.%5."/>
+      <w:lvlJc w:val="left"/>
+      <w:pPr>
+        <w:ind w:left="2232" w:hanging="792"/>
+      </w:pPr>
+    </w:lvl>
+    <w:lvl w:ilvl="5">
+      <w:start w:val="1"/>
+      <w:numFmt w:val="decimal"/>
+      <w:lvlText w:val="%1.%2.%3.%4.%5.%6."/>
+      <w:lvlJc w:val="left"/>
+      <w:pPr>
+        <w:ind w:left="2736" w:hanging="936"/>
+      </w:pPr>
+    </w:lvl>
+    <w:lvl w:ilvl="6">
+      <w:start w:val="1"/>
+      <w:numFmt w:val="decimal"/>
+      <w:lvlText w:val="%1.%2.%3.%4.%5.%6.%7."/>
+      <w:lvlJc w:val="left"/>
+      <w:pPr>
+        <w:ind w:left="3240" w:hanging="1080"/>
+      </w:pPr>
+    </w:lvl>
+    <w:lvl w:ilvl="7">
+      <w:start w:val="1"/>
+      <w:numFmt w:val="decimal"/>
+      <w:lvlText w:val="%1.%2.%3.%4.%5.%6.%7.%8."/>
+      <w:lvlJc w:val="left"/>
+      <w:pPr>
+        <w:ind w:left="3744" w:hanging="1224"/>
+      </w:pPr>
+    </w:lvl>
+    <w:lvl w:ilvl="8">
+      <w:start w:val="1"/>
+      <w:numFmt w:val="decimal"/>
+      <w:lvlText w:val="%1.%2.%3.%4.%5.%6.%7.%8.%9."/>
+      <w:lvlJc w:val="left"/>
+      <w:pPr>
+        <w:ind w:left="4320" w:hanging="1440"/>
+      </w:pPr>
+    </w:lvl>
+  </w:abstractNum>
+  <w:abstractNum w:abstractNumId="23" w15:restartNumberingAfterBreak="0">
     <w:nsid w:val="430670CF"/>
     <w:multiLevelType w:val="multilevel"/>
     <w:tmpl w:val="040E001F"/>
@@ -17685,7 +18946,120 @@
       </w:pPr>
     </w:lvl>
   </w:abstractNum>
-  <w:abstractNum w:abstractNumId="21" w15:restartNumberingAfterBreak="0">
+  <w:abstractNum w:abstractNumId="24" w15:restartNumberingAfterBreak="0">
+    <w:nsid w:val="45951AB3"/>
+    <w:multiLevelType w:val="hybridMultilevel"/>
+    <w:tmpl w:val="D200C762"/>
+    <w:lvl w:ilvl="0" w:tplc="040E0001">
+      <w:start w:val="1"/>
+      <w:numFmt w:val="bullet"/>
+      <w:lvlText w:val=""/>
+      <w:lvlJc w:val="left"/>
+      <w:pPr>
+        <w:ind w:left="720" w:hanging="360"/>
+      </w:pPr>
+      <w:rPr>
+        <w:rFonts w:ascii="Symbol" w:hAnsi="Symbol" w:hint="default"/>
+      </w:rPr>
+    </w:lvl>
+    <w:lvl w:ilvl="1" w:tplc="040E0003" w:tentative="1">
+      <w:start w:val="1"/>
+      <w:numFmt w:val="bullet"/>
+      <w:lvlText w:val="o"/>
+      <w:lvlJc w:val="left"/>
+      <w:pPr>
+        <w:ind w:left="1440" w:hanging="360"/>
+      </w:pPr>
+      <w:rPr>
+        <w:rFonts w:ascii="Courier New" w:hAnsi="Courier New" w:cs="Courier New" w:hint="default"/>
+      </w:rPr>
+    </w:lvl>
+    <w:lvl w:ilvl="2" w:tplc="040E0005" w:tentative="1">
+      <w:start w:val="1"/>
+      <w:numFmt w:val="bullet"/>
+      <w:lvlText w:val=""/>
+      <w:lvlJc w:val="left"/>
+      <w:pPr>
+        <w:ind w:left="2160" w:hanging="360"/>
+      </w:pPr>
+      <w:rPr>
+        <w:rFonts w:ascii="Wingdings" w:hAnsi="Wingdings" w:hint="default"/>
+      </w:rPr>
+    </w:lvl>
+    <w:lvl w:ilvl="3" w:tplc="040E0001" w:tentative="1">
+      <w:start w:val="1"/>
+      <w:numFmt w:val="bullet"/>
+      <w:lvlText w:val=""/>
+      <w:lvlJc w:val="left"/>
+      <w:pPr>
+        <w:ind w:left="2880" w:hanging="360"/>
+      </w:pPr>
+      <w:rPr>
+        <w:rFonts w:ascii="Symbol" w:hAnsi="Symbol" w:hint="default"/>
+      </w:rPr>
+    </w:lvl>
+    <w:lvl w:ilvl="4" w:tplc="040E0003" w:tentative="1">
+      <w:start w:val="1"/>
+      <w:numFmt w:val="bullet"/>
+      <w:lvlText w:val="o"/>
+      <w:lvlJc w:val="left"/>
+      <w:pPr>
+        <w:ind w:left="3600" w:hanging="360"/>
+      </w:pPr>
+      <w:rPr>
+        <w:rFonts w:ascii="Courier New" w:hAnsi="Courier New" w:cs="Courier New" w:hint="default"/>
+      </w:rPr>
+    </w:lvl>
+    <w:lvl w:ilvl="5" w:tplc="040E0005" w:tentative="1">
+      <w:start w:val="1"/>
+      <w:numFmt w:val="bullet"/>
+      <w:lvlText w:val=""/>
+      <w:lvlJc w:val="left"/>
+      <w:pPr>
+        <w:ind w:left="4320" w:hanging="360"/>
+      </w:pPr>
+      <w:rPr>
+        <w:rFonts w:ascii="Wingdings" w:hAnsi="Wingdings" w:hint="default"/>
+      </w:rPr>
+    </w:lvl>
+    <w:lvl w:ilvl="6" w:tplc="040E0001" w:tentative="1">
+      <w:start w:val="1"/>
+      <w:numFmt w:val="bullet"/>
+      <w:lvlText w:val=""/>
+      <w:lvlJc w:val="left"/>
+      <w:pPr>
+        <w:ind w:left="5040" w:hanging="360"/>
+      </w:pPr>
+      <w:rPr>
+        <w:rFonts w:ascii="Symbol" w:hAnsi="Symbol" w:hint="default"/>
+      </w:rPr>
+    </w:lvl>
+    <w:lvl w:ilvl="7" w:tplc="040E0003" w:tentative="1">
+      <w:start w:val="1"/>
+      <w:numFmt w:val="bullet"/>
+      <w:lvlText w:val="o"/>
+      <w:lvlJc w:val="left"/>
+      <w:pPr>
+        <w:ind w:left="5760" w:hanging="360"/>
+      </w:pPr>
+      <w:rPr>
+        <w:rFonts w:ascii="Courier New" w:hAnsi="Courier New" w:cs="Courier New" w:hint="default"/>
+      </w:rPr>
+    </w:lvl>
+    <w:lvl w:ilvl="8" w:tplc="040E0005" w:tentative="1">
+      <w:start w:val="1"/>
+      <w:numFmt w:val="bullet"/>
+      <w:lvlText w:val=""/>
+      <w:lvlJc w:val="left"/>
+      <w:pPr>
+        <w:ind w:left="6480" w:hanging="360"/>
+      </w:pPr>
+      <w:rPr>
+        <w:rFonts w:ascii="Wingdings" w:hAnsi="Wingdings" w:hint="default"/>
+      </w:rPr>
+    </w:lvl>
+  </w:abstractNum>
+  <w:abstractNum w:abstractNumId="25" w15:restartNumberingAfterBreak="0">
     <w:nsid w:val="47803F8D"/>
     <w:multiLevelType w:val="multilevel"/>
     <w:tmpl w:val="040E001F"/>
@@ -17771,7 +19145,206 @@
       </w:pPr>
     </w:lvl>
   </w:abstractNum>
-  <w:abstractNum w:abstractNumId="22" w15:restartNumberingAfterBreak="0">
+  <w:abstractNum w:abstractNumId="26" w15:restartNumberingAfterBreak="0">
+    <w:nsid w:val="4AAF6DEE"/>
+    <w:multiLevelType w:val="hybridMultilevel"/>
+    <w:tmpl w:val="FF1453E4"/>
+    <w:lvl w:ilvl="0" w:tplc="040E0001">
+      <w:start w:val="1"/>
+      <w:numFmt w:val="bullet"/>
+      <w:lvlText w:val=""/>
+      <w:lvlJc w:val="left"/>
+      <w:pPr>
+        <w:ind w:left="720" w:hanging="360"/>
+      </w:pPr>
+      <w:rPr>
+        <w:rFonts w:ascii="Symbol" w:hAnsi="Symbol" w:hint="default"/>
+      </w:rPr>
+    </w:lvl>
+    <w:lvl w:ilvl="1" w:tplc="040E0003" w:tentative="1">
+      <w:start w:val="1"/>
+      <w:numFmt w:val="bullet"/>
+      <w:lvlText w:val="o"/>
+      <w:lvlJc w:val="left"/>
+      <w:pPr>
+        <w:ind w:left="1440" w:hanging="360"/>
+      </w:pPr>
+      <w:rPr>
+        <w:rFonts w:ascii="Courier New" w:hAnsi="Courier New" w:cs="Courier New" w:hint="default"/>
+      </w:rPr>
+    </w:lvl>
+    <w:lvl w:ilvl="2" w:tplc="040E0005" w:tentative="1">
+      <w:start w:val="1"/>
+      <w:numFmt w:val="bullet"/>
+      <w:lvlText w:val=""/>
+      <w:lvlJc w:val="left"/>
+      <w:pPr>
+        <w:ind w:left="2160" w:hanging="360"/>
+      </w:pPr>
+      <w:rPr>
+        <w:rFonts w:ascii="Wingdings" w:hAnsi="Wingdings" w:hint="default"/>
+      </w:rPr>
+    </w:lvl>
+    <w:lvl w:ilvl="3" w:tplc="040E0001" w:tentative="1">
+      <w:start w:val="1"/>
+      <w:numFmt w:val="bullet"/>
+      <w:lvlText w:val=""/>
+      <w:lvlJc w:val="left"/>
+      <w:pPr>
+        <w:ind w:left="2880" w:hanging="360"/>
+      </w:pPr>
+      <w:rPr>
+        <w:rFonts w:ascii="Symbol" w:hAnsi="Symbol" w:hint="default"/>
+      </w:rPr>
+    </w:lvl>
+    <w:lvl w:ilvl="4" w:tplc="040E0003" w:tentative="1">
+      <w:start w:val="1"/>
+      <w:numFmt w:val="bullet"/>
+      <w:lvlText w:val="o"/>
+      <w:lvlJc w:val="left"/>
+      <w:pPr>
+        <w:ind w:left="3600" w:hanging="360"/>
+      </w:pPr>
+      <w:rPr>
+        <w:rFonts w:ascii="Courier New" w:hAnsi="Courier New" w:cs="Courier New" w:hint="default"/>
+      </w:rPr>
+    </w:lvl>
+    <w:lvl w:ilvl="5" w:tplc="040E0005" w:tentative="1">
+      <w:start w:val="1"/>
+      <w:numFmt w:val="bullet"/>
+      <w:lvlText w:val=""/>
+      <w:lvlJc w:val="left"/>
+      <w:pPr>
+        <w:ind w:left="4320" w:hanging="360"/>
+      </w:pPr>
+      <w:rPr>
+        <w:rFonts w:ascii="Wingdings" w:hAnsi="Wingdings" w:hint="default"/>
+      </w:rPr>
+    </w:lvl>
+    <w:lvl w:ilvl="6" w:tplc="040E0001" w:tentative="1">
+      <w:start w:val="1"/>
+      <w:numFmt w:val="bullet"/>
+      <w:lvlText w:val=""/>
+      <w:lvlJc w:val="left"/>
+      <w:pPr>
+        <w:ind w:left="5040" w:hanging="360"/>
+      </w:pPr>
+      <w:rPr>
+        <w:rFonts w:ascii="Symbol" w:hAnsi="Symbol" w:hint="default"/>
+      </w:rPr>
+    </w:lvl>
+    <w:lvl w:ilvl="7" w:tplc="040E0003" w:tentative="1">
+      <w:start w:val="1"/>
+      <w:numFmt w:val="bullet"/>
+      <w:lvlText w:val="o"/>
+      <w:lvlJc w:val="left"/>
+      <w:pPr>
+        <w:ind w:left="5760" w:hanging="360"/>
+      </w:pPr>
+      <w:rPr>
+        <w:rFonts w:ascii="Courier New" w:hAnsi="Courier New" w:cs="Courier New" w:hint="default"/>
+      </w:rPr>
+    </w:lvl>
+    <w:lvl w:ilvl="8" w:tplc="040E0005" w:tentative="1">
+      <w:start w:val="1"/>
+      <w:numFmt w:val="bullet"/>
+      <w:lvlText w:val=""/>
+      <w:lvlJc w:val="left"/>
+      <w:pPr>
+        <w:ind w:left="6480" w:hanging="360"/>
+      </w:pPr>
+      <w:rPr>
+        <w:rFonts w:ascii="Wingdings" w:hAnsi="Wingdings" w:hint="default"/>
+      </w:rPr>
+    </w:lvl>
+  </w:abstractNum>
+  <w:abstractNum w:abstractNumId="27" w15:restartNumberingAfterBreak="0">
+    <w:nsid w:val="4E9C0107"/>
+    <w:multiLevelType w:val="multilevel"/>
+    <w:tmpl w:val="040E001F"/>
+    <w:lvl w:ilvl="0">
+      <w:start w:val="1"/>
+      <w:numFmt w:val="decimal"/>
+      <w:lvlText w:val="%1."/>
+      <w:lvlJc w:val="left"/>
+      <w:pPr>
+        <w:ind w:left="360" w:hanging="360"/>
+      </w:pPr>
+    </w:lvl>
+    <w:lvl w:ilvl="1">
+      <w:start w:val="1"/>
+      <w:numFmt w:val="decimal"/>
+      <w:lvlText w:val="%1.%2."/>
+      <w:lvlJc w:val="left"/>
+      <w:pPr>
+        <w:ind w:left="792" w:hanging="432"/>
+      </w:pPr>
+    </w:lvl>
+    <w:lvl w:ilvl="2">
+      <w:start w:val="1"/>
+      <w:numFmt w:val="decimal"/>
+      <w:lvlText w:val="%1.%2.%3."/>
+      <w:lvlJc w:val="left"/>
+      <w:pPr>
+        <w:ind w:left="1224" w:hanging="504"/>
+      </w:pPr>
+    </w:lvl>
+    <w:lvl w:ilvl="3">
+      <w:start w:val="1"/>
+      <w:numFmt w:val="decimal"/>
+      <w:lvlText w:val="%1.%2.%3.%4."/>
+      <w:lvlJc w:val="left"/>
+      <w:pPr>
+        <w:ind w:left="1728" w:hanging="648"/>
+      </w:pPr>
+    </w:lvl>
+    <w:lvl w:ilvl="4">
+      <w:start w:val="1"/>
+      <w:numFmt w:val="decimal"/>
+      <w:lvlText w:val="%1.%2.%3.%4.%5."/>
+      <w:lvlJc w:val="left"/>
+      <w:pPr>
+        <w:ind w:left="2232" w:hanging="792"/>
+      </w:pPr>
+    </w:lvl>
+    <w:lvl w:ilvl="5">
+      <w:start w:val="1"/>
+      <w:numFmt w:val="decimal"/>
+      <w:lvlText w:val="%1.%2.%3.%4.%5.%6."/>
+      <w:lvlJc w:val="left"/>
+      <w:pPr>
+        <w:ind w:left="2736" w:hanging="936"/>
+      </w:pPr>
+    </w:lvl>
+    <w:lvl w:ilvl="6">
+      <w:start w:val="1"/>
+      <w:numFmt w:val="decimal"/>
+      <w:lvlText w:val="%1.%2.%3.%4.%5.%6.%7."/>
+      <w:lvlJc w:val="left"/>
+      <w:pPr>
+        <w:ind w:left="3240" w:hanging="1080"/>
+      </w:pPr>
+    </w:lvl>
+    <w:lvl w:ilvl="7">
+      <w:start w:val="1"/>
+      <w:numFmt w:val="decimal"/>
+      <w:lvlText w:val="%1.%2.%3.%4.%5.%6.%7.%8."/>
+      <w:lvlJc w:val="left"/>
+      <w:pPr>
+        <w:ind w:left="3744" w:hanging="1224"/>
+      </w:pPr>
+    </w:lvl>
+    <w:lvl w:ilvl="8">
+      <w:start w:val="1"/>
+      <w:numFmt w:val="decimal"/>
+      <w:lvlText w:val="%1.%2.%3.%4.%5.%6.%7.%8.%9."/>
+      <w:lvlJc w:val="left"/>
+      <w:pPr>
+        <w:ind w:left="4320" w:hanging="1440"/>
+      </w:pPr>
+    </w:lvl>
+  </w:abstractNum>
+  <w:abstractNum w:abstractNumId="28" w15:restartNumberingAfterBreak="0">
     <w:nsid w:val="50B56C00"/>
     <w:multiLevelType w:val="multilevel"/>
     <w:tmpl w:val="040E001F"/>
@@ -17857,7 +19430,7 @@
       </w:pPr>
     </w:lvl>
   </w:abstractNum>
-  <w:abstractNum w:abstractNumId="23" w15:restartNumberingAfterBreak="0">
+  <w:abstractNum w:abstractNumId="29" w15:restartNumberingAfterBreak="0">
     <w:nsid w:val="512F4F7A"/>
     <w:multiLevelType w:val="multilevel"/>
     <w:tmpl w:val="040E001F"/>
@@ -17943,7 +19516,7 @@
       </w:pPr>
     </w:lvl>
   </w:abstractNum>
-  <w:abstractNum w:abstractNumId="24" w15:restartNumberingAfterBreak="0">
+  <w:abstractNum w:abstractNumId="30" w15:restartNumberingAfterBreak="0">
     <w:nsid w:val="5B8C591B"/>
     <w:multiLevelType w:val="multilevel"/>
     <w:tmpl w:val="040E001F"/>
@@ -18029,7 +19602,7 @@
       </w:pPr>
     </w:lvl>
   </w:abstractNum>
-  <w:abstractNum w:abstractNumId="25" w15:restartNumberingAfterBreak="0">
+  <w:abstractNum w:abstractNumId="31" w15:restartNumberingAfterBreak="0">
     <w:nsid w:val="5BC55795"/>
     <w:multiLevelType w:val="multilevel"/>
     <w:tmpl w:val="040E001F"/>
@@ -18115,7 +19688,7 @@
       </w:pPr>
     </w:lvl>
   </w:abstractNum>
-  <w:abstractNum w:abstractNumId="26" w15:restartNumberingAfterBreak="0">
+  <w:abstractNum w:abstractNumId="32" w15:restartNumberingAfterBreak="0">
     <w:nsid w:val="5BC7225D"/>
     <w:multiLevelType w:val="multilevel"/>
     <w:tmpl w:val="040E001F"/>
@@ -18201,7 +19774,7 @@
       </w:pPr>
     </w:lvl>
   </w:abstractNum>
-  <w:abstractNum w:abstractNumId="27" w15:restartNumberingAfterBreak="0">
+  <w:abstractNum w:abstractNumId="33" w15:restartNumberingAfterBreak="0">
     <w:nsid w:val="60B70746"/>
     <w:multiLevelType w:val="multilevel"/>
     <w:tmpl w:val="040E001F"/>
@@ -18287,7 +19860,7 @@
       </w:pPr>
     </w:lvl>
   </w:abstractNum>
-  <w:abstractNum w:abstractNumId="28" w15:restartNumberingAfterBreak="0">
+  <w:abstractNum w:abstractNumId="34" w15:restartNumberingAfterBreak="0">
     <w:nsid w:val="670D2D53"/>
     <w:multiLevelType w:val="multilevel"/>
     <w:tmpl w:val="040E001F"/>
@@ -18373,7 +19946,7 @@
       </w:pPr>
     </w:lvl>
   </w:abstractNum>
-  <w:abstractNum w:abstractNumId="29" w15:restartNumberingAfterBreak="0">
+  <w:abstractNum w:abstractNumId="35" w15:restartNumberingAfterBreak="0">
     <w:nsid w:val="68B40037"/>
     <w:multiLevelType w:val="multilevel"/>
     <w:tmpl w:val="040E001F"/>
@@ -18459,7 +20032,7 @@
       </w:pPr>
     </w:lvl>
   </w:abstractNum>
-  <w:abstractNum w:abstractNumId="30" w15:restartNumberingAfterBreak="0">
+  <w:abstractNum w:abstractNumId="36" w15:restartNumberingAfterBreak="0">
     <w:nsid w:val="6AFD310F"/>
     <w:multiLevelType w:val="multilevel"/>
     <w:tmpl w:val="040E001F"/>
@@ -18545,7 +20118,7 @@
       </w:pPr>
     </w:lvl>
   </w:abstractNum>
-  <w:abstractNum w:abstractNumId="31" w15:restartNumberingAfterBreak="0">
+  <w:abstractNum w:abstractNumId="37" w15:restartNumberingAfterBreak="0">
     <w:nsid w:val="7111609E"/>
     <w:multiLevelType w:val="multilevel"/>
     <w:tmpl w:val="040E001F"/>
@@ -18631,7 +20204,7 @@
       </w:pPr>
     </w:lvl>
   </w:abstractNum>
-  <w:abstractNum w:abstractNumId="32" w15:restartNumberingAfterBreak="0">
+  <w:abstractNum w:abstractNumId="38" w15:restartNumberingAfterBreak="0">
     <w:nsid w:val="725D337F"/>
     <w:multiLevelType w:val="multilevel"/>
     <w:tmpl w:val="040E001F"/>
@@ -18720,7 +20293,120 @@
       </w:pPr>
     </w:lvl>
   </w:abstractNum>
-  <w:abstractNum w:abstractNumId="33" w15:restartNumberingAfterBreak="0">
+  <w:abstractNum w:abstractNumId="39" w15:restartNumberingAfterBreak="0">
+    <w:nsid w:val="727F4872"/>
+    <w:multiLevelType w:val="hybridMultilevel"/>
+    <w:tmpl w:val="F2240570"/>
+    <w:lvl w:ilvl="0" w:tplc="040E0001">
+      <w:start w:val="1"/>
+      <w:numFmt w:val="bullet"/>
+      <w:lvlText w:val=""/>
+      <w:lvlJc w:val="left"/>
+      <w:pPr>
+        <w:ind w:left="720" w:hanging="360"/>
+      </w:pPr>
+      <w:rPr>
+        <w:rFonts w:ascii="Symbol" w:hAnsi="Symbol" w:hint="default"/>
+      </w:rPr>
+    </w:lvl>
+    <w:lvl w:ilvl="1" w:tplc="040E0003" w:tentative="1">
+      <w:start w:val="1"/>
+      <w:numFmt w:val="bullet"/>
+      <w:lvlText w:val="o"/>
+      <w:lvlJc w:val="left"/>
+      <w:pPr>
+        <w:ind w:left="1440" w:hanging="360"/>
+      </w:pPr>
+      <w:rPr>
+        <w:rFonts w:ascii="Courier New" w:hAnsi="Courier New" w:cs="Courier New" w:hint="default"/>
+      </w:rPr>
+    </w:lvl>
+    <w:lvl w:ilvl="2" w:tplc="040E0005" w:tentative="1">
+      <w:start w:val="1"/>
+      <w:numFmt w:val="bullet"/>
+      <w:lvlText w:val=""/>
+      <w:lvlJc w:val="left"/>
+      <w:pPr>
+        <w:ind w:left="2160" w:hanging="360"/>
+      </w:pPr>
+      <w:rPr>
+        <w:rFonts w:ascii="Wingdings" w:hAnsi="Wingdings" w:hint="default"/>
+      </w:rPr>
+    </w:lvl>
+    <w:lvl w:ilvl="3" w:tplc="040E0001" w:tentative="1">
+      <w:start w:val="1"/>
+      <w:numFmt w:val="bullet"/>
+      <w:lvlText w:val=""/>
+      <w:lvlJc w:val="left"/>
+      <w:pPr>
+        <w:ind w:left="2880" w:hanging="360"/>
+      </w:pPr>
+      <w:rPr>
+        <w:rFonts w:ascii="Symbol" w:hAnsi="Symbol" w:hint="default"/>
+      </w:rPr>
+    </w:lvl>
+    <w:lvl w:ilvl="4" w:tplc="040E0003" w:tentative="1">
+      <w:start w:val="1"/>
+      <w:numFmt w:val="bullet"/>
+      <w:lvlText w:val="o"/>
+      <w:lvlJc w:val="left"/>
+      <w:pPr>
+        <w:ind w:left="3600" w:hanging="360"/>
+      </w:pPr>
+      <w:rPr>
+        <w:rFonts w:ascii="Courier New" w:hAnsi="Courier New" w:cs="Courier New" w:hint="default"/>
+      </w:rPr>
+    </w:lvl>
+    <w:lvl w:ilvl="5" w:tplc="040E0005" w:tentative="1">
+      <w:start w:val="1"/>
+      <w:numFmt w:val="bullet"/>
+      <w:lvlText w:val=""/>
+      <w:lvlJc w:val="left"/>
+      <w:pPr>
+        <w:ind w:left="4320" w:hanging="360"/>
+      </w:pPr>
+      <w:rPr>
+        <w:rFonts w:ascii="Wingdings" w:hAnsi="Wingdings" w:hint="default"/>
+      </w:rPr>
+    </w:lvl>
+    <w:lvl w:ilvl="6" w:tplc="040E0001" w:tentative="1">
+      <w:start w:val="1"/>
+      <w:numFmt w:val="bullet"/>
+      <w:lvlText w:val=""/>
+      <w:lvlJc w:val="left"/>
+      <w:pPr>
+        <w:ind w:left="5040" w:hanging="360"/>
+      </w:pPr>
+      <w:rPr>
+        <w:rFonts w:ascii="Symbol" w:hAnsi="Symbol" w:hint="default"/>
+      </w:rPr>
+    </w:lvl>
+    <w:lvl w:ilvl="7" w:tplc="040E0003" w:tentative="1">
+      <w:start w:val="1"/>
+      <w:numFmt w:val="bullet"/>
+      <w:lvlText w:val="o"/>
+      <w:lvlJc w:val="left"/>
+      <w:pPr>
+        <w:ind w:left="5760" w:hanging="360"/>
+      </w:pPr>
+      <w:rPr>
+        <w:rFonts w:ascii="Courier New" w:hAnsi="Courier New" w:cs="Courier New" w:hint="default"/>
+      </w:rPr>
+    </w:lvl>
+    <w:lvl w:ilvl="8" w:tplc="040E0005" w:tentative="1">
+      <w:start w:val="1"/>
+      <w:numFmt w:val="bullet"/>
+      <w:lvlText w:val=""/>
+      <w:lvlJc w:val="left"/>
+      <w:pPr>
+        <w:ind w:left="6480" w:hanging="360"/>
+      </w:pPr>
+      <w:rPr>
+        <w:rFonts w:ascii="Wingdings" w:hAnsi="Wingdings" w:hint="default"/>
+      </w:rPr>
+    </w:lvl>
+  </w:abstractNum>
+  <w:abstractNum w:abstractNumId="40" w15:restartNumberingAfterBreak="0">
     <w:nsid w:val="7C1D25AC"/>
     <w:multiLevelType w:val="multilevel"/>
     <w:tmpl w:val="040E001F"/>
@@ -18806,7 +20492,7 @@
       </w:pPr>
     </w:lvl>
   </w:abstractNum>
-  <w:abstractNum w:abstractNumId="34" w15:restartNumberingAfterBreak="0">
+  <w:abstractNum w:abstractNumId="41" w15:restartNumberingAfterBreak="0">
     <w:nsid w:val="7E17006E"/>
     <w:multiLevelType w:val="multilevel"/>
     <w:tmpl w:val="040E001F"/>
@@ -18896,37 +20582,37 @@
     <w:abstractNumId w:val="9"/>
   </w:num>
   <w:num w:numId="2" w16cid:durableId="1915626154">
-    <w:abstractNumId w:val="32"/>
+    <w:abstractNumId w:val="38"/>
   </w:num>
   <w:num w:numId="3" w16cid:durableId="224537611">
     <w:abstractNumId w:val="7"/>
   </w:num>
   <w:num w:numId="4" w16cid:durableId="1851405585">
-    <w:abstractNumId w:val="19"/>
+    <w:abstractNumId w:val="21"/>
   </w:num>
   <w:num w:numId="5" w16cid:durableId="332341700">
-    <w:abstractNumId w:val="11"/>
+    <w:abstractNumId w:val="12"/>
   </w:num>
   <w:num w:numId="6" w16cid:durableId="1302468165">
-    <w:abstractNumId w:val="28"/>
+    <w:abstractNumId w:val="34"/>
   </w:num>
   <w:num w:numId="7" w16cid:durableId="771709484">
-    <w:abstractNumId w:val="20"/>
+    <w:abstractNumId w:val="23"/>
   </w:num>
   <w:num w:numId="8" w16cid:durableId="531578335">
     <w:abstractNumId w:val="10"/>
   </w:num>
   <w:num w:numId="9" w16cid:durableId="674109170">
-    <w:abstractNumId w:val="26"/>
+    <w:abstractNumId w:val="32"/>
   </w:num>
   <w:num w:numId="10" w16cid:durableId="2120756538">
-    <w:abstractNumId w:val="18"/>
+    <w:abstractNumId w:val="20"/>
   </w:num>
   <w:num w:numId="11" w16cid:durableId="846988052">
-    <w:abstractNumId w:val="15"/>
+    <w:abstractNumId w:val="16"/>
   </w:num>
   <w:num w:numId="12" w16cid:durableId="1362317727">
-    <w:abstractNumId w:val="14"/>
+    <w:abstractNumId w:val="15"/>
   </w:num>
   <w:num w:numId="13" w16cid:durableId="1391536099">
     <w:abstractNumId w:val="1"/>
@@ -18935,67 +20621,88 @@
     <w:abstractNumId w:val="6"/>
   </w:num>
   <w:num w:numId="15" w16cid:durableId="1977369670">
-    <w:abstractNumId w:val="13"/>
+    <w:abstractNumId w:val="14"/>
   </w:num>
   <w:num w:numId="16" w16cid:durableId="2130010187">
-    <w:abstractNumId w:val="29"/>
+    <w:abstractNumId w:val="35"/>
   </w:num>
   <w:num w:numId="17" w16cid:durableId="887764533">
-    <w:abstractNumId w:val="16"/>
+    <w:abstractNumId w:val="17"/>
   </w:num>
   <w:num w:numId="18" w16cid:durableId="41756297">
     <w:abstractNumId w:val="8"/>
   </w:num>
   <w:num w:numId="19" w16cid:durableId="1790002523">
-    <w:abstractNumId w:val="12"/>
+    <w:abstractNumId w:val="13"/>
   </w:num>
   <w:num w:numId="20" w16cid:durableId="1824856776">
     <w:abstractNumId w:val="0"/>
   </w:num>
   <w:num w:numId="21" w16cid:durableId="1388143466">
-    <w:abstractNumId w:val="33"/>
+    <w:abstractNumId w:val="40"/>
   </w:num>
   <w:num w:numId="22" w16cid:durableId="511992935">
-    <w:abstractNumId w:val="34"/>
+    <w:abstractNumId w:val="41"/>
   </w:num>
   <w:num w:numId="23" w16cid:durableId="768549184">
     <w:abstractNumId w:val="5"/>
   </w:num>
   <w:num w:numId="24" w16cid:durableId="1118336862">
-    <w:abstractNumId w:val="22"/>
+    <w:abstractNumId w:val="28"/>
   </w:num>
   <w:num w:numId="25" w16cid:durableId="1159923653">
-    <w:abstractNumId w:val="24"/>
+    <w:abstractNumId w:val="30"/>
   </w:num>
   <w:num w:numId="26" w16cid:durableId="1748918256">
     <w:abstractNumId w:val="3"/>
   </w:num>
   <w:num w:numId="27" w16cid:durableId="1448311528">
-    <w:abstractNumId w:val="17"/>
+    <w:abstractNumId w:val="18"/>
   </w:num>
   <w:num w:numId="28" w16cid:durableId="1003363864">
+    <w:abstractNumId w:val="31"/>
+  </w:num>
+  <w:num w:numId="29" w16cid:durableId="1994022260">
     <w:abstractNumId w:val="25"/>
   </w:num>
-  <w:num w:numId="29" w16cid:durableId="1994022260">
-    <w:abstractNumId w:val="21"/>
-  </w:num>
   <w:num w:numId="30" w16cid:durableId="862474421">
-    <w:abstractNumId w:val="30"/>
+    <w:abstractNumId w:val="36"/>
   </w:num>
   <w:num w:numId="31" w16cid:durableId="157816015">
-    <w:abstractNumId w:val="31"/>
+    <w:abstractNumId w:val="37"/>
   </w:num>
   <w:num w:numId="32" w16cid:durableId="2041776767">
-    <w:abstractNumId w:val="27"/>
+    <w:abstractNumId w:val="33"/>
   </w:num>
   <w:num w:numId="33" w16cid:durableId="1019281852">
     <w:abstractNumId w:val="2"/>
   </w:num>
   <w:num w:numId="34" w16cid:durableId="1299916096">
-    <w:abstractNumId w:val="23"/>
+    <w:abstractNumId w:val="29"/>
   </w:num>
   <w:num w:numId="35" w16cid:durableId="112750239">
     <w:abstractNumId w:val="4"/>
+  </w:num>
+  <w:num w:numId="36" w16cid:durableId="673731497">
+    <w:abstractNumId w:val="22"/>
+  </w:num>
+  <w:num w:numId="37" w16cid:durableId="168519464">
+    <w:abstractNumId w:val="24"/>
+  </w:num>
+  <w:num w:numId="38" w16cid:durableId="437023766">
+    <w:abstractNumId w:val="19"/>
+  </w:num>
+  <w:num w:numId="39" w16cid:durableId="1991863010">
+    <w:abstractNumId w:val="11"/>
+  </w:num>
+  <w:num w:numId="40" w16cid:durableId="95634805">
+    <w:abstractNumId w:val="26"/>
+  </w:num>
+  <w:num w:numId="41" w16cid:durableId="1045838567">
+    <w:abstractNumId w:val="39"/>
+  </w:num>
+  <w:num w:numId="42" w16cid:durableId="1607343240">
+    <w:abstractNumId w:val="27"/>
   </w:num>
 </w:numbering>
 </file>
@@ -19496,7 +21203,6 @@
   <w:style w:type="character" w:default="1" w:styleId="Bekezdsalapbettpusa">
     <w:name w:val="Default Paragraph Font"/>
     <w:uiPriority w:val="1"/>
-    <w:semiHidden/>
     <w:unhideWhenUsed/>
   </w:style>
   <w:style w:type="table" w:default="1" w:styleId="Normltblzat">

</xml_diff>

<commit_message>
QuestionSerieLoader adjusted | Unit-tests expanded
</commit_message>
<xml_diff>
--- a/Documentation/Dokumentáció.docx
+++ b/Documentation/Dokumentáció.docx
@@ -576,7 +576,7 @@
           <w:r>
             <w:fldChar w:fldCharType="separate"/>
           </w:r>
-          <w:hyperlink w:anchor="_Toc101375273" w:history="1">
+          <w:hyperlink w:anchor="_Toc101649671" w:history="1">
             <w:r>
               <w:rPr>
                 <w:rStyle w:val="Hiperhivatkozs"/>
@@ -619,7 +619,7 @@
                 <w:noProof/>
                 <w:webHidden/>
               </w:rPr>
-              <w:instrText xml:space="preserve"> PAGEREF _Toc101375273 \h </w:instrText>
+              <w:instrText xml:space="preserve"> PAGEREF _Toc101649671 \h </w:instrText>
             </w:r>
             <w:r>
               <w:rPr>
@@ -660,7 +660,7 @@
               <w:lang w:eastAsia="hu-HU"/>
             </w:rPr>
           </w:pPr>
-          <w:hyperlink w:anchor="_Toc101375274" w:history="1">
+          <w:hyperlink w:anchor="_Toc101649672" w:history="1">
             <w:r>
               <w:rPr>
                 <w:rStyle w:val="Hiperhivatkozs"/>
@@ -703,7 +703,7 @@
                 <w:noProof/>
                 <w:webHidden/>
               </w:rPr>
-              <w:instrText xml:space="preserve"> PAGEREF _Toc101375274 \h </w:instrText>
+              <w:instrText xml:space="preserve"> PAGEREF _Toc101649672 \h </w:instrText>
             </w:r>
             <w:r>
               <w:rPr>
@@ -748,7 +748,7 @@
               <w:lang w:eastAsia="hu-HU"/>
             </w:rPr>
           </w:pPr>
-          <w:hyperlink w:anchor="_Toc101375275" w:history="1">
+          <w:hyperlink w:anchor="_Toc101649673" w:history="1">
             <w:r>
               <w:rPr>
                 <w:rStyle w:val="Hiperhivatkozs"/>
@@ -791,7 +791,7 @@
                 <w:noProof/>
                 <w:webHidden/>
               </w:rPr>
-              <w:instrText xml:space="preserve"> PAGEREF _Toc101375275 \h </w:instrText>
+              <w:instrText xml:space="preserve"> PAGEREF _Toc101649673 \h </w:instrText>
             </w:r>
             <w:r>
               <w:rPr>
@@ -836,7 +836,7 @@
               <w:lang w:eastAsia="hu-HU"/>
             </w:rPr>
           </w:pPr>
-          <w:hyperlink w:anchor="_Toc101375276" w:history="1">
+          <w:hyperlink w:anchor="_Toc101649674" w:history="1">
             <w:r>
               <w:rPr>
                 <w:rStyle w:val="Hiperhivatkozs"/>
@@ -879,7 +879,7 @@
                 <w:noProof/>
                 <w:webHidden/>
               </w:rPr>
-              <w:instrText xml:space="preserve"> PAGEREF _Toc101375276 \h </w:instrText>
+              <w:instrText xml:space="preserve"> PAGEREF _Toc101649674 \h </w:instrText>
             </w:r>
             <w:r>
               <w:rPr>
@@ -924,7 +924,7 @@
               <w:lang w:eastAsia="hu-HU"/>
             </w:rPr>
           </w:pPr>
-          <w:hyperlink w:anchor="_Toc101375277" w:history="1">
+          <w:hyperlink w:anchor="_Toc101649675" w:history="1">
             <w:r>
               <w:rPr>
                 <w:rStyle w:val="Hiperhivatkozs"/>
@@ -967,7 +967,7 @@
                 <w:noProof/>
                 <w:webHidden/>
               </w:rPr>
-              <w:instrText xml:space="preserve"> PAGEREF _Toc101375277 \h </w:instrText>
+              <w:instrText xml:space="preserve"> PAGEREF _Toc101649675 \h </w:instrText>
             </w:r>
             <w:r>
               <w:rPr>
@@ -1012,7 +1012,7 @@
               <w:lang w:eastAsia="hu-HU"/>
             </w:rPr>
           </w:pPr>
-          <w:hyperlink w:anchor="_Toc101375278" w:history="1">
+          <w:hyperlink w:anchor="_Toc101649676" w:history="1">
             <w:r>
               <w:rPr>
                 <w:rStyle w:val="Hiperhivatkozs"/>
@@ -1055,7 +1055,7 @@
                 <w:noProof/>
                 <w:webHidden/>
               </w:rPr>
-              <w:instrText xml:space="preserve"> PAGEREF _Toc101375278 \h </w:instrText>
+              <w:instrText xml:space="preserve"> PAGEREF _Toc101649676 \h </w:instrText>
             </w:r>
             <w:r>
               <w:rPr>
@@ -1096,7 +1096,7 @@
               <w:lang w:eastAsia="hu-HU"/>
             </w:rPr>
           </w:pPr>
-          <w:hyperlink w:anchor="_Toc101375279" w:history="1">
+          <w:hyperlink w:anchor="_Toc101649677" w:history="1">
             <w:r>
               <w:rPr>
                 <w:rStyle w:val="Hiperhivatkozs"/>
@@ -1139,7 +1139,7 @@
                 <w:noProof/>
                 <w:webHidden/>
               </w:rPr>
-              <w:instrText xml:space="preserve"> PAGEREF _Toc101375279 \h </w:instrText>
+              <w:instrText xml:space="preserve"> PAGEREF _Toc101649677 \h </w:instrText>
             </w:r>
             <w:r>
               <w:rPr>
@@ -1184,7 +1184,7 @@
               <w:lang w:eastAsia="hu-HU"/>
             </w:rPr>
           </w:pPr>
-          <w:hyperlink w:anchor="_Toc101375280" w:history="1">
+          <w:hyperlink w:anchor="_Toc101649678" w:history="1">
             <w:r>
               <w:rPr>
                 <w:rStyle w:val="Hiperhivatkozs"/>
@@ -1227,7 +1227,7 @@
                 <w:noProof/>
                 <w:webHidden/>
               </w:rPr>
-              <w:instrText xml:space="preserve"> PAGEREF _Toc101375280 \h </w:instrText>
+              <w:instrText xml:space="preserve"> PAGEREF _Toc101649678 \h </w:instrText>
             </w:r>
             <w:r>
               <w:rPr>
@@ -1272,7 +1272,7 @@
               <w:lang w:eastAsia="hu-HU"/>
             </w:rPr>
           </w:pPr>
-          <w:hyperlink w:anchor="_Toc101375281" w:history="1">
+          <w:hyperlink w:anchor="_Toc101649679" w:history="1">
             <w:r>
               <w:rPr>
                 <w:rStyle w:val="Hiperhivatkozs"/>
@@ -1315,7 +1315,7 @@
                 <w:noProof/>
                 <w:webHidden/>
               </w:rPr>
-              <w:instrText xml:space="preserve"> PAGEREF _Toc101375281 \h </w:instrText>
+              <w:instrText xml:space="preserve"> PAGEREF _Toc101649679 \h </w:instrText>
             </w:r>
             <w:r>
               <w:rPr>
@@ -1360,7 +1360,7 @@
               <w:lang w:eastAsia="hu-HU"/>
             </w:rPr>
           </w:pPr>
-          <w:hyperlink w:anchor="_Toc101375282" w:history="1">
+          <w:hyperlink w:anchor="_Toc101649680" w:history="1">
             <w:r>
               <w:rPr>
                 <w:rStyle w:val="Hiperhivatkozs"/>
@@ -1403,7 +1403,7 @@
                 <w:noProof/>
                 <w:webHidden/>
               </w:rPr>
-              <w:instrText xml:space="preserve"> PAGEREF _Toc101375282 \h </w:instrText>
+              <w:instrText xml:space="preserve"> PAGEREF _Toc101649680 \h </w:instrText>
             </w:r>
             <w:r>
               <w:rPr>
@@ -1444,7 +1444,7 @@
               <w:lang w:eastAsia="hu-HU"/>
             </w:rPr>
           </w:pPr>
-          <w:hyperlink w:anchor="_Toc101375283" w:history="1">
+          <w:hyperlink w:anchor="_Toc101649681" w:history="1">
             <w:r>
               <w:rPr>
                 <w:rStyle w:val="Hiperhivatkozs"/>
@@ -1487,7 +1487,7 @@
                 <w:noProof/>
                 <w:webHidden/>
               </w:rPr>
-              <w:instrText xml:space="preserve"> PAGEREF _Toc101375283 \h </w:instrText>
+              <w:instrText xml:space="preserve"> PAGEREF _Toc101649681 \h </w:instrText>
             </w:r>
             <w:r>
               <w:rPr>
@@ -1507,7 +1507,7 @@
                 <w:noProof/>
                 <w:webHidden/>
               </w:rPr>
-              <w:t>8</w:t>
+              <w:t>10</w:t>
             </w:r>
             <w:r>
               <w:rPr>
@@ -1532,7 +1532,7 @@
               <w:lang w:eastAsia="hu-HU"/>
             </w:rPr>
           </w:pPr>
-          <w:hyperlink w:anchor="_Toc101375284" w:history="1">
+          <w:hyperlink w:anchor="_Toc101649682" w:history="1">
             <w:r>
               <w:rPr>
                 <w:rStyle w:val="Hiperhivatkozs"/>
@@ -1575,7 +1575,7 @@
                 <w:noProof/>
                 <w:webHidden/>
               </w:rPr>
-              <w:instrText xml:space="preserve"> PAGEREF _Toc101375284 \h </w:instrText>
+              <w:instrText xml:space="preserve"> PAGEREF _Toc101649682 \h </w:instrText>
             </w:r>
             <w:r>
               <w:rPr>
@@ -1595,7 +1595,7 @@
                 <w:noProof/>
                 <w:webHidden/>
               </w:rPr>
-              <w:t>8</w:t>
+              <w:t>10</w:t>
             </w:r>
             <w:r>
               <w:rPr>
@@ -1620,7 +1620,7 @@
               <w:lang w:eastAsia="hu-HU"/>
             </w:rPr>
           </w:pPr>
-          <w:hyperlink w:anchor="_Toc101375285" w:history="1">
+          <w:hyperlink w:anchor="_Toc101649683" w:history="1">
             <w:r>
               <w:rPr>
                 <w:rStyle w:val="Hiperhivatkozs"/>
@@ -1663,7 +1663,7 @@
                 <w:noProof/>
                 <w:webHidden/>
               </w:rPr>
-              <w:instrText xml:space="preserve"> PAGEREF _Toc101375285 \h </w:instrText>
+              <w:instrText xml:space="preserve"> PAGEREF _Toc101649683 \h </w:instrText>
             </w:r>
             <w:r>
               <w:rPr>
@@ -1683,7 +1683,7 @@
                 <w:noProof/>
                 <w:webHidden/>
               </w:rPr>
-              <w:t>10</w:t>
+              <w:t>12</w:t>
             </w:r>
             <w:r>
               <w:rPr>
@@ -1708,7 +1708,7 @@
               <w:lang w:eastAsia="hu-HU"/>
             </w:rPr>
           </w:pPr>
-          <w:hyperlink w:anchor="_Toc101375286" w:history="1">
+          <w:hyperlink w:anchor="_Toc101649684" w:history="1">
             <w:r>
               <w:rPr>
                 <w:rStyle w:val="Hiperhivatkozs"/>
@@ -1730,7 +1730,7 @@
                 <w:rStyle w:val="Hiperhivatkozs"/>
                 <w:noProof/>
               </w:rPr>
-              <w:t>Felhasznált programkönyvtárak, függőségek</w:t>
+              <w:t>Projektfelépítés</w:t>
             </w:r>
             <w:r>
               <w:rPr>
@@ -1751,7 +1751,7 @@
                 <w:noProof/>
                 <w:webHidden/>
               </w:rPr>
-              <w:instrText xml:space="preserve"> PAGEREF _Toc101375286 \h </w:instrText>
+              <w:instrText xml:space="preserve"> PAGEREF _Toc101649684 \h </w:instrText>
             </w:r>
             <w:r>
               <w:rPr>
@@ -1771,7 +1771,7 @@
                 <w:noProof/>
                 <w:webHidden/>
               </w:rPr>
-              <w:t>12</w:t>
+              <w:t>13</w:t>
             </w:r>
             <w:r>
               <w:rPr>
@@ -1796,7 +1796,7 @@
               <w:lang w:eastAsia="hu-HU"/>
             </w:rPr>
           </w:pPr>
-          <w:hyperlink w:anchor="_Toc101375287" w:history="1">
+          <w:hyperlink w:anchor="_Toc101649685" w:history="1">
             <w:r>
               <w:rPr>
                 <w:rStyle w:val="Hiperhivatkozs"/>
@@ -1818,7 +1818,7 @@
                 <w:rStyle w:val="Hiperhivatkozs"/>
                 <w:noProof/>
               </w:rPr>
-              <w:t>Indulás, aktiváció</w:t>
+              <w:t>Felhasznált programkönyvtárak, függőségek</w:t>
             </w:r>
             <w:r>
               <w:rPr>
@@ -1839,7 +1839,7 @@
                 <w:noProof/>
                 <w:webHidden/>
               </w:rPr>
-              <w:instrText xml:space="preserve"> PAGEREF _Toc101375287 \h </w:instrText>
+              <w:instrText xml:space="preserve"> PAGEREF _Toc101649685 \h </w:instrText>
             </w:r>
             <w:r>
               <w:rPr>
@@ -1859,7 +1859,7 @@
                 <w:noProof/>
                 <w:webHidden/>
               </w:rPr>
-              <w:t>12</w:t>
+              <w:t>14</w:t>
             </w:r>
             <w:r>
               <w:rPr>
@@ -1884,7 +1884,7 @@
               <w:lang w:eastAsia="hu-HU"/>
             </w:rPr>
           </w:pPr>
-          <w:hyperlink w:anchor="_Toc101375288" w:history="1">
+          <w:hyperlink w:anchor="_Toc101649686" w:history="1">
             <w:r>
               <w:rPr>
                 <w:rStyle w:val="Hiperhivatkozs"/>
@@ -1906,6 +1906,94 @@
                 <w:rStyle w:val="Hiperhivatkozs"/>
                 <w:noProof/>
               </w:rPr>
+              <w:t>Indulás, aktiváció</w:t>
+            </w:r>
+            <w:r>
+              <w:rPr>
+                <w:noProof/>
+                <w:webHidden/>
+              </w:rPr>
+              <w:tab/>
+            </w:r>
+            <w:r>
+              <w:rPr>
+                <w:noProof/>
+                <w:webHidden/>
+              </w:rPr>
+              <w:fldChar w:fldCharType="begin"/>
+            </w:r>
+            <w:r>
+              <w:rPr>
+                <w:noProof/>
+                <w:webHidden/>
+              </w:rPr>
+              <w:instrText xml:space="preserve"> PAGEREF _Toc101649686 \h </w:instrText>
+            </w:r>
+            <w:r>
+              <w:rPr>
+                <w:noProof/>
+                <w:webHidden/>
+              </w:rPr>
+            </w:r>
+            <w:r>
+              <w:rPr>
+                <w:noProof/>
+                <w:webHidden/>
+              </w:rPr>
+              <w:fldChar w:fldCharType="separate"/>
+            </w:r>
+            <w:r>
+              <w:rPr>
+                <w:noProof/>
+                <w:webHidden/>
+              </w:rPr>
+              <w:t>14</w:t>
+            </w:r>
+            <w:r>
+              <w:rPr>
+                <w:noProof/>
+                <w:webHidden/>
+              </w:rPr>
+              <w:fldChar w:fldCharType="end"/>
+            </w:r>
+          </w:hyperlink>
+        </w:p>
+        <w:p>
+          <w:pPr>
+            <w:pStyle w:val="TJ2"/>
+            <w:tabs>
+              <w:tab w:val="left" w:pos="880"/>
+              <w:tab w:val="right" w:leader="dot" w:pos="8493"/>
+            </w:tabs>
+            <w:rPr>
+              <w:rFonts w:asciiTheme="minorHAnsi" w:eastAsiaTheme="minorEastAsia" w:hAnsiTheme="minorHAnsi"/>
+              <w:noProof/>
+              <w:sz w:val="22"/>
+              <w:lang w:eastAsia="hu-HU"/>
+            </w:rPr>
+          </w:pPr>
+          <w:hyperlink w:anchor="_Toc101649687" w:history="1">
+            <w:r>
+              <w:rPr>
+                <w:rStyle w:val="Hiperhivatkozs"/>
+                <w:noProof/>
+              </w:rPr>
+              <w:t>4.6.</w:t>
+            </w:r>
+            <w:r>
+              <w:rPr>
+                <w:rFonts w:asciiTheme="minorHAnsi" w:eastAsiaTheme="minorEastAsia" w:hAnsiTheme="minorHAnsi"/>
+                <w:noProof/>
+                <w:sz w:val="22"/>
+                <w:lang w:eastAsia="hu-HU"/>
+              </w:rPr>
+              <w:tab/>
+            </w:r>
+            <w:r>
+              <w:rPr>
+                <w:rStyle w:val="Hiperhivatkozs"/>
+                <w:noProof/>
+              </w:rPr>
               <w:t>Navigáció</w:t>
             </w:r>
             <w:r>
@@ -1927,7 +2015,7 @@
                 <w:noProof/>
                 <w:webHidden/>
               </w:rPr>
-              <w:instrText xml:space="preserve"> PAGEREF _Toc101375288 \h </w:instrText>
+              <w:instrText xml:space="preserve"> PAGEREF _Toc101649687 \h </w:instrText>
             </w:r>
             <w:r>
               <w:rPr>
@@ -1947,7 +2035,7 @@
                 <w:noProof/>
                 <w:webHidden/>
               </w:rPr>
-              <w:t>12</w:t>
+              <w:t>14</w:t>
             </w:r>
             <w:r>
               <w:rPr>
@@ -1972,13 +2060,13 @@
               <w:lang w:eastAsia="hu-HU"/>
             </w:rPr>
           </w:pPr>
-          <w:hyperlink w:anchor="_Toc101375289" w:history="1">
+          <w:hyperlink w:anchor="_Toc101649688" w:history="1">
             <w:r>
               <w:rPr>
                 <w:rStyle w:val="Hiperhivatkozs"/>
                 <w:noProof/>
               </w:rPr>
-              <w:t>4.5.1.</w:t>
+              <w:t>4.6.1.</w:t>
             </w:r>
             <w:r>
               <w:rPr>
@@ -2015,7 +2103,7 @@
                 <w:noProof/>
                 <w:webHidden/>
               </w:rPr>
-              <w:instrText xml:space="preserve"> PAGEREF _Toc101375289 \h </w:instrText>
+              <w:instrText xml:space="preserve"> PAGEREF _Toc101649688 \h </w:instrText>
             </w:r>
             <w:r>
               <w:rPr>
@@ -2035,7 +2123,7 @@
                 <w:noProof/>
                 <w:webHidden/>
               </w:rPr>
-              <w:t>12</w:t>
+              <w:t>14</w:t>
             </w:r>
             <w:r>
               <w:rPr>
@@ -2060,13 +2148,13 @@
               <w:lang w:eastAsia="hu-HU"/>
             </w:rPr>
           </w:pPr>
-          <w:hyperlink w:anchor="_Toc101375290" w:history="1">
+          <w:hyperlink w:anchor="_Toc101649689" w:history="1">
             <w:r>
               <w:rPr>
                 <w:rStyle w:val="Hiperhivatkozs"/>
                 <w:noProof/>
               </w:rPr>
-              <w:t>4.5.2.</w:t>
+              <w:t>4.6.2.</w:t>
             </w:r>
             <w:r>
               <w:rPr>
@@ -2103,7 +2191,7 @@
                 <w:noProof/>
                 <w:webHidden/>
               </w:rPr>
-              <w:instrText xml:space="preserve"> PAGEREF _Toc101375290 \h </w:instrText>
+              <w:instrText xml:space="preserve"> PAGEREF _Toc101649689 \h </w:instrText>
             </w:r>
             <w:r>
               <w:rPr>
@@ -2123,7 +2211,7 @@
                 <w:noProof/>
                 <w:webHidden/>
               </w:rPr>
-              <w:t>13</w:t>
+              <w:t>15</w:t>
             </w:r>
             <w:r>
               <w:rPr>
@@ -2148,13 +2236,13 @@
               <w:lang w:eastAsia="hu-HU"/>
             </w:rPr>
           </w:pPr>
-          <w:hyperlink w:anchor="_Toc101375291" w:history="1">
+          <w:hyperlink w:anchor="_Toc101649690" w:history="1">
             <w:r>
               <w:rPr>
                 <w:rStyle w:val="Hiperhivatkozs"/>
                 <w:noProof/>
               </w:rPr>
-              <w:t>4.5.3.</w:t>
+              <w:t>4.6.3.</w:t>
             </w:r>
             <w:r>
               <w:rPr>
@@ -2191,7 +2279,7 @@
                 <w:noProof/>
                 <w:webHidden/>
               </w:rPr>
-              <w:instrText xml:space="preserve"> PAGEREF _Toc101375291 \h </w:instrText>
+              <w:instrText xml:space="preserve"> PAGEREF _Toc101649690 \h </w:instrText>
             </w:r>
             <w:r>
               <w:rPr>
@@ -2211,7 +2299,7 @@
                 <w:noProof/>
                 <w:webHidden/>
               </w:rPr>
-              <w:t>13</w:t>
+              <w:t>15</w:t>
             </w:r>
             <w:r>
               <w:rPr>
@@ -2236,13 +2324,13 @@
               <w:lang w:eastAsia="hu-HU"/>
             </w:rPr>
           </w:pPr>
-          <w:hyperlink w:anchor="_Toc101375292" w:history="1">
+          <w:hyperlink w:anchor="_Toc101649691" w:history="1">
             <w:r>
               <w:rPr>
                 <w:rStyle w:val="Hiperhivatkozs"/>
                 <w:noProof/>
               </w:rPr>
-              <w:t>4.5.4.</w:t>
+              <w:t>4.6.4.</w:t>
             </w:r>
             <w:r>
               <w:rPr>
@@ -2279,7 +2367,7 @@
                 <w:noProof/>
                 <w:webHidden/>
               </w:rPr>
-              <w:instrText xml:space="preserve"> PAGEREF _Toc101375292 \h </w:instrText>
+              <w:instrText xml:space="preserve"> PAGEREF _Toc101649691 \h </w:instrText>
             </w:r>
             <w:r>
               <w:rPr>
@@ -2299,7 +2387,7 @@
                 <w:noProof/>
                 <w:webHidden/>
               </w:rPr>
-              <w:t>13</w:t>
+              <w:t>16</w:t>
             </w:r>
             <w:r>
               <w:rPr>
@@ -2324,13 +2412,13 @@
               <w:lang w:eastAsia="hu-HU"/>
             </w:rPr>
           </w:pPr>
-          <w:hyperlink w:anchor="_Toc101375293" w:history="1">
+          <w:hyperlink w:anchor="_Toc101649692" w:history="1">
             <w:r>
               <w:rPr>
                 <w:rStyle w:val="Hiperhivatkozs"/>
                 <w:noProof/>
               </w:rPr>
-              <w:t>4.6.</w:t>
+              <w:t>4.7.</w:t>
             </w:r>
             <w:r>
               <w:rPr>
@@ -2367,7 +2455,7 @@
                 <w:noProof/>
                 <w:webHidden/>
               </w:rPr>
-              <w:instrText xml:space="preserve"> PAGEREF _Toc101375293 \h </w:instrText>
+              <w:instrText xml:space="preserve"> PAGEREF _Toc101649692 \h </w:instrText>
             </w:r>
             <w:r>
               <w:rPr>
@@ -2387,7 +2475,7 @@
                 <w:noProof/>
                 <w:webHidden/>
               </w:rPr>
-              <w:t>14</w:t>
+              <w:t>16</w:t>
             </w:r>
             <w:r>
               <w:rPr>
@@ -2412,13 +2500,13 @@
               <w:lang w:eastAsia="hu-HU"/>
             </w:rPr>
           </w:pPr>
-          <w:hyperlink w:anchor="_Toc101375294" w:history="1">
+          <w:hyperlink w:anchor="_Toc101649693" w:history="1">
             <w:r>
               <w:rPr>
                 <w:rStyle w:val="Hiperhivatkozs"/>
                 <w:noProof/>
               </w:rPr>
-              <w:t>4.7.</w:t>
+              <w:t>4.8.</w:t>
             </w:r>
             <w:r>
               <w:rPr>
@@ -2455,7 +2543,7 @@
                 <w:noProof/>
                 <w:webHidden/>
               </w:rPr>
-              <w:instrText xml:space="preserve"> PAGEREF _Toc101375294 \h </w:instrText>
+              <w:instrText xml:space="preserve"> PAGEREF _Toc101649693 \h </w:instrText>
             </w:r>
             <w:r>
               <w:rPr>
@@ -2475,7 +2563,7 @@
                 <w:noProof/>
                 <w:webHidden/>
               </w:rPr>
-              <w:t>14</w:t>
+              <w:t>16</w:t>
             </w:r>
             <w:r>
               <w:rPr>
@@ -2500,13 +2588,13 @@
               <w:lang w:eastAsia="hu-HU"/>
             </w:rPr>
           </w:pPr>
-          <w:hyperlink w:anchor="_Toc101375295" w:history="1">
+          <w:hyperlink w:anchor="_Toc101649694" w:history="1">
             <w:r>
               <w:rPr>
                 <w:rStyle w:val="Hiperhivatkozs"/>
                 <w:noProof/>
               </w:rPr>
-              <w:t>4.8.</w:t>
+              <w:t>4.9.</w:t>
             </w:r>
             <w:r>
               <w:rPr>
@@ -2543,7 +2631,7 @@
                 <w:noProof/>
                 <w:webHidden/>
               </w:rPr>
-              <w:instrText xml:space="preserve"> PAGEREF _Toc101375295 \h </w:instrText>
+              <w:instrText xml:space="preserve"> PAGEREF _Toc101649694 \h </w:instrText>
             </w:r>
             <w:r>
               <w:rPr>
@@ -2563,7 +2651,7 @@
                 <w:noProof/>
                 <w:webHidden/>
               </w:rPr>
-              <w:t>14</w:t>
+              <w:t>16</w:t>
             </w:r>
             <w:r>
               <w:rPr>
@@ -2578,7 +2666,7 @@
           <w:pPr>
             <w:pStyle w:val="TJ2"/>
             <w:tabs>
-              <w:tab w:val="left" w:pos="880"/>
+              <w:tab w:val="left" w:pos="1100"/>
               <w:tab w:val="right" w:leader="dot" w:pos="8493"/>
             </w:tabs>
             <w:rPr>
@@ -2588,13 +2676,13 @@
               <w:lang w:eastAsia="hu-HU"/>
             </w:rPr>
           </w:pPr>
-          <w:hyperlink w:anchor="_Toc101375296" w:history="1">
+          <w:hyperlink w:anchor="_Toc101649695" w:history="1">
             <w:r>
               <w:rPr>
                 <w:rStyle w:val="Hiperhivatkozs"/>
                 <w:noProof/>
               </w:rPr>
-              <w:t>4.9.</w:t>
+              <w:t>4.10.</w:t>
             </w:r>
             <w:r>
               <w:rPr>
@@ -2631,7 +2719,7 @@
                 <w:noProof/>
                 <w:webHidden/>
               </w:rPr>
-              <w:instrText xml:space="preserve"> PAGEREF _Toc101375296 \h </w:instrText>
+              <w:instrText xml:space="preserve"> PAGEREF _Toc101649695 \h </w:instrText>
             </w:r>
             <w:r>
               <w:rPr>
@@ -2651,7 +2739,7 @@
                 <w:noProof/>
                 <w:webHidden/>
               </w:rPr>
-              <w:t>14</w:t>
+              <w:t>16</w:t>
             </w:r>
             <w:r>
               <w:rPr>
@@ -2666,7 +2754,7 @@
           <w:pPr>
             <w:pStyle w:val="TJ3"/>
             <w:tabs>
-              <w:tab w:val="left" w:pos="1320"/>
+              <w:tab w:val="left" w:pos="1540"/>
               <w:tab w:val="right" w:leader="dot" w:pos="8493"/>
             </w:tabs>
             <w:rPr>
@@ -2676,13 +2764,13 @@
               <w:lang w:eastAsia="hu-HU"/>
             </w:rPr>
           </w:pPr>
-          <w:hyperlink w:anchor="_Toc101375297" w:history="1">
+          <w:hyperlink w:anchor="_Toc101649696" w:history="1">
             <w:r>
               <w:rPr>
                 <w:rStyle w:val="Hiperhivatkozs"/>
                 <w:noProof/>
               </w:rPr>
-              <w:t>4.9.1.</w:t>
+              <w:t>4.10.1.</w:t>
             </w:r>
             <w:r>
               <w:rPr>
@@ -2719,7 +2807,7 @@
                 <w:noProof/>
                 <w:webHidden/>
               </w:rPr>
-              <w:instrText xml:space="preserve"> PAGEREF _Toc101375297 \h </w:instrText>
+              <w:instrText xml:space="preserve"> PAGEREF _Toc101649696 \h </w:instrText>
             </w:r>
             <w:r>
               <w:rPr>
@@ -2739,7 +2827,7 @@
                 <w:noProof/>
                 <w:webHidden/>
               </w:rPr>
-              <w:t>14</w:t>
+              <w:t>16</w:t>
             </w:r>
             <w:r>
               <w:rPr>
@@ -2754,7 +2842,7 @@
           <w:pPr>
             <w:pStyle w:val="TJ3"/>
             <w:tabs>
-              <w:tab w:val="left" w:pos="1320"/>
+              <w:tab w:val="left" w:pos="1540"/>
               <w:tab w:val="right" w:leader="dot" w:pos="8493"/>
             </w:tabs>
             <w:rPr>
@@ -2764,13 +2852,13 @@
               <w:lang w:eastAsia="hu-HU"/>
             </w:rPr>
           </w:pPr>
-          <w:hyperlink w:anchor="_Toc101375298" w:history="1">
+          <w:hyperlink w:anchor="_Toc101649697" w:history="1">
             <w:r>
               <w:rPr>
                 <w:rStyle w:val="Hiperhivatkozs"/>
                 <w:noProof/>
               </w:rPr>
-              <w:t>4.9.2.</w:t>
+              <w:t>4.10.2.</w:t>
             </w:r>
             <w:r>
               <w:rPr>
@@ -2807,7 +2895,7 @@
                 <w:noProof/>
                 <w:webHidden/>
               </w:rPr>
-              <w:instrText xml:space="preserve"> PAGEREF _Toc101375298 \h </w:instrText>
+              <w:instrText xml:space="preserve"> PAGEREF _Toc101649697 \h </w:instrText>
             </w:r>
             <w:r>
               <w:rPr>
@@ -2827,7 +2915,7 @@
                 <w:noProof/>
                 <w:webHidden/>
               </w:rPr>
-              <w:t>16</w:t>
+              <w:t>18</w:t>
             </w:r>
             <w:r>
               <w:rPr>
@@ -2842,7 +2930,7 @@
           <w:pPr>
             <w:pStyle w:val="TJ3"/>
             <w:tabs>
-              <w:tab w:val="left" w:pos="1320"/>
+              <w:tab w:val="left" w:pos="1540"/>
               <w:tab w:val="right" w:leader="dot" w:pos="8493"/>
             </w:tabs>
             <w:rPr>
@@ -2852,13 +2940,13 @@
               <w:lang w:eastAsia="hu-HU"/>
             </w:rPr>
           </w:pPr>
-          <w:hyperlink w:anchor="_Toc101375299" w:history="1">
+          <w:hyperlink w:anchor="_Toc101649698" w:history="1">
             <w:r>
               <w:rPr>
                 <w:rStyle w:val="Hiperhivatkozs"/>
                 <w:noProof/>
               </w:rPr>
-              <w:t>4.9.3.</w:t>
+              <w:t>4.10.3.</w:t>
             </w:r>
             <w:r>
               <w:rPr>
@@ -2895,7 +2983,7 @@
                 <w:noProof/>
                 <w:webHidden/>
               </w:rPr>
-              <w:instrText xml:space="preserve"> PAGEREF _Toc101375299 \h </w:instrText>
+              <w:instrText xml:space="preserve"> PAGEREF _Toc101649698 \h </w:instrText>
             </w:r>
             <w:r>
               <w:rPr>
@@ -2915,7 +3003,7 @@
                 <w:noProof/>
                 <w:webHidden/>
               </w:rPr>
-              <w:t>16</w:t>
+              <w:t>18</w:t>
             </w:r>
             <w:r>
               <w:rPr>
@@ -2936,7 +3024,7 @@
               <w:lang w:eastAsia="hu-HU"/>
             </w:rPr>
           </w:pPr>
-          <w:hyperlink w:anchor="_Toc101375300" w:history="1">
+          <w:hyperlink w:anchor="_Toc101649699" w:history="1">
             <w:r>
               <w:rPr>
                 <w:rStyle w:val="Hiperhivatkozs"/>
@@ -2979,7 +3067,7 @@
                 <w:noProof/>
                 <w:webHidden/>
               </w:rPr>
-              <w:instrText xml:space="preserve"> PAGEREF _Toc101375300 \h </w:instrText>
+              <w:instrText xml:space="preserve"> PAGEREF _Toc101649699 \h </w:instrText>
             </w:r>
             <w:r>
               <w:rPr>
@@ -2999,7 +3087,7 @@
                 <w:noProof/>
                 <w:webHidden/>
               </w:rPr>
-              <w:t>22</w:t>
+              <w:t>25</w:t>
             </w:r>
             <w:r>
               <w:rPr>
@@ -3020,7 +3108,7 @@
               <w:lang w:eastAsia="hu-HU"/>
             </w:rPr>
           </w:pPr>
-          <w:hyperlink w:anchor="_Toc101375301" w:history="1">
+          <w:hyperlink w:anchor="_Toc101649700" w:history="1">
             <w:r>
               <w:rPr>
                 <w:rStyle w:val="Hiperhivatkozs"/>
@@ -3063,7 +3151,7 @@
                 <w:noProof/>
                 <w:webHidden/>
               </w:rPr>
-              <w:instrText xml:space="preserve"> PAGEREF _Toc101375301 \h </w:instrText>
+              <w:instrText xml:space="preserve"> PAGEREF _Toc101649700 \h </w:instrText>
             </w:r>
             <w:r>
               <w:rPr>
@@ -3083,7 +3171,7 @@
                 <w:noProof/>
                 <w:webHidden/>
               </w:rPr>
-              <w:t>22</w:t>
+              <w:t>25</w:t>
             </w:r>
             <w:r>
               <w:rPr>
@@ -3104,7 +3192,7 @@
               <w:lang w:eastAsia="hu-HU"/>
             </w:rPr>
           </w:pPr>
-          <w:hyperlink w:anchor="_Toc101375302" w:history="1">
+          <w:hyperlink w:anchor="_Toc101649701" w:history="1">
             <w:r>
               <w:rPr>
                 <w:rStyle w:val="Hiperhivatkozs"/>
@@ -3147,7 +3235,7 @@
                 <w:noProof/>
                 <w:webHidden/>
               </w:rPr>
-              <w:instrText xml:space="preserve"> PAGEREF _Toc101375302 \h </w:instrText>
+              <w:instrText xml:space="preserve"> PAGEREF _Toc101649701 \h </w:instrText>
             </w:r>
             <w:r>
               <w:rPr>
@@ -3167,7 +3255,7 @@
                 <w:noProof/>
                 <w:webHidden/>
               </w:rPr>
-              <w:t>23</w:t>
+              <w:t>26</w:t>
             </w:r>
             <w:r>
               <w:rPr>
@@ -3197,7 +3285,7 @@
           <w:numId w:val="2"/>
         </w:numPr>
       </w:pPr>
-      <w:bookmarkStart w:id="0" w:name="_Toc101375273"/>
+      <w:bookmarkStart w:id="0" w:name="_Toc101649671"/>
       <w:r>
         <w:lastRenderedPageBreak/>
         <w:t>Témabejelentő</w:t>
@@ -3270,7 +3358,7 @@
           <w:numId w:val="2"/>
         </w:numPr>
       </w:pPr>
-      <w:bookmarkStart w:id="1" w:name="_Toc101375274"/>
+      <w:bookmarkStart w:id="1" w:name="_Toc101649672"/>
       <w:r>
         <w:lastRenderedPageBreak/>
         <w:t>Bevezetés</w:t>
@@ -3285,7 +3373,7 @@
           <w:numId w:val="2"/>
         </w:numPr>
       </w:pPr>
-      <w:bookmarkStart w:id="2" w:name="_Toc101375275"/>
+      <w:bookmarkStart w:id="2" w:name="_Toc101649673"/>
       <w:r>
         <w:t>A dolgozat tartalma</w:t>
       </w:r>
@@ -3372,7 +3460,7 @@
           <w:numId w:val="2"/>
         </w:numPr>
       </w:pPr>
-      <w:bookmarkStart w:id="3" w:name="_Toc101375276"/>
+      <w:bookmarkStart w:id="3" w:name="_Toc101649674"/>
       <w:r>
         <w:t>Mindent vagy semmit</w:t>
       </w:r>
@@ -3386,7 +3474,7 @@
           <w:numId w:val="2"/>
         </w:numPr>
       </w:pPr>
-      <w:bookmarkStart w:id="4" w:name="_Toc101375277"/>
+      <w:bookmarkStart w:id="4" w:name="_Toc101649675"/>
       <w:r>
         <w:t>Az eredeti vetélkedő</w:t>
       </w:r>
@@ -3500,7 +3588,7 @@
           <w:numId w:val="2"/>
         </w:numPr>
       </w:pPr>
-      <w:bookmarkStart w:id="5" w:name="_Toc101375278"/>
+      <w:bookmarkStart w:id="5" w:name="_Toc101649676"/>
       <w:r>
         <w:t>Saját szabályok</w:t>
       </w:r>
@@ -3980,7 +4068,7 @@
           <w:numId w:val="2"/>
         </w:numPr>
       </w:pPr>
-      <w:bookmarkStart w:id="6" w:name="_Toc101375279"/>
+      <w:bookmarkStart w:id="6" w:name="_Toc101649677"/>
       <w:r>
         <w:t>Felhasználói dokumentáció</w:t>
       </w:r>
@@ -3994,7 +4082,7 @@
           <w:numId w:val="2"/>
         </w:numPr>
       </w:pPr>
-      <w:bookmarkStart w:id="7" w:name="_Toc101375280"/>
+      <w:bookmarkStart w:id="7" w:name="_Toc101649678"/>
       <w:r>
         <w:t>Rendszerkövetelmények</w:t>
       </w:r>
@@ -4008,7 +4096,7 @@
           <w:numId w:val="2"/>
         </w:numPr>
       </w:pPr>
-      <w:bookmarkStart w:id="8" w:name="_Toc101375281"/>
+      <w:bookmarkStart w:id="8" w:name="_Toc101649679"/>
       <w:r>
         <w:t>Telepítés</w:t>
       </w:r>
@@ -4022,11 +4110,245 @@
           <w:numId w:val="2"/>
         </w:numPr>
       </w:pPr>
-      <w:bookmarkStart w:id="9" w:name="_Toc101375282"/>
+      <w:bookmarkStart w:id="9" w:name="_Toc101649680"/>
       <w:r>
         <w:t>A program helyes használata</w:t>
       </w:r>
       <w:bookmarkEnd w:id="9"/>
+    </w:p>
+    <w:p>
+      <w:r>
+        <w:t xml:space="preserve">Az alkalmazást </w:t>
+      </w:r>
+      <w:r>
+        <w:t xml:space="preserve">mindig a következőképpen néz ki: A </w:t>
+      </w:r>
+      <w:proofErr w:type="spellStart"/>
+      <w:r>
+        <w:t>tetjén</w:t>
+      </w:r>
+      <w:proofErr w:type="spellEnd"/>
+      <w:r>
+        <w:t xml:space="preserve"> található egy navigációs sáv, ez alatt pedig az aktuálisan betöltött oldal.</w:t>
+      </w:r>
+      <w:r>
+        <w:t xml:space="preserve"> A navigációs sáv sosem változtatja a pozícióját, viszont az alatta megjelenített oldalak igen. </w:t>
+      </w:r>
+      <w:r>
+        <w:t xml:space="preserve">A sáv célja épp az, hogy jelezze a felhasználónak, hogy jelenleg melyik oldalon jár, </w:t>
+      </w:r>
+      <w:proofErr w:type="gramStart"/>
+      <w:r>
+        <w:t>illetve</w:t>
+      </w:r>
+      <w:proofErr w:type="gramEnd"/>
+      <w:r>
+        <w:t xml:space="preserve"> hogy az abban megjelenő elemekre kattintva váltani tudjon az oldalak között. (KÉP)</w:t>
+      </w:r>
+    </w:p>
+    <w:p>
+      <w:r>
+        <w:t xml:space="preserve">Az alkalmazást elindítva az első </w:t>
+      </w:r>
+      <w:proofErr w:type="gramStart"/>
+      <w:r>
+        <w:t>oldal</w:t>
+      </w:r>
+      <w:proofErr w:type="gramEnd"/>
+      <w:r>
+        <w:t xml:space="preserve"> amit a felhasználó meglát, az a főmenü (KÉP)</w:t>
+      </w:r>
+      <w:r>
+        <w:t xml:space="preserve"> Az itt található három gomb lenyomásával indíthatunk új játékot, kezelhetjük a kérdéssorokat, vagy a játékosokat.</w:t>
+      </w:r>
+    </w:p>
+    <w:p>
+      <w:pPr>
+        <w:rPr>
+          <w:b/>
+          <w:bCs/>
+        </w:rPr>
+      </w:pPr>
+      <w:r>
+        <w:rPr>
+          <w:b/>
+          <w:bCs/>
+        </w:rPr>
+        <w:lastRenderedPageBreak/>
+        <w:t>Játékosok</w:t>
+      </w:r>
+    </w:p>
+    <w:p>
+      <w:r>
+        <w:t xml:space="preserve">Az alkalmazás saját lehetőséget nyújt játékosok bevitelére, mellyel nagyban </w:t>
+      </w:r>
+      <w:proofErr w:type="spellStart"/>
+      <w:r>
+        <w:t>megkönnyithetőek</w:t>
+      </w:r>
+      <w:proofErr w:type="spellEnd"/>
+      <w:r>
+        <w:t xml:space="preserve"> az egyes játékok lebonyo</w:t>
+      </w:r>
+      <w:r>
+        <w:t>lítása. Az így bevitt játékosok saját adatbázisban kerülnek tárolásra, de személyes vagy bizalmas jellegű adatokat senkinek sem kell megadnia.</w:t>
+      </w:r>
+    </w:p>
+    <w:p>
+      <w:r>
+        <w:t>A fűmenüben a „Játékosok” gombra kattintva, vagy ha az oldal már korábban megnyitásra került, akkor a navigációs sávban a „Játékosok” elemre kattintva, megjelenik a játékosok bevitelére, szerkesztésére és törlésére használt oldal (KÉP számokkal)</w:t>
+      </w:r>
+    </w:p>
+    <w:p>
+      <w:r>
+        <w:t>Az oldal részei:</w:t>
+      </w:r>
+    </w:p>
+    <w:p>
+      <w:pPr>
+        <w:pStyle w:val="Listaszerbekezds"/>
+        <w:numPr>
+          <w:ilvl w:val="0"/>
+          <w:numId w:val="43"/>
+        </w:numPr>
+      </w:pPr>
+      <w:r>
+        <w:t>Ebben a listában jelenik meg az adatbázisban aktuálisan elérhető összes játékos. Ha valamelyiket kiválasztjuk a jobb oldali szerkesztő felület elérhetővé válik, és</w:t>
+      </w:r>
+      <w:r>
+        <w:t xml:space="preserve"> szerkeszthetjük a játékos adatait.</w:t>
+      </w:r>
+    </w:p>
+    <w:p>
+      <w:pPr>
+        <w:pStyle w:val="Listaszerbekezds"/>
+        <w:numPr>
+          <w:ilvl w:val="0"/>
+          <w:numId w:val="43"/>
+        </w:numPr>
+      </w:pPr>
+      <w:r>
+        <w:t>Ezzel a gombbal adhatunk hozzá új játékost. Lenyomására az jobb oldali szerkesztő felületen adhatjuk meg az új játékos adatait.</w:t>
+      </w:r>
+    </w:p>
+    <w:p>
+      <w:pPr>
+        <w:pStyle w:val="Listaszerbekezds"/>
+        <w:numPr>
+          <w:ilvl w:val="0"/>
+          <w:numId w:val="43"/>
+        </w:numPr>
+      </w:pPr>
+      <w:r>
+        <w:t>Ezzel a gombbal térhetünk vissza a főmenübe. Figyelem! Ha a felhasználó nem menti az adatait mielőtt visszalép a főmenübe, az összes nem mentett adat elveszik!</w:t>
+      </w:r>
+    </w:p>
+    <w:p>
+      <w:pPr>
+        <w:pStyle w:val="Listaszerbekezds"/>
+        <w:numPr>
+          <w:ilvl w:val="0"/>
+          <w:numId w:val="43"/>
+        </w:numPr>
+      </w:pPr>
+      <w:r>
+        <w:t>Ide kell írni a játékos nevét. (Bármilyen karakter megengedett)</w:t>
+      </w:r>
+    </w:p>
+    <w:p>
+      <w:pPr>
+        <w:pStyle w:val="Listaszerbekezds"/>
+        <w:numPr>
+          <w:ilvl w:val="0"/>
+          <w:numId w:val="43"/>
+        </w:numPr>
+      </w:pPr>
+      <w:r>
+        <w:t>Ide kell írni a játékos</w:t>
+      </w:r>
+      <w:r>
+        <w:t xml:space="preserve"> intézményét, cégét, iskoláját, vagy </w:t>
+      </w:r>
+      <w:proofErr w:type="gramStart"/>
+      <w:r>
+        <w:t>bármit</w:t>
+      </w:r>
+      <w:proofErr w:type="gramEnd"/>
+      <w:r>
+        <w:t xml:space="preserve"> aminek/</w:t>
+      </w:r>
+      <w:proofErr w:type="spellStart"/>
+      <w:r>
+        <w:t>akine</w:t>
+      </w:r>
+      <w:proofErr w:type="spellEnd"/>
+      <w:r>
+        <w:t xml:space="preserve"> a színeiben a játékban indul. (Bármilyen karakter megengedett)</w:t>
+      </w:r>
+    </w:p>
+    <w:p>
+      <w:pPr>
+        <w:rPr>
+          <w:b/>
+          <w:bCs/>
+        </w:rPr>
+      </w:pPr>
+      <w:r>
+        <w:rPr>
+          <w:b/>
+          <w:bCs/>
+        </w:rPr>
+        <w:t>Kérdéssorok</w:t>
+      </w:r>
+    </w:p>
+    <w:p>
+      <w:r>
+        <w:t>Az alkalmazásban lehetőség van kérdéssorok eltárolására is, így egy kényelmesebb módot adva arra, hogy minden kérdéssor egy helyen legyen, és könnyen betölthetőek legyenek a játékba.</w:t>
+      </w:r>
+    </w:p>
+    <w:p>
+      <w:r>
+        <w:t>A kérdéssorokat kezelő oldalra a főmenü „Kérdéssorok” gombjára kattintással</w:t>
+      </w:r>
+      <w:r>
+        <w:t xml:space="preserve"> juthat el a felhasználó. Ha már meg volt nyitva az oldal, akkor a navigációs sáv „Kérdéssorok” elemére kattintva is ez az oldal kerül betöltésre.</w:t>
+      </w:r>
+      <w:r>
+        <w:t xml:space="preserve"> (KÉP számokkal)</w:t>
+      </w:r>
+    </w:p>
+    <w:p>
+      <w:r>
+        <w:t>Az oldal részei:</w:t>
+      </w:r>
+    </w:p>
+    <w:p>
+      <w:pPr>
+        <w:pStyle w:val="Listaszerbekezds"/>
+        <w:numPr>
+          <w:ilvl w:val="0"/>
+          <w:numId w:val="44"/>
+        </w:numPr>
+      </w:pPr>
+      <w:r>
+        <w:lastRenderedPageBreak/>
+        <w:t>Ebben a listában jelennek meg az adatbázisban aktuálisan elérhető kérdéssorok. Egy kérdéssort kiválasztva az megjelenik a jobb oldali szerkesztő felületen</w:t>
+      </w:r>
+    </w:p>
+    <w:p>
+      <w:pPr>
+        <w:pStyle w:val="Listaszerbekezds"/>
+        <w:numPr>
+          <w:ilvl w:val="0"/>
+          <w:numId w:val="44"/>
+        </w:numPr>
+      </w:pPr>
+      <w:r>
+        <w:t>Ezzel a gombbal hozható létre új kérdéssor.</w:t>
+      </w:r>
+      <w:r>
+        <w:t xml:space="preserve"> </w:t>
+      </w:r>
     </w:p>
     <w:p>
       <w:pPr>
@@ -4036,7 +4358,7 @@
           <w:numId w:val="2"/>
         </w:numPr>
       </w:pPr>
-      <w:bookmarkStart w:id="10" w:name="_Toc101375283"/>
+      <w:bookmarkStart w:id="10" w:name="_Toc101649681"/>
       <w:r>
         <w:t>Fejlesztői dokumentáció</w:t>
       </w:r>
@@ -4050,7 +4372,7 @@
           <w:numId w:val="2"/>
         </w:numPr>
       </w:pPr>
-      <w:bookmarkStart w:id="11" w:name="_Toc101375284"/>
+      <w:bookmarkStart w:id="11" w:name="_Toc101649682"/>
       <w:r>
         <w:t>Főbb tervezési irányvonalak</w:t>
       </w:r>
@@ -4061,11 +4383,7 @@
         <w:t>Középiskolás koromtól kezdve, amikor barátaimmal még heti szinten aktívan használtam a kvízes rendszert (kiváltképp a programot), egészen mostanáig megvan</w:t>
       </w:r>
       <w:r>
-        <w:t xml:space="preserve"> bennem a szándék, hogy legyen egy olyan alkalmazás, ami jobban megfelel az eredeti program készítése óta eltelt évek támasztotta igényeknek. Nekem is volt sok ötletem ezzel kapcsolatban, de hogy a tényleges felhasználói igényeket felmérve tudjak nekiállni a </w:t>
-      </w:r>
-      <w:r>
-        <w:lastRenderedPageBreak/>
-        <w:t>tervezésnek, egy ehhez kapcsolódó kérdőív szétküldésével gyűjtöttem visszajelzéseket. Nem érkezett be annyi válasz, amennyire számítottam, de úgy vélem a felmérés, még így is reprezentatív.</w:t>
+        <w:t xml:space="preserve"> bennem a szándék, hogy legyen egy olyan alkalmazás, ami jobban megfelel az eredeti program készítése óta eltelt évek támasztotta igényeknek. Nekem is volt sok ötletem ezzel kapcsolatban, de hogy a tényleges felhasználói igényeket felmérve tudjak nekiállni a tervezésnek, egy ehhez kapcsolódó kérdőív szétküldésével gyűjtöttem visszajelzéseket. Nem érkezett be annyi válasz, amennyire számítottam, de úgy vélem a felmérés, még így is reprezentatív.</w:t>
       </w:r>
     </w:p>
     <w:p>
@@ -4135,39 +4453,27 @@
       <w:pPr>
         <w:pStyle w:val="Kpalrs"/>
       </w:pPr>
-      <w:r>
-        <w:fldChar w:fldCharType="begin"/>
-      </w:r>
-      <w:r>
-        <w:instrText xml:space="preserve"> SEQ ábra \* ARABIC </w:instrText>
-      </w:r>
-      <w:r>
-        <w:fldChar w:fldCharType="separate"/>
-      </w:r>
+      <w:fldSimple w:instr=" SEQ ábra \* ARABIC ">
+        <w:r>
+          <w:rPr>
+            <w:noProof/>
+          </w:rPr>
+          <w:t>1</w:t>
+        </w:r>
+      </w:fldSimple>
+      <w:r>
+        <w:t>. ábra A régi program funkcionalitására irányuló kérdésre kapott válaszok aránya</w:t>
+      </w:r>
+    </w:p>
+    <w:p>
+      <w:pPr>
+        <w:keepNext/>
+      </w:pPr>
       <w:r>
         <w:rPr>
           <w:noProof/>
         </w:rPr>
-        <w:t>1</w:t>
-      </w:r>
-      <w:r>
-        <w:rPr>
-          <w:noProof/>
-        </w:rPr>
-        <w:fldChar w:fldCharType="end"/>
-      </w:r>
-      <w:r>
-        <w:t>. ábra A régi program funkcionalitására irányuló kérdésre kapott válaszok aránya</w:t>
-      </w:r>
-    </w:p>
-    <w:p>
-      <w:pPr>
-        <w:keepNext/>
-      </w:pPr>
-      <w:r>
-        <w:rPr>
-          <w:noProof/>
-        </w:rPr>
+        <w:lastRenderedPageBreak/>
         <w:drawing>
           <wp:inline distT="0" distB="0" distL="0" distR="0" wp14:anchorId="00A4339A" wp14:editId="365C3AB7">
             <wp:extent cx="5399405" cy="2366645"/>
@@ -4212,27 +4518,14 @@
           <w:noProof/>
         </w:rPr>
       </w:pPr>
-      <w:r>
-        <w:fldChar w:fldCharType="begin"/>
-      </w:r>
-      <w:r>
-        <w:instrText xml:space="preserve"> SEQ ábra \* ARABIC </w:instrText>
-      </w:r>
-      <w:r>
-        <w:fldChar w:fldCharType="separate"/>
-      </w:r>
-      <w:r>
-        <w:rPr>
-          <w:noProof/>
-        </w:rPr>
-        <w:t>2</w:t>
-      </w:r>
-      <w:r>
-        <w:rPr>
-          <w:noProof/>
-        </w:rPr>
-        <w:fldChar w:fldCharType="end"/>
-      </w:r>
+      <w:fldSimple w:instr=" SEQ ábra \* ARABIC ">
+        <w:r>
+          <w:rPr>
+            <w:noProof/>
+          </w:rPr>
+          <w:t>2</w:t>
+        </w:r>
+      </w:fldSimple>
       <w:r>
         <w:t>. ábra A régi program esetleges haszontalan funkció</w:t>
       </w:r>
@@ -4250,7 +4543,6 @@
     </w:p>
     <w:p>
       <w:r>
-        <w:lastRenderedPageBreak/>
         <w:t xml:space="preserve">A funkció után a megjelenés volt számomra a következő prioritás. Véleményem szerint lehet egy alkalmazás bármennyire fejlett, és funkcionálisan tökéletes, ha nem frissítik a megjelenését, az </w:t>
       </w:r>
       <w:proofErr w:type="spellStart"/>
@@ -4324,27 +4616,14 @@
       <w:pPr>
         <w:pStyle w:val="Kpalrs"/>
       </w:pPr>
-      <w:r>
-        <w:fldChar w:fldCharType="begin"/>
-      </w:r>
-      <w:r>
-        <w:instrText xml:space="preserve"> SEQ ábra \* ARABIC </w:instrText>
-      </w:r>
-      <w:r>
-        <w:fldChar w:fldCharType="separate"/>
-      </w:r>
-      <w:r>
-        <w:rPr>
-          <w:noProof/>
-        </w:rPr>
-        <w:t>3</w:t>
-      </w:r>
-      <w:r>
-        <w:rPr>
-          <w:noProof/>
-        </w:rPr>
-        <w:fldChar w:fldCharType="end"/>
-      </w:r>
+      <w:fldSimple w:instr=" SEQ ábra \* ARABIC ">
+        <w:r>
+          <w:rPr>
+            <w:noProof/>
+          </w:rPr>
+          <w:t>3</w:t>
+        </w:r>
+      </w:fldSimple>
       <w:r>
         <w:t>. ábra A régi program kinézetét érintő kérdés</w:t>
       </w:r>
@@ -4360,7 +4639,11 @@
         <w:t>értékesebbnek tartok egy</w:t>
       </w:r>
       <w:r>
-        <w:t xml:space="preserve"> átláthatóan, és </w:t>
+        <w:t xml:space="preserve"> </w:t>
+      </w:r>
+      <w:r>
+        <w:lastRenderedPageBreak/>
+        <w:t xml:space="preserve">átláthatóan, és </w:t>
       </w:r>
       <w:r>
         <w:t xml:space="preserve">koherensen megírtat, egy extra funkciókkal </w:t>
@@ -4432,7 +4715,7 @@
           <w:numId w:val="2"/>
         </w:numPr>
       </w:pPr>
-      <w:bookmarkStart w:id="12" w:name="_Toc101375285"/>
+      <w:bookmarkStart w:id="12" w:name="_Toc101649683"/>
       <w:proofErr w:type="spellStart"/>
       <w:r>
         <w:t>Architekturális</w:t>
@@ -4477,7 +4760,6 @@
     </w:p>
     <w:p>
       <w:r>
-        <w:lastRenderedPageBreak/>
         <w:t>A következő fontos döntés, a környezet kiválasztása volt. Mivel Windowson kívül más operációs rendszerre megvalósítani nem lett volna értelme, ezért kézenfekvő választás volt a .NET keretrendszer egy Windows specifikus szegmense.</w:t>
       </w:r>
     </w:p>
@@ -4589,7 +4871,11 @@
       </w:r>
       <w:proofErr w:type="spellEnd"/>
       <w:r>
-        <w:t xml:space="preserve"> írt alkalmazások. A </w:t>
+        <w:t xml:space="preserve"> írt </w:t>
+      </w:r>
+      <w:r>
+        <w:lastRenderedPageBreak/>
+        <w:t xml:space="preserve">alkalmazások. A </w:t>
       </w:r>
       <w:proofErr w:type="spellStart"/>
       <w:r>
@@ -4763,11 +5049,7 @@
         <w:t>-t vettem igénybe, amely néhány alapvető funkcióhoz szükséges sablonnal látta el az újonnan létrehozott alkalmazást. (Mivel a projektet</w:t>
       </w:r>
       <w:r>
-        <w:t xml:space="preserve"> eredetileg UWP projektként </w:t>
-      </w:r>
-      <w:r>
-        <w:lastRenderedPageBreak/>
-        <w:t xml:space="preserve">hoztam létre és csak később döntöttem a </w:t>
+        <w:t xml:space="preserve"> eredetileg UWP projektként hoztam létre és csak később döntöttem a </w:t>
       </w:r>
       <w:proofErr w:type="spellStart"/>
       <w:r>
@@ -4803,9 +5085,11 @@
           <w:numId w:val="2"/>
         </w:numPr>
       </w:pPr>
+      <w:bookmarkStart w:id="13" w:name="_Toc101649684"/>
       <w:r>
         <w:t>Projektfelépítés</w:t>
       </w:r>
+      <w:bookmarkEnd w:id="13"/>
     </w:p>
     <w:p>
       <w:r>
@@ -4974,6 +5258,7 @@
           <w:b/>
           <w:bCs/>
         </w:rPr>
+        <w:lastRenderedPageBreak/>
         <w:t>AllOrNothing.Data</w:t>
       </w:r>
       <w:proofErr w:type="spellEnd"/>
@@ -5007,11 +5292,11 @@
           <w:numId w:val="2"/>
         </w:numPr>
       </w:pPr>
-      <w:bookmarkStart w:id="13" w:name="_Toc101375286"/>
+      <w:bookmarkStart w:id="14" w:name="_Toc101649685"/>
       <w:r>
         <w:t>Felhasznált programkönyvtárak, függőségek</w:t>
       </w:r>
-      <w:bookmarkEnd w:id="13"/>
+      <w:bookmarkEnd w:id="14"/>
     </w:p>
     <w:p/>
     <w:p/>
@@ -5023,11 +5308,11 @@
           <w:numId w:val="2"/>
         </w:numPr>
       </w:pPr>
-      <w:bookmarkStart w:id="14" w:name="_Toc101375287"/>
+      <w:bookmarkStart w:id="15" w:name="_Toc101649686"/>
       <w:r>
         <w:t>Indulás, aktiváció</w:t>
       </w:r>
-      <w:bookmarkEnd w:id="14"/>
+      <w:bookmarkEnd w:id="15"/>
     </w:p>
     <w:p>
       <w:r>
@@ -5066,11 +5351,11 @@
           <w:numId w:val="2"/>
         </w:numPr>
       </w:pPr>
-      <w:bookmarkStart w:id="15" w:name="_Toc101375288"/>
+      <w:bookmarkStart w:id="16" w:name="_Toc101649687"/>
       <w:r>
         <w:t>Navigáció</w:t>
       </w:r>
-      <w:bookmarkEnd w:id="15"/>
+      <w:bookmarkEnd w:id="16"/>
     </w:p>
     <w:p>
       <w:r>
@@ -5205,11 +5490,11 @@
           <w:numId w:val="2"/>
         </w:numPr>
       </w:pPr>
-      <w:bookmarkStart w:id="16" w:name="_Toc101375289"/>
+      <w:bookmarkStart w:id="17" w:name="_Toc101649688"/>
       <w:r>
         <w:t>Shell</w:t>
       </w:r>
-      <w:bookmarkEnd w:id="16"/>
+      <w:bookmarkEnd w:id="17"/>
     </w:p>
     <w:p>
       <w:r>
@@ -5288,7 +5573,11 @@
       </w:r>
       <w:proofErr w:type="spellEnd"/>
       <w:r>
-        <w:t xml:space="preserve"> gyűjteményébe vehetjük fel azokat az elemeket, amiket a menüben szeretnénk látni, a megjelenítendő oldalt pedig a </w:t>
+        <w:t xml:space="preserve"> gyűjteményébe vehetjük fel azokat az elemeket, amiket a menüben szeretnénk látni, a </w:t>
+      </w:r>
+      <w:r>
+        <w:lastRenderedPageBreak/>
+        <w:t xml:space="preserve">megjelenítendő oldalt pedig a </w:t>
       </w:r>
       <w:proofErr w:type="spellStart"/>
       <w:r>
@@ -5398,12 +5687,12 @@
           <w:numId w:val="2"/>
         </w:numPr>
       </w:pPr>
-      <w:bookmarkStart w:id="17" w:name="_Toc101375290"/>
+      <w:bookmarkStart w:id="18" w:name="_Toc101649689"/>
       <w:proofErr w:type="spellStart"/>
       <w:r>
         <w:t>PageService</w:t>
       </w:r>
-      <w:bookmarkEnd w:id="17"/>
+      <w:bookmarkEnd w:id="18"/>
       <w:proofErr w:type="spellEnd"/>
     </w:p>
     <w:p>
@@ -5462,12 +5751,12 @@
           <w:numId w:val="2"/>
         </w:numPr>
       </w:pPr>
-      <w:bookmarkStart w:id="18" w:name="_Toc101375291"/>
+      <w:bookmarkStart w:id="19" w:name="_Toc101649690"/>
       <w:proofErr w:type="spellStart"/>
       <w:r>
         <w:t>NavigationViewService</w:t>
       </w:r>
-      <w:bookmarkEnd w:id="18"/>
+      <w:bookmarkEnd w:id="19"/>
       <w:proofErr w:type="spellEnd"/>
     </w:p>
     <w:p>
@@ -5630,12 +5919,13 @@
           <w:numId w:val="2"/>
         </w:numPr>
       </w:pPr>
-      <w:bookmarkStart w:id="19" w:name="_Toc101375292"/>
+      <w:bookmarkStart w:id="20" w:name="_Toc101649691"/>
       <w:proofErr w:type="spellStart"/>
       <w:r>
+        <w:lastRenderedPageBreak/>
         <w:t>NavigationService</w:t>
       </w:r>
-      <w:bookmarkEnd w:id="19"/>
+      <w:bookmarkEnd w:id="20"/>
       <w:proofErr w:type="spellEnd"/>
     </w:p>
     <w:p>
@@ -5656,7 +5946,19 @@
       </w:r>
       <w:proofErr w:type="spellEnd"/>
       <w:r>
-        <w:t xml:space="preserve">, majd ezen objektum metódusai köré alakít ki biztonságos metódusokat, amik hívása biztosan elvárt eredményt ad. Legfontosabb feladata, a </w:t>
+        <w:t>, majd ezen objektu</w:t>
+      </w:r>
+      <w:r>
+        <w:t xml:space="preserve">mot csomagolja be </w:t>
+      </w:r>
+      <w:r>
+        <w:t>biztonságos metódusok</w:t>
+      </w:r>
+      <w:r>
+        <w:t>kal</w:t>
+      </w:r>
+      <w:r>
+        <w:t xml:space="preserve">, amik hívása biztosan elvárt eredményt ad. Legfontosabb feladata, a </w:t>
       </w:r>
       <w:proofErr w:type="spellStart"/>
       <w:r>
@@ -5727,12 +6029,11 @@
           <w:numId w:val="2"/>
         </w:numPr>
       </w:pPr>
-      <w:bookmarkStart w:id="20" w:name="_Toc101375293"/>
-      <w:r>
-        <w:lastRenderedPageBreak/>
+      <w:bookmarkStart w:id="21" w:name="_Toc101649692"/>
+      <w:r>
         <w:t>Játék indítása</w:t>
       </w:r>
-      <w:bookmarkEnd w:id="20"/>
+      <w:bookmarkEnd w:id="21"/>
     </w:p>
     <w:p>
       <w:pPr>
@@ -5742,11 +6043,11 @@
           <w:numId w:val="2"/>
         </w:numPr>
       </w:pPr>
-      <w:bookmarkStart w:id="21" w:name="_Toc101375294"/>
+      <w:bookmarkStart w:id="22" w:name="_Toc101649693"/>
       <w:r>
         <w:t>Adatok bevitele és szerkesztése</w:t>
       </w:r>
-      <w:bookmarkEnd w:id="21"/>
+      <w:bookmarkEnd w:id="22"/>
     </w:p>
     <w:p>
       <w:pPr>
@@ -5756,12 +6057,11 @@
           <w:numId w:val="2"/>
         </w:numPr>
       </w:pPr>
-      <w:bookmarkStart w:id="22" w:name="_Toc101375295"/>
+      <w:bookmarkStart w:id="23" w:name="_Toc101649694"/>
       <w:r>
         <w:t>Az Adatelérési réteg</w:t>
       </w:r>
-      <w:bookmarkStart w:id="23" w:name="_Toc101375296"/>
-      <w:bookmarkEnd w:id="22"/>
+      <w:bookmarkEnd w:id="23"/>
     </w:p>
     <w:p>
       <w:pPr>
@@ -5771,10 +6071,11 @@
           <w:numId w:val="2"/>
         </w:numPr>
       </w:pPr>
+      <w:bookmarkStart w:id="24" w:name="_Toc101649695"/>
       <w:r>
         <w:t>Tesztelési terv</w:t>
       </w:r>
-      <w:bookmarkEnd w:id="23"/>
+      <w:bookmarkEnd w:id="24"/>
     </w:p>
     <w:p>
       <w:pPr>
@@ -5784,7 +6085,7 @@
           <w:numId w:val="2"/>
         </w:numPr>
       </w:pPr>
-      <w:bookmarkStart w:id="24" w:name="_Toc101375297"/>
+      <w:bookmarkStart w:id="25" w:name="_Toc101649696"/>
       <w:r>
         <w:t>Unit-</w:t>
       </w:r>
@@ -5794,7 +6095,7 @@
       <w:r>
         <w:t>sztek</w:t>
       </w:r>
-      <w:bookmarkEnd w:id="24"/>
+      <w:bookmarkEnd w:id="25"/>
     </w:p>
     <w:p>
       <w:proofErr w:type="spellStart"/>
@@ -6056,6 +6357,7 @@
         </w:numPr>
       </w:pPr>
       <w:r>
+        <w:lastRenderedPageBreak/>
         <w:t>olyan ismeretkör van megadva, ami nem szerepel a rendszerben</w:t>
       </w:r>
     </w:p>
@@ -6399,10 +6701,7 @@
         </w:numPr>
       </w:pPr>
       <w:r>
-        <w:t>kérdéssor</w:t>
-      </w:r>
-      <w:r>
-        <w:t xml:space="preserve"> hozzáadása</w:t>
+        <w:t>kérdéssor hozzáadása</w:t>
       </w:r>
     </w:p>
     <w:p>
@@ -6438,10 +6737,7 @@
         </w:numPr>
       </w:pPr>
       <w:r>
-        <w:t>kérdés</w:t>
-      </w:r>
-      <w:r>
-        <w:t xml:space="preserve"> hozzáadása</w:t>
+        <w:t>kérdés hozzáadása</w:t>
       </w:r>
     </w:p>
     <w:p>
@@ -6453,6 +6749,7 @@
         </w:numPr>
       </w:pPr>
       <w:r>
+        <w:lastRenderedPageBreak/>
         <w:t>kérdés módosítása</w:t>
       </w:r>
     </w:p>
@@ -6477,10 +6774,7 @@
         </w:numPr>
       </w:pPr>
       <w:r>
-        <w:t>ismeretkör</w:t>
-      </w:r>
-      <w:r>
-        <w:t xml:space="preserve"> hozzáadása</w:t>
+        <w:t>ismeretkör hozzáadása</w:t>
       </w:r>
     </w:p>
     <w:p>
@@ -6515,11 +6809,11 @@
           <w:numId w:val="2"/>
         </w:numPr>
       </w:pPr>
-      <w:bookmarkStart w:id="25" w:name="_Toc101375298"/>
+      <w:bookmarkStart w:id="26" w:name="_Toc101649697"/>
       <w:r>
         <w:t>Teljesítménytesztek</w:t>
       </w:r>
-      <w:bookmarkEnd w:id="25"/>
+      <w:bookmarkEnd w:id="26"/>
     </w:p>
     <w:p>
       <w:pPr>
@@ -6529,7 +6823,7 @@
           <w:numId w:val="2"/>
         </w:numPr>
       </w:pPr>
-      <w:bookmarkStart w:id="26" w:name="_Toc101375299"/>
+      <w:bookmarkStart w:id="27" w:name="_Toc101649698"/>
       <w:r>
         <w:t xml:space="preserve">End </w:t>
       </w:r>
@@ -6541,7 +6835,7 @@
       <w:r>
         <w:t xml:space="preserve"> end tesztek</w:t>
       </w:r>
-      <w:bookmarkEnd w:id="26"/>
+      <w:bookmarkEnd w:id="27"/>
     </w:p>
     <w:tbl>
       <w:tblPr>
@@ -7584,6 +7878,7 @@
             </w:r>
             <w:proofErr w:type="spellStart"/>
             <w:r>
+              <w:lastRenderedPageBreak/>
               <w:t>the</w:t>
             </w:r>
             <w:proofErr w:type="spellEnd"/>
@@ -7652,6 +7947,7 @@
               <w:jc w:val="center"/>
             </w:pPr>
             <w:r>
+              <w:lastRenderedPageBreak/>
               <w:t>1.8</w:t>
             </w:r>
           </w:p>
@@ -9043,6 +9339,7 @@
               <w:jc w:val="center"/>
             </w:pPr>
             <w:r>
+              <w:lastRenderedPageBreak/>
               <w:t>2.2</w:t>
             </w:r>
           </w:p>
@@ -10652,6 +10949,7 @@
               <w:jc w:val="center"/>
             </w:pPr>
             <w:r>
+              <w:lastRenderedPageBreak/>
               <w:t>2.11</w:t>
             </w:r>
           </w:p>
@@ -16400,6 +16698,7 @@
     <w:p/>
     <w:p>
       <w:r>
+        <w:lastRenderedPageBreak/>
         <w:t>Adatelérési rétegről csak a Mindent vagy semmit programnál beszélhetünk, ebben az alfejezetben erről lesz szó.</w:t>
       </w:r>
     </w:p>
@@ -16411,11 +16710,11 @@
           <w:numId w:val="2"/>
         </w:numPr>
       </w:pPr>
-      <w:bookmarkStart w:id="27" w:name="_Toc101375300"/>
+      <w:bookmarkStart w:id="28" w:name="_Toc101649699"/>
       <w:r>
         <w:t>Összegzés</w:t>
       </w:r>
-      <w:bookmarkEnd w:id="27"/>
+      <w:bookmarkEnd w:id="28"/>
     </w:p>
     <w:p>
       <w:pPr>
@@ -16425,11 +16724,11 @@
           <w:numId w:val="2"/>
         </w:numPr>
       </w:pPr>
-      <w:bookmarkStart w:id="28" w:name="_Toc101375301"/>
+      <w:bookmarkStart w:id="29" w:name="_Toc101649700"/>
       <w:r>
         <w:t>További fejlesztési lehetőségek</w:t>
       </w:r>
-      <w:bookmarkEnd w:id="28"/>
+      <w:bookmarkEnd w:id="29"/>
     </w:p>
     <w:p>
       <w:pPr>
@@ -16444,7 +16743,7 @@
         <w:br w:type="page"/>
       </w:r>
     </w:p>
-    <w:bookmarkStart w:id="29" w:name="_Toc101375302" w:displacedByCustomXml="next"/>
+    <w:bookmarkStart w:id="30" w:name="_Toc101649701" w:displacedByCustomXml="next"/>
     <w:sdt>
       <w:sdtPr>
         <w:rPr>
@@ -16471,7 +16770,7 @@
           <w:r>
             <w:t>Hivatkozások</w:t>
           </w:r>
-          <w:bookmarkEnd w:id="29"/>
+          <w:bookmarkEnd w:id="30"/>
         </w:p>
         <w:sdt>
           <w:sdtPr>
@@ -16917,6 +17216,119 @@
     </w:lvl>
   </w:abstractNum>
   <w:abstractNum w:abstractNumId="2" w15:restartNumberingAfterBreak="0">
+    <w:nsid w:val="09522FC1"/>
+    <w:multiLevelType w:val="hybridMultilevel"/>
+    <w:tmpl w:val="73C81E4E"/>
+    <w:lvl w:ilvl="0" w:tplc="040E0001">
+      <w:start w:val="1"/>
+      <w:numFmt w:val="bullet"/>
+      <w:lvlText w:val=""/>
+      <w:lvlJc w:val="left"/>
+      <w:pPr>
+        <w:ind w:left="720" w:hanging="360"/>
+      </w:pPr>
+      <w:rPr>
+        <w:rFonts w:ascii="Symbol" w:hAnsi="Symbol" w:hint="default"/>
+      </w:rPr>
+    </w:lvl>
+    <w:lvl w:ilvl="1" w:tplc="040E0003" w:tentative="1">
+      <w:start w:val="1"/>
+      <w:numFmt w:val="bullet"/>
+      <w:lvlText w:val="o"/>
+      <w:lvlJc w:val="left"/>
+      <w:pPr>
+        <w:ind w:left="1440" w:hanging="360"/>
+      </w:pPr>
+      <w:rPr>
+        <w:rFonts w:ascii="Courier New" w:hAnsi="Courier New" w:cs="Courier New" w:hint="default"/>
+      </w:rPr>
+    </w:lvl>
+    <w:lvl w:ilvl="2" w:tplc="040E0005" w:tentative="1">
+      <w:start w:val="1"/>
+      <w:numFmt w:val="bullet"/>
+      <w:lvlText w:val=""/>
+      <w:lvlJc w:val="left"/>
+      <w:pPr>
+        <w:ind w:left="2160" w:hanging="360"/>
+      </w:pPr>
+      <w:rPr>
+        <w:rFonts w:ascii="Wingdings" w:hAnsi="Wingdings" w:hint="default"/>
+      </w:rPr>
+    </w:lvl>
+    <w:lvl w:ilvl="3" w:tplc="040E0001" w:tentative="1">
+      <w:start w:val="1"/>
+      <w:numFmt w:val="bullet"/>
+      <w:lvlText w:val=""/>
+      <w:lvlJc w:val="left"/>
+      <w:pPr>
+        <w:ind w:left="2880" w:hanging="360"/>
+      </w:pPr>
+      <w:rPr>
+        <w:rFonts w:ascii="Symbol" w:hAnsi="Symbol" w:hint="default"/>
+      </w:rPr>
+    </w:lvl>
+    <w:lvl w:ilvl="4" w:tplc="040E0003" w:tentative="1">
+      <w:start w:val="1"/>
+      <w:numFmt w:val="bullet"/>
+      <w:lvlText w:val="o"/>
+      <w:lvlJc w:val="left"/>
+      <w:pPr>
+        <w:ind w:left="3600" w:hanging="360"/>
+      </w:pPr>
+      <w:rPr>
+        <w:rFonts w:ascii="Courier New" w:hAnsi="Courier New" w:cs="Courier New" w:hint="default"/>
+      </w:rPr>
+    </w:lvl>
+    <w:lvl w:ilvl="5" w:tplc="040E0005" w:tentative="1">
+      <w:start w:val="1"/>
+      <w:numFmt w:val="bullet"/>
+      <w:lvlText w:val=""/>
+      <w:lvlJc w:val="left"/>
+      <w:pPr>
+        <w:ind w:left="4320" w:hanging="360"/>
+      </w:pPr>
+      <w:rPr>
+        <w:rFonts w:ascii="Wingdings" w:hAnsi="Wingdings" w:hint="default"/>
+      </w:rPr>
+    </w:lvl>
+    <w:lvl w:ilvl="6" w:tplc="040E0001" w:tentative="1">
+      <w:start w:val="1"/>
+      <w:numFmt w:val="bullet"/>
+      <w:lvlText w:val=""/>
+      <w:lvlJc w:val="left"/>
+      <w:pPr>
+        <w:ind w:left="5040" w:hanging="360"/>
+      </w:pPr>
+      <w:rPr>
+        <w:rFonts w:ascii="Symbol" w:hAnsi="Symbol" w:hint="default"/>
+      </w:rPr>
+    </w:lvl>
+    <w:lvl w:ilvl="7" w:tplc="040E0003" w:tentative="1">
+      <w:start w:val="1"/>
+      <w:numFmt w:val="bullet"/>
+      <w:lvlText w:val="o"/>
+      <w:lvlJc w:val="left"/>
+      <w:pPr>
+        <w:ind w:left="5760" w:hanging="360"/>
+      </w:pPr>
+      <w:rPr>
+        <w:rFonts w:ascii="Courier New" w:hAnsi="Courier New" w:cs="Courier New" w:hint="default"/>
+      </w:rPr>
+    </w:lvl>
+    <w:lvl w:ilvl="8" w:tplc="040E0005" w:tentative="1">
+      <w:start w:val="1"/>
+      <w:numFmt w:val="bullet"/>
+      <w:lvlText w:val=""/>
+      <w:lvlJc w:val="left"/>
+      <w:pPr>
+        <w:ind w:left="6480" w:hanging="360"/>
+      </w:pPr>
+      <w:rPr>
+        <w:rFonts w:ascii="Wingdings" w:hAnsi="Wingdings" w:hint="default"/>
+      </w:rPr>
+    </w:lvl>
+  </w:abstractNum>
+  <w:abstractNum w:abstractNumId="3" w15:restartNumberingAfterBreak="0">
     <w:nsid w:val="0D517F25"/>
     <w:multiLevelType w:val="multilevel"/>
     <w:tmpl w:val="040E001F"/>
@@ -17002,7 +17414,7 @@
       </w:pPr>
     </w:lvl>
   </w:abstractNum>
-  <w:abstractNum w:abstractNumId="3" w15:restartNumberingAfterBreak="0">
+  <w:abstractNum w:abstractNumId="4" w15:restartNumberingAfterBreak="0">
     <w:nsid w:val="1011122A"/>
     <w:multiLevelType w:val="multilevel"/>
     <w:tmpl w:val="040E001F"/>
@@ -17088,7 +17500,7 @@
       </w:pPr>
     </w:lvl>
   </w:abstractNum>
-  <w:abstractNum w:abstractNumId="4" w15:restartNumberingAfterBreak="0">
+  <w:abstractNum w:abstractNumId="5" w15:restartNumberingAfterBreak="0">
     <w:nsid w:val="13067154"/>
     <w:multiLevelType w:val="multilevel"/>
     <w:tmpl w:val="040E001F"/>
@@ -17174,7 +17586,7 @@
       </w:pPr>
     </w:lvl>
   </w:abstractNum>
-  <w:abstractNum w:abstractNumId="5" w15:restartNumberingAfterBreak="0">
+  <w:abstractNum w:abstractNumId="6" w15:restartNumberingAfterBreak="0">
     <w:nsid w:val="15115079"/>
     <w:multiLevelType w:val="hybridMultilevel"/>
     <w:tmpl w:val="E33E7564"/>
@@ -17287,7 +17699,7 @@
       </w:rPr>
     </w:lvl>
   </w:abstractNum>
-  <w:abstractNum w:abstractNumId="6" w15:restartNumberingAfterBreak="0">
+  <w:abstractNum w:abstractNumId="7" w15:restartNumberingAfterBreak="0">
     <w:nsid w:val="16044123"/>
     <w:multiLevelType w:val="hybridMultilevel"/>
     <w:tmpl w:val="5D50240A"/>
@@ -17400,7 +17812,7 @@
       </w:rPr>
     </w:lvl>
   </w:abstractNum>
-  <w:abstractNum w:abstractNumId="7" w15:restartNumberingAfterBreak="0">
+  <w:abstractNum w:abstractNumId="8" w15:restartNumberingAfterBreak="0">
     <w:nsid w:val="170C63ED"/>
     <w:multiLevelType w:val="multilevel"/>
     <w:tmpl w:val="040E001F"/>
@@ -17486,7 +17898,7 @@
       </w:pPr>
     </w:lvl>
   </w:abstractNum>
-  <w:abstractNum w:abstractNumId="8" w15:restartNumberingAfterBreak="0">
+  <w:abstractNum w:abstractNumId="9" w15:restartNumberingAfterBreak="0">
     <w:nsid w:val="1DA33A3F"/>
     <w:multiLevelType w:val="hybridMultilevel"/>
     <w:tmpl w:val="82429640"/>
@@ -17572,7 +17984,7 @@
       </w:pPr>
     </w:lvl>
   </w:abstractNum>
-  <w:abstractNum w:abstractNumId="9" w15:restartNumberingAfterBreak="0">
+  <w:abstractNum w:abstractNumId="10" w15:restartNumberingAfterBreak="0">
     <w:nsid w:val="20BA41D4"/>
     <w:multiLevelType w:val="hybridMultilevel"/>
     <w:tmpl w:val="641AC6D6"/>
@@ -17661,7 +18073,7 @@
       </w:pPr>
     </w:lvl>
   </w:abstractNum>
-  <w:abstractNum w:abstractNumId="10" w15:restartNumberingAfterBreak="0">
+  <w:abstractNum w:abstractNumId="11" w15:restartNumberingAfterBreak="0">
     <w:nsid w:val="211149C6"/>
     <w:multiLevelType w:val="multilevel"/>
     <w:tmpl w:val="040E001F"/>
@@ -17747,7 +18159,120 @@
       </w:pPr>
     </w:lvl>
   </w:abstractNum>
-  <w:abstractNum w:abstractNumId="11" w15:restartNumberingAfterBreak="0">
+  <w:abstractNum w:abstractNumId="12" w15:restartNumberingAfterBreak="0">
+    <w:nsid w:val="25BA7CB4"/>
+    <w:multiLevelType w:val="hybridMultilevel"/>
+    <w:tmpl w:val="BEB0DF90"/>
+    <w:lvl w:ilvl="0" w:tplc="040E0001">
+      <w:start w:val="1"/>
+      <w:numFmt w:val="bullet"/>
+      <w:lvlText w:val=""/>
+      <w:lvlJc w:val="left"/>
+      <w:pPr>
+        <w:ind w:left="1428" w:hanging="360"/>
+      </w:pPr>
+      <w:rPr>
+        <w:rFonts w:ascii="Symbol" w:hAnsi="Symbol" w:hint="default"/>
+      </w:rPr>
+    </w:lvl>
+    <w:lvl w:ilvl="1" w:tplc="040E0003" w:tentative="1">
+      <w:start w:val="1"/>
+      <w:numFmt w:val="bullet"/>
+      <w:lvlText w:val="o"/>
+      <w:lvlJc w:val="left"/>
+      <w:pPr>
+        <w:ind w:left="2148" w:hanging="360"/>
+      </w:pPr>
+      <w:rPr>
+        <w:rFonts w:ascii="Courier New" w:hAnsi="Courier New" w:cs="Courier New" w:hint="default"/>
+      </w:rPr>
+    </w:lvl>
+    <w:lvl w:ilvl="2" w:tplc="040E0005" w:tentative="1">
+      <w:start w:val="1"/>
+      <w:numFmt w:val="bullet"/>
+      <w:lvlText w:val=""/>
+      <w:lvlJc w:val="left"/>
+      <w:pPr>
+        <w:ind w:left="2868" w:hanging="360"/>
+      </w:pPr>
+      <w:rPr>
+        <w:rFonts w:ascii="Wingdings" w:hAnsi="Wingdings" w:hint="default"/>
+      </w:rPr>
+    </w:lvl>
+    <w:lvl w:ilvl="3" w:tplc="040E0001" w:tentative="1">
+      <w:start w:val="1"/>
+      <w:numFmt w:val="bullet"/>
+      <w:lvlText w:val=""/>
+      <w:lvlJc w:val="left"/>
+      <w:pPr>
+        <w:ind w:left="3588" w:hanging="360"/>
+      </w:pPr>
+      <w:rPr>
+        <w:rFonts w:ascii="Symbol" w:hAnsi="Symbol" w:hint="default"/>
+      </w:rPr>
+    </w:lvl>
+    <w:lvl w:ilvl="4" w:tplc="040E0003" w:tentative="1">
+      <w:start w:val="1"/>
+      <w:numFmt w:val="bullet"/>
+      <w:lvlText w:val="o"/>
+      <w:lvlJc w:val="left"/>
+      <w:pPr>
+        <w:ind w:left="4308" w:hanging="360"/>
+      </w:pPr>
+      <w:rPr>
+        <w:rFonts w:ascii="Courier New" w:hAnsi="Courier New" w:cs="Courier New" w:hint="default"/>
+      </w:rPr>
+    </w:lvl>
+    <w:lvl w:ilvl="5" w:tplc="040E0005" w:tentative="1">
+      <w:start w:val="1"/>
+      <w:numFmt w:val="bullet"/>
+      <w:lvlText w:val=""/>
+      <w:lvlJc w:val="left"/>
+      <w:pPr>
+        <w:ind w:left="5028" w:hanging="360"/>
+      </w:pPr>
+      <w:rPr>
+        <w:rFonts w:ascii="Wingdings" w:hAnsi="Wingdings" w:hint="default"/>
+      </w:rPr>
+    </w:lvl>
+    <w:lvl w:ilvl="6" w:tplc="040E0001" w:tentative="1">
+      <w:start w:val="1"/>
+      <w:numFmt w:val="bullet"/>
+      <w:lvlText w:val=""/>
+      <w:lvlJc w:val="left"/>
+      <w:pPr>
+        <w:ind w:left="5748" w:hanging="360"/>
+      </w:pPr>
+      <w:rPr>
+        <w:rFonts w:ascii="Symbol" w:hAnsi="Symbol" w:hint="default"/>
+      </w:rPr>
+    </w:lvl>
+    <w:lvl w:ilvl="7" w:tplc="040E0003" w:tentative="1">
+      <w:start w:val="1"/>
+      <w:numFmt w:val="bullet"/>
+      <w:lvlText w:val="o"/>
+      <w:lvlJc w:val="left"/>
+      <w:pPr>
+        <w:ind w:left="6468" w:hanging="360"/>
+      </w:pPr>
+      <w:rPr>
+        <w:rFonts w:ascii="Courier New" w:hAnsi="Courier New" w:cs="Courier New" w:hint="default"/>
+      </w:rPr>
+    </w:lvl>
+    <w:lvl w:ilvl="8" w:tplc="040E0005" w:tentative="1">
+      <w:start w:val="1"/>
+      <w:numFmt w:val="bullet"/>
+      <w:lvlText w:val=""/>
+      <w:lvlJc w:val="left"/>
+      <w:pPr>
+        <w:ind w:left="7188" w:hanging="360"/>
+      </w:pPr>
+      <w:rPr>
+        <w:rFonts w:ascii="Wingdings" w:hAnsi="Wingdings" w:hint="default"/>
+      </w:rPr>
+    </w:lvl>
+  </w:abstractNum>
+  <w:abstractNum w:abstractNumId="13" w15:restartNumberingAfterBreak="0">
     <w:nsid w:val="2A635CA3"/>
     <w:multiLevelType w:val="hybridMultilevel"/>
     <w:tmpl w:val="5C00CB28"/>
@@ -17860,7 +18385,7 @@
       </w:rPr>
     </w:lvl>
   </w:abstractNum>
-  <w:abstractNum w:abstractNumId="12" w15:restartNumberingAfterBreak="0">
+  <w:abstractNum w:abstractNumId="14" w15:restartNumberingAfterBreak="0">
     <w:nsid w:val="2EC902CD"/>
     <w:multiLevelType w:val="multilevel"/>
     <w:tmpl w:val="040E001F"/>
@@ -17946,7 +18471,7 @@
       </w:pPr>
     </w:lvl>
   </w:abstractNum>
-  <w:abstractNum w:abstractNumId="13" w15:restartNumberingAfterBreak="0">
+  <w:abstractNum w:abstractNumId="15" w15:restartNumberingAfterBreak="0">
     <w:nsid w:val="2F662714"/>
     <w:multiLevelType w:val="multilevel"/>
     <w:tmpl w:val="040E001F"/>
@@ -18032,7 +18557,7 @@
       </w:pPr>
     </w:lvl>
   </w:abstractNum>
-  <w:abstractNum w:abstractNumId="14" w15:restartNumberingAfterBreak="0">
+  <w:abstractNum w:abstractNumId="16" w15:restartNumberingAfterBreak="0">
     <w:nsid w:val="327E478B"/>
     <w:multiLevelType w:val="hybridMultilevel"/>
     <w:tmpl w:val="AD74DD44"/>
@@ -18145,7 +18670,7 @@
       </w:rPr>
     </w:lvl>
   </w:abstractNum>
-  <w:abstractNum w:abstractNumId="15" w15:restartNumberingAfterBreak="0">
+  <w:abstractNum w:abstractNumId="17" w15:restartNumberingAfterBreak="0">
     <w:nsid w:val="38CD5647"/>
     <w:multiLevelType w:val="multilevel"/>
     <w:tmpl w:val="040E001F"/>
@@ -18231,7 +18756,7 @@
       </w:pPr>
     </w:lvl>
   </w:abstractNum>
-  <w:abstractNum w:abstractNumId="16" w15:restartNumberingAfterBreak="0">
+  <w:abstractNum w:abstractNumId="18" w15:restartNumberingAfterBreak="0">
     <w:nsid w:val="3AE10F87"/>
     <w:multiLevelType w:val="multilevel"/>
     <w:tmpl w:val="040E001F"/>
@@ -18317,7 +18842,7 @@
       </w:pPr>
     </w:lvl>
   </w:abstractNum>
-  <w:abstractNum w:abstractNumId="17" w15:restartNumberingAfterBreak="0">
+  <w:abstractNum w:abstractNumId="19" w15:restartNumberingAfterBreak="0">
     <w:nsid w:val="3B4208E2"/>
     <w:multiLevelType w:val="multilevel"/>
     <w:tmpl w:val="040E001F"/>
@@ -18403,7 +18928,7 @@
       </w:pPr>
     </w:lvl>
   </w:abstractNum>
-  <w:abstractNum w:abstractNumId="18" w15:restartNumberingAfterBreak="0">
+  <w:abstractNum w:abstractNumId="20" w15:restartNumberingAfterBreak="0">
     <w:nsid w:val="3B4C1D22"/>
     <w:multiLevelType w:val="multilevel"/>
     <w:tmpl w:val="040E001F"/>
@@ -18489,7 +19014,7 @@
       </w:pPr>
     </w:lvl>
   </w:abstractNum>
-  <w:abstractNum w:abstractNumId="19" w15:restartNumberingAfterBreak="0">
+  <w:abstractNum w:abstractNumId="21" w15:restartNumberingAfterBreak="0">
     <w:nsid w:val="3BA86635"/>
     <w:multiLevelType w:val="hybridMultilevel"/>
     <w:tmpl w:val="930E1C46"/>
@@ -18602,7 +19127,7 @@
       </w:rPr>
     </w:lvl>
   </w:abstractNum>
-  <w:abstractNum w:abstractNumId="20" w15:restartNumberingAfterBreak="0">
+  <w:abstractNum w:abstractNumId="22" w15:restartNumberingAfterBreak="0">
     <w:nsid w:val="3CDE4A3C"/>
     <w:multiLevelType w:val="multilevel"/>
     <w:tmpl w:val="040E001F"/>
@@ -18688,7 +19213,7 @@
       </w:pPr>
     </w:lvl>
   </w:abstractNum>
-  <w:abstractNum w:abstractNumId="21" w15:restartNumberingAfterBreak="0">
+  <w:abstractNum w:abstractNumId="23" w15:restartNumberingAfterBreak="0">
     <w:nsid w:val="3DED76C4"/>
     <w:multiLevelType w:val="multilevel"/>
     <w:tmpl w:val="040E001F"/>
@@ -18774,7 +19299,7 @@
       </w:pPr>
     </w:lvl>
   </w:abstractNum>
-  <w:abstractNum w:abstractNumId="22" w15:restartNumberingAfterBreak="0">
+  <w:abstractNum w:abstractNumId="24" w15:restartNumberingAfterBreak="0">
     <w:nsid w:val="42561840"/>
     <w:multiLevelType w:val="multilevel"/>
     <w:tmpl w:val="040E001F"/>
@@ -18860,7 +19385,7 @@
       </w:pPr>
     </w:lvl>
   </w:abstractNum>
-  <w:abstractNum w:abstractNumId="23" w15:restartNumberingAfterBreak="0">
+  <w:abstractNum w:abstractNumId="25" w15:restartNumberingAfterBreak="0">
     <w:nsid w:val="430670CF"/>
     <w:multiLevelType w:val="multilevel"/>
     <w:tmpl w:val="040E001F"/>
@@ -18946,7 +19471,7 @@
       </w:pPr>
     </w:lvl>
   </w:abstractNum>
-  <w:abstractNum w:abstractNumId="24" w15:restartNumberingAfterBreak="0">
+  <w:abstractNum w:abstractNumId="26" w15:restartNumberingAfterBreak="0">
     <w:nsid w:val="45951AB3"/>
     <w:multiLevelType w:val="hybridMultilevel"/>
     <w:tmpl w:val="D200C762"/>
@@ -19059,7 +19584,7 @@
       </w:rPr>
     </w:lvl>
   </w:abstractNum>
-  <w:abstractNum w:abstractNumId="25" w15:restartNumberingAfterBreak="0">
+  <w:abstractNum w:abstractNumId="27" w15:restartNumberingAfterBreak="0">
     <w:nsid w:val="47803F8D"/>
     <w:multiLevelType w:val="multilevel"/>
     <w:tmpl w:val="040E001F"/>
@@ -19145,7 +19670,7 @@
       </w:pPr>
     </w:lvl>
   </w:abstractNum>
-  <w:abstractNum w:abstractNumId="26" w15:restartNumberingAfterBreak="0">
+  <w:abstractNum w:abstractNumId="28" w15:restartNumberingAfterBreak="0">
     <w:nsid w:val="4AAF6DEE"/>
     <w:multiLevelType w:val="hybridMultilevel"/>
     <w:tmpl w:val="FF1453E4"/>
@@ -19258,7 +19783,7 @@
       </w:rPr>
     </w:lvl>
   </w:abstractNum>
-  <w:abstractNum w:abstractNumId="27" w15:restartNumberingAfterBreak="0">
+  <w:abstractNum w:abstractNumId="29" w15:restartNumberingAfterBreak="0">
     <w:nsid w:val="4E9C0107"/>
     <w:multiLevelType w:val="multilevel"/>
     <w:tmpl w:val="040E001F"/>
@@ -19344,7 +19869,7 @@
       </w:pPr>
     </w:lvl>
   </w:abstractNum>
-  <w:abstractNum w:abstractNumId="28" w15:restartNumberingAfterBreak="0">
+  <w:abstractNum w:abstractNumId="30" w15:restartNumberingAfterBreak="0">
     <w:nsid w:val="50B56C00"/>
     <w:multiLevelType w:val="multilevel"/>
     <w:tmpl w:val="040E001F"/>
@@ -19430,7 +19955,7 @@
       </w:pPr>
     </w:lvl>
   </w:abstractNum>
-  <w:abstractNum w:abstractNumId="29" w15:restartNumberingAfterBreak="0">
+  <w:abstractNum w:abstractNumId="31" w15:restartNumberingAfterBreak="0">
     <w:nsid w:val="512F4F7A"/>
     <w:multiLevelType w:val="multilevel"/>
     <w:tmpl w:val="040E001F"/>
@@ -19516,7 +20041,7 @@
       </w:pPr>
     </w:lvl>
   </w:abstractNum>
-  <w:abstractNum w:abstractNumId="30" w15:restartNumberingAfterBreak="0">
+  <w:abstractNum w:abstractNumId="32" w15:restartNumberingAfterBreak="0">
     <w:nsid w:val="5B8C591B"/>
     <w:multiLevelType w:val="multilevel"/>
     <w:tmpl w:val="040E001F"/>
@@ -19602,7 +20127,7 @@
       </w:pPr>
     </w:lvl>
   </w:abstractNum>
-  <w:abstractNum w:abstractNumId="31" w15:restartNumberingAfterBreak="0">
+  <w:abstractNum w:abstractNumId="33" w15:restartNumberingAfterBreak="0">
     <w:nsid w:val="5BC55795"/>
     <w:multiLevelType w:val="multilevel"/>
     <w:tmpl w:val="040E001F"/>
@@ -19688,7 +20213,7 @@
       </w:pPr>
     </w:lvl>
   </w:abstractNum>
-  <w:abstractNum w:abstractNumId="32" w15:restartNumberingAfterBreak="0">
+  <w:abstractNum w:abstractNumId="34" w15:restartNumberingAfterBreak="0">
     <w:nsid w:val="5BC7225D"/>
     <w:multiLevelType w:val="multilevel"/>
     <w:tmpl w:val="040E001F"/>
@@ -19774,7 +20299,7 @@
       </w:pPr>
     </w:lvl>
   </w:abstractNum>
-  <w:abstractNum w:abstractNumId="33" w15:restartNumberingAfterBreak="0">
+  <w:abstractNum w:abstractNumId="35" w15:restartNumberingAfterBreak="0">
     <w:nsid w:val="60B70746"/>
     <w:multiLevelType w:val="multilevel"/>
     <w:tmpl w:val="040E001F"/>
@@ -19860,7 +20385,7 @@
       </w:pPr>
     </w:lvl>
   </w:abstractNum>
-  <w:abstractNum w:abstractNumId="34" w15:restartNumberingAfterBreak="0">
+  <w:abstractNum w:abstractNumId="36" w15:restartNumberingAfterBreak="0">
     <w:nsid w:val="670D2D53"/>
     <w:multiLevelType w:val="multilevel"/>
     <w:tmpl w:val="040E001F"/>
@@ -19946,7 +20471,7 @@
       </w:pPr>
     </w:lvl>
   </w:abstractNum>
-  <w:abstractNum w:abstractNumId="35" w15:restartNumberingAfterBreak="0">
+  <w:abstractNum w:abstractNumId="37" w15:restartNumberingAfterBreak="0">
     <w:nsid w:val="68B40037"/>
     <w:multiLevelType w:val="multilevel"/>
     <w:tmpl w:val="040E001F"/>
@@ -20032,7 +20557,7 @@
       </w:pPr>
     </w:lvl>
   </w:abstractNum>
-  <w:abstractNum w:abstractNumId="36" w15:restartNumberingAfterBreak="0">
+  <w:abstractNum w:abstractNumId="38" w15:restartNumberingAfterBreak="0">
     <w:nsid w:val="6AFD310F"/>
     <w:multiLevelType w:val="multilevel"/>
     <w:tmpl w:val="040E001F"/>
@@ -20118,7 +20643,7 @@
       </w:pPr>
     </w:lvl>
   </w:abstractNum>
-  <w:abstractNum w:abstractNumId="37" w15:restartNumberingAfterBreak="0">
+  <w:abstractNum w:abstractNumId="39" w15:restartNumberingAfterBreak="0">
     <w:nsid w:val="7111609E"/>
     <w:multiLevelType w:val="multilevel"/>
     <w:tmpl w:val="040E001F"/>
@@ -20204,7 +20729,7 @@
       </w:pPr>
     </w:lvl>
   </w:abstractNum>
-  <w:abstractNum w:abstractNumId="38" w15:restartNumberingAfterBreak="0">
+  <w:abstractNum w:abstractNumId="40" w15:restartNumberingAfterBreak="0">
     <w:nsid w:val="725D337F"/>
     <w:multiLevelType w:val="multilevel"/>
     <w:tmpl w:val="040E001F"/>
@@ -20293,7 +20818,7 @@
       </w:pPr>
     </w:lvl>
   </w:abstractNum>
-  <w:abstractNum w:abstractNumId="39" w15:restartNumberingAfterBreak="0">
+  <w:abstractNum w:abstractNumId="41" w15:restartNumberingAfterBreak="0">
     <w:nsid w:val="727F4872"/>
     <w:multiLevelType w:val="hybridMultilevel"/>
     <w:tmpl w:val="F2240570"/>
@@ -20406,7 +20931,7 @@
       </w:rPr>
     </w:lvl>
   </w:abstractNum>
-  <w:abstractNum w:abstractNumId="40" w15:restartNumberingAfterBreak="0">
+  <w:abstractNum w:abstractNumId="42" w15:restartNumberingAfterBreak="0">
     <w:nsid w:val="7C1D25AC"/>
     <w:multiLevelType w:val="multilevel"/>
     <w:tmpl w:val="040E001F"/>
@@ -20492,7 +21017,7 @@
       </w:pPr>
     </w:lvl>
   </w:abstractNum>
-  <w:abstractNum w:abstractNumId="41" w15:restartNumberingAfterBreak="0">
+  <w:abstractNum w:abstractNumId="43" w15:restartNumberingAfterBreak="0">
     <w:nsid w:val="7E17006E"/>
     <w:multiLevelType w:val="multilevel"/>
     <w:tmpl w:val="040E001F"/>
@@ -20579,130 +21104,136 @@
     </w:lvl>
   </w:abstractNum>
   <w:num w:numId="1" w16cid:durableId="659240260">
-    <w:abstractNumId w:val="9"/>
+    <w:abstractNumId w:val="10"/>
   </w:num>
   <w:num w:numId="2" w16cid:durableId="1915626154">
-    <w:abstractNumId w:val="38"/>
+    <w:abstractNumId w:val="40"/>
   </w:num>
   <w:num w:numId="3" w16cid:durableId="224537611">
-    <w:abstractNumId w:val="7"/>
+    <w:abstractNumId w:val="8"/>
   </w:num>
   <w:num w:numId="4" w16cid:durableId="1851405585">
-    <w:abstractNumId w:val="21"/>
+    <w:abstractNumId w:val="23"/>
   </w:num>
   <w:num w:numId="5" w16cid:durableId="332341700">
-    <w:abstractNumId w:val="12"/>
+    <w:abstractNumId w:val="14"/>
   </w:num>
   <w:num w:numId="6" w16cid:durableId="1302468165">
+    <w:abstractNumId w:val="36"/>
+  </w:num>
+  <w:num w:numId="7" w16cid:durableId="771709484">
+    <w:abstractNumId w:val="25"/>
+  </w:num>
+  <w:num w:numId="8" w16cid:durableId="531578335">
+    <w:abstractNumId w:val="11"/>
+  </w:num>
+  <w:num w:numId="9" w16cid:durableId="674109170">
     <w:abstractNumId w:val="34"/>
   </w:num>
-  <w:num w:numId="7" w16cid:durableId="771709484">
-    <w:abstractNumId w:val="23"/>
-  </w:num>
-  <w:num w:numId="8" w16cid:durableId="531578335">
-    <w:abstractNumId w:val="10"/>
-  </w:num>
-  <w:num w:numId="9" w16cid:durableId="674109170">
-    <w:abstractNumId w:val="32"/>
-  </w:num>
   <w:num w:numId="10" w16cid:durableId="2120756538">
-    <w:abstractNumId w:val="20"/>
+    <w:abstractNumId w:val="22"/>
   </w:num>
   <w:num w:numId="11" w16cid:durableId="846988052">
-    <w:abstractNumId w:val="16"/>
+    <w:abstractNumId w:val="18"/>
   </w:num>
   <w:num w:numId="12" w16cid:durableId="1362317727">
-    <w:abstractNumId w:val="15"/>
+    <w:abstractNumId w:val="17"/>
   </w:num>
   <w:num w:numId="13" w16cid:durableId="1391536099">
     <w:abstractNumId w:val="1"/>
   </w:num>
   <w:num w:numId="14" w16cid:durableId="418722627">
-    <w:abstractNumId w:val="6"/>
+    <w:abstractNumId w:val="7"/>
   </w:num>
   <w:num w:numId="15" w16cid:durableId="1977369670">
-    <w:abstractNumId w:val="14"/>
+    <w:abstractNumId w:val="16"/>
   </w:num>
   <w:num w:numId="16" w16cid:durableId="2130010187">
-    <w:abstractNumId w:val="35"/>
+    <w:abstractNumId w:val="37"/>
   </w:num>
   <w:num w:numId="17" w16cid:durableId="887764533">
-    <w:abstractNumId w:val="17"/>
+    <w:abstractNumId w:val="19"/>
   </w:num>
   <w:num w:numId="18" w16cid:durableId="41756297">
-    <w:abstractNumId w:val="8"/>
+    <w:abstractNumId w:val="9"/>
   </w:num>
   <w:num w:numId="19" w16cid:durableId="1790002523">
-    <w:abstractNumId w:val="13"/>
+    <w:abstractNumId w:val="15"/>
   </w:num>
   <w:num w:numId="20" w16cid:durableId="1824856776">
     <w:abstractNumId w:val="0"/>
   </w:num>
   <w:num w:numId="21" w16cid:durableId="1388143466">
-    <w:abstractNumId w:val="40"/>
+    <w:abstractNumId w:val="42"/>
   </w:num>
   <w:num w:numId="22" w16cid:durableId="511992935">
+    <w:abstractNumId w:val="43"/>
+  </w:num>
+  <w:num w:numId="23" w16cid:durableId="768549184">
+    <w:abstractNumId w:val="6"/>
+  </w:num>
+  <w:num w:numId="24" w16cid:durableId="1118336862">
+    <w:abstractNumId w:val="30"/>
+  </w:num>
+  <w:num w:numId="25" w16cid:durableId="1159923653">
+    <w:abstractNumId w:val="32"/>
+  </w:num>
+  <w:num w:numId="26" w16cid:durableId="1748918256">
+    <w:abstractNumId w:val="4"/>
+  </w:num>
+  <w:num w:numId="27" w16cid:durableId="1448311528">
+    <w:abstractNumId w:val="20"/>
+  </w:num>
+  <w:num w:numId="28" w16cid:durableId="1003363864">
+    <w:abstractNumId w:val="33"/>
+  </w:num>
+  <w:num w:numId="29" w16cid:durableId="1994022260">
+    <w:abstractNumId w:val="27"/>
+  </w:num>
+  <w:num w:numId="30" w16cid:durableId="862474421">
+    <w:abstractNumId w:val="38"/>
+  </w:num>
+  <w:num w:numId="31" w16cid:durableId="157816015">
+    <w:abstractNumId w:val="39"/>
+  </w:num>
+  <w:num w:numId="32" w16cid:durableId="2041776767">
+    <w:abstractNumId w:val="35"/>
+  </w:num>
+  <w:num w:numId="33" w16cid:durableId="1019281852">
+    <w:abstractNumId w:val="3"/>
+  </w:num>
+  <w:num w:numId="34" w16cid:durableId="1299916096">
+    <w:abstractNumId w:val="31"/>
+  </w:num>
+  <w:num w:numId="35" w16cid:durableId="112750239">
+    <w:abstractNumId w:val="5"/>
+  </w:num>
+  <w:num w:numId="36" w16cid:durableId="673731497">
+    <w:abstractNumId w:val="24"/>
+  </w:num>
+  <w:num w:numId="37" w16cid:durableId="168519464">
+    <w:abstractNumId w:val="26"/>
+  </w:num>
+  <w:num w:numId="38" w16cid:durableId="437023766">
+    <w:abstractNumId w:val="21"/>
+  </w:num>
+  <w:num w:numId="39" w16cid:durableId="1991863010">
+    <w:abstractNumId w:val="13"/>
+  </w:num>
+  <w:num w:numId="40" w16cid:durableId="95634805">
+    <w:abstractNumId w:val="28"/>
+  </w:num>
+  <w:num w:numId="41" w16cid:durableId="1045838567">
     <w:abstractNumId w:val="41"/>
   </w:num>
-  <w:num w:numId="23" w16cid:durableId="768549184">
-    <w:abstractNumId w:val="5"/>
-  </w:num>
-  <w:num w:numId="24" w16cid:durableId="1118336862">
-    <w:abstractNumId w:val="28"/>
-  </w:num>
-  <w:num w:numId="25" w16cid:durableId="1159923653">
-    <w:abstractNumId w:val="30"/>
-  </w:num>
-  <w:num w:numId="26" w16cid:durableId="1748918256">
-    <w:abstractNumId w:val="3"/>
-  </w:num>
-  <w:num w:numId="27" w16cid:durableId="1448311528">
-    <w:abstractNumId w:val="18"/>
-  </w:num>
-  <w:num w:numId="28" w16cid:durableId="1003363864">
-    <w:abstractNumId w:val="31"/>
-  </w:num>
-  <w:num w:numId="29" w16cid:durableId="1994022260">
-    <w:abstractNumId w:val="25"/>
-  </w:num>
-  <w:num w:numId="30" w16cid:durableId="862474421">
-    <w:abstractNumId w:val="36"/>
-  </w:num>
-  <w:num w:numId="31" w16cid:durableId="157816015">
-    <w:abstractNumId w:val="37"/>
-  </w:num>
-  <w:num w:numId="32" w16cid:durableId="2041776767">
-    <w:abstractNumId w:val="33"/>
-  </w:num>
-  <w:num w:numId="33" w16cid:durableId="1019281852">
-    <w:abstractNumId w:val="2"/>
-  </w:num>
-  <w:num w:numId="34" w16cid:durableId="1299916096">
+  <w:num w:numId="42" w16cid:durableId="1607343240">
     <w:abstractNumId w:val="29"/>
   </w:num>
-  <w:num w:numId="35" w16cid:durableId="112750239">
-    <w:abstractNumId w:val="4"/>
+  <w:num w:numId="43" w16cid:durableId="385302759">
+    <w:abstractNumId w:val="12"/>
   </w:num>
-  <w:num w:numId="36" w16cid:durableId="673731497">
-    <w:abstractNumId w:val="22"/>
-  </w:num>
-  <w:num w:numId="37" w16cid:durableId="168519464">
-    <w:abstractNumId w:val="24"/>
-  </w:num>
-  <w:num w:numId="38" w16cid:durableId="437023766">
-    <w:abstractNumId w:val="19"/>
-  </w:num>
-  <w:num w:numId="39" w16cid:durableId="1991863010">
-    <w:abstractNumId w:val="11"/>
-  </w:num>
-  <w:num w:numId="40" w16cid:durableId="95634805">
-    <w:abstractNumId w:val="26"/>
-  </w:num>
-  <w:num w:numId="41" w16cid:durableId="1045838567">
-    <w:abstractNumId w:val="39"/>
-  </w:num>
-  <w:num w:numId="42" w16cid:durableId="1607343240">
-    <w:abstractNumId w:val="27"/>
+  <w:num w:numId="44" w16cid:durableId="1765416117">
+    <w:abstractNumId w:val="2"/>
   </w:num>
 </w:numbering>
 </file>
@@ -21203,6 +21734,7 @@
   <w:style w:type="character" w:default="1" w:styleId="Bekezdsalapbettpusa">
     <w:name w:val="Default Paragraph Font"/>
     <w:uiPriority w:val="1"/>
+    <w:semiHidden/>
     <w:unhideWhenUsed/>
   </w:style>
   <w:style w:type="table" w:default="1" w:styleId="Normltblzat">

</xml_diff>

<commit_message>
Bugfixes, UI improvement, Documentation Test Fixes ...
</commit_message>
<xml_diff>
--- a/Documentation/Dokumentáció.docx
+++ b/Documentation/Dokumentáció.docx
@@ -38,7 +38,7 @@
                 <w:noProof/>
               </w:rPr>
               <w:drawing>
-                <wp:anchor distT="0" distB="0" distL="114300" distR="114300" simplePos="0" relativeHeight="251658240" behindDoc="0" locked="0" layoutInCell="1" allowOverlap="1" wp14:anchorId="19F610C0" wp14:editId="7A353783">
+                <wp:anchor distT="0" distB="0" distL="114300" distR="114300" simplePos="0" relativeHeight="251657216" behindDoc="0" locked="0" layoutInCell="1" allowOverlap="1" wp14:anchorId="19F610C0" wp14:editId="2B31EE9D">
                   <wp:simplePos x="0" y="0"/>
                   <wp:positionH relativeFrom="column">
                     <wp:posOffset>126365</wp:posOffset>
@@ -1382,21 +1382,7 @@
                 <w:rStyle w:val="Hiperhivatkozs"/>
                 <w:noProof/>
               </w:rPr>
-              <w:t>A pro</w:t>
-            </w:r>
-            <w:r>
-              <w:rPr>
-                <w:rStyle w:val="Hiperhivatkozs"/>
-                <w:noProof/>
-              </w:rPr>
-              <w:t>g</w:t>
-            </w:r>
-            <w:r>
-              <w:rPr>
-                <w:rStyle w:val="Hiperhivatkozs"/>
-                <w:noProof/>
-              </w:rPr>
-              <w:t>ram helyes használata</w:t>
+              <w:t>A program helyes használata</w:t>
             </w:r>
             <w:r>
               <w:rPr>
@@ -3144,21 +3130,7 @@
                 <w:rStyle w:val="Hiperhivatkozs"/>
                 <w:noProof/>
               </w:rPr>
-              <w:t>További fejlesztési le</w:t>
-            </w:r>
-            <w:r>
-              <w:rPr>
-                <w:rStyle w:val="Hiperhivatkozs"/>
-                <w:noProof/>
-              </w:rPr>
-              <w:t>h</w:t>
-            </w:r>
-            <w:r>
-              <w:rPr>
-                <w:rStyle w:val="Hiperhivatkozs"/>
-                <w:noProof/>
-              </w:rPr>
-              <w:t>etőségek</w:t>
+              <w:t>További fejlesztési lehetőségek</w:t>
             </w:r>
             <w:r>
               <w:rPr>
@@ -3590,7 +3562,7 @@
           <w:noProof/>
         </w:rPr>
         <w:drawing>
-          <wp:inline distT="0" distB="0" distL="0" distR="0" wp14:anchorId="4BDE4079" wp14:editId="7965A369">
+          <wp:inline distT="0" distB="0" distL="0" distR="0" wp14:anchorId="4BDE4079" wp14:editId="359BCD22">
             <wp:extent cx="5478570" cy="7753350"/>
             <wp:effectExtent l="19050" t="19050" r="27305" b="19050"/>
             <wp:docPr id="2" name="Kép 2"/>
@@ -3677,43 +3649,6 @@
       </w:r>
     </w:p>
     <w:p>
-      <w:r>
-        <w:t>A</w:t>
-      </w:r>
-      <w:r>
-        <w:t>z elkészült dolgozat 2 önálló részre bontható:</w:t>
-      </w:r>
-    </w:p>
-    <w:p>
-      <w:pPr>
-        <w:rPr>
-          <w:b/>
-          <w:bCs/>
-        </w:rPr>
-      </w:pPr>
-      <w:r>
-        <w:rPr>
-          <w:b/>
-          <w:bCs/>
-        </w:rPr>
-        <w:t>Indító-alkalmazás</w:t>
-      </w:r>
-    </w:p>
-    <w:p>
-      <w:r>
-        <w:t xml:space="preserve">Tartalmaz egy olyan </w:t>
-      </w:r>
-      <w:r>
-        <w:t>indító-alkalmazást</w:t>
-      </w:r>
-      <w:r>
-        <w:t>, amely keretet ad más programok rendszerezéséhez, és lehetővé teszi, a felhasználónak, hogy amennyiben az eszközén több játékkal rendelkezik, egy helyről kiválaszthassa, hogy melyiket szeretné elindítani</w:t>
-      </w:r>
-      <w:r>
-        <w:t>. A program egyszeri konfigurálásával egy helyről, gyorsan indíthat el kvízjátékokat, kiválasztva a rendelkezésre állók közül a neki leginkább tetszőt.</w:t>
-      </w:r>
-    </w:p>
-    <w:p>
       <w:pPr>
         <w:rPr>
           <w:b/>
@@ -3865,7 +3800,6 @@
         <w:rPr>
           <w:shd w:val="clear" w:color="auto" w:fill="FFFFFF"/>
         </w:rPr>
-        <w:lastRenderedPageBreak/>
         <w:t>A Vágó István nevével fémjelzett műsorban több játékmódban, általános műveltségi kérdésekre válaszolva juthattak közelebb a nyeremények elnyeréséhez a játékosok</w:t>
       </w:r>
       <w:r>
@@ -3902,6 +3836,7 @@
     </w:p>
     <w:p>
       <w:r>
+        <w:lastRenderedPageBreak/>
         <w:t>Ahhoz, hogy a játékot ebben a formában lehessen játszani, szükség van egy fizikai nyomógomb rendszerre</w:t>
       </w:r>
       <w:r>
@@ -4075,11 +4010,7 @@
         <w:t>csapatokat</w:t>
       </w:r>
       <w:r>
-        <w:t xml:space="preserve"> valamilyen </w:t>
-      </w:r>
-      <w:r>
-        <w:lastRenderedPageBreak/>
-        <w:t>szabály szerint</w:t>
+        <w:t xml:space="preserve"> valamilyen szabály szerint</w:t>
       </w:r>
       <w:r>
         <w:rPr>
@@ -4175,6 +4106,7 @@
     </w:p>
     <w:p>
       <w:r>
+        <w:lastRenderedPageBreak/>
         <w:t xml:space="preserve">  </w:t>
       </w:r>
       <w:r>
@@ -4270,7 +4202,6 @@
     </w:p>
     <w:p>
       <w:r>
-        <w:lastRenderedPageBreak/>
         <w:t>A tematikus és a villámkérdéses szakasz lejátszására is korlátozott idő áll rendelkezésre.</w:t>
       </w:r>
       <w:r>
@@ -4330,6 +4261,7 @@
     </w:p>
     <w:p>
       <w:r>
+        <w:lastRenderedPageBreak/>
         <w:t xml:space="preserve">A játék során használt kérdéssorok megjelenítéséhez, a csapatok pontszámainak kijelzéséhez, és az idő méréséhez jelenleg egy általam ismeretlen személy által, a 2000-es években készített program van használatban. </w:t>
       </w:r>
       <w:r>
@@ -4435,11 +4367,96 @@
       </w:r>
       <w:proofErr w:type="gramEnd"/>
       <w:r>
-        <w:t xml:space="preserve"> hogy az abban megjelenő elemekre kattintva váltani tudjon az oldalak között. (KÉP)</w:t>
-      </w:r>
-    </w:p>
-    <w:p>
-      <w:r>
+        <w:t xml:space="preserve"> hogy az abban megjelenő elemekre kattintva váltani tudjon az oldalak között.</w:t>
+      </w:r>
+    </w:p>
+    <w:p>
+      <w:pPr>
+        <w:rPr>
+          <w:noProof/>
+        </w:rPr>
+      </w:pPr>
+    </w:p>
+    <w:p>
+      <w:pPr>
+        <w:keepNext/>
+      </w:pPr>
+      <w:r>
+        <w:rPr>
+          <w:noProof/>
+        </w:rPr>
+        <w:drawing>
+          <wp:inline distT="0" distB="0" distL="0" distR="0" wp14:anchorId="0E60ADD0" wp14:editId="351971DC">
+            <wp:extent cx="5399405" cy="2749550"/>
+            <wp:effectExtent l="0" t="0" r="0" b="0"/>
+            <wp:docPr id="6" name="Kép 6"/>
+            <wp:cNvGraphicFramePr>
+              <a:graphicFrameLocks xmlns:a="http://schemas.openxmlformats.org/drawingml/2006/main" noChangeAspect="1"/>
+            </wp:cNvGraphicFramePr>
+            <a:graphic xmlns:a="http://schemas.openxmlformats.org/drawingml/2006/main">
+              <a:graphicData uri="http://schemas.openxmlformats.org/drawingml/2006/picture">
+                <pic:pic xmlns:pic="http://schemas.openxmlformats.org/drawingml/2006/picture">
+                  <pic:nvPicPr>
+                    <pic:cNvPr id="0" name="Picture 1"/>
+                    <pic:cNvPicPr>
+                      <a:picLocks noChangeAspect="1" noChangeArrowheads="1"/>
+                    </pic:cNvPicPr>
+                  </pic:nvPicPr>
+                  <pic:blipFill rotWithShape="1">
+                    <a:blip r:embed="rId10" cstate="print">
+                      <a:extLst>
+                        <a:ext uri="{28A0092B-C50C-407E-A947-70E740481C1C}">
+                          <a14:useLocalDpi xmlns:a14="http://schemas.microsoft.com/office/drawing/2010/main" val="0"/>
+                        </a:ext>
+                      </a:extLst>
+                    </a:blip>
+                    <a:srcRect b="1614"/>
+                    <a:stretch/>
+                  </pic:blipFill>
+                  <pic:spPr bwMode="auto">
+                    <a:xfrm>
+                      <a:off x="0" y="0"/>
+                      <a:ext cx="5399405" cy="2749550"/>
+                    </a:xfrm>
+                    <a:prstGeom prst="rect">
+                      <a:avLst/>
+                    </a:prstGeom>
+                    <a:noFill/>
+                    <a:ln>
+                      <a:noFill/>
+                    </a:ln>
+                    <a:extLst>
+                      <a:ext uri="{53640926-AAD7-44D8-BBD7-CCE9431645EC}">
+                        <a14:shadowObscured xmlns:a14="http://schemas.microsoft.com/office/drawing/2010/main"/>
+                      </a:ext>
+                    </a:extLst>
+                  </pic:spPr>
+                </pic:pic>
+              </a:graphicData>
+            </a:graphic>
+          </wp:inline>
+        </w:drawing>
+      </w:r>
+    </w:p>
+    <w:p>
+      <w:pPr>
+        <w:pStyle w:val="Kpalrs"/>
+      </w:pPr>
+      <w:fldSimple w:instr=" SEQ ábra \* ARABIC ">
+        <w:r>
+          <w:rPr>
+            <w:noProof/>
+          </w:rPr>
+          <w:t>1</w:t>
+        </w:r>
+      </w:fldSimple>
+      <w:r>
+        <w:t>. ábra, A főmenü</w:t>
+      </w:r>
+    </w:p>
+    <w:p>
+      <w:r>
+        <w:lastRenderedPageBreak/>
         <w:t xml:space="preserve">Az alkalmazást elindítva az első </w:t>
       </w:r>
       <w:proofErr w:type="gramStart"/>
@@ -4466,7 +4483,6 @@
           <w:b/>
           <w:bCs/>
         </w:rPr>
-        <w:lastRenderedPageBreak/>
         <w:t>Játékosok</w:t>
       </w:r>
     </w:p>
@@ -4488,12 +4504,101 @@
     </w:p>
     <w:p>
       <w:r>
-        <w:t>A fűmenüben a „Játékosok” gombra kattintva, vagy ha az oldal már korábban megnyitásra került, akkor a navigációs sávban a „Játékosok” elemre kattintva, megjelenik a játékosok bevitelére, szerkesztésére és törlésére használt oldal (KÉP számokkal)</w:t>
-      </w:r>
-    </w:p>
-    <w:p>
-      <w:r>
-        <w:t>Az oldal részei:</w:t>
+        <w:t xml:space="preserve">A fűmenüben a „Játékosok” gombra kattintva, vagy ha az oldal már korábban megnyitásra került, akkor a navigációs sávban a „Játékosok” elemre kattintva, megjelenik a játékosok bevitelére, szerkesztésére és törlésére használt oldal </w:t>
+      </w:r>
+    </w:p>
+    <w:p>
+      <w:pPr>
+        <w:keepNext/>
+      </w:pPr>
+      <w:r>
+        <w:rPr>
+          <w:noProof/>
+        </w:rPr>
+        <w:drawing>
+          <wp:inline distT="0" distB="0" distL="0" distR="0" wp14:anchorId="5C1DEFDD" wp14:editId="446A94A4">
+            <wp:extent cx="5399405" cy="2782570"/>
+            <wp:effectExtent l="0" t="0" r="0" b="8255"/>
+            <wp:docPr id="10" name="Kép 10"/>
+            <wp:cNvGraphicFramePr>
+              <a:graphicFrameLocks xmlns:a="http://schemas.openxmlformats.org/drawingml/2006/main" noChangeAspect="1"/>
+            </wp:cNvGraphicFramePr>
+            <a:graphic xmlns:a="http://schemas.openxmlformats.org/drawingml/2006/main">
+              <a:graphicData uri="http://schemas.openxmlformats.org/drawingml/2006/picture">
+                <pic:pic xmlns:pic="http://schemas.openxmlformats.org/drawingml/2006/picture">
+                  <pic:nvPicPr>
+                    <pic:cNvPr id="0" name="Picture 3"/>
+                    <pic:cNvPicPr>
+                      <a:picLocks noChangeAspect="1" noChangeArrowheads="1"/>
+                    </pic:cNvPicPr>
+                  </pic:nvPicPr>
+                  <pic:blipFill>
+                    <a:blip r:embed="rId11" cstate="print">
+                      <a:extLst>
+                        <a:ext uri="{28A0092B-C50C-407E-A947-70E740481C1C}">
+                          <a14:useLocalDpi xmlns:a14="http://schemas.microsoft.com/office/drawing/2010/main" val="0"/>
+                        </a:ext>
+                      </a:extLst>
+                    </a:blip>
+                    <a:srcRect/>
+                    <a:stretch>
+                      <a:fillRect/>
+                    </a:stretch>
+                  </pic:blipFill>
+                  <pic:spPr bwMode="auto">
+                    <a:xfrm>
+                      <a:off x="0" y="0"/>
+                      <a:ext cx="5399405" cy="2782570"/>
+                    </a:xfrm>
+                    <a:prstGeom prst="rect">
+                      <a:avLst/>
+                    </a:prstGeom>
+                    <a:noFill/>
+                    <a:ln>
+                      <a:noFill/>
+                    </a:ln>
+                  </pic:spPr>
+                </pic:pic>
+              </a:graphicData>
+            </a:graphic>
+          </wp:inline>
+        </w:drawing>
+      </w:r>
+    </w:p>
+    <w:p>
+      <w:pPr>
+        <w:pStyle w:val="Kpalrs"/>
+      </w:pPr>
+      <w:fldSimple w:instr=" SEQ ábra \* ARABIC ">
+        <w:r>
+          <w:rPr>
+            <w:noProof/>
+          </w:rPr>
+          <w:t>2</w:t>
+        </w:r>
+      </w:fldSimple>
+      <w:r>
+        <w:t xml:space="preserve">. ábra, A játékos </w:t>
+      </w:r>
+      <w:r>
+        <w:t>nyilvántartó</w:t>
+      </w:r>
+      <w:r>
+        <w:t xml:space="preserve"> oldal</w:t>
+      </w:r>
+    </w:p>
+    <w:p>
+      <w:r>
+        <w:t>Az oldal részei</w:t>
+      </w:r>
+      <w:r>
+        <w:t xml:space="preserve"> </w:t>
+      </w:r>
+      <w:r>
+        <w:t>(az 1. ábra számozásának megfelelően)</w:t>
+      </w:r>
+      <w:r>
+        <w:t>:</w:t>
       </w:r>
     </w:p>
     <w:p>
@@ -4501,14 +4606,11 @@
         <w:pStyle w:val="Listaszerbekezds"/>
         <w:numPr>
           <w:ilvl w:val="0"/>
-          <w:numId w:val="43"/>
+          <w:numId w:val="46"/>
         </w:numPr>
       </w:pPr>
       <w:r>
-        <w:t>Ebben a listában jelenik meg az adatbázisban aktuálisan elérhető összes játékos. Ha valamelyiket kiválasztjuk a jobb oldali szerkesztő felület elérhetővé válik, és</w:t>
-      </w:r>
-      <w:r>
-        <w:t xml:space="preserve"> szerkeszthetjük a játékos adatait.</w:t>
+        <w:t>Ezzel a gombbal térhetünk vissza a főmenübe. Figyelem! Ha a felhasználó nem menti az adatait mielőtt visszalép a főmenübe, az összes nem mentett adat elveszik!</w:t>
       </w:r>
     </w:p>
     <w:p>
@@ -4516,7 +4618,7 @@
         <w:pStyle w:val="Listaszerbekezds"/>
         <w:numPr>
           <w:ilvl w:val="0"/>
-          <w:numId w:val="43"/>
+          <w:numId w:val="46"/>
         </w:numPr>
       </w:pPr>
       <w:r>
@@ -4528,11 +4630,15 @@
         <w:pStyle w:val="Listaszerbekezds"/>
         <w:numPr>
           <w:ilvl w:val="0"/>
-          <w:numId w:val="43"/>
+          <w:numId w:val="46"/>
         </w:numPr>
       </w:pPr>
       <w:r>
-        <w:t>Ezzel a gombbal térhetünk vissza a főmenübe. Figyelem! Ha a felhasználó nem menti az adatait mielőtt visszalép a főmenübe, az összes nem mentett adat elveszik!</w:t>
+        <w:lastRenderedPageBreak/>
+        <w:t>Ebben a listában jelenik meg az adatbázisban aktuálisan elérhető összes játékos. Ha valamelyiket kiválasztjuk a jobb oldali szerkesztő felület elérhetővé válik, és</w:t>
+      </w:r>
+      <w:r>
+        <w:t xml:space="preserve"> szerkeszthetjük a játékos adatait.</w:t>
       </w:r>
     </w:p>
     <w:p>
@@ -4540,11 +4646,117 @@
         <w:pStyle w:val="Listaszerbekezds"/>
         <w:numPr>
           <w:ilvl w:val="0"/>
-          <w:numId w:val="43"/>
+          <w:numId w:val="46"/>
         </w:numPr>
       </w:pPr>
-      <w:r>
-        <w:t>Ide kell írni a játékos nevét. (Bármilyen karakter megengedett)</w:t>
+      <w:proofErr w:type="gramStart"/>
+      <w:r>
+        <w:t>Egy játékos kiválasztása,</w:t>
+      </w:r>
+      <w:proofErr w:type="gramEnd"/>
+      <w:r>
+        <w:t xml:space="preserve"> vagy új játékos hozzáadása esetén itt válik elérhetővé a szerkesztő felület.</w:t>
+      </w:r>
+    </w:p>
+    <w:p>
+      <w:r>
+        <w:t>Egy játékost kijelölve, vagy egy újat hozzáadva</w:t>
+      </w:r>
+      <w:r>
+        <w:t xml:space="preserve"> jobb oldalon</w:t>
+      </w:r>
+      <w:r>
+        <w:t xml:space="preserve"> megjelenik az adatok </w:t>
+      </w:r>
+      <w:proofErr w:type="spellStart"/>
+      <w:r>
+        <w:t>szekesztésére</w:t>
+      </w:r>
+      <w:proofErr w:type="spellEnd"/>
+      <w:r>
+        <w:t xml:space="preserve"> szolgáló felület. (2. ábra)</w:t>
+      </w:r>
+    </w:p>
+    <w:p>
+      <w:pPr>
+        <w:keepNext/>
+      </w:pPr>
+      <w:r>
+        <w:rPr>
+          <w:noProof/>
+        </w:rPr>
+        <w:drawing>
+          <wp:inline distT="0" distB="0" distL="0" distR="0" wp14:anchorId="7D08CF9B" wp14:editId="137B4D74">
+            <wp:extent cx="5398770" cy="2643505"/>
+            <wp:effectExtent l="0" t="0" r="0" b="4445"/>
+            <wp:docPr id="13" name="Kép 13"/>
+            <wp:cNvGraphicFramePr>
+              <a:graphicFrameLocks xmlns:a="http://schemas.openxmlformats.org/drawingml/2006/main" noChangeAspect="1"/>
+            </wp:cNvGraphicFramePr>
+            <a:graphic xmlns:a="http://schemas.openxmlformats.org/drawingml/2006/main">
+              <a:graphicData uri="http://schemas.openxmlformats.org/drawingml/2006/picture">
+                <pic:pic xmlns:pic="http://schemas.openxmlformats.org/drawingml/2006/picture">
+                  <pic:nvPicPr>
+                    <pic:cNvPr id="0" name="Picture 5"/>
+                    <pic:cNvPicPr>
+                      <a:picLocks noChangeAspect="1" noChangeArrowheads="1"/>
+                    </pic:cNvPicPr>
+                  </pic:nvPicPr>
+                  <pic:blipFill>
+                    <a:blip r:embed="rId12">
+                      <a:extLst>
+                        <a:ext uri="{28A0092B-C50C-407E-A947-70E740481C1C}">
+                          <a14:useLocalDpi xmlns:a14="http://schemas.microsoft.com/office/drawing/2010/main" val="0"/>
+                        </a:ext>
+                      </a:extLst>
+                    </a:blip>
+                    <a:srcRect/>
+                    <a:stretch>
+                      <a:fillRect/>
+                    </a:stretch>
+                  </pic:blipFill>
+                  <pic:spPr bwMode="auto">
+                    <a:xfrm>
+                      <a:off x="0" y="0"/>
+                      <a:ext cx="5398770" cy="2643505"/>
+                    </a:xfrm>
+                    <a:prstGeom prst="rect">
+                      <a:avLst/>
+                    </a:prstGeom>
+                    <a:noFill/>
+                    <a:ln>
+                      <a:noFill/>
+                    </a:ln>
+                  </pic:spPr>
+                </pic:pic>
+              </a:graphicData>
+            </a:graphic>
+          </wp:inline>
+        </w:drawing>
+      </w:r>
+    </w:p>
+    <w:p>
+      <w:pPr>
+        <w:pStyle w:val="Kpalrs"/>
+      </w:pPr>
+      <w:fldSimple w:instr=" SEQ ábra \* ARABIC ">
+        <w:r>
+          <w:rPr>
+            <w:noProof/>
+          </w:rPr>
+          <w:t>3</w:t>
+        </w:r>
+      </w:fldSimple>
+      <w:r>
+        <w:t>. ábra, A játékos szerkesztő felület</w:t>
+      </w:r>
+    </w:p>
+    <w:p>
+      <w:r>
+        <w:t>A szerkesztő felület részei (a 2. ábra számozásának megfelelően)</w:t>
+      </w:r>
+      <w:r>
+        <w:t>:</w:t>
       </w:r>
     </w:p>
     <w:p>
@@ -4552,10 +4764,49 @@
         <w:pStyle w:val="Listaszerbekezds"/>
         <w:numPr>
           <w:ilvl w:val="0"/>
-          <w:numId w:val="43"/>
+          <w:numId w:val="47"/>
         </w:numPr>
       </w:pPr>
       <w:r>
+        <w:t>A játékos egyedi azonosítója. Nem szerkeszthető. Új játékos esetén automatikusan -1-et mutat, majd mentés után a rendszer állítja be egy még nem foglalt értékre.</w:t>
+      </w:r>
+    </w:p>
+    <w:p>
+      <w:pPr>
+        <w:pStyle w:val="Listaszerbekezds"/>
+        <w:numPr>
+          <w:ilvl w:val="0"/>
+          <w:numId w:val="47"/>
+        </w:numPr>
+      </w:pPr>
+      <w:r>
+        <w:t>Ebben a mezőben lehet szerkeszteni a játékos nevét. Tetszőleges név megadható.</w:t>
+      </w:r>
+    </w:p>
+    <w:p>
+      <w:pPr>
+        <w:pStyle w:val="Listaszerbekezds"/>
+        <w:numPr>
+          <w:ilvl w:val="0"/>
+          <w:numId w:val="47"/>
+        </w:numPr>
+      </w:pPr>
+      <w:r>
+        <w:t>Itt adható meg, hogy a játékos milyen becenevet választ magának.</w:t>
+      </w:r>
+      <w:r>
+        <w:t xml:space="preserve"> A későbbi játékok során alapértelmezetten a becenév lesz kijelezve. Ha egy játékoshoz nem tartozik becenév, a név kerül jelzésre.</w:t>
+      </w:r>
+    </w:p>
+    <w:p>
+      <w:pPr>
+        <w:pStyle w:val="Listaszerbekezds"/>
+        <w:numPr>
+          <w:ilvl w:val="0"/>
+          <w:numId w:val="47"/>
+        </w:numPr>
+      </w:pPr>
+      <w:r>
         <w:t>Ide kell írni a játékos</w:t>
       </w:r>
       <w:r>
@@ -4567,15 +4818,50 @@
       </w:r>
       <w:proofErr w:type="gramEnd"/>
       <w:r>
-        <w:t xml:space="preserve"> aminek/</w:t>
-      </w:r>
-      <w:proofErr w:type="spellStart"/>
-      <w:r>
-        <w:t>akine</w:t>
-      </w:r>
-      <w:proofErr w:type="spellEnd"/>
+        <w:t xml:space="preserve"> aminek/akine</w:t>
+      </w:r>
+      <w:r>
+        <w:t>k</w:t>
+      </w:r>
       <w:r>
         <w:t xml:space="preserve"> a színeiben a játékban indul. (Bármilyen karakter megengedett)</w:t>
+      </w:r>
+    </w:p>
+    <w:p>
+      <w:pPr>
+        <w:pStyle w:val="Listaszerbekezds"/>
+        <w:numPr>
+          <w:ilvl w:val="0"/>
+          <w:numId w:val="47"/>
+        </w:numPr>
+      </w:pPr>
+      <w:r>
+        <w:t>Ezen gomb lenyomásával menthetőek a változtatások az aktuálisan szerkesztett játékoson</w:t>
+      </w:r>
+      <w:r>
+        <w:t xml:space="preserve"> </w:t>
+      </w:r>
+    </w:p>
+    <w:p>
+      <w:pPr>
+        <w:pStyle w:val="Listaszerbekezds"/>
+        <w:numPr>
+          <w:ilvl w:val="0"/>
+          <w:numId w:val="47"/>
+        </w:numPr>
+      </w:pPr>
+      <w:r>
+        <w:lastRenderedPageBreak/>
+        <w:t xml:space="preserve">Ezen gomb lenyomásával </w:t>
+      </w:r>
+      <w:r>
+        <w:t>törölhető</w:t>
+      </w:r>
+      <w:r>
+        <w:t xml:space="preserve"> az aktuálisan szerkesztett játékos</w:t>
+      </w:r>
+      <w:r>
+        <w:t xml:space="preserve"> a program adatbázisából. </w:t>
       </w:r>
     </w:p>
     <w:p>
@@ -4623,24 +4909,666 @@
         </w:numPr>
       </w:pPr>
       <w:r>
-        <w:lastRenderedPageBreak/>
         <w:t>Ebben a listában jelennek meg az adatbázisban aktuálisan elérhető kérdéssorok. Egy kérdéssort kiválasztva az megjelenik a jobb oldali szerkesztő felületen</w:t>
       </w:r>
     </w:p>
     <w:p>
       <w:pPr>
         <w:pStyle w:val="Listaszerbekezds"/>
+        <w:keepNext/>
         <w:numPr>
           <w:ilvl w:val="0"/>
           <w:numId w:val="44"/>
         </w:numPr>
-      </w:pPr>
-      <w:r>
+        <w:ind w:left="360"/>
+      </w:pPr>
+      <w:r>
+        <w:lastRenderedPageBreak/>
         <w:t>Ezzel a gombbal hozható létre új kérdéssor.</w:t>
       </w:r>
       <w:r>
         <w:t xml:space="preserve"> </w:t>
       </w:r>
+      <w:r>
+        <w:rPr>
+          <w:noProof/>
+        </w:rPr>
+        <w:drawing>
+          <wp:inline distT="0" distB="0" distL="0" distR="0" wp14:anchorId="44E3D78E" wp14:editId="5AC1ED6C">
+            <wp:extent cx="5394960" cy="5113020"/>
+            <wp:effectExtent l="0" t="0" r="0" b="0"/>
+            <wp:docPr id="15" name="Kép 15"/>
+            <wp:cNvGraphicFramePr>
+              <a:graphicFrameLocks xmlns:a="http://schemas.openxmlformats.org/drawingml/2006/main" noChangeAspect="1"/>
+            </wp:cNvGraphicFramePr>
+            <a:graphic xmlns:a="http://schemas.openxmlformats.org/drawingml/2006/main">
+              <a:graphicData uri="http://schemas.openxmlformats.org/drawingml/2006/picture">
+                <pic:pic xmlns:pic="http://schemas.openxmlformats.org/drawingml/2006/picture">
+                  <pic:nvPicPr>
+                    <pic:cNvPr id="0" name="Picture 7"/>
+                    <pic:cNvPicPr>
+                      <a:picLocks noChangeAspect="1" noChangeArrowheads="1"/>
+                    </pic:cNvPicPr>
+                  </pic:nvPicPr>
+                  <pic:blipFill>
+                    <a:blip r:embed="rId13">
+                      <a:extLst>
+                        <a:ext uri="{28A0092B-C50C-407E-A947-70E740481C1C}">
+                          <a14:useLocalDpi xmlns:a14="http://schemas.microsoft.com/office/drawing/2010/main" val="0"/>
+                        </a:ext>
+                      </a:extLst>
+                    </a:blip>
+                    <a:srcRect/>
+                    <a:stretch>
+                      <a:fillRect/>
+                    </a:stretch>
+                  </pic:blipFill>
+                  <pic:spPr bwMode="auto">
+                    <a:xfrm>
+                      <a:off x="0" y="0"/>
+                      <a:ext cx="5394960" cy="5113020"/>
+                    </a:xfrm>
+                    <a:prstGeom prst="rect">
+                      <a:avLst/>
+                    </a:prstGeom>
+                    <a:noFill/>
+                    <a:ln>
+                      <a:noFill/>
+                    </a:ln>
+                  </pic:spPr>
+                </pic:pic>
+              </a:graphicData>
+            </a:graphic>
+          </wp:inline>
+        </w:drawing>
+      </w:r>
+    </w:p>
+    <w:p>
+      <w:pPr>
+        <w:pStyle w:val="Kpalrs"/>
+      </w:pPr>
+      <w:fldSimple w:instr=" SEQ ábra \* ARABIC ">
+        <w:r>
+          <w:rPr>
+            <w:noProof/>
+          </w:rPr>
+          <w:t>4</w:t>
+        </w:r>
+      </w:fldSimple>
+      <w:r>
+        <w:t>. ábra, A kérdéssorok szerkesztőfelülete</w:t>
+      </w:r>
+    </w:p>
+    <w:p>
+      <w:r>
+        <w:t xml:space="preserve">A jobb oldalon fellelhető szerkesztő felület lehetőség nyújt egy teljes kérdéssor bevitelére. Fent a téma címének megadása után lejjebb görgetve vihetőek be az egyes témák adatai. </w:t>
+      </w:r>
+      <w:r>
+        <w:t xml:space="preserve">A program csak 5 témából, és </w:t>
+      </w:r>
+      <w:proofErr w:type="spellStart"/>
+      <w:r>
+        <w:t>témánként</w:t>
+      </w:r>
+      <w:proofErr w:type="spellEnd"/>
+      <w:r>
+        <w:t xml:space="preserve"> hat kérdé</w:t>
+      </w:r>
+      <w:r>
+        <w:t>s</w:t>
+      </w:r>
+      <w:r>
+        <w:t>ből álló kérdéssorok bevitelét támogatja.</w:t>
+      </w:r>
+    </w:p>
+    <w:p>
+      <w:r>
+        <w:t>A szerkesztő felület részei (a 4. ábra számozásának megfelelően):</w:t>
+      </w:r>
+    </w:p>
+    <w:p>
+      <w:pPr>
+        <w:pStyle w:val="Listaszerbekezds"/>
+        <w:numPr>
+          <w:ilvl w:val="0"/>
+          <w:numId w:val="48"/>
+        </w:numPr>
+      </w:pPr>
+      <w:r>
+        <w:t>Ebben a mezőben szerkeszthető az aktuálisan kiválasztott kérdéssor címe. Új kérdéssor létrehozásakor automatikusan az „Új kérdéssor” felirat jelenik meg benne.</w:t>
+      </w:r>
+    </w:p>
+    <w:p>
+      <w:pPr>
+        <w:pStyle w:val="Listaszerbekezds"/>
+        <w:numPr>
+          <w:ilvl w:val="0"/>
+          <w:numId w:val="48"/>
+        </w:numPr>
+      </w:pPr>
+      <w:r>
+        <w:t>Itt adható meg az éppen szerkesztés alatt álló téma címe</w:t>
+      </w:r>
+      <w:r>
+        <w:t>. Témacím választáskor törekedni kell a minél tömörebb megfogalmazásra. Ha egyéb hozzáfűzni valója akad a felhasználónak a témához, akkor azt a leírás mezőbe fejtheti ki.</w:t>
+      </w:r>
+    </w:p>
+    <w:p>
+      <w:pPr>
+        <w:pStyle w:val="Listaszerbekezds"/>
+        <w:numPr>
+          <w:ilvl w:val="0"/>
+          <w:numId w:val="48"/>
+        </w:numPr>
+      </w:pPr>
+      <w:r>
+        <w:lastRenderedPageBreak/>
+        <w:t>Ide szúrható be az aktuális téma leírás. Itt hosszabban is megfogalmazható, hogy mit is takar a téma címe.</w:t>
+      </w:r>
+    </w:p>
+    <w:p>
+      <w:pPr>
+        <w:pStyle w:val="Listaszerbekezds"/>
+        <w:numPr>
+          <w:ilvl w:val="0"/>
+          <w:numId w:val="48"/>
+        </w:numPr>
+      </w:pPr>
+      <w:r>
+        <w:t>Ezen panel segítségével állíthatók be a témát jellemző ismeretkörök</w:t>
+      </w:r>
+    </w:p>
+    <w:p>
+      <w:pPr>
+        <w:pStyle w:val="Listaszerbekezds"/>
+        <w:numPr>
+          <w:ilvl w:val="0"/>
+          <w:numId w:val="48"/>
+        </w:numPr>
+      </w:pPr>
+      <w:r>
+        <w:t>A témához tartozó kérdések itt állíthatóak be</w:t>
+      </w:r>
+    </w:p>
+    <w:p>
+      <w:pPr>
+        <w:pStyle w:val="Listaszerbekezds"/>
+        <w:numPr>
+          <w:ilvl w:val="1"/>
+          <w:numId w:val="48"/>
+        </w:numPr>
+      </w:pPr>
+      <w:r>
+        <w:t>Az egyes kérdések szövege itt állítható be</w:t>
+      </w:r>
+    </w:p>
+    <w:p>
+      <w:pPr>
+        <w:pStyle w:val="Listaszerbekezds"/>
+        <w:numPr>
+          <w:ilvl w:val="1"/>
+          <w:numId w:val="48"/>
+        </w:numPr>
+      </w:pPr>
+      <w:r>
+        <w:t>A kérdésre elvárt helyes válasz helye</w:t>
+      </w:r>
+    </w:p>
+    <w:p>
+      <w:pPr>
+        <w:pStyle w:val="Listaszerbekezds"/>
+        <w:numPr>
+          <w:ilvl w:val="1"/>
+          <w:numId w:val="48"/>
+        </w:numPr>
+      </w:pPr>
+      <w:r>
+        <w:t xml:space="preserve">A kérdés helyes megválaszolásáért járó pont értéke. Érdemes 0-nál nagyobb számot megadni, </w:t>
+      </w:r>
+      <w:proofErr w:type="gramStart"/>
+      <w:r>
+        <w:t>úgy</w:t>
+      </w:r>
+      <w:proofErr w:type="gramEnd"/>
+      <w:r>
+        <w:t xml:space="preserve"> hogy nagyságrendileg illeszkedjen a többi kérdés pont értékéhez.</w:t>
+      </w:r>
+    </w:p>
+    <w:p>
+      <w:pPr>
+        <w:pStyle w:val="Listaszerbekezds"/>
+        <w:numPr>
+          <w:ilvl w:val="0"/>
+          <w:numId w:val="48"/>
+        </w:numPr>
+      </w:pPr>
+      <w:r>
+        <w:t>Erre a gombra kattintva menthető el az aktuálisan szerkesztés alatt álló kérdéssor.</w:t>
+      </w:r>
+    </w:p>
+    <w:p>
+      <w:pPr>
+        <w:pStyle w:val="Listaszerbekezds"/>
+        <w:numPr>
+          <w:ilvl w:val="0"/>
+          <w:numId w:val="48"/>
+        </w:numPr>
+      </w:pPr>
+      <w:r>
+        <w:t>Ezzel a gombbal törölhetjük a szerkesztés alatt álló kérdéssort</w:t>
+      </w:r>
+    </w:p>
+    <w:p>
+      <w:pPr>
+        <w:jc w:val="center"/>
+      </w:pPr>
+      <w:r>
+        <w:rPr>
+          <w:noProof/>
+        </w:rPr>
+        <w:drawing>
+          <wp:inline distT="0" distB="0" distL="0" distR="0" wp14:anchorId="4A056ADA" wp14:editId="449AC4DC">
+            <wp:extent cx="3078480" cy="2011680"/>
+            <wp:effectExtent l="0" t="0" r="7620" b="7620"/>
+            <wp:docPr id="16" name="Kép 16"/>
+            <wp:cNvGraphicFramePr>
+              <a:graphicFrameLocks xmlns:a="http://schemas.openxmlformats.org/drawingml/2006/main" noChangeAspect="1"/>
+            </wp:cNvGraphicFramePr>
+            <a:graphic xmlns:a="http://schemas.openxmlformats.org/drawingml/2006/main">
+              <a:graphicData uri="http://schemas.openxmlformats.org/drawingml/2006/picture">
+                <pic:pic xmlns:pic="http://schemas.openxmlformats.org/drawingml/2006/picture">
+                  <pic:nvPicPr>
+                    <pic:cNvPr id="0" name="Picture 8"/>
+                    <pic:cNvPicPr>
+                      <a:picLocks noChangeAspect="1" noChangeArrowheads="1"/>
+                    </pic:cNvPicPr>
+                  </pic:nvPicPr>
+                  <pic:blipFill>
+                    <a:blip r:embed="rId14">
+                      <a:extLst>
+                        <a:ext uri="{28A0092B-C50C-407E-A947-70E740481C1C}">
+                          <a14:useLocalDpi xmlns:a14="http://schemas.microsoft.com/office/drawing/2010/main" val="0"/>
+                        </a:ext>
+                      </a:extLst>
+                    </a:blip>
+                    <a:srcRect/>
+                    <a:stretch>
+                      <a:fillRect/>
+                    </a:stretch>
+                  </pic:blipFill>
+                  <pic:spPr bwMode="auto">
+                    <a:xfrm>
+                      <a:off x="0" y="0"/>
+                      <a:ext cx="3078480" cy="2011680"/>
+                    </a:xfrm>
+                    <a:prstGeom prst="rect">
+                      <a:avLst/>
+                    </a:prstGeom>
+                    <a:noFill/>
+                    <a:ln>
+                      <a:noFill/>
+                    </a:ln>
+                  </pic:spPr>
+                </pic:pic>
+              </a:graphicData>
+            </a:graphic>
+          </wp:inline>
+        </w:drawing>
+      </w:r>
+    </w:p>
+    <w:p>
+      <w:r>
+        <w:t xml:space="preserve">A program lehetőség nyújt arra, hogy a felhasználó ismeretköröket rendeljen az egyes témákhoz, így is elősegítve az egyes </w:t>
+      </w:r>
+      <w:proofErr w:type="gramStart"/>
+      <w:r>
+        <w:t>témák</w:t>
+      </w:r>
+      <w:proofErr w:type="gramEnd"/>
+      <w:r>
+        <w:t xml:space="preserve"> illetve kérdéssorok átláthatóságát. A témákhoz rendelt ismeretkörök kérdéssor választáskor hasznos információt szolgáltatnak az adott témáról.</w:t>
+      </w:r>
+      <w:r>
+        <w:t xml:space="preserve"> Egy témánál a rendelkezésre állók közül bármennyi, </w:t>
+      </w:r>
+      <w:proofErr w:type="gramStart"/>
+      <w:r>
+        <w:t>és  bármely</w:t>
+      </w:r>
+      <w:proofErr w:type="gramEnd"/>
+      <w:r>
+        <w:t xml:space="preserve"> ismeretkör kiválasztható.</w:t>
+      </w:r>
+      <w:r>
+        <w:t xml:space="preserve"> Az alkalmazásban ala</w:t>
+      </w:r>
+      <w:r>
+        <w:t>p</w:t>
+      </w:r>
+      <w:r>
+        <w:t xml:space="preserve">ból elérhető </w:t>
+      </w:r>
+      <w:r>
+        <w:t xml:space="preserve">12 téma közül lehet választani: </w:t>
+      </w:r>
+    </w:p>
+    <w:p>
+      <w:pPr>
+        <w:pStyle w:val="Listaszerbekezds"/>
+        <w:numPr>
+          <w:ilvl w:val="0"/>
+          <w:numId w:val="50"/>
+        </w:numPr>
+      </w:pPr>
+      <w:r>
+        <w:t>Biológia</w:t>
+      </w:r>
+    </w:p>
+    <w:p>
+      <w:pPr>
+        <w:pStyle w:val="Listaszerbekezds"/>
+        <w:numPr>
+          <w:ilvl w:val="0"/>
+          <w:numId w:val="50"/>
+        </w:numPr>
+      </w:pPr>
+      <w:r>
+        <w:t>Kémia,</w:t>
+      </w:r>
+    </w:p>
+    <w:p>
+      <w:pPr>
+        <w:pStyle w:val="Listaszerbekezds"/>
+        <w:numPr>
+          <w:ilvl w:val="0"/>
+          <w:numId w:val="50"/>
+        </w:numPr>
+      </w:pPr>
+      <w:r>
+        <w:t>Sport</w:t>
+      </w:r>
+    </w:p>
+    <w:p>
+      <w:pPr>
+        <w:pStyle w:val="Listaszerbekezds"/>
+        <w:numPr>
+          <w:ilvl w:val="0"/>
+          <w:numId w:val="50"/>
+        </w:numPr>
+      </w:pPr>
+      <w:r>
+        <w:t>Szórakozás</w:t>
+      </w:r>
+    </w:p>
+    <w:p>
+      <w:pPr>
+        <w:pStyle w:val="Listaszerbekezds"/>
+        <w:numPr>
+          <w:ilvl w:val="0"/>
+          <w:numId w:val="50"/>
+        </w:numPr>
+      </w:pPr>
+      <w:r>
+        <w:t>Életmód</w:t>
+      </w:r>
+    </w:p>
+    <w:p>
+      <w:pPr>
+        <w:pStyle w:val="Listaszerbekezds"/>
+        <w:numPr>
+          <w:ilvl w:val="0"/>
+          <w:numId w:val="50"/>
+        </w:numPr>
+      </w:pPr>
+      <w:r>
+        <w:t>Művészet</w:t>
+      </w:r>
+    </w:p>
+    <w:p>
+      <w:pPr>
+        <w:pStyle w:val="Listaszerbekezds"/>
+        <w:numPr>
+          <w:ilvl w:val="0"/>
+          <w:numId w:val="50"/>
+        </w:numPr>
+      </w:pPr>
+      <w:r>
+        <w:t>Mindennapok</w:t>
+      </w:r>
+    </w:p>
+    <w:p>
+      <w:pPr>
+        <w:pStyle w:val="Listaszerbekezds"/>
+        <w:numPr>
+          <w:ilvl w:val="0"/>
+          <w:numId w:val="50"/>
+        </w:numPr>
+      </w:pPr>
+      <w:r>
+        <w:lastRenderedPageBreak/>
+        <w:t>Földrajz</w:t>
+      </w:r>
+    </w:p>
+    <w:p>
+      <w:pPr>
+        <w:pStyle w:val="Listaszerbekezds"/>
+        <w:numPr>
+          <w:ilvl w:val="0"/>
+          <w:numId w:val="50"/>
+        </w:numPr>
+      </w:pPr>
+      <w:r>
+        <w:t>Történelem</w:t>
+      </w:r>
+    </w:p>
+    <w:p>
+      <w:pPr>
+        <w:pStyle w:val="Listaszerbekezds"/>
+        <w:numPr>
+          <w:ilvl w:val="0"/>
+          <w:numId w:val="50"/>
+        </w:numPr>
+      </w:pPr>
+      <w:r>
+        <w:t>Irodalom</w:t>
+      </w:r>
+    </w:p>
+    <w:p>
+      <w:pPr>
+        <w:pStyle w:val="Listaszerbekezds"/>
+        <w:numPr>
+          <w:ilvl w:val="0"/>
+          <w:numId w:val="50"/>
+        </w:numPr>
+      </w:pPr>
+      <w:r>
+        <w:t>Matematika</w:t>
+      </w:r>
+    </w:p>
+    <w:p>
+      <w:pPr>
+        <w:pStyle w:val="Listaszerbekezds"/>
+        <w:numPr>
+          <w:ilvl w:val="0"/>
+          <w:numId w:val="50"/>
+        </w:numPr>
+      </w:pPr>
+      <w:r>
+        <w:t>Fizika</w:t>
+      </w:r>
+    </w:p>
+    <w:p>
+      <w:pPr>
+        <w:pStyle w:val="Listaszerbekezds"/>
+        <w:numPr>
+          <w:ilvl w:val="0"/>
+          <w:numId w:val="50"/>
+        </w:numPr>
+      </w:pPr>
+      <w:r>
+        <w:t xml:space="preserve">Technológia </w:t>
+      </w:r>
+    </w:p>
+    <w:p>
+      <w:r>
+        <w:t>Az ismeretkör-választó panel részei</w:t>
+      </w:r>
+      <w:r>
+        <w:t xml:space="preserve"> </w:t>
+      </w:r>
+      <w:r>
+        <w:t>(</w:t>
+      </w:r>
+      <w:r>
+        <w:t>az 5. ábra számozásának megfelelően</w:t>
+      </w:r>
+      <w:r>
+        <w:t>)</w:t>
+      </w:r>
+      <w:r>
+        <w:t>:</w:t>
+      </w:r>
+    </w:p>
+    <w:p>
+      <w:pPr>
+        <w:pStyle w:val="Listaszerbekezds"/>
+        <w:numPr>
+          <w:ilvl w:val="0"/>
+          <w:numId w:val="49"/>
+        </w:numPr>
+      </w:pPr>
+      <w:r>
+        <w:t>Ebbe a keresősávba kezdheti el begépelni a felhasználó a keresett ismeretkör nevét, és a program egy legördülő lista formájában automatikusan felajánlja a keresett szöveggel legpontosabban egyező nevű témakört.</w:t>
+      </w:r>
+    </w:p>
+    <w:p>
+      <w:pPr>
+        <w:pStyle w:val="Listaszerbekezds"/>
+        <w:numPr>
+          <w:ilvl w:val="0"/>
+          <w:numId w:val="49"/>
+        </w:numPr>
+      </w:pPr>
+      <w:r>
+        <w:t>Itt jelennek meg a fent említett legördülő lista segítségével a témához rendelt ismeretkörök.</w:t>
+      </w:r>
+    </w:p>
+    <w:p>
+      <w:pPr>
+        <w:pStyle w:val="Listaszerbekezds"/>
+        <w:numPr>
+          <w:ilvl w:val="0"/>
+          <w:numId w:val="49"/>
+        </w:numPr>
+      </w:pPr>
+      <w:r>
+        <w:t>Minden ismeretkör mellett található egy X gomb, amire kattintva az ismeretkör eltávolításra kerül az adott témából</w:t>
+      </w:r>
+    </w:p>
+    <w:p>
+      <w:r>
+        <w:t>Kötelező mezők</w:t>
+      </w:r>
+    </w:p>
+    <w:p>
+      <w:pPr>
+        <w:rPr>
+          <w:b/>
+          <w:bCs/>
+        </w:rPr>
+      </w:pPr>
+      <w:r>
+        <w:rPr>
+          <w:b/>
+          <w:bCs/>
+        </w:rPr>
+        <w:t>Játék</w:t>
+      </w:r>
+    </w:p>
+    <w:p>
+      <w:r>
+        <w:t>A főmenüben az „Új játék” gombra kattintva az új játék beállításait listázó oldalra navigál az alkalmazás. (6. ábra)</w:t>
+      </w:r>
+    </w:p>
+    <w:p>
+      <w:pPr>
+        <w:keepNext/>
+      </w:pPr>
+      <w:r>
+        <w:rPr>
+          <w:noProof/>
+        </w:rPr>
+        <w:drawing>
+          <wp:inline distT="0" distB="0" distL="0" distR="0" wp14:anchorId="67DAF641" wp14:editId="5CF994A9">
+            <wp:extent cx="5398770" cy="2795905"/>
+            <wp:effectExtent l="0" t="0" r="0" b="4445"/>
+            <wp:docPr id="18" name="Kép 18"/>
+            <wp:cNvGraphicFramePr>
+              <a:graphicFrameLocks xmlns:a="http://schemas.openxmlformats.org/drawingml/2006/main" noChangeAspect="1"/>
+            </wp:cNvGraphicFramePr>
+            <a:graphic xmlns:a="http://schemas.openxmlformats.org/drawingml/2006/main">
+              <a:graphicData uri="http://schemas.openxmlformats.org/drawingml/2006/picture">
+                <pic:pic xmlns:pic="http://schemas.openxmlformats.org/drawingml/2006/picture">
+                  <pic:nvPicPr>
+                    <pic:cNvPr id="0" name="Picture 10"/>
+                    <pic:cNvPicPr>
+                      <a:picLocks noChangeAspect="1" noChangeArrowheads="1"/>
+                    </pic:cNvPicPr>
+                  </pic:nvPicPr>
+                  <pic:blipFill>
+                    <a:blip r:embed="rId15" cstate="print">
+                      <a:extLst>
+                        <a:ext uri="{28A0092B-C50C-407E-A947-70E740481C1C}">
+                          <a14:useLocalDpi xmlns:a14="http://schemas.microsoft.com/office/drawing/2010/main" val="0"/>
+                        </a:ext>
+                      </a:extLst>
+                    </a:blip>
+                    <a:srcRect/>
+                    <a:stretch>
+                      <a:fillRect/>
+                    </a:stretch>
+                  </pic:blipFill>
+                  <pic:spPr bwMode="auto">
+                    <a:xfrm>
+                      <a:off x="0" y="0"/>
+                      <a:ext cx="5398770" cy="2795905"/>
+                    </a:xfrm>
+                    <a:prstGeom prst="rect">
+                      <a:avLst/>
+                    </a:prstGeom>
+                    <a:noFill/>
+                    <a:ln>
+                      <a:noFill/>
+                    </a:ln>
+                  </pic:spPr>
+                </pic:pic>
+              </a:graphicData>
+            </a:graphic>
+          </wp:inline>
+        </w:drawing>
+      </w:r>
+    </w:p>
+    <w:p>
+      <w:pPr>
+        <w:pStyle w:val="Kpalrs"/>
+      </w:pPr>
+      <w:fldSimple w:instr=" SEQ ábra \* ARABIC ">
+        <w:r>
+          <w:rPr>
+            <w:noProof/>
+          </w:rPr>
+          <w:t>5</w:t>
+        </w:r>
+      </w:fldSimple>
+      <w:r>
+        <w:t>. ábra, Az új játék beállításai</w:t>
+      </w:r>
+    </w:p>
+    <w:p/>
+    <w:p>
+      <w:pPr>
+        <w:pStyle w:val="Listaszerbekezds"/>
+      </w:pPr>
     </w:p>
     <w:p>
       <w:pPr>
@@ -4709,7 +5637,7 @@
                     </pic:cNvPicPr>
                   </pic:nvPicPr>
                   <pic:blipFill>
-                    <a:blip r:embed="rId10" cstate="print">
+                    <a:blip r:embed="rId16" cstate="print">
                       <a:extLst>
                         <a:ext uri="{28A0092B-C50C-407E-A947-70E740481C1C}">
                           <a14:useLocalDpi xmlns:a14="http://schemas.microsoft.com/office/drawing/2010/main" val="0"/>
@@ -4745,14 +5673,27 @@
       <w:pPr>
         <w:pStyle w:val="Kpalrs"/>
       </w:pPr>
-      <w:fldSimple w:instr=" SEQ ábra \* ARABIC ">
-        <w:r>
-          <w:rPr>
-            <w:noProof/>
-          </w:rPr>
-          <w:t>1</w:t>
-        </w:r>
-      </w:fldSimple>
+      <w:r>
+        <w:fldChar w:fldCharType="begin"/>
+      </w:r>
+      <w:r>
+        <w:instrText xml:space="preserve"> SEQ ábra \* ARABIC </w:instrText>
+      </w:r>
+      <w:r>
+        <w:fldChar w:fldCharType="separate"/>
+      </w:r>
+      <w:r>
+        <w:rPr>
+          <w:noProof/>
+        </w:rPr>
+        <w:t>6</w:t>
+      </w:r>
+      <w:r>
+        <w:rPr>
+          <w:noProof/>
+        </w:rPr>
+        <w:fldChar w:fldCharType="end"/>
+      </w:r>
       <w:r>
         <w:t>. ábra A régi program funkcionalitására irányuló kérdésre kapott válaszok aránya</w:t>
       </w:r>
@@ -4782,7 +5723,7 @@
                     <pic:cNvPicPr/>
                   </pic:nvPicPr>
                   <pic:blipFill>
-                    <a:blip r:embed="rId11"/>
+                    <a:blip r:embed="rId17"/>
                     <a:stretch>
                       <a:fillRect/>
                     </a:stretch>
@@ -4810,14 +5751,30 @@
           <w:noProof/>
         </w:rPr>
       </w:pPr>
-      <w:fldSimple w:instr=" SEQ ábra \* ARABIC ">
-        <w:r>
-          <w:rPr>
-            <w:noProof/>
-          </w:rPr>
-          <w:t>2</w:t>
-        </w:r>
-      </w:fldSimple>
+      <w:r>
+        <w:fldChar w:fldCharType="begin"/>
+      </w:r>
+      <w:r>
+        <w:instrText xml:space="preserve"> SEQ ábra \* A</w:instrText>
+      </w:r>
+      <w:r>
+        <w:instrText xml:space="preserve">RABIC </w:instrText>
+      </w:r>
+      <w:r>
+        <w:fldChar w:fldCharType="separate"/>
+      </w:r>
+      <w:r>
+        <w:rPr>
+          <w:noProof/>
+        </w:rPr>
+        <w:t>7</w:t>
+      </w:r>
+      <w:r>
+        <w:rPr>
+          <w:noProof/>
+        </w:rPr>
+        <w:fldChar w:fldCharType="end"/>
+      </w:r>
       <w:r>
         <w:t>. ábra A régi program esetleges haszontalan funkció</w:t>
       </w:r>
@@ -4872,7 +5829,7 @@
                     </pic:cNvPicPr>
                   </pic:nvPicPr>
                   <pic:blipFill>
-                    <a:blip r:embed="rId12" cstate="print">
+                    <a:blip r:embed="rId18" cstate="print">
                       <a:extLst>
                         <a:ext uri="{28A0092B-C50C-407E-A947-70E740481C1C}">
                           <a14:useLocalDpi xmlns:a14="http://schemas.microsoft.com/office/drawing/2010/main" val="0"/>
@@ -4908,14 +5865,27 @@
       <w:pPr>
         <w:pStyle w:val="Kpalrs"/>
       </w:pPr>
-      <w:fldSimple w:instr=" SEQ ábra \* ARABIC ">
-        <w:r>
-          <w:rPr>
-            <w:noProof/>
-          </w:rPr>
-          <w:t>3</w:t>
-        </w:r>
-      </w:fldSimple>
+      <w:r>
+        <w:fldChar w:fldCharType="begin"/>
+      </w:r>
+      <w:r>
+        <w:instrText xml:space="preserve"> SEQ ábra \* ARABIC </w:instrText>
+      </w:r>
+      <w:r>
+        <w:fldChar w:fldCharType="separate"/>
+      </w:r>
+      <w:r>
+        <w:rPr>
+          <w:noProof/>
+        </w:rPr>
+        <w:t>8</w:t>
+      </w:r>
+      <w:r>
+        <w:rPr>
+          <w:noProof/>
+        </w:rPr>
+        <w:fldChar w:fldCharType="end"/>
+      </w:r>
       <w:r>
         <w:t>. ábra A régi program kinézetét érintő kérdés</w:t>
       </w:r>
@@ -8114,6 +9084,7 @@
               <w:jc w:val="center"/>
             </w:pPr>
             <w:r>
+              <w:lastRenderedPageBreak/>
               <w:t>1.7</w:t>
             </w:r>
           </w:p>
@@ -9521,6 +10492,7 @@
               <w:jc w:val="center"/>
             </w:pPr>
             <w:r>
+              <w:lastRenderedPageBreak/>
               <w:t>2.1</w:t>
             </w:r>
           </w:p>
@@ -11138,6 +12110,7 @@
               <w:jc w:val="center"/>
             </w:pPr>
             <w:r>
+              <w:lastRenderedPageBreak/>
               <w:t>2.10</w:t>
             </w:r>
           </w:p>
@@ -12689,6 +13662,7 @@
               <w:jc w:val="center"/>
             </w:pPr>
             <w:r>
+              <w:lastRenderedPageBreak/>
               <w:t>2.22</w:t>
             </w:r>
           </w:p>
@@ -17135,21 +18109,21 @@
     </w:p>
     <w:p>
       <w:r>
+        <w:t>Az én megoldásom erre,</w:t>
+      </w:r>
+      <w:r>
+        <w:t xml:space="preserve"> illetve arra, hogy a kérdéssor írási kedv fokozatosan csökkent az elmúlt évek során, az egységbontás lenne. A jelenleg használt metodológiában az alapegység a kérdésso</w:t>
+      </w:r>
+      <w:r>
+        <w:t xml:space="preserve">r. Elképzelésem szerint, ha </w:t>
+      </w:r>
+      <w:r>
+        <w:t>kérdéssorok helyett témákat írnánk, az emberek szívesebben állnának neki, tudva, hogy nem egy egész sok témát felülelő produktumot kell megvalósítaniuk, figyelve arra, hogy az egyes témák lehetőleg ne fedjék egymást, hanem csak egy önálló témát.</w:t>
+      </w:r>
+    </w:p>
+    <w:p>
+      <w:r>
         <w:lastRenderedPageBreak/>
-        <w:t>Az én megoldásom erre,</w:t>
-      </w:r>
-      <w:r>
-        <w:t xml:space="preserve"> illetve arra, hogy a kérdéssor írási kedv fokozatosan csökkent az elmúlt évek során, az egységbontás lenne. A jelenleg használt metodológiában az alapegység a kérdésso</w:t>
-      </w:r>
-      <w:r>
-        <w:t xml:space="preserve">r. Elképzelésem szerint, ha </w:t>
-      </w:r>
-      <w:r>
-        <w:t>kérdéssorok helyett témákat írnánk, az emberek szívesebben állnának neki, tudva, hogy nem egy egész sok témát felülelő produktumot kell megvalósítaniuk, figyelve arra, hogy az egyes témák lehetőleg ne fedjék egymást, hanem csak egy önálló témát.</w:t>
-      </w:r>
-    </w:p>
-    <w:p>
-      <w:r>
         <w:t>Ehhez több ponton is szükséges lenne módosítani az alkalmazást. A kérdéssorok kezelésének lehetősége megmaradna benne, de az elsődleges szerkesztési oldal egy webes felületre kerülne. A játékosok fiókokat regisztrálhatnak maguknak az online felületen, és ott tudják rögzíteni, beküldeni az elkészült témáikat</w:t>
       </w:r>
       <w:r>
@@ -17225,7 +18199,6 @@
     </w:p>
     <w:p>
       <w:r>
-        <w:lastRenderedPageBreak/>
         <w:t>Mivel a kérdéssorok papír alapú verzióira a jövőben vélhetően továbbra is lesz igény, ezért a</w:t>
       </w:r>
       <w:r>
@@ -17267,7 +18240,11 @@
       </w:r>
       <w:proofErr w:type="gramEnd"/>
       <w:r>
-        <w:t>z egyébként az eredeti vetélkedőben is szereplő) „rablás” funkciót. A rablás azt jelenti, hogy alap esetben a leggyorsabban gombot nyomó csapat adhat választ, ám ezen csapat rossz válasza esetén a további gombnyomások sorrendjében egyéb csapatok is válaszolhatnak a kérdésre.</w:t>
+        <w:t xml:space="preserve">z egyébként az eredeti vetélkedőben is szereplő) „rablás” funkciót. A rablás </w:t>
+      </w:r>
+      <w:r>
+        <w:lastRenderedPageBreak/>
+        <w:t>azt jelenti, hogy alap esetben a leggyorsabban gombot nyomó csapat adhat választ, ám ezen csapat rossz válasza esetén a további gombnyomások sorrendjében egyéb csapatok is válaszolhatnak a kérdésre.</w:t>
       </w:r>
       <w:r>
         <w:t xml:space="preserve"> </w:t>
@@ -17416,7 +18393,7 @@
     </w:sdt>
     <w:p/>
     <w:sectPr>
-      <w:footerReference w:type="default" r:id="rId13"/>
+      <w:footerReference w:type="default" r:id="rId19"/>
       <w:pgSz w:w="11906" w:h="16838"/>
       <w:pgMar w:top="1418" w:right="1418" w:bottom="1418" w:left="1418" w:header="709" w:footer="709" w:gutter="567"/>
       <w:cols w:space="708"/>
@@ -17461,6 +18438,7 @@
         <w:docPartUnique/>
       </w:docPartObj>
     </w:sdtPr>
+    <w:sdtEndPr/>
     <w:sdtContent>
       <w:p>
         <w:pPr>
@@ -18237,6 +19215,92 @@
     </w:lvl>
   </w:abstractNum>
   <w:abstractNum w:abstractNumId="6" w15:restartNumberingAfterBreak="0">
+    <w:nsid w:val="13CF23B7"/>
+    <w:multiLevelType w:val="multilevel"/>
+    <w:tmpl w:val="040E001F"/>
+    <w:lvl w:ilvl="0">
+      <w:start w:val="1"/>
+      <w:numFmt w:val="decimal"/>
+      <w:lvlText w:val="%1."/>
+      <w:lvlJc w:val="left"/>
+      <w:pPr>
+        <w:ind w:left="360" w:hanging="360"/>
+      </w:pPr>
+    </w:lvl>
+    <w:lvl w:ilvl="1">
+      <w:start w:val="1"/>
+      <w:numFmt w:val="decimal"/>
+      <w:lvlText w:val="%1.%2."/>
+      <w:lvlJc w:val="left"/>
+      <w:pPr>
+        <w:ind w:left="792" w:hanging="432"/>
+      </w:pPr>
+    </w:lvl>
+    <w:lvl w:ilvl="2">
+      <w:start w:val="1"/>
+      <w:numFmt w:val="decimal"/>
+      <w:lvlText w:val="%1.%2.%3."/>
+      <w:lvlJc w:val="left"/>
+      <w:pPr>
+        <w:ind w:left="1224" w:hanging="504"/>
+      </w:pPr>
+    </w:lvl>
+    <w:lvl w:ilvl="3">
+      <w:start w:val="1"/>
+      <w:numFmt w:val="decimal"/>
+      <w:lvlText w:val="%1.%2.%3.%4."/>
+      <w:lvlJc w:val="left"/>
+      <w:pPr>
+        <w:ind w:left="1728" w:hanging="648"/>
+      </w:pPr>
+    </w:lvl>
+    <w:lvl w:ilvl="4">
+      <w:start w:val="1"/>
+      <w:numFmt w:val="decimal"/>
+      <w:lvlText w:val="%1.%2.%3.%4.%5."/>
+      <w:lvlJc w:val="left"/>
+      <w:pPr>
+        <w:ind w:left="2232" w:hanging="792"/>
+      </w:pPr>
+    </w:lvl>
+    <w:lvl w:ilvl="5">
+      <w:start w:val="1"/>
+      <w:numFmt w:val="decimal"/>
+      <w:lvlText w:val="%1.%2.%3.%4.%5.%6."/>
+      <w:lvlJc w:val="left"/>
+      <w:pPr>
+        <w:ind w:left="2736" w:hanging="936"/>
+      </w:pPr>
+    </w:lvl>
+    <w:lvl w:ilvl="6">
+      <w:start w:val="1"/>
+      <w:numFmt w:val="decimal"/>
+      <w:lvlText w:val="%1.%2.%3.%4.%5.%6.%7."/>
+      <w:lvlJc w:val="left"/>
+      <w:pPr>
+        <w:ind w:left="3240" w:hanging="1080"/>
+      </w:pPr>
+    </w:lvl>
+    <w:lvl w:ilvl="7">
+      <w:start w:val="1"/>
+      <w:numFmt w:val="decimal"/>
+      <w:lvlText w:val="%1.%2.%3.%4.%5.%6.%7.%8."/>
+      <w:lvlJc w:val="left"/>
+      <w:pPr>
+        <w:ind w:left="3744" w:hanging="1224"/>
+      </w:pPr>
+    </w:lvl>
+    <w:lvl w:ilvl="8">
+      <w:start w:val="1"/>
+      <w:numFmt w:val="decimal"/>
+      <w:lvlText w:val="%1.%2.%3.%4.%5.%6.%7.%8.%9."/>
+      <w:lvlJc w:val="left"/>
+      <w:pPr>
+        <w:ind w:left="4320" w:hanging="1440"/>
+      </w:pPr>
+    </w:lvl>
+  </w:abstractNum>
+  <w:abstractNum w:abstractNumId="7" w15:restartNumberingAfterBreak="0">
     <w:nsid w:val="15115079"/>
     <w:multiLevelType w:val="hybridMultilevel"/>
     <w:tmpl w:val="E33E7564"/>
@@ -18349,7 +19413,7 @@
       </w:rPr>
     </w:lvl>
   </w:abstractNum>
-  <w:abstractNum w:abstractNumId="7" w15:restartNumberingAfterBreak="0">
+  <w:abstractNum w:abstractNumId="8" w15:restartNumberingAfterBreak="0">
     <w:nsid w:val="16044123"/>
     <w:multiLevelType w:val="hybridMultilevel"/>
     <w:tmpl w:val="5D50240A"/>
@@ -18462,7 +19526,7 @@
       </w:rPr>
     </w:lvl>
   </w:abstractNum>
-  <w:abstractNum w:abstractNumId="8" w15:restartNumberingAfterBreak="0">
+  <w:abstractNum w:abstractNumId="9" w15:restartNumberingAfterBreak="0">
     <w:nsid w:val="170C63ED"/>
     <w:multiLevelType w:val="multilevel"/>
     <w:tmpl w:val="040E001F"/>
@@ -18548,7 +19612,7 @@
       </w:pPr>
     </w:lvl>
   </w:abstractNum>
-  <w:abstractNum w:abstractNumId="9" w15:restartNumberingAfterBreak="0">
+  <w:abstractNum w:abstractNumId="10" w15:restartNumberingAfterBreak="0">
     <w:nsid w:val="1DA33A3F"/>
     <w:multiLevelType w:val="hybridMultilevel"/>
     <w:tmpl w:val="82429640"/>
@@ -18634,7 +19698,7 @@
       </w:pPr>
     </w:lvl>
   </w:abstractNum>
-  <w:abstractNum w:abstractNumId="10" w15:restartNumberingAfterBreak="0">
+  <w:abstractNum w:abstractNumId="11" w15:restartNumberingAfterBreak="0">
     <w:nsid w:val="20BA41D4"/>
     <w:multiLevelType w:val="hybridMultilevel"/>
     <w:tmpl w:val="641AC6D6"/>
@@ -18723,7 +19787,7 @@
       </w:pPr>
     </w:lvl>
   </w:abstractNum>
-  <w:abstractNum w:abstractNumId="11" w15:restartNumberingAfterBreak="0">
+  <w:abstractNum w:abstractNumId="12" w15:restartNumberingAfterBreak="0">
     <w:nsid w:val="211149C6"/>
     <w:multiLevelType w:val="multilevel"/>
     <w:tmpl w:val="040E001F"/>
@@ -18809,7 +19873,7 @@
       </w:pPr>
     </w:lvl>
   </w:abstractNum>
-  <w:abstractNum w:abstractNumId="12" w15:restartNumberingAfterBreak="0">
+  <w:abstractNum w:abstractNumId="13" w15:restartNumberingAfterBreak="0">
     <w:nsid w:val="25BA7CB4"/>
     <w:multiLevelType w:val="hybridMultilevel"/>
     <w:tmpl w:val="BEB0DF90"/>
@@ -18922,7 +19986,7 @@
       </w:rPr>
     </w:lvl>
   </w:abstractNum>
-  <w:abstractNum w:abstractNumId="13" w15:restartNumberingAfterBreak="0">
+  <w:abstractNum w:abstractNumId="14" w15:restartNumberingAfterBreak="0">
     <w:nsid w:val="2A635CA3"/>
     <w:multiLevelType w:val="hybridMultilevel"/>
     <w:tmpl w:val="5C00CB28"/>
@@ -19035,7 +20099,7 @@
       </w:rPr>
     </w:lvl>
   </w:abstractNum>
-  <w:abstractNum w:abstractNumId="14" w15:restartNumberingAfterBreak="0">
+  <w:abstractNum w:abstractNumId="15" w15:restartNumberingAfterBreak="0">
     <w:nsid w:val="2EC902CD"/>
     <w:multiLevelType w:val="multilevel"/>
     <w:tmpl w:val="040E001F"/>
@@ -19121,7 +20185,7 @@
       </w:pPr>
     </w:lvl>
   </w:abstractNum>
-  <w:abstractNum w:abstractNumId="15" w15:restartNumberingAfterBreak="0">
+  <w:abstractNum w:abstractNumId="16" w15:restartNumberingAfterBreak="0">
     <w:nsid w:val="2F662714"/>
     <w:multiLevelType w:val="multilevel"/>
     <w:tmpl w:val="040E001F"/>
@@ -19207,7 +20271,7 @@
       </w:pPr>
     </w:lvl>
   </w:abstractNum>
-  <w:abstractNum w:abstractNumId="16" w15:restartNumberingAfterBreak="0">
+  <w:abstractNum w:abstractNumId="17" w15:restartNumberingAfterBreak="0">
     <w:nsid w:val="327E478B"/>
     <w:multiLevelType w:val="hybridMultilevel"/>
     <w:tmpl w:val="AD74DD44"/>
@@ -19320,7 +20384,7 @@
       </w:rPr>
     </w:lvl>
   </w:abstractNum>
-  <w:abstractNum w:abstractNumId="17" w15:restartNumberingAfterBreak="0">
+  <w:abstractNum w:abstractNumId="18" w15:restartNumberingAfterBreak="0">
     <w:nsid w:val="38CD5647"/>
     <w:multiLevelType w:val="multilevel"/>
     <w:tmpl w:val="040E001F"/>
@@ -19406,7 +20470,7 @@
       </w:pPr>
     </w:lvl>
   </w:abstractNum>
-  <w:abstractNum w:abstractNumId="18" w15:restartNumberingAfterBreak="0">
+  <w:abstractNum w:abstractNumId="19" w15:restartNumberingAfterBreak="0">
     <w:nsid w:val="3AE10F87"/>
     <w:multiLevelType w:val="multilevel"/>
     <w:tmpl w:val="040E001F"/>
@@ -19492,7 +20556,7 @@
       </w:pPr>
     </w:lvl>
   </w:abstractNum>
-  <w:abstractNum w:abstractNumId="19" w15:restartNumberingAfterBreak="0">
+  <w:abstractNum w:abstractNumId="20" w15:restartNumberingAfterBreak="0">
     <w:nsid w:val="3B4208E2"/>
     <w:multiLevelType w:val="multilevel"/>
     <w:tmpl w:val="040E001F"/>
@@ -19578,7 +20642,7 @@
       </w:pPr>
     </w:lvl>
   </w:abstractNum>
-  <w:abstractNum w:abstractNumId="20" w15:restartNumberingAfterBreak="0">
+  <w:abstractNum w:abstractNumId="21" w15:restartNumberingAfterBreak="0">
     <w:nsid w:val="3B4C1D22"/>
     <w:multiLevelType w:val="multilevel"/>
     <w:tmpl w:val="040E001F"/>
@@ -19664,7 +20728,7 @@
       </w:pPr>
     </w:lvl>
   </w:abstractNum>
-  <w:abstractNum w:abstractNumId="21" w15:restartNumberingAfterBreak="0">
+  <w:abstractNum w:abstractNumId="22" w15:restartNumberingAfterBreak="0">
     <w:nsid w:val="3BA86635"/>
     <w:multiLevelType w:val="hybridMultilevel"/>
     <w:tmpl w:val="930E1C46"/>
@@ -19777,7 +20841,7 @@
       </w:rPr>
     </w:lvl>
   </w:abstractNum>
-  <w:abstractNum w:abstractNumId="22" w15:restartNumberingAfterBreak="0">
+  <w:abstractNum w:abstractNumId="23" w15:restartNumberingAfterBreak="0">
     <w:nsid w:val="3CDE4A3C"/>
     <w:multiLevelType w:val="multilevel"/>
     <w:tmpl w:val="040E001F"/>
@@ -19863,7 +20927,7 @@
       </w:pPr>
     </w:lvl>
   </w:abstractNum>
-  <w:abstractNum w:abstractNumId="23" w15:restartNumberingAfterBreak="0">
+  <w:abstractNum w:abstractNumId="24" w15:restartNumberingAfterBreak="0">
     <w:nsid w:val="3DED76C4"/>
     <w:multiLevelType w:val="multilevel"/>
     <w:tmpl w:val="040E001F"/>
@@ -19949,7 +21013,7 @@
       </w:pPr>
     </w:lvl>
   </w:abstractNum>
-  <w:abstractNum w:abstractNumId="24" w15:restartNumberingAfterBreak="0">
+  <w:abstractNum w:abstractNumId="25" w15:restartNumberingAfterBreak="0">
     <w:nsid w:val="42561840"/>
     <w:multiLevelType w:val="multilevel"/>
     <w:tmpl w:val="040E001F"/>
@@ -20035,7 +21099,7 @@
       </w:pPr>
     </w:lvl>
   </w:abstractNum>
-  <w:abstractNum w:abstractNumId="25" w15:restartNumberingAfterBreak="0">
+  <w:abstractNum w:abstractNumId="26" w15:restartNumberingAfterBreak="0">
     <w:nsid w:val="430670CF"/>
     <w:multiLevelType w:val="multilevel"/>
     <w:tmpl w:val="040E001F"/>
@@ -20121,7 +21185,120 @@
       </w:pPr>
     </w:lvl>
   </w:abstractNum>
-  <w:abstractNum w:abstractNumId="26" w15:restartNumberingAfterBreak="0">
+  <w:abstractNum w:abstractNumId="27" w15:restartNumberingAfterBreak="0">
+    <w:nsid w:val="44E00226"/>
+    <w:multiLevelType w:val="hybridMultilevel"/>
+    <w:tmpl w:val="82A80918"/>
+    <w:lvl w:ilvl="0" w:tplc="040E000F">
+      <w:start w:val="1"/>
+      <w:numFmt w:val="decimal"/>
+      <w:lvlText w:val="%1."/>
+      <w:lvlJc w:val="left"/>
+      <w:pPr>
+        <w:ind w:left="1428" w:hanging="360"/>
+      </w:pPr>
+      <w:rPr>
+        <w:rFonts w:hint="default"/>
+      </w:rPr>
+    </w:lvl>
+    <w:lvl w:ilvl="1" w:tplc="FFFFFFFF" w:tentative="1">
+      <w:start w:val="1"/>
+      <w:numFmt w:val="bullet"/>
+      <w:lvlText w:val="o"/>
+      <w:lvlJc w:val="left"/>
+      <w:pPr>
+        <w:ind w:left="2148" w:hanging="360"/>
+      </w:pPr>
+      <w:rPr>
+        <w:rFonts w:ascii="Courier New" w:hAnsi="Courier New" w:cs="Courier New" w:hint="default"/>
+      </w:rPr>
+    </w:lvl>
+    <w:lvl w:ilvl="2" w:tplc="FFFFFFFF" w:tentative="1">
+      <w:start w:val="1"/>
+      <w:numFmt w:val="bullet"/>
+      <w:lvlText w:val=""/>
+      <w:lvlJc w:val="left"/>
+      <w:pPr>
+        <w:ind w:left="2868" w:hanging="360"/>
+      </w:pPr>
+      <w:rPr>
+        <w:rFonts w:ascii="Wingdings" w:hAnsi="Wingdings" w:hint="default"/>
+      </w:rPr>
+    </w:lvl>
+    <w:lvl w:ilvl="3" w:tplc="FFFFFFFF" w:tentative="1">
+      <w:start w:val="1"/>
+      <w:numFmt w:val="bullet"/>
+      <w:lvlText w:val=""/>
+      <w:lvlJc w:val="left"/>
+      <w:pPr>
+        <w:ind w:left="3588" w:hanging="360"/>
+      </w:pPr>
+      <w:rPr>
+        <w:rFonts w:ascii="Symbol" w:hAnsi="Symbol" w:hint="default"/>
+      </w:rPr>
+    </w:lvl>
+    <w:lvl w:ilvl="4" w:tplc="FFFFFFFF" w:tentative="1">
+      <w:start w:val="1"/>
+      <w:numFmt w:val="bullet"/>
+      <w:lvlText w:val="o"/>
+      <w:lvlJc w:val="left"/>
+      <w:pPr>
+        <w:ind w:left="4308" w:hanging="360"/>
+      </w:pPr>
+      <w:rPr>
+        <w:rFonts w:ascii="Courier New" w:hAnsi="Courier New" w:cs="Courier New" w:hint="default"/>
+      </w:rPr>
+    </w:lvl>
+    <w:lvl w:ilvl="5" w:tplc="FFFFFFFF" w:tentative="1">
+      <w:start w:val="1"/>
+      <w:numFmt w:val="bullet"/>
+      <w:lvlText w:val=""/>
+      <w:lvlJc w:val="left"/>
+      <w:pPr>
+        <w:ind w:left="5028" w:hanging="360"/>
+      </w:pPr>
+      <w:rPr>
+        <w:rFonts w:ascii="Wingdings" w:hAnsi="Wingdings" w:hint="default"/>
+      </w:rPr>
+    </w:lvl>
+    <w:lvl w:ilvl="6" w:tplc="FFFFFFFF" w:tentative="1">
+      <w:start w:val="1"/>
+      <w:numFmt w:val="bullet"/>
+      <w:lvlText w:val=""/>
+      <w:lvlJc w:val="left"/>
+      <w:pPr>
+        <w:ind w:left="5748" w:hanging="360"/>
+      </w:pPr>
+      <w:rPr>
+        <w:rFonts w:ascii="Symbol" w:hAnsi="Symbol" w:hint="default"/>
+      </w:rPr>
+    </w:lvl>
+    <w:lvl w:ilvl="7" w:tplc="FFFFFFFF" w:tentative="1">
+      <w:start w:val="1"/>
+      <w:numFmt w:val="bullet"/>
+      <w:lvlText w:val="o"/>
+      <w:lvlJc w:val="left"/>
+      <w:pPr>
+        <w:ind w:left="6468" w:hanging="360"/>
+      </w:pPr>
+      <w:rPr>
+        <w:rFonts w:ascii="Courier New" w:hAnsi="Courier New" w:cs="Courier New" w:hint="default"/>
+      </w:rPr>
+    </w:lvl>
+    <w:lvl w:ilvl="8" w:tplc="FFFFFFFF" w:tentative="1">
+      <w:start w:val="1"/>
+      <w:numFmt w:val="bullet"/>
+      <w:lvlText w:val=""/>
+      <w:lvlJc w:val="left"/>
+      <w:pPr>
+        <w:ind w:left="7188" w:hanging="360"/>
+      </w:pPr>
+      <w:rPr>
+        <w:rFonts w:ascii="Wingdings" w:hAnsi="Wingdings" w:hint="default"/>
+      </w:rPr>
+    </w:lvl>
+  </w:abstractNum>
+  <w:abstractNum w:abstractNumId="28" w15:restartNumberingAfterBreak="0">
     <w:nsid w:val="45951AB3"/>
     <w:multiLevelType w:val="hybridMultilevel"/>
     <w:tmpl w:val="D200C762"/>
@@ -20234,7 +21411,93 @@
       </w:rPr>
     </w:lvl>
   </w:abstractNum>
-  <w:abstractNum w:abstractNumId="27" w15:restartNumberingAfterBreak="0">
+  <w:abstractNum w:abstractNumId="29" w15:restartNumberingAfterBreak="0">
+    <w:nsid w:val="45C714F3"/>
+    <w:multiLevelType w:val="multilevel"/>
+    <w:tmpl w:val="040E001F"/>
+    <w:lvl w:ilvl="0">
+      <w:start w:val="1"/>
+      <w:numFmt w:val="decimal"/>
+      <w:lvlText w:val="%1."/>
+      <w:lvlJc w:val="left"/>
+      <w:pPr>
+        <w:ind w:left="720" w:hanging="360"/>
+      </w:pPr>
+    </w:lvl>
+    <w:lvl w:ilvl="1">
+      <w:start w:val="1"/>
+      <w:numFmt w:val="decimal"/>
+      <w:lvlText w:val="%1.%2."/>
+      <w:lvlJc w:val="left"/>
+      <w:pPr>
+        <w:ind w:left="1152" w:hanging="432"/>
+      </w:pPr>
+    </w:lvl>
+    <w:lvl w:ilvl="2">
+      <w:start w:val="1"/>
+      <w:numFmt w:val="decimal"/>
+      <w:lvlText w:val="%1.%2.%3."/>
+      <w:lvlJc w:val="left"/>
+      <w:pPr>
+        <w:ind w:left="1584" w:hanging="504"/>
+      </w:pPr>
+    </w:lvl>
+    <w:lvl w:ilvl="3">
+      <w:start w:val="1"/>
+      <w:numFmt w:val="decimal"/>
+      <w:lvlText w:val="%1.%2.%3.%4."/>
+      <w:lvlJc w:val="left"/>
+      <w:pPr>
+        <w:ind w:left="2088" w:hanging="648"/>
+      </w:pPr>
+    </w:lvl>
+    <w:lvl w:ilvl="4">
+      <w:start w:val="1"/>
+      <w:numFmt w:val="decimal"/>
+      <w:lvlText w:val="%1.%2.%3.%4.%5."/>
+      <w:lvlJc w:val="left"/>
+      <w:pPr>
+        <w:ind w:left="2592" w:hanging="792"/>
+      </w:pPr>
+    </w:lvl>
+    <w:lvl w:ilvl="5">
+      <w:start w:val="1"/>
+      <w:numFmt w:val="decimal"/>
+      <w:lvlText w:val="%1.%2.%3.%4.%5.%6."/>
+      <w:lvlJc w:val="left"/>
+      <w:pPr>
+        <w:ind w:left="3096" w:hanging="936"/>
+      </w:pPr>
+    </w:lvl>
+    <w:lvl w:ilvl="6">
+      <w:start w:val="1"/>
+      <w:numFmt w:val="decimal"/>
+      <w:lvlText w:val="%1.%2.%3.%4.%5.%6.%7."/>
+      <w:lvlJc w:val="left"/>
+      <w:pPr>
+        <w:ind w:left="3600" w:hanging="1080"/>
+      </w:pPr>
+    </w:lvl>
+    <w:lvl w:ilvl="7">
+      <w:start w:val="1"/>
+      <w:numFmt w:val="decimal"/>
+      <w:lvlText w:val="%1.%2.%3.%4.%5.%6.%7.%8."/>
+      <w:lvlJc w:val="left"/>
+      <w:pPr>
+        <w:ind w:left="4104" w:hanging="1224"/>
+      </w:pPr>
+    </w:lvl>
+    <w:lvl w:ilvl="8">
+      <w:start w:val="1"/>
+      <w:numFmt w:val="decimal"/>
+      <w:lvlText w:val="%1.%2.%3.%4.%5.%6.%7.%8.%9."/>
+      <w:lvlJc w:val="left"/>
+      <w:pPr>
+        <w:ind w:left="4680" w:hanging="1440"/>
+      </w:pPr>
+    </w:lvl>
+  </w:abstractNum>
+  <w:abstractNum w:abstractNumId="30" w15:restartNumberingAfterBreak="0">
     <w:nsid w:val="47803F8D"/>
     <w:multiLevelType w:val="multilevel"/>
     <w:tmpl w:val="040E001F"/>
@@ -20320,7 +21583,120 @@
       </w:pPr>
     </w:lvl>
   </w:abstractNum>
-  <w:abstractNum w:abstractNumId="28" w15:restartNumberingAfterBreak="0">
+  <w:abstractNum w:abstractNumId="31" w15:restartNumberingAfterBreak="0">
+    <w:nsid w:val="48093C6E"/>
+    <w:multiLevelType w:val="hybridMultilevel"/>
+    <w:tmpl w:val="8ADEF342"/>
+    <w:lvl w:ilvl="0" w:tplc="040E000F">
+      <w:start w:val="1"/>
+      <w:numFmt w:val="decimal"/>
+      <w:lvlText w:val="%1."/>
+      <w:lvlJc w:val="left"/>
+      <w:pPr>
+        <w:ind w:left="1428" w:hanging="360"/>
+      </w:pPr>
+      <w:rPr>
+        <w:rFonts w:hint="default"/>
+      </w:rPr>
+    </w:lvl>
+    <w:lvl w:ilvl="1" w:tplc="FFFFFFFF" w:tentative="1">
+      <w:start w:val="1"/>
+      <w:numFmt w:val="bullet"/>
+      <w:lvlText w:val="o"/>
+      <w:lvlJc w:val="left"/>
+      <w:pPr>
+        <w:ind w:left="2148" w:hanging="360"/>
+      </w:pPr>
+      <w:rPr>
+        <w:rFonts w:ascii="Courier New" w:hAnsi="Courier New" w:cs="Courier New" w:hint="default"/>
+      </w:rPr>
+    </w:lvl>
+    <w:lvl w:ilvl="2" w:tplc="FFFFFFFF" w:tentative="1">
+      <w:start w:val="1"/>
+      <w:numFmt w:val="bullet"/>
+      <w:lvlText w:val=""/>
+      <w:lvlJc w:val="left"/>
+      <w:pPr>
+        <w:ind w:left="2868" w:hanging="360"/>
+      </w:pPr>
+      <w:rPr>
+        <w:rFonts w:ascii="Wingdings" w:hAnsi="Wingdings" w:hint="default"/>
+      </w:rPr>
+    </w:lvl>
+    <w:lvl w:ilvl="3" w:tplc="FFFFFFFF" w:tentative="1">
+      <w:start w:val="1"/>
+      <w:numFmt w:val="bullet"/>
+      <w:lvlText w:val=""/>
+      <w:lvlJc w:val="left"/>
+      <w:pPr>
+        <w:ind w:left="3588" w:hanging="360"/>
+      </w:pPr>
+      <w:rPr>
+        <w:rFonts w:ascii="Symbol" w:hAnsi="Symbol" w:hint="default"/>
+      </w:rPr>
+    </w:lvl>
+    <w:lvl w:ilvl="4" w:tplc="FFFFFFFF" w:tentative="1">
+      <w:start w:val="1"/>
+      <w:numFmt w:val="bullet"/>
+      <w:lvlText w:val="o"/>
+      <w:lvlJc w:val="left"/>
+      <w:pPr>
+        <w:ind w:left="4308" w:hanging="360"/>
+      </w:pPr>
+      <w:rPr>
+        <w:rFonts w:ascii="Courier New" w:hAnsi="Courier New" w:cs="Courier New" w:hint="default"/>
+      </w:rPr>
+    </w:lvl>
+    <w:lvl w:ilvl="5" w:tplc="FFFFFFFF" w:tentative="1">
+      <w:start w:val="1"/>
+      <w:numFmt w:val="bullet"/>
+      <w:lvlText w:val=""/>
+      <w:lvlJc w:val="left"/>
+      <w:pPr>
+        <w:ind w:left="5028" w:hanging="360"/>
+      </w:pPr>
+      <w:rPr>
+        <w:rFonts w:ascii="Wingdings" w:hAnsi="Wingdings" w:hint="default"/>
+      </w:rPr>
+    </w:lvl>
+    <w:lvl w:ilvl="6" w:tplc="FFFFFFFF" w:tentative="1">
+      <w:start w:val="1"/>
+      <w:numFmt w:val="bullet"/>
+      <w:lvlText w:val=""/>
+      <w:lvlJc w:val="left"/>
+      <w:pPr>
+        <w:ind w:left="5748" w:hanging="360"/>
+      </w:pPr>
+      <w:rPr>
+        <w:rFonts w:ascii="Symbol" w:hAnsi="Symbol" w:hint="default"/>
+      </w:rPr>
+    </w:lvl>
+    <w:lvl w:ilvl="7" w:tplc="FFFFFFFF" w:tentative="1">
+      <w:start w:val="1"/>
+      <w:numFmt w:val="bullet"/>
+      <w:lvlText w:val="o"/>
+      <w:lvlJc w:val="left"/>
+      <w:pPr>
+        <w:ind w:left="6468" w:hanging="360"/>
+      </w:pPr>
+      <w:rPr>
+        <w:rFonts w:ascii="Courier New" w:hAnsi="Courier New" w:cs="Courier New" w:hint="default"/>
+      </w:rPr>
+    </w:lvl>
+    <w:lvl w:ilvl="8" w:tplc="FFFFFFFF" w:tentative="1">
+      <w:start w:val="1"/>
+      <w:numFmt w:val="bullet"/>
+      <w:lvlText w:val=""/>
+      <w:lvlJc w:val="left"/>
+      <w:pPr>
+        <w:ind w:left="7188" w:hanging="360"/>
+      </w:pPr>
+      <w:rPr>
+        <w:rFonts w:ascii="Wingdings" w:hAnsi="Wingdings" w:hint="default"/>
+      </w:rPr>
+    </w:lvl>
+  </w:abstractNum>
+  <w:abstractNum w:abstractNumId="32" w15:restartNumberingAfterBreak="0">
     <w:nsid w:val="4AAF6DEE"/>
     <w:multiLevelType w:val="hybridMultilevel"/>
     <w:tmpl w:val="FF1453E4"/>
@@ -20433,7 +21809,7 @@
       </w:rPr>
     </w:lvl>
   </w:abstractNum>
-  <w:abstractNum w:abstractNumId="29" w15:restartNumberingAfterBreak="0">
+  <w:abstractNum w:abstractNumId="33" w15:restartNumberingAfterBreak="0">
     <w:nsid w:val="4E9C0107"/>
     <w:multiLevelType w:val="multilevel"/>
     <w:tmpl w:val="040E001F"/>
@@ -20519,7 +21895,7 @@
       </w:pPr>
     </w:lvl>
   </w:abstractNum>
-  <w:abstractNum w:abstractNumId="30" w15:restartNumberingAfterBreak="0">
+  <w:abstractNum w:abstractNumId="34" w15:restartNumberingAfterBreak="0">
     <w:nsid w:val="50B56C00"/>
     <w:multiLevelType w:val="multilevel"/>
     <w:tmpl w:val="040E001F"/>
@@ -20605,7 +21981,7 @@
       </w:pPr>
     </w:lvl>
   </w:abstractNum>
-  <w:abstractNum w:abstractNumId="31" w15:restartNumberingAfterBreak="0">
+  <w:abstractNum w:abstractNumId="35" w15:restartNumberingAfterBreak="0">
     <w:nsid w:val="512F4F7A"/>
     <w:multiLevelType w:val="multilevel"/>
     <w:tmpl w:val="040E001F"/>
@@ -20691,7 +22067,7 @@
       </w:pPr>
     </w:lvl>
   </w:abstractNum>
-  <w:abstractNum w:abstractNumId="32" w15:restartNumberingAfterBreak="0">
+  <w:abstractNum w:abstractNumId="36" w15:restartNumberingAfterBreak="0">
     <w:nsid w:val="5B8C591B"/>
     <w:multiLevelType w:val="multilevel"/>
     <w:tmpl w:val="040E001F"/>
@@ -20777,7 +22153,7 @@
       </w:pPr>
     </w:lvl>
   </w:abstractNum>
-  <w:abstractNum w:abstractNumId="33" w15:restartNumberingAfterBreak="0">
+  <w:abstractNum w:abstractNumId="37" w15:restartNumberingAfterBreak="0">
     <w:nsid w:val="5BC55795"/>
     <w:multiLevelType w:val="multilevel"/>
     <w:tmpl w:val="040E001F"/>
@@ -20863,7 +22239,7 @@
       </w:pPr>
     </w:lvl>
   </w:abstractNum>
-  <w:abstractNum w:abstractNumId="34" w15:restartNumberingAfterBreak="0">
+  <w:abstractNum w:abstractNumId="38" w15:restartNumberingAfterBreak="0">
     <w:nsid w:val="5BC7225D"/>
     <w:multiLevelType w:val="multilevel"/>
     <w:tmpl w:val="040E001F"/>
@@ -20949,7 +22325,7 @@
       </w:pPr>
     </w:lvl>
   </w:abstractNum>
-  <w:abstractNum w:abstractNumId="35" w15:restartNumberingAfterBreak="0">
+  <w:abstractNum w:abstractNumId="39" w15:restartNumberingAfterBreak="0">
     <w:nsid w:val="60B70746"/>
     <w:multiLevelType w:val="multilevel"/>
     <w:tmpl w:val="040E001F"/>
@@ -21035,7 +22411,120 @@
       </w:pPr>
     </w:lvl>
   </w:abstractNum>
-  <w:abstractNum w:abstractNumId="36" w15:restartNumberingAfterBreak="0">
+  <w:abstractNum w:abstractNumId="40" w15:restartNumberingAfterBreak="0">
+    <w:nsid w:val="65FC4E3C"/>
+    <w:multiLevelType w:val="hybridMultilevel"/>
+    <w:tmpl w:val="0E1CB31C"/>
+    <w:lvl w:ilvl="0" w:tplc="040E0001">
+      <w:start w:val="1"/>
+      <w:numFmt w:val="bullet"/>
+      <w:lvlText w:val=""/>
+      <w:lvlJc w:val="left"/>
+      <w:pPr>
+        <w:ind w:left="720" w:hanging="360"/>
+      </w:pPr>
+      <w:rPr>
+        <w:rFonts w:ascii="Symbol" w:hAnsi="Symbol" w:hint="default"/>
+      </w:rPr>
+    </w:lvl>
+    <w:lvl w:ilvl="1" w:tplc="040E0003" w:tentative="1">
+      <w:start w:val="1"/>
+      <w:numFmt w:val="bullet"/>
+      <w:lvlText w:val="o"/>
+      <w:lvlJc w:val="left"/>
+      <w:pPr>
+        <w:ind w:left="1440" w:hanging="360"/>
+      </w:pPr>
+      <w:rPr>
+        <w:rFonts w:ascii="Courier New" w:hAnsi="Courier New" w:cs="Courier New" w:hint="default"/>
+      </w:rPr>
+    </w:lvl>
+    <w:lvl w:ilvl="2" w:tplc="040E0005" w:tentative="1">
+      <w:start w:val="1"/>
+      <w:numFmt w:val="bullet"/>
+      <w:lvlText w:val=""/>
+      <w:lvlJc w:val="left"/>
+      <w:pPr>
+        <w:ind w:left="2160" w:hanging="360"/>
+      </w:pPr>
+      <w:rPr>
+        <w:rFonts w:ascii="Wingdings" w:hAnsi="Wingdings" w:hint="default"/>
+      </w:rPr>
+    </w:lvl>
+    <w:lvl w:ilvl="3" w:tplc="040E0001" w:tentative="1">
+      <w:start w:val="1"/>
+      <w:numFmt w:val="bullet"/>
+      <w:lvlText w:val=""/>
+      <w:lvlJc w:val="left"/>
+      <w:pPr>
+        <w:ind w:left="2880" w:hanging="360"/>
+      </w:pPr>
+      <w:rPr>
+        <w:rFonts w:ascii="Symbol" w:hAnsi="Symbol" w:hint="default"/>
+      </w:rPr>
+    </w:lvl>
+    <w:lvl w:ilvl="4" w:tplc="040E0003" w:tentative="1">
+      <w:start w:val="1"/>
+      <w:numFmt w:val="bullet"/>
+      <w:lvlText w:val="o"/>
+      <w:lvlJc w:val="left"/>
+      <w:pPr>
+        <w:ind w:left="3600" w:hanging="360"/>
+      </w:pPr>
+      <w:rPr>
+        <w:rFonts w:ascii="Courier New" w:hAnsi="Courier New" w:cs="Courier New" w:hint="default"/>
+      </w:rPr>
+    </w:lvl>
+    <w:lvl w:ilvl="5" w:tplc="040E0005" w:tentative="1">
+      <w:start w:val="1"/>
+      <w:numFmt w:val="bullet"/>
+      <w:lvlText w:val=""/>
+      <w:lvlJc w:val="left"/>
+      <w:pPr>
+        <w:ind w:left="4320" w:hanging="360"/>
+      </w:pPr>
+      <w:rPr>
+        <w:rFonts w:ascii="Wingdings" w:hAnsi="Wingdings" w:hint="default"/>
+      </w:rPr>
+    </w:lvl>
+    <w:lvl w:ilvl="6" w:tplc="040E0001" w:tentative="1">
+      <w:start w:val="1"/>
+      <w:numFmt w:val="bullet"/>
+      <w:lvlText w:val=""/>
+      <w:lvlJc w:val="left"/>
+      <w:pPr>
+        <w:ind w:left="5040" w:hanging="360"/>
+      </w:pPr>
+      <w:rPr>
+        <w:rFonts w:ascii="Symbol" w:hAnsi="Symbol" w:hint="default"/>
+      </w:rPr>
+    </w:lvl>
+    <w:lvl w:ilvl="7" w:tplc="040E0003" w:tentative="1">
+      <w:start w:val="1"/>
+      <w:numFmt w:val="bullet"/>
+      <w:lvlText w:val="o"/>
+      <w:lvlJc w:val="left"/>
+      <w:pPr>
+        <w:ind w:left="5760" w:hanging="360"/>
+      </w:pPr>
+      <w:rPr>
+        <w:rFonts w:ascii="Courier New" w:hAnsi="Courier New" w:cs="Courier New" w:hint="default"/>
+      </w:rPr>
+    </w:lvl>
+    <w:lvl w:ilvl="8" w:tplc="040E0005" w:tentative="1">
+      <w:start w:val="1"/>
+      <w:numFmt w:val="bullet"/>
+      <w:lvlText w:val=""/>
+      <w:lvlJc w:val="left"/>
+      <w:pPr>
+        <w:ind w:left="6480" w:hanging="360"/>
+      </w:pPr>
+      <w:rPr>
+        <w:rFonts w:ascii="Wingdings" w:hAnsi="Wingdings" w:hint="default"/>
+      </w:rPr>
+    </w:lvl>
+  </w:abstractNum>
+  <w:abstractNum w:abstractNumId="41" w15:restartNumberingAfterBreak="0">
     <w:nsid w:val="670D2D53"/>
     <w:multiLevelType w:val="multilevel"/>
     <w:tmpl w:val="040E001F"/>
@@ -21121,7 +22610,7 @@
       </w:pPr>
     </w:lvl>
   </w:abstractNum>
-  <w:abstractNum w:abstractNumId="37" w15:restartNumberingAfterBreak="0">
+  <w:abstractNum w:abstractNumId="42" w15:restartNumberingAfterBreak="0">
     <w:nsid w:val="68B40037"/>
     <w:multiLevelType w:val="multilevel"/>
     <w:tmpl w:val="040E001F"/>
@@ -21207,7 +22696,7 @@
       </w:pPr>
     </w:lvl>
   </w:abstractNum>
-  <w:abstractNum w:abstractNumId="38" w15:restartNumberingAfterBreak="0">
+  <w:abstractNum w:abstractNumId="43" w15:restartNumberingAfterBreak="0">
     <w:nsid w:val="6AFD310F"/>
     <w:multiLevelType w:val="multilevel"/>
     <w:tmpl w:val="040E001F"/>
@@ -21293,7 +22782,7 @@
       </w:pPr>
     </w:lvl>
   </w:abstractNum>
-  <w:abstractNum w:abstractNumId="39" w15:restartNumberingAfterBreak="0">
+  <w:abstractNum w:abstractNumId="44" w15:restartNumberingAfterBreak="0">
     <w:nsid w:val="7111609E"/>
     <w:multiLevelType w:val="multilevel"/>
     <w:tmpl w:val="040E001F"/>
@@ -21379,7 +22868,7 @@
       </w:pPr>
     </w:lvl>
   </w:abstractNum>
-  <w:abstractNum w:abstractNumId="40" w15:restartNumberingAfterBreak="0">
+  <w:abstractNum w:abstractNumId="45" w15:restartNumberingAfterBreak="0">
     <w:nsid w:val="725D337F"/>
     <w:multiLevelType w:val="multilevel"/>
     <w:tmpl w:val="040E001F"/>
@@ -21468,7 +22957,7 @@
       </w:pPr>
     </w:lvl>
   </w:abstractNum>
-  <w:abstractNum w:abstractNumId="41" w15:restartNumberingAfterBreak="0">
+  <w:abstractNum w:abstractNumId="46" w15:restartNumberingAfterBreak="0">
     <w:nsid w:val="727F4872"/>
     <w:multiLevelType w:val="hybridMultilevel"/>
     <w:tmpl w:val="F2240570"/>
@@ -21581,7 +23070,7 @@
       </w:rPr>
     </w:lvl>
   </w:abstractNum>
-  <w:abstractNum w:abstractNumId="42" w15:restartNumberingAfterBreak="0">
+  <w:abstractNum w:abstractNumId="47" w15:restartNumberingAfterBreak="0">
     <w:nsid w:val="79602F64"/>
     <w:multiLevelType w:val="multilevel"/>
     <w:tmpl w:val="040E001F"/>
@@ -21667,7 +23156,7 @@
       </w:pPr>
     </w:lvl>
   </w:abstractNum>
-  <w:abstractNum w:abstractNumId="43" w15:restartNumberingAfterBreak="0">
+  <w:abstractNum w:abstractNumId="48" w15:restartNumberingAfterBreak="0">
     <w:nsid w:val="7C1D25AC"/>
     <w:multiLevelType w:val="multilevel"/>
     <w:tmpl w:val="040E001F"/>
@@ -21753,7 +23242,7 @@
       </w:pPr>
     </w:lvl>
   </w:abstractNum>
-  <w:abstractNum w:abstractNumId="44" w15:restartNumberingAfterBreak="0">
+  <w:abstractNum w:abstractNumId="49" w15:restartNumberingAfterBreak="0">
     <w:nsid w:val="7E17006E"/>
     <w:multiLevelType w:val="multilevel"/>
     <w:tmpl w:val="040E001F"/>
@@ -21840,139 +23329,154 @@
     </w:lvl>
   </w:abstractNum>
   <w:num w:numId="1" w16cid:durableId="659240260">
-    <w:abstractNumId w:val="10"/>
+    <w:abstractNumId w:val="11"/>
   </w:num>
   <w:num w:numId="2" w16cid:durableId="1915626154">
-    <w:abstractNumId w:val="40"/>
+    <w:abstractNumId w:val="45"/>
   </w:num>
   <w:num w:numId="3" w16cid:durableId="224537611">
-    <w:abstractNumId w:val="8"/>
+    <w:abstractNumId w:val="9"/>
   </w:num>
   <w:num w:numId="4" w16cid:durableId="1851405585">
+    <w:abstractNumId w:val="24"/>
+  </w:num>
+  <w:num w:numId="5" w16cid:durableId="332341700">
+    <w:abstractNumId w:val="15"/>
+  </w:num>
+  <w:num w:numId="6" w16cid:durableId="1302468165">
+    <w:abstractNumId w:val="41"/>
+  </w:num>
+  <w:num w:numId="7" w16cid:durableId="771709484">
+    <w:abstractNumId w:val="26"/>
+  </w:num>
+  <w:num w:numId="8" w16cid:durableId="531578335">
+    <w:abstractNumId w:val="12"/>
+  </w:num>
+  <w:num w:numId="9" w16cid:durableId="674109170">
+    <w:abstractNumId w:val="38"/>
+  </w:num>
+  <w:num w:numId="10" w16cid:durableId="2120756538">
     <w:abstractNumId w:val="23"/>
   </w:num>
-  <w:num w:numId="5" w16cid:durableId="332341700">
-    <w:abstractNumId w:val="14"/>
-  </w:num>
-  <w:num w:numId="6" w16cid:durableId="1302468165">
-    <w:abstractNumId w:val="36"/>
-  </w:num>
-  <w:num w:numId="7" w16cid:durableId="771709484">
-    <w:abstractNumId w:val="25"/>
-  </w:num>
-  <w:num w:numId="8" w16cid:durableId="531578335">
-    <w:abstractNumId w:val="11"/>
-  </w:num>
-  <w:num w:numId="9" w16cid:durableId="674109170">
-    <w:abstractNumId w:val="34"/>
-  </w:num>
-  <w:num w:numId="10" w16cid:durableId="2120756538">
-    <w:abstractNumId w:val="22"/>
-  </w:num>
   <w:num w:numId="11" w16cid:durableId="846988052">
-    <w:abstractNumId w:val="18"/>
+    <w:abstractNumId w:val="19"/>
   </w:num>
   <w:num w:numId="12" w16cid:durableId="1362317727">
-    <w:abstractNumId w:val="17"/>
+    <w:abstractNumId w:val="18"/>
   </w:num>
   <w:num w:numId="13" w16cid:durableId="1391536099">
     <w:abstractNumId w:val="1"/>
   </w:num>
   <w:num w:numId="14" w16cid:durableId="418722627">
-    <w:abstractNumId w:val="7"/>
+    <w:abstractNumId w:val="8"/>
   </w:num>
   <w:num w:numId="15" w16cid:durableId="1977369670">
-    <w:abstractNumId w:val="16"/>
+    <w:abstractNumId w:val="17"/>
   </w:num>
   <w:num w:numId="16" w16cid:durableId="2130010187">
-    <w:abstractNumId w:val="37"/>
+    <w:abstractNumId w:val="42"/>
   </w:num>
   <w:num w:numId="17" w16cid:durableId="887764533">
-    <w:abstractNumId w:val="19"/>
+    <w:abstractNumId w:val="20"/>
   </w:num>
   <w:num w:numId="18" w16cid:durableId="41756297">
-    <w:abstractNumId w:val="9"/>
+    <w:abstractNumId w:val="10"/>
   </w:num>
   <w:num w:numId="19" w16cid:durableId="1790002523">
-    <w:abstractNumId w:val="15"/>
+    <w:abstractNumId w:val="16"/>
   </w:num>
   <w:num w:numId="20" w16cid:durableId="1824856776">
     <w:abstractNumId w:val="0"/>
   </w:num>
   <w:num w:numId="21" w16cid:durableId="1388143466">
-    <w:abstractNumId w:val="43"/>
+    <w:abstractNumId w:val="48"/>
   </w:num>
   <w:num w:numId="22" w16cid:durableId="511992935">
-    <w:abstractNumId w:val="44"/>
+    <w:abstractNumId w:val="49"/>
   </w:num>
   <w:num w:numId="23" w16cid:durableId="768549184">
-    <w:abstractNumId w:val="6"/>
+    <w:abstractNumId w:val="7"/>
   </w:num>
   <w:num w:numId="24" w16cid:durableId="1118336862">
-    <w:abstractNumId w:val="30"/>
+    <w:abstractNumId w:val="34"/>
   </w:num>
   <w:num w:numId="25" w16cid:durableId="1159923653">
-    <w:abstractNumId w:val="32"/>
+    <w:abstractNumId w:val="36"/>
   </w:num>
   <w:num w:numId="26" w16cid:durableId="1748918256">
     <w:abstractNumId w:val="4"/>
   </w:num>
   <w:num w:numId="27" w16cid:durableId="1448311528">
-    <w:abstractNumId w:val="20"/>
+    <w:abstractNumId w:val="21"/>
   </w:num>
   <w:num w:numId="28" w16cid:durableId="1003363864">
-    <w:abstractNumId w:val="33"/>
+    <w:abstractNumId w:val="37"/>
   </w:num>
   <w:num w:numId="29" w16cid:durableId="1994022260">
-    <w:abstractNumId w:val="27"/>
+    <w:abstractNumId w:val="30"/>
   </w:num>
   <w:num w:numId="30" w16cid:durableId="862474421">
-    <w:abstractNumId w:val="38"/>
+    <w:abstractNumId w:val="43"/>
   </w:num>
   <w:num w:numId="31" w16cid:durableId="157816015">
-    <w:abstractNumId w:val="39"/>
+    <w:abstractNumId w:val="44"/>
   </w:num>
   <w:num w:numId="32" w16cid:durableId="2041776767">
-    <w:abstractNumId w:val="35"/>
+    <w:abstractNumId w:val="39"/>
   </w:num>
   <w:num w:numId="33" w16cid:durableId="1019281852">
     <w:abstractNumId w:val="3"/>
   </w:num>
   <w:num w:numId="34" w16cid:durableId="1299916096">
-    <w:abstractNumId w:val="31"/>
+    <w:abstractNumId w:val="35"/>
   </w:num>
   <w:num w:numId="35" w16cid:durableId="112750239">
     <w:abstractNumId w:val="5"/>
   </w:num>
   <w:num w:numId="36" w16cid:durableId="673731497">
-    <w:abstractNumId w:val="24"/>
+    <w:abstractNumId w:val="25"/>
   </w:num>
   <w:num w:numId="37" w16cid:durableId="168519464">
-    <w:abstractNumId w:val="26"/>
+    <w:abstractNumId w:val="28"/>
   </w:num>
   <w:num w:numId="38" w16cid:durableId="437023766">
-    <w:abstractNumId w:val="21"/>
+    <w:abstractNumId w:val="22"/>
   </w:num>
   <w:num w:numId="39" w16cid:durableId="1991863010">
-    <w:abstractNumId w:val="13"/>
+    <w:abstractNumId w:val="14"/>
   </w:num>
   <w:num w:numId="40" w16cid:durableId="95634805">
-    <w:abstractNumId w:val="28"/>
+    <w:abstractNumId w:val="32"/>
   </w:num>
   <w:num w:numId="41" w16cid:durableId="1045838567">
-    <w:abstractNumId w:val="41"/>
+    <w:abstractNumId w:val="46"/>
   </w:num>
   <w:num w:numId="42" w16cid:durableId="1607343240">
-    <w:abstractNumId w:val="29"/>
+    <w:abstractNumId w:val="33"/>
   </w:num>
   <w:num w:numId="43" w16cid:durableId="385302759">
-    <w:abstractNumId w:val="12"/>
+    <w:abstractNumId w:val="13"/>
   </w:num>
   <w:num w:numId="44" w16cid:durableId="1765416117">
     <w:abstractNumId w:val="2"/>
   </w:num>
   <w:num w:numId="45" w16cid:durableId="1431513653">
-    <w:abstractNumId w:val="42"/>
+    <w:abstractNumId w:val="47"/>
+  </w:num>
+  <w:num w:numId="46" w16cid:durableId="298000550">
+    <w:abstractNumId w:val="31"/>
+  </w:num>
+  <w:num w:numId="47" w16cid:durableId="258173983">
+    <w:abstractNumId w:val="27"/>
+  </w:num>
+  <w:num w:numId="48" w16cid:durableId="1793864965">
+    <w:abstractNumId w:val="29"/>
+  </w:num>
+  <w:num w:numId="49" w16cid:durableId="1821459917">
+    <w:abstractNumId w:val="6"/>
+  </w:num>
+  <w:num w:numId="50" w16cid:durableId="227033381">
+    <w:abstractNumId w:val="40"/>
   </w:num>
 </w:numbering>
 </file>
@@ -22759,6 +24263,17 @@
       <w:szCs w:val="18"/>
     </w:rPr>
   </w:style>
+  <w:style w:type="paragraph" w:styleId="brajegyzk">
+    <w:name w:val="table of figures"/>
+    <w:basedOn w:val="Norml"/>
+    <w:next w:val="Norml"/>
+    <w:uiPriority w:val="99"/>
+    <w:unhideWhenUsed/>
+    <w:rsid w:val="006856D5"/>
+    <w:pPr>
+      <w:spacing w:after="0"/>
+    </w:pPr>
+  </w:style>
 </w:styles>
 </file>
 

</xml_diff>